<commit_message>
weighted kalman in pos calc
</commit_message>
<xml_diff>
--- a/document/Localization Algorithm Based on TOA.docx
+++ b/document/Localization Algorithm Based on TOA.docx
@@ -79,10 +79,10 @@
             <v:path o:extrusionok="f" gradientshapeok="t" o:connecttype="rect"/>
             <o:lock v:ext="edit" aspectratio="t"/>
           </v:shapetype>
-          <v:shape id="_x0000_i1025" type="#_x0000_t75" style="width:182.2pt;height:84.2pt" o:ole="">
+          <v:shape id="_x0000_i1025" type="#_x0000_t75" style="width:182.35pt;height:84.15pt" o:ole="">
             <v:imagedata r:id="rId7" o:title=""/>
           </v:shape>
-          <o:OLEObject Type="Embed" ProgID="Equation.DSMT4" ShapeID="_x0000_i1025" DrawAspect="Content" ObjectID="_1581314795" r:id="rId8"/>
+          <o:OLEObject Type="Embed" ProgID="Equation.DSMT4" ShapeID="_x0000_i1025" DrawAspect="Content" ObjectID="_1581847851" r:id="rId8"/>
         </w:object>
       </w:r>
       <w:r>
@@ -101,10 +101,10 @@
           <w:position w:val="-14"/>
         </w:rPr>
         <w:object w:dxaOrig="1060" w:dyaOrig="400">
-          <v:shape id="_x0000_i1026" type="#_x0000_t75" style="width:53.15pt;height:20.5pt" o:ole="">
+          <v:shape id="_x0000_i1026" type="#_x0000_t75" style="width:53.3pt;height:20.55pt" o:ole="">
             <v:imagedata r:id="rId9" o:title=""/>
           </v:shape>
-          <o:OLEObject Type="Embed" ProgID="Equation.DSMT4" ShapeID="_x0000_i1026" DrawAspect="Content" ObjectID="_1581314796" r:id="rId10"/>
+          <o:OLEObject Type="Embed" ProgID="Equation.DSMT4" ShapeID="_x0000_i1026" DrawAspect="Content" ObjectID="_1581847852" r:id="rId10"/>
         </w:object>
       </w:r>
       <w:r>
@@ -121,10 +121,10 @@
           <w:position w:val="-14"/>
         </w:rPr>
         <w:object w:dxaOrig="999" w:dyaOrig="400">
-          <v:shape id="_x0000_i1027" type="#_x0000_t75" style="width:50.4pt;height:20.5pt" o:ole="">
+          <v:shape id="_x0000_i1027" type="#_x0000_t75" style="width:50.5pt;height:20.55pt" o:ole="">
             <v:imagedata r:id="rId11" o:title=""/>
           </v:shape>
-          <o:OLEObject Type="Embed" ProgID="Equation.DSMT4" ShapeID="_x0000_i1027" DrawAspect="Content" ObjectID="_1581314797" r:id="rId12"/>
+          <o:OLEObject Type="Embed" ProgID="Equation.DSMT4" ShapeID="_x0000_i1027" DrawAspect="Content" ObjectID="_1581847853" r:id="rId12"/>
         </w:object>
       </w:r>
       <w:r>
@@ -138,10 +138,10 @@
           <w:position w:val="-14"/>
         </w:rPr>
         <w:object w:dxaOrig="1080" w:dyaOrig="400">
-          <v:shape id="_x0000_i1028" type="#_x0000_t75" style="width:54.3pt;height:20.5pt" o:ole="">
+          <v:shape id="_x0000_i1028" type="#_x0000_t75" style="width:54.25pt;height:20.55pt" o:ole="">
             <v:imagedata r:id="rId13" o:title=""/>
           </v:shape>
-          <o:OLEObject Type="Embed" ProgID="Equation.DSMT4" ShapeID="_x0000_i1028" DrawAspect="Content" ObjectID="_1581314798" r:id="rId14"/>
+          <o:OLEObject Type="Embed" ProgID="Equation.DSMT4" ShapeID="_x0000_i1028" DrawAspect="Content" ObjectID="_1581847854" r:id="rId14"/>
         </w:object>
       </w:r>
       <w:r>
@@ -170,10 +170,10 @@
           <w:position w:val="-14"/>
         </w:rPr>
         <w:object w:dxaOrig="800" w:dyaOrig="400">
-          <v:shape id="_x0000_i1029" type="#_x0000_t75" style="width:39.9pt;height:20.5pt" o:ole="">
+          <v:shape id="_x0000_i1029" type="#_x0000_t75" style="width:39.75pt;height:20.55pt" o:ole="">
             <v:imagedata r:id="rId15" o:title=""/>
           </v:shape>
-          <o:OLEObject Type="Embed" ProgID="Equation.DSMT4" ShapeID="_x0000_i1029" DrawAspect="Content" ObjectID="_1581314799" r:id="rId16"/>
+          <o:OLEObject Type="Embed" ProgID="Equation.DSMT4" ShapeID="_x0000_i1029" DrawAspect="Content" ObjectID="_1581847855" r:id="rId16"/>
         </w:object>
       </w:r>
       <w:r>
@@ -205,10 +205,10 @@
           <w:position w:val="-12"/>
         </w:rPr>
         <w:object w:dxaOrig="279" w:dyaOrig="360">
-          <v:shape id="_x0000_i1030" type="#_x0000_t75" style="width:14.4pt;height:18.3pt" o:ole="">
+          <v:shape id="_x0000_i1030" type="#_x0000_t75" style="width:14.5pt;height:18.25pt" o:ole="">
             <v:imagedata r:id="rId17" o:title=""/>
           </v:shape>
-          <o:OLEObject Type="Embed" ProgID="Equation.DSMT4" ShapeID="_x0000_i1030" DrawAspect="Content" ObjectID="_1581314800" r:id="rId18"/>
+          <o:OLEObject Type="Embed" ProgID="Equation.DSMT4" ShapeID="_x0000_i1030" DrawAspect="Content" ObjectID="_1581847856" r:id="rId18"/>
         </w:object>
       </w:r>
       <w:r>
@@ -222,10 +222,10 @@
           <w:position w:val="-12"/>
         </w:rPr>
         <w:object w:dxaOrig="260" w:dyaOrig="360">
-          <v:shape id="_x0000_i1031" type="#_x0000_t75" style="width:12.75pt;height:18.3pt" o:ole="">
+          <v:shape id="_x0000_i1031" type="#_x0000_t75" style="width:12.6pt;height:18.25pt" o:ole="">
             <v:imagedata r:id="rId19" o:title=""/>
           </v:shape>
-          <o:OLEObject Type="Embed" ProgID="Equation.DSMT4" ShapeID="_x0000_i1031" DrawAspect="Content" ObjectID="_1581314801" r:id="rId20"/>
+          <o:OLEObject Type="Embed" ProgID="Equation.DSMT4" ShapeID="_x0000_i1031" DrawAspect="Content" ObjectID="_1581847857" r:id="rId20"/>
         </w:object>
       </w:r>
       <w:r>
@@ -239,10 +239,10 @@
           <w:position w:val="-12"/>
         </w:rPr>
         <w:object w:dxaOrig="279" w:dyaOrig="360">
-          <v:shape id="_x0000_i1032" type="#_x0000_t75" style="width:14.4pt;height:18.3pt" o:ole="">
+          <v:shape id="_x0000_i1032" type="#_x0000_t75" style="width:14.5pt;height:18.25pt" o:ole="">
             <v:imagedata r:id="rId21" o:title=""/>
           </v:shape>
-          <o:OLEObject Type="Embed" ProgID="Equation.DSMT4" ShapeID="_x0000_i1032" DrawAspect="Content" ObjectID="_1581314802" r:id="rId22"/>
+          <o:OLEObject Type="Embed" ProgID="Equation.DSMT4" ShapeID="_x0000_i1032" DrawAspect="Content" ObjectID="_1581847858" r:id="rId22"/>
         </w:object>
       </w:r>
       <w:r>
@@ -310,10 +310,10 @@
           <w:position w:val="-32"/>
         </w:rPr>
         <w:object w:dxaOrig="2100" w:dyaOrig="760">
-          <v:shape id="_x0000_i1033" type="#_x0000_t75" style="width:105.25pt;height:38.2pt" o:ole="">
+          <v:shape id="_x0000_i1033" type="#_x0000_t75" style="width:105.2pt;height:38.35pt" o:ole="">
             <v:imagedata r:id="rId23" o:title=""/>
           </v:shape>
-          <o:OLEObject Type="Embed" ProgID="Equation.DSMT4" ShapeID="_x0000_i1033" DrawAspect="Content" ObjectID="_1581314803" r:id="rId24"/>
+          <o:OLEObject Type="Embed" ProgID="Equation.DSMT4" ShapeID="_x0000_i1033" DrawAspect="Content" ObjectID="_1581847859" r:id="rId24"/>
         </w:object>
       </w:r>
     </w:p>
@@ -341,10 +341,10 @@
           <w:position w:val="-30"/>
         </w:rPr>
         <w:object w:dxaOrig="2400" w:dyaOrig="1080">
-          <v:shape id="_x0000_i1034" type="#_x0000_t75" style="width:120.2pt;height:54.85pt" o:ole="">
+          <v:shape id="_x0000_i1034" type="#_x0000_t75" style="width:120.15pt;height:54.7pt" o:ole="">
             <v:imagedata r:id="rId25" o:title=""/>
           </v:shape>
-          <o:OLEObject Type="Embed" ProgID="Equation.DSMT4" ShapeID="_x0000_i1034" DrawAspect="Content" ObjectID="_1581314804" r:id="rId26"/>
+          <o:OLEObject Type="Embed" ProgID="Equation.DSMT4" ShapeID="_x0000_i1034" DrawAspect="Content" ObjectID="_1581847860" r:id="rId26"/>
         </w:object>
       </w:r>
       <w:r>
@@ -368,10 +368,10 @@
           <w:position w:val="-50"/>
         </w:rPr>
         <w:object w:dxaOrig="2620" w:dyaOrig="1120">
-          <v:shape id="_x0000_i1035" type="#_x0000_t75" style="width:131.25pt;height:55.4pt" o:ole="">
+          <v:shape id="_x0000_i1035" type="#_x0000_t75" style="width:131.4pt;height:55.15pt" o:ole="">
             <v:imagedata r:id="rId27" o:title=""/>
           </v:shape>
-          <o:OLEObject Type="Embed" ProgID="Equation.DSMT4" ShapeID="_x0000_i1035" DrawAspect="Content" ObjectID="_1581314805" r:id="rId28"/>
+          <o:OLEObject Type="Embed" ProgID="Equation.DSMT4" ShapeID="_x0000_i1035" DrawAspect="Content" ObjectID="_1581847861" r:id="rId28"/>
         </w:object>
       </w:r>
     </w:p>
@@ -401,10 +401,10 @@
           <w:position w:val="-50"/>
         </w:rPr>
         <w:object w:dxaOrig="6440" w:dyaOrig="1640">
-          <v:shape id="_x0000_i1036" type="#_x0000_t75" style="width:321.8pt;height:81.95pt" o:ole="">
+          <v:shape id="_x0000_i1036" type="#_x0000_t75" style="width:321.65pt;height:81.8pt" o:ole="">
             <v:imagedata r:id="rId29" o:title=""/>
           </v:shape>
-          <o:OLEObject Type="Embed" ProgID="Equation.DSMT4" ShapeID="_x0000_i1036" DrawAspect="Content" ObjectID="_1581314806" r:id="rId30"/>
+          <o:OLEObject Type="Embed" ProgID="Equation.DSMT4" ShapeID="_x0000_i1036" DrawAspect="Content" ObjectID="_1581847862" r:id="rId30"/>
         </w:object>
       </w:r>
     </w:p>
@@ -562,10 +562,10 @@
           <w:position w:val="-6"/>
         </w:rPr>
         <w:object w:dxaOrig="200" w:dyaOrig="220">
-          <v:shape id="_x0000_i1037" type="#_x0000_t75" style="width:10.5pt;height:10.5pt" o:ole="">
+          <v:shape id="_x0000_i1037" type="#_x0000_t75" style="width:10.3pt;height:10.3pt" o:ole="">
             <v:imagedata r:id="rId32" o:title=""/>
           </v:shape>
-          <o:OLEObject Type="Embed" ProgID="Equation.DSMT4" ShapeID="_x0000_i1037" DrawAspect="Content" ObjectID="_1581314807" r:id="rId33"/>
+          <o:OLEObject Type="Embed" ProgID="Equation.DSMT4" ShapeID="_x0000_i1037" DrawAspect="Content" ObjectID="_1581847863" r:id="rId33"/>
         </w:object>
       </w:r>
       <w:r>
@@ -579,10 +579,10 @@
           <w:position w:val="-12"/>
         </w:rPr>
         <w:object w:dxaOrig="320" w:dyaOrig="380">
-          <v:shape id="_x0000_i1038" type="#_x0000_t75" style="width:16.6pt;height:18.85pt" o:ole="">
+          <v:shape id="_x0000_i1038" type="#_x0000_t75" style="width:16.85pt;height:18.7pt" o:ole="">
             <v:imagedata r:id="rId34" o:title=""/>
           </v:shape>
-          <o:OLEObject Type="Embed" ProgID="Equation.DSMT4" ShapeID="_x0000_i1038" DrawAspect="Content" ObjectID="_1581314808" r:id="rId35"/>
+          <o:OLEObject Type="Embed" ProgID="Equation.DSMT4" ShapeID="_x0000_i1038" DrawAspect="Content" ObjectID="_1581847864" r:id="rId35"/>
         </w:object>
       </w:r>
       <w:r>
@@ -914,9 +914,6 @@
     <w:p>
       <w:pPr>
         <w:ind w:firstLine="420"/>
-        <w:rPr>
-          <w:rFonts w:hint="eastAsia"/>
-        </w:rPr>
       </w:pPr>
       <w:r>
         <w:rPr>
@@ -1022,10 +1019,10 @@
           <w:position w:val="-52"/>
         </w:rPr>
         <w:object w:dxaOrig="7280" w:dyaOrig="1160">
-          <v:shape id="_x0000_i1039" type="#_x0000_t75" style="width:365pt;height:58.7pt" o:ole="">
+          <v:shape id="_x0000_i1039" type="#_x0000_t75" style="width:365.15pt;height:58.9pt" o:ole="">
             <v:imagedata r:id="rId36" o:title=""/>
           </v:shape>
-          <o:OLEObject Type="Embed" ProgID="Equation.DSMT4" ShapeID="_x0000_i1039" DrawAspect="Content" ObjectID="_1581314809" r:id="rId37"/>
+          <o:OLEObject Type="Embed" ProgID="Equation.DSMT4" ShapeID="_x0000_i1039" DrawAspect="Content" ObjectID="_1581847865" r:id="rId37"/>
         </w:object>
       </w:r>
     </w:p>
@@ -1041,10 +1038,10 @@
           <w:position w:val="-70"/>
         </w:rPr>
         <w:object w:dxaOrig="3560" w:dyaOrig="1520">
-          <v:shape id="_x0000_i1040" type="#_x0000_t75" style="width:178.35pt;height:77pt" o:ole="">
+          <v:shape id="_x0000_i1040" type="#_x0000_t75" style="width:178.15pt;height:77.15pt" o:ole="">
             <v:imagedata r:id="rId38" o:title=""/>
           </v:shape>
-          <o:OLEObject Type="Embed" ProgID="Equation.DSMT4" ShapeID="_x0000_i1040" DrawAspect="Content" ObjectID="_1581314810" r:id="rId39"/>
+          <o:OLEObject Type="Embed" ProgID="Equation.DSMT4" ShapeID="_x0000_i1040" DrawAspect="Content" ObjectID="_1581847866" r:id="rId39"/>
         </w:object>
       </w:r>
     </w:p>
@@ -1130,10 +1127,10 @@
           <w:position w:val="-12"/>
         </w:rPr>
         <w:object w:dxaOrig="320" w:dyaOrig="380">
-          <v:shape id="_x0000_i1041" type="#_x0000_t75" style="width:16.6pt;height:18.85pt" o:ole="">
+          <v:shape id="_x0000_i1041" type="#_x0000_t75" style="width:16.85pt;height:18.7pt" o:ole="">
             <v:imagedata r:id="rId40" o:title=""/>
           </v:shape>
-          <o:OLEObject Type="Embed" ProgID="Equation.DSMT4" ShapeID="_x0000_i1041" DrawAspect="Content" ObjectID="_1581314811" r:id="rId41"/>
+          <o:OLEObject Type="Embed" ProgID="Equation.DSMT4" ShapeID="_x0000_i1041" DrawAspect="Content" ObjectID="_1581847867" r:id="rId41"/>
         </w:object>
       </w:r>
       <w:r>
@@ -1147,10 +1144,10 @@
           <w:position w:val="-12"/>
         </w:rPr>
         <w:object w:dxaOrig="220" w:dyaOrig="360">
-          <v:shape id="_x0000_i1042" type="#_x0000_t75" style="width:11.1pt;height:18.3pt" o:ole="">
+          <v:shape id="_x0000_i1042" type="#_x0000_t75" style="width:11.2pt;height:18.25pt" o:ole="">
             <v:imagedata r:id="rId42" o:title=""/>
           </v:shape>
-          <o:OLEObject Type="Embed" ProgID="Equation.DSMT4" ShapeID="_x0000_i1042" DrawAspect="Content" ObjectID="_1581314812" r:id="rId43"/>
+          <o:OLEObject Type="Embed" ProgID="Equation.DSMT4" ShapeID="_x0000_i1042" DrawAspect="Content" ObjectID="_1581847868" r:id="rId43"/>
         </w:object>
       </w:r>
       <w:r>
@@ -1180,10 +1177,10 @@
           <w:position w:val="-14"/>
         </w:rPr>
         <w:object w:dxaOrig="340" w:dyaOrig="380">
-          <v:shape id="_x0000_i1043" type="#_x0000_t75" style="width:17.15pt;height:18.85pt" o:ole="">
+          <v:shape id="_x0000_i1043" type="#_x0000_t75" style="width:17.3pt;height:18.7pt" o:ole="">
             <v:imagedata r:id="rId44" o:title=""/>
           </v:shape>
-          <o:OLEObject Type="Embed" ProgID="Equation.DSMT4" ShapeID="_x0000_i1043" DrawAspect="Content" ObjectID="_1581314813" r:id="rId45"/>
+          <o:OLEObject Type="Embed" ProgID="Equation.DSMT4" ShapeID="_x0000_i1043" DrawAspect="Content" ObjectID="_1581847869" r:id="rId45"/>
         </w:object>
       </w:r>
       <w:r>
@@ -1210,10 +1207,10 @@
           <w:position w:val="-12"/>
         </w:rPr>
         <w:object w:dxaOrig="220" w:dyaOrig="360">
-          <v:shape id="_x0000_i1044" type="#_x0000_t75" style="width:11.1pt;height:18.3pt" o:ole="">
+          <v:shape id="_x0000_i1044" type="#_x0000_t75" style="width:11.2pt;height:18.25pt" o:ole="">
             <v:imagedata r:id="rId42" o:title=""/>
           </v:shape>
-          <o:OLEObject Type="Embed" ProgID="Equation.DSMT4" ShapeID="_x0000_i1044" DrawAspect="Content" ObjectID="_1581314814" r:id="rId46"/>
+          <o:OLEObject Type="Embed" ProgID="Equation.DSMT4" ShapeID="_x0000_i1044" DrawAspect="Content" ObjectID="_1581847870" r:id="rId46"/>
         </w:object>
       </w:r>
       <w:r>
@@ -1230,10 +1227,10 @@
           <w:position w:val="-14"/>
         </w:rPr>
         <w:object w:dxaOrig="740" w:dyaOrig="380">
-          <v:shape id="_x0000_i1045" type="#_x0000_t75" style="width:37.65pt;height:18.85pt" o:ole="">
+          <v:shape id="_x0000_i1045" type="#_x0000_t75" style="width:37.85pt;height:18.7pt" o:ole="">
             <v:imagedata r:id="rId47" o:title=""/>
           </v:shape>
-          <o:OLEObject Type="Embed" ProgID="Equation.DSMT4" ShapeID="_x0000_i1045" DrawAspect="Content" ObjectID="_1581314815" r:id="rId48"/>
+          <o:OLEObject Type="Embed" ProgID="Equation.DSMT4" ShapeID="_x0000_i1045" DrawAspect="Content" ObjectID="_1581847871" r:id="rId48"/>
         </w:object>
       </w:r>
       <w:r>
@@ -1247,10 +1244,10 @@
           <w:position w:val="-14"/>
         </w:rPr>
         <w:object w:dxaOrig="260" w:dyaOrig="380">
-          <v:shape id="_x0000_i1046" type="#_x0000_t75" style="width:13.3pt;height:18.85pt" o:ole="">
+          <v:shape id="_x0000_i1046" type="#_x0000_t75" style="width:13.1pt;height:18.7pt" o:ole="">
             <v:imagedata r:id="rId49" o:title=""/>
           </v:shape>
-          <o:OLEObject Type="Embed" ProgID="Equation.DSMT4" ShapeID="_x0000_i1046" DrawAspect="Content" ObjectID="_1581314816" r:id="rId50"/>
+          <o:OLEObject Type="Embed" ProgID="Equation.DSMT4" ShapeID="_x0000_i1046" DrawAspect="Content" ObjectID="_1581847872" r:id="rId50"/>
         </w:object>
       </w:r>
       <w:r>
@@ -1264,10 +1261,10 @@
           <w:position w:val="-12"/>
         </w:rPr>
         <w:object w:dxaOrig="220" w:dyaOrig="360">
-          <v:shape id="_x0000_i1047" type="#_x0000_t75" style="width:11.1pt;height:18.3pt" o:ole="">
+          <v:shape id="_x0000_i1047" type="#_x0000_t75" style="width:11.2pt;height:18.25pt" o:ole="">
             <v:imagedata r:id="rId42" o:title=""/>
           </v:shape>
-          <o:OLEObject Type="Embed" ProgID="Equation.DSMT4" ShapeID="_x0000_i1047" DrawAspect="Content" ObjectID="_1581314817" r:id="rId51"/>
+          <o:OLEObject Type="Embed" ProgID="Equation.DSMT4" ShapeID="_x0000_i1047" DrawAspect="Content" ObjectID="_1581847873" r:id="rId51"/>
         </w:object>
       </w:r>
       <w:r>
@@ -1297,10 +1294,10 @@
           <w:position w:val="-12"/>
         </w:rPr>
         <w:object w:dxaOrig="279" w:dyaOrig="360">
-          <v:shape id="_x0000_i1048" type="#_x0000_t75" style="width:14.4pt;height:18.3pt" o:ole="">
+          <v:shape id="_x0000_i1048" type="#_x0000_t75" style="width:14.5pt;height:18.25pt" o:ole="">
             <v:imagedata r:id="rId52" o:title=""/>
           </v:shape>
-          <o:OLEObject Type="Embed" ProgID="Equation.DSMT4" ShapeID="_x0000_i1048" DrawAspect="Content" ObjectID="_1581314818" r:id="rId53"/>
+          <o:OLEObject Type="Embed" ProgID="Equation.DSMT4" ShapeID="_x0000_i1048" DrawAspect="Content" ObjectID="_1581847874" r:id="rId53"/>
         </w:object>
       </w:r>
       <w:r>
@@ -1311,10 +1308,10 @@
           <w:position w:val="-12"/>
         </w:rPr>
         <w:object w:dxaOrig="279" w:dyaOrig="360">
-          <v:shape id="_x0000_i1049" type="#_x0000_t75" style="width:14.4pt;height:18.3pt" o:ole="">
+          <v:shape id="_x0000_i1049" type="#_x0000_t75" style="width:14.5pt;height:18.25pt" o:ole="">
             <v:imagedata r:id="rId52" o:title=""/>
           </v:shape>
-          <o:OLEObject Type="Embed" ProgID="Equation.DSMT4" ShapeID="_x0000_i1049" DrawAspect="Content" ObjectID="_1581314819" r:id="rId54"/>
+          <o:OLEObject Type="Embed" ProgID="Equation.DSMT4" ShapeID="_x0000_i1049" DrawAspect="Content" ObjectID="_1581847875" r:id="rId54"/>
         </w:object>
       </w:r>
       <w:r>
@@ -1368,10 +1365,10 @@
           <w:position w:val="-12"/>
         </w:rPr>
         <w:object w:dxaOrig="279" w:dyaOrig="360">
-          <v:shape id="_x0000_i1050" type="#_x0000_t75" style="width:14.4pt;height:18.3pt" o:ole="">
+          <v:shape id="_x0000_i1050" type="#_x0000_t75" style="width:14.5pt;height:18.25pt" o:ole="">
             <v:imagedata r:id="rId52" o:title=""/>
           </v:shape>
-          <o:OLEObject Type="Embed" ProgID="Equation.DSMT4" ShapeID="_x0000_i1050" DrawAspect="Content" ObjectID="_1581314820" r:id="rId55"/>
+          <o:OLEObject Type="Embed" ProgID="Equation.DSMT4" ShapeID="_x0000_i1050" DrawAspect="Content" ObjectID="_1581847876" r:id="rId55"/>
         </w:object>
       </w:r>
       <w:r>
@@ -1401,10 +1398,10 @@
           <w:position w:val="-12"/>
         </w:rPr>
         <w:object w:dxaOrig="279" w:dyaOrig="360">
-          <v:shape id="_x0000_i1051" type="#_x0000_t75" style="width:14.4pt;height:18.3pt" o:ole="">
+          <v:shape id="_x0000_i1051" type="#_x0000_t75" style="width:14.5pt;height:18.25pt" o:ole="">
             <v:imagedata r:id="rId52" o:title=""/>
           </v:shape>
-          <o:OLEObject Type="Embed" ProgID="Equation.DSMT4" ShapeID="_x0000_i1051" DrawAspect="Content" ObjectID="_1581314821" r:id="rId56"/>
+          <o:OLEObject Type="Embed" ProgID="Equation.DSMT4" ShapeID="_x0000_i1051" DrawAspect="Content" ObjectID="_1581847877" r:id="rId56"/>
         </w:object>
       </w:r>
       <w:r>
@@ -1434,9 +1431,6 @@
           <w:numId w:val="20"/>
         </w:numPr>
         <w:ind w:firstLineChars="0"/>
-        <w:rPr>
-          <w:rFonts w:hint="eastAsia"/>
-        </w:rPr>
       </w:pPr>
       <w:r>
         <w:rPr>
@@ -1457,13 +1451,7 @@
         <w:t>扣除，用剩下的候选点计算最优点。</w:t>
       </w:r>
     </w:p>
-    <w:p>
-      <w:pPr>
-        <w:rPr>
-          <w:rFonts w:hint="eastAsia"/>
-        </w:rPr>
-      </w:pPr>
-    </w:p>
+    <w:p/>
     <w:p>
       <w:pPr>
         <w:pStyle w:val="1"/>
@@ -1550,10 +1538,10 @@
           <w:position w:val="-12"/>
         </w:rPr>
         <w:object w:dxaOrig="320" w:dyaOrig="380">
-          <v:shape id="_x0000_i1052" type="#_x0000_t75" style="width:16.6pt;height:18.85pt" o:ole="">
+          <v:shape id="_x0000_i1052" type="#_x0000_t75" style="width:16.85pt;height:18.7pt" o:ole="">
             <v:imagedata r:id="rId57" o:title=""/>
           </v:shape>
-          <o:OLEObject Type="Embed" ProgID="Equation.DSMT4" ShapeID="_x0000_i1052" DrawAspect="Content" ObjectID="_1581314822" r:id="rId58"/>
+          <o:OLEObject Type="Embed" ProgID="Equation.DSMT4" ShapeID="_x0000_i1052" DrawAspect="Content" ObjectID="_1581847878" r:id="rId58"/>
         </w:object>
       </w:r>
       <w:r>
@@ -1579,10 +1567,10 @@
           <w:position w:val="-14"/>
         </w:rPr>
         <w:object w:dxaOrig="600" w:dyaOrig="400">
-          <v:shape id="_x0000_i1053" type="#_x0000_t75" style="width:29.9pt;height:19.4pt" o:ole="">
+          <v:shape id="_x0000_i1053" type="#_x0000_t75" style="width:29.9pt;height:19.15pt" o:ole="">
             <v:imagedata r:id="rId59" o:title=""/>
           </v:shape>
-          <o:OLEObject Type="Embed" ProgID="Equation.DSMT4" ShapeID="_x0000_i1053" DrawAspect="Content" ObjectID="_1581314823" r:id="rId60"/>
+          <o:OLEObject Type="Embed" ProgID="Equation.DSMT4" ShapeID="_x0000_i1053" DrawAspect="Content" ObjectID="_1581847879" r:id="rId60"/>
         </w:object>
       </w:r>
       <w:r>
@@ -1601,10 +1589,10 @@
           <w:position w:val="-34"/>
         </w:rPr>
         <w:object w:dxaOrig="5600" w:dyaOrig="800">
-          <v:shape id="_x0000_i1054" type="#_x0000_t75" style="width:280.8pt;height:39.9pt" o:ole="">
+          <v:shape id="_x0000_i1054" type="#_x0000_t75" style="width:281pt;height:39.75pt" o:ole="">
             <v:imagedata r:id="rId61" o:title=""/>
           </v:shape>
-          <o:OLEObject Type="Embed" ProgID="Equation.DSMT4" ShapeID="_x0000_i1054" DrawAspect="Content" ObjectID="_1581314824" r:id="rId62"/>
+          <o:OLEObject Type="Embed" ProgID="Equation.DSMT4" ShapeID="_x0000_i1054" DrawAspect="Content" ObjectID="_1581847880" r:id="rId62"/>
         </w:object>
       </w:r>
     </w:p>
@@ -1634,10 +1622,10 @@
           <w:position w:val="-30"/>
         </w:rPr>
         <w:object w:dxaOrig="3320" w:dyaOrig="1120">
-          <v:shape id="_x0000_i1055" type="#_x0000_t75" style="width:165.6pt;height:55.4pt" o:ole="">
+          <v:shape id="_x0000_i1055" type="#_x0000_t75" style="width:165.5pt;height:55.15pt" o:ole="">
             <v:imagedata r:id="rId63" o:title=""/>
           </v:shape>
-          <o:OLEObject Type="Embed" ProgID="Equation.DSMT4" ShapeID="_x0000_i1055" DrawAspect="Content" ObjectID="_1581314825" r:id="rId64"/>
+          <o:OLEObject Type="Embed" ProgID="Equation.DSMT4" ShapeID="_x0000_i1055" DrawAspect="Content" ObjectID="_1581847881" r:id="rId64"/>
         </w:object>
       </w:r>
     </w:p>
@@ -1711,11 +1699,6 @@
       </w:r>
     </w:p>
     <w:p>
-      <w:pPr>
-        <w:rPr>
-          <w:rFonts w:hint="eastAsia"/>
-        </w:rPr>
-      </w:pPr>
       <w:r>
         <w:rPr>
           <w:rFonts w:hint="eastAsia"/>
@@ -1811,10 +1794,10 @@
           <w:position w:val="-14"/>
         </w:rPr>
         <w:object w:dxaOrig="600" w:dyaOrig="400">
-          <v:shape id="_x0000_i1056" type="#_x0000_t75" style="width:29.9pt;height:19.4pt" o:ole="">
+          <v:shape id="_x0000_i1056" type="#_x0000_t75" style="width:29.9pt;height:19.15pt" o:ole="">
             <v:imagedata r:id="rId59" o:title=""/>
           </v:shape>
-          <o:OLEObject Type="Embed" ProgID="Equation.DSMT4" ShapeID="_x0000_i1056" DrawAspect="Content" ObjectID="_1581314826" r:id="rId65"/>
+          <o:OLEObject Type="Embed" ProgID="Equation.DSMT4" ShapeID="_x0000_i1056" DrawAspect="Content" ObjectID="_1581847882" r:id="rId65"/>
         </w:object>
       </w:r>
       <w:r>
@@ -1830,10 +1813,10 @@
           <w:position w:val="-70"/>
         </w:rPr>
         <w:object w:dxaOrig="7540" w:dyaOrig="1520">
-          <v:shape id="_x0000_i1057" type="#_x0000_t75" style="width:377.7pt;height:75.9pt" o:ole="">
+          <v:shape id="_x0000_i1057" type="#_x0000_t75" style="width:377.75pt;height:75.75pt" o:ole="">
             <v:imagedata r:id="rId66" o:title=""/>
           </v:shape>
-          <o:OLEObject Type="Embed" ProgID="Equation.DSMT4" ShapeID="_x0000_i1057" DrawAspect="Content" ObjectID="_1581314827" r:id="rId67"/>
+          <o:OLEObject Type="Embed" ProgID="Equation.DSMT4" ShapeID="_x0000_i1057" DrawAspect="Content" ObjectID="_1581847883" r:id="rId67"/>
         </w:object>
       </w:r>
     </w:p>
@@ -1922,9 +1905,6 @@
           <w:numId w:val="1"/>
         </w:numPr>
         <w:ind w:firstLineChars="0"/>
-        <w:rPr>
-          <w:rFonts w:hint="eastAsia"/>
-        </w:rPr>
       </w:pPr>
       <w:r>
         <w:rPr>
@@ -1989,19 +1969,14 @@
           <w:position w:val="-86"/>
         </w:rPr>
         <w:object w:dxaOrig="4340" w:dyaOrig="1840">
-          <v:shape id="_x0000_i1058" type="#_x0000_t75" style="width:216.55pt;height:91.4pt" o:ole="">
+          <v:shape id="_x0000_i1058" type="#_x0000_t75" style="width:216.45pt;height:91.15pt" o:ole="">
             <v:imagedata r:id="rId68" o:title=""/>
           </v:shape>
-          <o:OLEObject Type="Embed" ProgID="Equation.DSMT4" ShapeID="_x0000_i1058" DrawAspect="Content" ObjectID="_1581314828" r:id="rId69"/>
-        </w:object>
-      </w:r>
-    </w:p>
-    <w:p>
-      <w:pPr>
-        <w:rPr>
-          <w:rFonts w:hint="eastAsia"/>
-        </w:rPr>
-      </w:pPr>
+          <o:OLEObject Type="Embed" ProgID="Equation.DSMT4" ShapeID="_x0000_i1058" DrawAspect="Content" ObjectID="_1581847884" r:id="rId69"/>
+        </w:object>
+      </w:r>
+    </w:p>
+    <w:p>
       <w:r>
         <w:rPr>
           <w:rFonts w:hint="eastAsia"/>
@@ -2012,9 +1987,6 @@
     <w:p>
       <w:pPr>
         <w:pStyle w:val="1"/>
-        <w:rPr>
-          <w:rFonts w:hint="eastAsia"/>
-        </w:rPr>
       </w:pPr>
       <w:r>
         <w:rPr>
@@ -2077,10 +2049,10 @@
           <w:position w:val="-14"/>
         </w:rPr>
         <w:object w:dxaOrig="960" w:dyaOrig="400">
-          <v:shape id="_x0000_i1059" type="#_x0000_t75" style="width:48.2pt;height:19.4pt" o:ole="">
+          <v:shape id="_x0000_i1059" type="#_x0000_t75" style="width:48.15pt;height:19.15pt" o:ole="">
             <v:imagedata r:id="rId70" o:title=""/>
           </v:shape>
-          <o:OLEObject Type="Embed" ProgID="Equation.DSMT4" ShapeID="_x0000_i1059" DrawAspect="Content" ObjectID="_1581314829" r:id="rId71"/>
+          <o:OLEObject Type="Embed" ProgID="Equation.DSMT4" ShapeID="_x0000_i1059" DrawAspect="Content" ObjectID="_1581847885" r:id="rId71"/>
         </w:object>
       </w:r>
       <w:r>
@@ -2106,10 +2078,10 @@
           <w:position w:val="-16"/>
         </w:rPr>
         <w:object w:dxaOrig="1700" w:dyaOrig="440">
-          <v:shape id="_x0000_i1060" type="#_x0000_t75" style="width:84.75pt;height:21.6pt" o:ole="">
+          <v:shape id="_x0000_i1060" type="#_x0000_t75" style="width:84.6pt;height:21.5pt" o:ole="">
             <v:imagedata r:id="rId72" o:title=""/>
           </v:shape>
-          <o:OLEObject Type="Embed" ProgID="Equation.DSMT4" ShapeID="_x0000_i1060" DrawAspect="Content" ObjectID="_1581314830" r:id="rId73"/>
+          <o:OLEObject Type="Embed" ProgID="Equation.DSMT4" ShapeID="_x0000_i1060" DrawAspect="Content" ObjectID="_1581847886" r:id="rId73"/>
         </w:object>
       </w:r>
       <w:r>
@@ -2138,10 +2110,10 @@
           <w:position w:val="-16"/>
         </w:rPr>
         <w:object w:dxaOrig="1860" w:dyaOrig="480">
-          <v:shape id="_x0000_i1061" type="#_x0000_t75" style="width:93.05pt;height:23.8pt" o:ole="">
+          <v:shape id="_x0000_i1061" type="#_x0000_t75" style="width:93.05pt;height:23.85pt" o:ole="">
             <v:imagedata r:id="rId74" o:title=""/>
           </v:shape>
-          <o:OLEObject Type="Embed" ProgID="Equation.DSMT4" ShapeID="_x0000_i1061" DrawAspect="Content" ObjectID="_1581314831" r:id="rId75"/>
+          <o:OLEObject Type="Embed" ProgID="Equation.DSMT4" ShapeID="_x0000_i1061" DrawAspect="Content" ObjectID="_1581847887" r:id="rId75"/>
         </w:object>
       </w:r>
       <w:r>
@@ -2158,10 +2130,10 @@
           <w:position w:val="-6"/>
         </w:rPr>
         <w:object w:dxaOrig="200" w:dyaOrig="279">
-          <v:shape id="_x0000_i1062" type="#_x0000_t75" style="width:10.5pt;height:14.4pt" o:ole="">
+          <v:shape id="_x0000_i1062" type="#_x0000_t75" style="width:10.3pt;height:14.5pt" o:ole="">
             <v:imagedata r:id="rId76" o:title=""/>
           </v:shape>
-          <o:OLEObject Type="Embed" ProgID="Equation.DSMT4" ShapeID="_x0000_i1062" DrawAspect="Content" ObjectID="_1581314832" r:id="rId77"/>
+          <o:OLEObject Type="Embed" ProgID="Equation.DSMT4" ShapeID="_x0000_i1062" DrawAspect="Content" ObjectID="_1581847888" r:id="rId77"/>
         </w:object>
       </w:r>
       <w:r>
@@ -2181,10 +2153,10 @@
           <w:position w:val="-10"/>
         </w:rPr>
         <w:object w:dxaOrig="200" w:dyaOrig="320">
-          <v:shape id="_x0000_i1063" type="#_x0000_t75" style="width:10.5pt;height:16.6pt" o:ole="">
+          <v:shape id="_x0000_i1063" type="#_x0000_t75" style="width:10.3pt;height:16.85pt" o:ole="">
             <v:imagedata r:id="rId78" o:title=""/>
           </v:shape>
-          <o:OLEObject Type="Embed" ProgID="Equation.DSMT4" ShapeID="_x0000_i1063" DrawAspect="Content" ObjectID="_1581314833" r:id="rId79"/>
+          <o:OLEObject Type="Embed" ProgID="Equation.DSMT4" ShapeID="_x0000_i1063" DrawAspect="Content" ObjectID="_1581847889" r:id="rId79"/>
         </w:object>
       </w:r>
       <w:r>
@@ -2204,10 +2176,10 @@
           <w:position w:val="-32"/>
         </w:rPr>
         <w:object w:dxaOrig="1520" w:dyaOrig="740">
-          <v:shape id="_x0000_i1064" type="#_x0000_t75" style="width:75.9pt;height:36.55pt" o:ole="">
+          <v:shape id="_x0000_i1064" type="#_x0000_t75" style="width:75.75pt;height:36.45pt" o:ole="">
             <v:imagedata r:id="rId80" o:title=""/>
           </v:shape>
-          <o:OLEObject Type="Embed" ProgID="Equation.DSMT4" ShapeID="_x0000_i1064" DrawAspect="Content" ObjectID="_1581314834" r:id="rId81"/>
+          <o:OLEObject Type="Embed" ProgID="Equation.DSMT4" ShapeID="_x0000_i1064" DrawAspect="Content" ObjectID="_1581847890" r:id="rId81"/>
         </w:object>
       </w:r>
       <w:r>
@@ -2221,10 +2193,10 @@
           <w:position w:val="-14"/>
         </w:rPr>
         <w:object w:dxaOrig="980" w:dyaOrig="400">
-          <v:shape id="_x0000_i1065" type="#_x0000_t75" style="width:50.4pt;height:20.5pt" o:ole="">
+          <v:shape id="_x0000_i1065" type="#_x0000_t75" style="width:50.5pt;height:20.55pt" o:ole="">
             <v:imagedata r:id="rId82" o:title=""/>
           </v:shape>
-          <o:OLEObject Type="Embed" ProgID="Equation.DSMT4" ShapeID="_x0000_i1065" DrawAspect="Content" ObjectID="_1581314835" r:id="rId83"/>
+          <o:OLEObject Type="Embed" ProgID="Equation.DSMT4" ShapeID="_x0000_i1065" DrawAspect="Content" ObjectID="_1581847891" r:id="rId83"/>
         </w:object>
       </w:r>
       <w:r>
@@ -2247,10 +2219,10 @@
           <w:position w:val="-16"/>
         </w:rPr>
         <w:object w:dxaOrig="1520" w:dyaOrig="440">
-          <v:shape id="_x0000_i1066" type="#_x0000_t75" style="width:75.9pt;height:21.6pt" o:ole="">
+          <v:shape id="_x0000_i1066" type="#_x0000_t75" style="width:75.75pt;height:21.5pt" o:ole="">
             <v:imagedata r:id="rId84" o:title=""/>
           </v:shape>
-          <o:OLEObject Type="Embed" ProgID="Equation.DSMT4" ShapeID="_x0000_i1066" DrawAspect="Content" ObjectID="_1581314836" r:id="rId85"/>
+          <o:OLEObject Type="Embed" ProgID="Equation.DSMT4" ShapeID="_x0000_i1066" DrawAspect="Content" ObjectID="_1581847892" r:id="rId85"/>
         </w:object>
       </w:r>
       <w:r>
@@ -2288,10 +2260,10 @@
           <w:position w:val="-14"/>
         </w:rPr>
         <w:object w:dxaOrig="1840" w:dyaOrig="400">
-          <v:shape id="_x0000_i1067" type="#_x0000_t75" style="width:91.4pt;height:19.4pt" o:ole="">
+          <v:shape id="_x0000_i1067" type="#_x0000_t75" style="width:91.15pt;height:19.15pt" o:ole="">
             <v:imagedata r:id="rId86" o:title=""/>
           </v:shape>
-          <o:OLEObject Type="Embed" ProgID="Equation.DSMT4" ShapeID="_x0000_i1067" DrawAspect="Content" ObjectID="_1581314837" r:id="rId87"/>
+          <o:OLEObject Type="Embed" ProgID="Equation.DSMT4" ShapeID="_x0000_i1067" DrawAspect="Content" ObjectID="_1581847893" r:id="rId87"/>
         </w:object>
       </w:r>
       <w:r>
@@ -2313,10 +2285,10 @@
           <w:position w:val="-4"/>
         </w:rPr>
         <w:object w:dxaOrig="340" w:dyaOrig="260">
-          <v:shape id="_x0000_i1068" type="#_x0000_t75" style="width:17.15pt;height:12.75pt" o:ole="">
+          <v:shape id="_x0000_i1068" type="#_x0000_t75" style="width:17.3pt;height:12.6pt" o:ole="">
             <v:imagedata r:id="rId88" o:title=""/>
           </v:shape>
-          <o:OLEObject Type="Embed" ProgID="Equation.DSMT4" ShapeID="_x0000_i1068" DrawAspect="Content" ObjectID="_1581314838" r:id="rId89"/>
+          <o:OLEObject Type="Embed" ProgID="Equation.DSMT4" ShapeID="_x0000_i1068" DrawAspect="Content" ObjectID="_1581847894" r:id="rId89"/>
         </w:object>
       </w:r>
       <w:r>
@@ -2333,10 +2305,10 @@
           <w:position w:val="-4"/>
         </w:rPr>
         <w:object w:dxaOrig="200" w:dyaOrig="200">
-          <v:shape id="_x0000_i1069" type="#_x0000_t75" style="width:10.5pt;height:10.5pt" o:ole="">
+          <v:shape id="_x0000_i1069" type="#_x0000_t75" style="width:10.3pt;height:10.3pt" o:ole="">
             <v:imagedata r:id="rId90" o:title=""/>
           </v:shape>
-          <o:OLEObject Type="Embed" ProgID="Equation.DSMT4" ShapeID="_x0000_i1069" DrawAspect="Content" ObjectID="_1581314839" r:id="rId91"/>
+          <o:OLEObject Type="Embed" ProgID="Equation.DSMT4" ShapeID="_x0000_i1069" DrawAspect="Content" ObjectID="_1581847895" r:id="rId91"/>
         </w:object>
       </w:r>
       <w:r>
@@ -2364,10 +2336,10 @@
           <w:position w:val="-16"/>
         </w:rPr>
         <w:object w:dxaOrig="2900" w:dyaOrig="520">
-          <v:shape id="_x0000_i1070" type="#_x0000_t75" style="width:144.55pt;height:25.5pt" o:ole="">
+          <v:shape id="_x0000_i1070" type="#_x0000_t75" style="width:144.45pt;height:25.7pt" o:ole="">
             <v:imagedata r:id="rId92" o:title=""/>
           </v:shape>
-          <o:OLEObject Type="Embed" ProgID="Equation.DSMT4" ShapeID="_x0000_i1070" DrawAspect="Content" ObjectID="_1581314840" r:id="rId93"/>
+          <o:OLEObject Type="Embed" ProgID="Equation.DSMT4" ShapeID="_x0000_i1070" DrawAspect="Content" ObjectID="_1581847896" r:id="rId93"/>
         </w:object>
       </w:r>
       <w:r>
@@ -2381,10 +2353,10 @@
           <w:position w:val="-12"/>
         </w:rPr>
         <w:object w:dxaOrig="660" w:dyaOrig="360">
-          <v:shape id="_x0000_i1071" type="#_x0000_t75" style="width:33.25pt;height:18.3pt" o:ole="">
+          <v:shape id="_x0000_i1071" type="#_x0000_t75" style="width:33.2pt;height:18.25pt" o:ole="">
             <v:imagedata r:id="rId94" o:title=""/>
           </v:shape>
-          <o:OLEObject Type="Embed" ProgID="Equation.DSMT4" ShapeID="_x0000_i1071" DrawAspect="Content" ObjectID="_1581314841" r:id="rId95"/>
+          <o:OLEObject Type="Embed" ProgID="Equation.DSMT4" ShapeID="_x0000_i1071" DrawAspect="Content" ObjectID="_1581847897" r:id="rId95"/>
         </w:object>
       </w:r>
       <w:r>
@@ -2410,10 +2382,10 @@
           <w:position w:val="-14"/>
         </w:rPr>
         <w:object w:dxaOrig="580" w:dyaOrig="400">
-          <v:shape id="_x0000_i1072" type="#_x0000_t75" style="width:29.35pt;height:19.4pt" o:ole="">
+          <v:shape id="_x0000_i1072" type="#_x0000_t75" style="width:29.45pt;height:19.15pt" o:ole="">
             <v:imagedata r:id="rId96" o:title=""/>
           </v:shape>
-          <o:OLEObject Type="Embed" ProgID="Equation.DSMT4" ShapeID="_x0000_i1072" DrawAspect="Content" ObjectID="_1581314842" r:id="rId97"/>
+          <o:OLEObject Type="Embed" ProgID="Equation.DSMT4" ShapeID="_x0000_i1072" DrawAspect="Content" ObjectID="_1581847898" r:id="rId97"/>
         </w:object>
       </w:r>
       <w:r>
@@ -2427,10 +2399,10 @@
           <w:position w:val="-12"/>
         </w:rPr>
         <w:object w:dxaOrig="279" w:dyaOrig="360">
-          <v:shape id="_x0000_i1073" type="#_x0000_t75" style="width:14.4pt;height:18.3pt" o:ole="">
+          <v:shape id="_x0000_i1073" type="#_x0000_t75" style="width:14.5pt;height:18.25pt" o:ole="">
             <v:imagedata r:id="rId98" o:title=""/>
           </v:shape>
-          <o:OLEObject Type="Embed" ProgID="Equation.DSMT4" ShapeID="_x0000_i1073" DrawAspect="Content" ObjectID="_1581314843" r:id="rId99"/>
+          <o:OLEObject Type="Embed" ProgID="Equation.DSMT4" ShapeID="_x0000_i1073" DrawAspect="Content" ObjectID="_1581847899" r:id="rId99"/>
         </w:object>
       </w:r>
       <w:r>
@@ -2463,10 +2435,10 @@
           <w:position w:val="-14"/>
         </w:rPr>
         <w:object w:dxaOrig="2780" w:dyaOrig="400">
-          <v:shape id="_x0000_i1074" type="#_x0000_t75" style="width:139.55pt;height:19.4pt" o:ole="">
+          <v:shape id="_x0000_i1074" type="#_x0000_t75" style="width:139.3pt;height:19.15pt" o:ole="">
             <v:imagedata r:id="rId100" o:title=""/>
           </v:shape>
-          <o:OLEObject Type="Embed" ProgID="Equation.DSMT4" ShapeID="_x0000_i1074" DrawAspect="Content" ObjectID="_1581314844" r:id="rId101"/>
+          <o:OLEObject Type="Embed" ProgID="Equation.DSMT4" ShapeID="_x0000_i1074" DrawAspect="Content" ObjectID="_1581847900" r:id="rId101"/>
         </w:object>
       </w:r>
       <w:r>
@@ -2483,10 +2455,10 @@
           <w:position w:val="-18"/>
         </w:rPr>
         <w:object w:dxaOrig="3159" w:dyaOrig="560">
-          <v:shape id="_x0000_i1075" type="#_x0000_t75" style="width:158.4pt;height:27.7pt" o:ole="">
+          <v:shape id="_x0000_i1075" type="#_x0000_t75" style="width:158.5pt;height:27.6pt" o:ole="">
             <v:imagedata r:id="rId102" o:title=""/>
           </v:shape>
-          <o:OLEObject Type="Embed" ProgID="Equation.DSMT4" ShapeID="_x0000_i1075" DrawAspect="Content" ObjectID="_1581314845" r:id="rId103"/>
+          <o:OLEObject Type="Embed" ProgID="Equation.DSMT4" ShapeID="_x0000_i1075" DrawAspect="Content" ObjectID="_1581847901" r:id="rId103"/>
         </w:object>
       </w:r>
       <w:r>
@@ -2506,7 +2478,7 @@
           <v:shape id="_x0000_i1076" type="#_x0000_t75" style="width:186.1pt;height:36pt" o:ole="">
             <v:imagedata r:id="rId104" o:title=""/>
           </v:shape>
-          <o:OLEObject Type="Embed" ProgID="Equation.DSMT4" ShapeID="_x0000_i1076" DrawAspect="Content" ObjectID="_1581314846" r:id="rId105"/>
+          <o:OLEObject Type="Embed" ProgID="Equation.DSMT4" ShapeID="_x0000_i1076" DrawAspect="Content" ObjectID="_1581847902" r:id="rId105"/>
         </w:object>
       </w:r>
       <w:r>
@@ -2520,10 +2492,10 @@
           <w:position w:val="-14"/>
         </w:rPr>
         <w:object w:dxaOrig="300" w:dyaOrig="380">
-          <v:shape id="_x0000_i1077" type="#_x0000_t75" style="width:14.95pt;height:18.85pt" o:ole="">
+          <v:shape id="_x0000_i1077" type="#_x0000_t75" style="width:14.95pt;height:18.7pt" o:ole="">
             <v:imagedata r:id="rId106" o:title=""/>
           </v:shape>
-          <o:OLEObject Type="Embed" ProgID="Equation.DSMT4" ShapeID="_x0000_i1077" DrawAspect="Content" ObjectID="_1581314847" r:id="rId107"/>
+          <o:OLEObject Type="Embed" ProgID="Equation.DSMT4" ShapeID="_x0000_i1077" DrawAspect="Content" ObjectID="_1581847903" r:id="rId107"/>
         </w:object>
       </w:r>
       <w:r>
@@ -2537,10 +2509,10 @@
           <w:position w:val="-14"/>
         </w:rPr>
         <w:object w:dxaOrig="580" w:dyaOrig="400">
-          <v:shape id="_x0000_i1078" type="#_x0000_t75" style="width:29.35pt;height:19.4pt" o:ole="">
+          <v:shape id="_x0000_i1078" type="#_x0000_t75" style="width:29.45pt;height:19.15pt" o:ole="">
             <v:imagedata r:id="rId108" o:title=""/>
           </v:shape>
-          <o:OLEObject Type="Embed" ProgID="Equation.DSMT4" ShapeID="_x0000_i1078" DrawAspect="Content" ObjectID="_1581314848" r:id="rId109"/>
+          <o:OLEObject Type="Embed" ProgID="Equation.DSMT4" ShapeID="_x0000_i1078" DrawAspect="Content" ObjectID="_1581847904" r:id="rId109"/>
         </w:object>
       </w:r>
       <w:r>
@@ -2563,10 +2535,10 @@
           <w:position w:val="-30"/>
         </w:rPr>
         <w:object w:dxaOrig="1359" w:dyaOrig="720">
-          <v:shape id="_x0000_i1079" type="#_x0000_t75" style="width:68.1pt;height:36pt" o:ole="">
+          <v:shape id="_x0000_i1079" type="#_x0000_t75" style="width:68.25pt;height:36pt" o:ole="">
             <v:imagedata r:id="rId110" o:title=""/>
           </v:shape>
-          <o:OLEObject Type="Embed" ProgID="Equation.DSMT4" ShapeID="_x0000_i1079" DrawAspect="Content" ObjectID="_1581314849" r:id="rId111"/>
+          <o:OLEObject Type="Embed" ProgID="Equation.DSMT4" ShapeID="_x0000_i1079" DrawAspect="Content" ObjectID="_1581847905" r:id="rId111"/>
         </w:object>
       </w:r>
       <w:r>
@@ -2580,10 +2552,10 @@
           <w:position w:val="-30"/>
         </w:rPr>
         <w:object w:dxaOrig="1359" w:dyaOrig="720">
-          <v:shape id="_x0000_i1080" type="#_x0000_t75" style="width:68.1pt;height:36pt" o:ole="">
+          <v:shape id="_x0000_i1080" type="#_x0000_t75" style="width:68.25pt;height:36pt" o:ole="">
             <v:imagedata r:id="rId112" o:title=""/>
           </v:shape>
-          <o:OLEObject Type="Embed" ProgID="Equation.DSMT4" ShapeID="_x0000_i1080" DrawAspect="Content" ObjectID="_1581314850" r:id="rId113"/>
+          <o:OLEObject Type="Embed" ProgID="Equation.DSMT4" ShapeID="_x0000_i1080" DrawAspect="Content" ObjectID="_1581847906" r:id="rId113"/>
         </w:object>
       </w:r>
       <w:r>
@@ -2638,10 +2610,10 @@
           <w:position w:val="-16"/>
         </w:rPr>
         <w:object w:dxaOrig="2140" w:dyaOrig="440">
-          <v:shape id="_x0000_i1081" type="#_x0000_t75" style="width:107.45pt;height:21.6pt" o:ole="">
+          <v:shape id="_x0000_i1081" type="#_x0000_t75" style="width:107.55pt;height:21.5pt" o:ole="">
             <v:imagedata r:id="rId114" o:title=""/>
           </v:shape>
-          <o:OLEObject Type="Embed" ProgID="Equation.DSMT4" ShapeID="_x0000_i1081" DrawAspect="Content" ObjectID="_1581314851" r:id="rId115"/>
+          <o:OLEObject Type="Embed" ProgID="Equation.DSMT4" ShapeID="_x0000_i1081" DrawAspect="Content" ObjectID="_1581847907" r:id="rId115"/>
         </w:object>
       </w:r>
       <w:r>
@@ -2658,10 +2630,10 @@
           <w:position w:val="-16"/>
         </w:rPr>
         <w:object w:dxaOrig="2320" w:dyaOrig="480">
-          <v:shape id="_x0000_i1082" type="#_x0000_t75" style="width:116.3pt;height:23.8pt" o:ole="">
+          <v:shape id="_x0000_i1082" type="#_x0000_t75" style="width:116.4pt;height:23.85pt" o:ole="">
             <v:imagedata r:id="rId116" o:title=""/>
           </v:shape>
-          <o:OLEObject Type="Embed" ProgID="Equation.DSMT4" ShapeID="_x0000_i1082" DrawAspect="Content" ObjectID="_1581314852" r:id="rId117"/>
+          <o:OLEObject Type="Embed" ProgID="Equation.DSMT4" ShapeID="_x0000_i1082" DrawAspect="Content" ObjectID="_1581847908" r:id="rId117"/>
         </w:object>
       </w:r>
       <w:r>
@@ -2689,10 +2661,10 @@
           <w:position w:val="-18"/>
         </w:rPr>
         <w:object w:dxaOrig="3200" w:dyaOrig="480">
-          <v:shape id="_x0000_i1083" type="#_x0000_t75" style="width:160.6pt;height:23.8pt" o:ole="">
+          <v:shape id="_x0000_i1083" type="#_x0000_t75" style="width:160.85pt;height:23.85pt" o:ole="">
             <v:imagedata r:id="rId118" o:title=""/>
           </v:shape>
-          <o:OLEObject Type="Embed" ProgID="Equation.DSMT4" ShapeID="_x0000_i1083" DrawAspect="Content" ObjectID="_1581314853" r:id="rId119"/>
+          <o:OLEObject Type="Embed" ProgID="Equation.DSMT4" ShapeID="_x0000_i1083" DrawAspect="Content" ObjectID="_1581847909" r:id="rId119"/>
         </w:object>
       </w:r>
       <w:r>
@@ -2709,10 +2681,10 @@
           <w:position w:val="-18"/>
         </w:rPr>
         <w:object w:dxaOrig="3360" w:dyaOrig="520">
-          <v:shape id="_x0000_i1084" type="#_x0000_t75" style="width:168.9pt;height:25.5pt" o:ole="">
+          <v:shape id="_x0000_i1084" type="#_x0000_t75" style="width:168.8pt;height:25.7pt" o:ole="">
             <v:imagedata r:id="rId120" o:title=""/>
           </v:shape>
-          <o:OLEObject Type="Embed" ProgID="Equation.DSMT4" ShapeID="_x0000_i1084" DrawAspect="Content" ObjectID="_1581314854" r:id="rId121"/>
+          <o:OLEObject Type="Embed" ProgID="Equation.DSMT4" ShapeID="_x0000_i1084" DrawAspect="Content" ObjectID="_1581847910" r:id="rId121"/>
         </w:object>
       </w:r>
       <w:r>
@@ -2732,10 +2704,10 @@
           <w:position w:val="-16"/>
         </w:rPr>
         <w:object w:dxaOrig="1100" w:dyaOrig="440">
-          <v:shape id="_x0000_i1085" type="#_x0000_t75" style="width:54.85pt;height:21.6pt" o:ole="">
+          <v:shape id="_x0000_i1085" type="#_x0000_t75" style="width:54.7pt;height:21.5pt" o:ole="">
             <v:imagedata r:id="rId122" o:title=""/>
           </v:shape>
-          <o:OLEObject Type="Embed" ProgID="Equation.DSMT4" ShapeID="_x0000_i1085" DrawAspect="Content" ObjectID="_1581314855" r:id="rId123"/>
+          <o:OLEObject Type="Embed" ProgID="Equation.DSMT4" ShapeID="_x0000_i1085" DrawAspect="Content" ObjectID="_1581847911" r:id="rId123"/>
         </w:object>
       </w:r>
       <w:r>
@@ -2752,10 +2724,10 @@
           <w:position w:val="-6"/>
         </w:rPr>
         <w:object w:dxaOrig="440" w:dyaOrig="320">
-          <v:shape id="_x0000_i1086" type="#_x0000_t75" style="width:21.6pt;height:16.6pt" o:ole="">
+          <v:shape id="_x0000_i1086" type="#_x0000_t75" style="width:21.5pt;height:16.85pt" o:ole="">
             <v:imagedata r:id="rId124" o:title=""/>
           </v:shape>
-          <o:OLEObject Type="Embed" ProgID="Equation.DSMT4" ShapeID="_x0000_i1086" DrawAspect="Content" ObjectID="_1581314856" r:id="rId125"/>
+          <o:OLEObject Type="Embed" ProgID="Equation.DSMT4" ShapeID="_x0000_i1086" DrawAspect="Content" ObjectID="_1581847912" r:id="rId125"/>
         </w:object>
       </w:r>
       <w:r>
@@ -2908,10 +2880,10 @@
           <w:position w:val="-14"/>
         </w:rPr>
         <w:object w:dxaOrig="1660" w:dyaOrig="440">
-          <v:shape id="_x0000_i1087" type="#_x0000_t75" style="width:83.1pt;height:21.6pt" o:ole="">
+          <v:shape id="_x0000_i1087" type="#_x0000_t75" style="width:83.2pt;height:21.5pt" o:ole="">
             <v:imagedata r:id="rId126" o:title=""/>
           </v:shape>
-          <o:OLEObject Type="Embed" ProgID="Equation.DSMT4" ShapeID="_x0000_i1087" DrawAspect="Content" ObjectID="_1581314857" r:id="rId127"/>
+          <o:OLEObject Type="Embed" ProgID="Equation.DSMT4" ShapeID="_x0000_i1087" DrawAspect="Content" ObjectID="_1581847913" r:id="rId127"/>
         </w:object>
       </w:r>
       <w:r>
@@ -2928,10 +2900,10 @@
           <w:position w:val="-16"/>
         </w:rPr>
         <w:object w:dxaOrig="1800" w:dyaOrig="480">
-          <v:shape id="_x0000_i1088" type="#_x0000_t75" style="width:90.3pt;height:23.8pt" o:ole="">
+          <v:shape id="_x0000_i1088" type="#_x0000_t75" style="width:90.25pt;height:23.85pt" o:ole="">
             <v:imagedata r:id="rId128" o:title=""/>
           </v:shape>
-          <o:OLEObject Type="Embed" ProgID="Equation.DSMT4" ShapeID="_x0000_i1088" DrawAspect="Content" ObjectID="_1581314858" r:id="rId129"/>
+          <o:OLEObject Type="Embed" ProgID="Equation.DSMT4" ShapeID="_x0000_i1088" DrawAspect="Content" ObjectID="_1581847914" r:id="rId129"/>
         </w:object>
       </w:r>
       <w:r>
@@ -2942,10 +2914,10 @@
           <w:position w:val="-18"/>
         </w:rPr>
         <w:object w:dxaOrig="499" w:dyaOrig="480">
-          <v:shape id="_x0000_i1089" type="#_x0000_t75" style="width:24.9pt;height:23.8pt" o:ole="">
+          <v:shape id="_x0000_i1089" type="#_x0000_t75" style="width:24.8pt;height:23.85pt" o:ole="">
             <v:imagedata r:id="rId130" o:title=""/>
           </v:shape>
-          <o:OLEObject Type="Embed" ProgID="Equation.DSMT4" ShapeID="_x0000_i1089" DrawAspect="Content" ObjectID="_1581314859" r:id="rId131"/>
+          <o:OLEObject Type="Embed" ProgID="Equation.DSMT4" ShapeID="_x0000_i1089" DrawAspect="Content" ObjectID="_1581847915" r:id="rId131"/>
         </w:object>
       </w:r>
       <w:r>
@@ -2959,10 +2931,10 @@
           <w:position w:val="-6"/>
         </w:rPr>
         <w:object w:dxaOrig="220" w:dyaOrig="279">
-          <v:shape id="_x0000_i1090" type="#_x0000_t75" style="width:11.1pt;height:14.4pt" o:ole="">
+          <v:shape id="_x0000_i1090" type="#_x0000_t75" style="width:11.2pt;height:14.5pt" o:ole="">
             <v:imagedata r:id="rId132" o:title=""/>
           </v:shape>
-          <o:OLEObject Type="Embed" ProgID="Equation.DSMT4" ShapeID="_x0000_i1090" DrawAspect="Content" ObjectID="_1581314860" r:id="rId133"/>
+          <o:OLEObject Type="Embed" ProgID="Equation.DSMT4" ShapeID="_x0000_i1090" DrawAspect="Content" ObjectID="_1581847916" r:id="rId133"/>
         </w:object>
       </w:r>
       <w:r>
@@ -2988,10 +2960,10 @@
           <w:position w:val="-18"/>
         </w:rPr>
         <w:object w:dxaOrig="499" w:dyaOrig="480">
-          <v:shape id="_x0000_i1091" type="#_x0000_t75" style="width:24.9pt;height:23.8pt" o:ole="">
+          <v:shape id="_x0000_i1091" type="#_x0000_t75" style="width:24.8pt;height:23.85pt" o:ole="">
             <v:imagedata r:id="rId130" o:title=""/>
           </v:shape>
-          <o:OLEObject Type="Embed" ProgID="Equation.DSMT4" ShapeID="_x0000_i1091" DrawAspect="Content" ObjectID="_1581314861" r:id="rId134"/>
+          <o:OLEObject Type="Embed" ProgID="Equation.DSMT4" ShapeID="_x0000_i1091" DrawAspect="Content" ObjectID="_1581847917" r:id="rId134"/>
         </w:object>
       </w:r>
       <w:r>
@@ -3005,10 +2977,10 @@
           <w:position w:val="-6"/>
         </w:rPr>
         <w:object w:dxaOrig="220" w:dyaOrig="279">
-          <v:shape id="_x0000_i1092" type="#_x0000_t75" style="width:11.1pt;height:14.4pt" o:ole="">
+          <v:shape id="_x0000_i1092" type="#_x0000_t75" style="width:11.2pt;height:14.5pt" o:ole="">
             <v:imagedata r:id="rId135" o:title=""/>
           </v:shape>
-          <o:OLEObject Type="Embed" ProgID="Equation.DSMT4" ShapeID="_x0000_i1092" DrawAspect="Content" ObjectID="_1581314862" r:id="rId136"/>
+          <o:OLEObject Type="Embed" ProgID="Equation.DSMT4" ShapeID="_x0000_i1092" DrawAspect="Content" ObjectID="_1581847918" r:id="rId136"/>
         </w:object>
       </w:r>
       <w:r>
@@ -3022,10 +2994,10 @@
           <w:position w:val="-6"/>
         </w:rPr>
         <w:object w:dxaOrig="220" w:dyaOrig="279">
-          <v:shape id="_x0000_i1093" type="#_x0000_t75" style="width:11.1pt;height:14.4pt" o:ole="">
+          <v:shape id="_x0000_i1093" type="#_x0000_t75" style="width:11.2pt;height:14.5pt" o:ole="">
             <v:imagedata r:id="rId135" o:title=""/>
           </v:shape>
-          <o:OLEObject Type="Embed" ProgID="Equation.DSMT4" ShapeID="_x0000_i1093" DrawAspect="Content" ObjectID="_1581314863" r:id="rId137"/>
+          <o:OLEObject Type="Embed" ProgID="Equation.DSMT4" ShapeID="_x0000_i1093" DrawAspect="Content" ObjectID="_1581847919" r:id="rId137"/>
         </w:object>
       </w:r>
       <w:r>
@@ -3039,10 +3011,10 @@
           <w:position w:val="-6"/>
         </w:rPr>
         <w:object w:dxaOrig="220" w:dyaOrig="279">
-          <v:shape id="_x0000_i1094" type="#_x0000_t75" style="width:11.1pt;height:14.4pt" o:ole="">
+          <v:shape id="_x0000_i1094" type="#_x0000_t75" style="width:11.2pt;height:14.5pt" o:ole="">
             <v:imagedata r:id="rId135" o:title=""/>
           </v:shape>
-          <o:OLEObject Type="Embed" ProgID="Equation.DSMT4" ShapeID="_x0000_i1094" DrawAspect="Content" ObjectID="_1581314864" r:id="rId138"/>
+          <o:OLEObject Type="Embed" ProgID="Equation.DSMT4" ShapeID="_x0000_i1094" DrawAspect="Content" ObjectID="_1581847920" r:id="rId138"/>
         </w:object>
       </w:r>
       <w:r>
@@ -3158,10 +3130,10 @@
           <w:position w:val="-6"/>
         </w:rPr>
         <w:object w:dxaOrig="220" w:dyaOrig="279">
-          <v:shape id="_x0000_i1095" type="#_x0000_t75" style="width:10.5pt;height:14.4pt" o:ole="">
+          <v:shape id="_x0000_i1095" type="#_x0000_t75" style="width:10.3pt;height:14.5pt" o:ole="">
             <v:imagedata r:id="rId140" o:title=""/>
           </v:shape>
-          <o:OLEObject Type="Embed" ProgID="Equation.DSMT4" ShapeID="_x0000_i1095" DrawAspect="Content" ObjectID="_1581314865" r:id="rId141"/>
+          <o:OLEObject Type="Embed" ProgID="Equation.DSMT4" ShapeID="_x0000_i1095" DrawAspect="Content" ObjectID="_1581847921" r:id="rId141"/>
         </w:object>
       </w:r>
       <w:r>
@@ -3210,10 +3182,10 @@
           <w:position w:val="-10"/>
         </w:rPr>
         <w:object w:dxaOrig="200" w:dyaOrig="320">
-          <v:shape id="_x0000_i1096" type="#_x0000_t75" style="width:10.5pt;height:16.6pt" o:ole="">
+          <v:shape id="_x0000_i1096" type="#_x0000_t75" style="width:10.3pt;height:16.85pt" o:ole="">
             <v:imagedata r:id="rId142" o:title=""/>
           </v:shape>
-          <o:OLEObject Type="Embed" ProgID="Equation.DSMT4" ShapeID="_x0000_i1096" DrawAspect="Content" ObjectID="_1581314866" r:id="rId143"/>
+          <o:OLEObject Type="Embed" ProgID="Equation.DSMT4" ShapeID="_x0000_i1096" DrawAspect="Content" ObjectID="_1581847922" r:id="rId143"/>
         </w:object>
       </w:r>
       <w:r>
@@ -3233,10 +3205,10 @@
           <w:position w:val="-12"/>
         </w:rPr>
         <w:object w:dxaOrig="279" w:dyaOrig="360">
-          <v:shape id="_x0000_i1097" type="#_x0000_t75" style="width:13.3pt;height:18.3pt" o:ole="">
+          <v:shape id="_x0000_i1097" type="#_x0000_t75" style="width:13.1pt;height:18.25pt" o:ole="">
             <v:imagedata r:id="rId144" o:title=""/>
           </v:shape>
-          <o:OLEObject Type="Embed" ProgID="Equation.DSMT4" ShapeID="_x0000_i1097" DrawAspect="Content" ObjectID="_1581314867" r:id="rId145"/>
+          <o:OLEObject Type="Embed" ProgID="Equation.DSMT4" ShapeID="_x0000_i1097" DrawAspect="Content" ObjectID="_1581847923" r:id="rId145"/>
         </w:object>
       </w:r>
       <w:r>
@@ -3250,10 +3222,10 @@
           <w:position w:val="-6"/>
         </w:rPr>
         <w:object w:dxaOrig="520" w:dyaOrig="279">
-          <v:shape id="_x0000_i1098" type="#_x0000_t75" style="width:25.5pt;height:14.4pt" o:ole="">
+          <v:shape id="_x0000_i1098" type="#_x0000_t75" style="width:25.7pt;height:14.5pt" o:ole="">
             <v:imagedata r:id="rId146" o:title=""/>
           </v:shape>
-          <o:OLEObject Type="Embed" ProgID="Equation.DSMT4" ShapeID="_x0000_i1098" DrawAspect="Content" ObjectID="_1581314868" r:id="rId147"/>
+          <o:OLEObject Type="Embed" ProgID="Equation.DSMT4" ShapeID="_x0000_i1098" DrawAspect="Content" ObjectID="_1581847924" r:id="rId147"/>
         </w:object>
       </w:r>
       <w:r>
@@ -3283,10 +3255,10 @@
           <w:position w:val="-12"/>
         </w:rPr>
         <w:object w:dxaOrig="660" w:dyaOrig="360">
-          <v:shape id="_x0000_i1099" type="#_x0000_t75" style="width:32.1pt;height:18.3pt" o:ole="">
+          <v:shape id="_x0000_i1099" type="#_x0000_t75" style="width:32.25pt;height:18.25pt" o:ole="">
             <v:imagedata r:id="rId148" o:title=""/>
           </v:shape>
-          <o:OLEObject Type="Embed" ProgID="Equation.DSMT4" ShapeID="_x0000_i1099" DrawAspect="Content" ObjectID="_1581314869" r:id="rId149"/>
+          <o:OLEObject Type="Embed" ProgID="Equation.DSMT4" ShapeID="_x0000_i1099" DrawAspect="Content" ObjectID="_1581847925" r:id="rId149"/>
         </w:object>
       </w:r>
       <w:r>
@@ -3300,10 +3272,10 @@
           <w:position w:val="-12"/>
         </w:rPr>
         <w:object w:dxaOrig="920" w:dyaOrig="360">
-          <v:shape id="_x0000_i1100" type="#_x0000_t75" style="width:45.95pt;height:18.3pt" o:ole="">
+          <v:shape id="_x0000_i1100" type="#_x0000_t75" style="width:45.8pt;height:18.25pt" o:ole="">
             <v:imagedata r:id="rId150" o:title=""/>
           </v:shape>
-          <o:OLEObject Type="Embed" ProgID="Equation.DSMT4" ShapeID="_x0000_i1100" DrawAspect="Content" ObjectID="_1581314870" r:id="rId151"/>
+          <o:OLEObject Type="Embed" ProgID="Equation.DSMT4" ShapeID="_x0000_i1100" DrawAspect="Content" ObjectID="_1581847926" r:id="rId151"/>
         </w:object>
       </w:r>
       <w:r>
@@ -3329,10 +3301,10 @@
           <w:position w:val="-14"/>
         </w:rPr>
         <w:object w:dxaOrig="560" w:dyaOrig="400">
-          <v:shape id="_x0000_i1101" type="#_x0000_t75" style="width:27.7pt;height:19.4pt" o:ole="">
+          <v:shape id="_x0000_i1101" type="#_x0000_t75" style="width:27.6pt;height:19.15pt" o:ole="">
             <v:imagedata r:id="rId152" o:title=""/>
           </v:shape>
-          <o:OLEObject Type="Embed" ProgID="Equation.DSMT4" ShapeID="_x0000_i1101" DrawAspect="Content" ObjectID="_1581314871" r:id="rId153"/>
+          <o:OLEObject Type="Embed" ProgID="Equation.DSMT4" ShapeID="_x0000_i1101" DrawAspect="Content" ObjectID="_1581847927" r:id="rId153"/>
         </w:object>
       </w:r>
       <w:r>
@@ -3405,10 +3377,10 @@
           <w:position w:val="-6"/>
         </w:rPr>
         <w:object w:dxaOrig="859" w:dyaOrig="279">
-          <v:shape id="_x0000_i1102" type="#_x0000_t75" style="width:42.1pt;height:14.4pt" o:ole="">
+          <v:shape id="_x0000_i1102" type="#_x0000_t75" style="width:42.1pt;height:14.5pt" o:ole="">
             <v:imagedata r:id="rId154" o:title=""/>
           </v:shape>
-          <o:OLEObject Type="Embed" ProgID="Equation.DSMT4" ShapeID="_x0000_i1102" DrawAspect="Content" ObjectID="_1581314872" r:id="rId155"/>
+          <o:OLEObject Type="Embed" ProgID="Equation.DSMT4" ShapeID="_x0000_i1102" DrawAspect="Content" ObjectID="_1581847928" r:id="rId155"/>
         </w:object>
       </w:r>
       <w:r>
@@ -3440,10 +3412,10 @@
           <w:position w:val="-10"/>
         </w:rPr>
         <w:object w:dxaOrig="200" w:dyaOrig="320">
-          <v:shape id="_x0000_i1103" type="#_x0000_t75" style="width:10.5pt;height:16.6pt" o:ole="">
+          <v:shape id="_x0000_i1103" type="#_x0000_t75" style="width:10.3pt;height:16.85pt" o:ole="">
             <v:imagedata r:id="rId156" o:title=""/>
           </v:shape>
-          <o:OLEObject Type="Embed" ProgID="Equation.DSMT4" ShapeID="_x0000_i1103" DrawAspect="Content" ObjectID="_1581314873" r:id="rId157"/>
+          <o:OLEObject Type="Embed" ProgID="Equation.DSMT4" ShapeID="_x0000_i1103" DrawAspect="Content" ObjectID="_1581847929" r:id="rId157"/>
         </w:object>
       </w:r>
       <w:r>
@@ -3463,10 +3435,10 @@
           <w:position w:val="-6"/>
         </w:rPr>
         <w:object w:dxaOrig="940" w:dyaOrig="320">
-          <v:shape id="_x0000_i1104" type="#_x0000_t75" style="width:46.5pt;height:16.6pt" o:ole="">
+          <v:shape id="_x0000_i1104" type="#_x0000_t75" style="width:46.3pt;height:16.85pt" o:ole="">
             <v:imagedata r:id="rId158" o:title=""/>
           </v:shape>
-          <o:OLEObject Type="Embed" ProgID="Equation.DSMT4" ShapeID="_x0000_i1104" DrawAspect="Content" ObjectID="_1581314874" r:id="rId159"/>
+          <o:OLEObject Type="Embed" ProgID="Equation.DSMT4" ShapeID="_x0000_i1104" DrawAspect="Content" ObjectID="_1581847930" r:id="rId159"/>
         </w:object>
       </w:r>
       <w:r>
@@ -3499,10 +3471,10 @@
           <w:position w:val="-12"/>
         </w:rPr>
         <w:object w:dxaOrig="920" w:dyaOrig="360">
-          <v:shape id="_x0000_i1105" type="#_x0000_t75" style="width:45.95pt;height:18.3pt" o:ole="">
+          <v:shape id="_x0000_i1105" type="#_x0000_t75" style="width:45.8pt;height:18.25pt" o:ole="">
             <v:imagedata r:id="rId150" o:title=""/>
           </v:shape>
-          <o:OLEObject Type="Embed" ProgID="Equation.DSMT4" ShapeID="_x0000_i1105" DrawAspect="Content" ObjectID="_1581314875" r:id="rId160"/>
+          <o:OLEObject Type="Embed" ProgID="Equation.DSMT4" ShapeID="_x0000_i1105" DrawAspect="Content" ObjectID="_1581847931" r:id="rId160"/>
         </w:object>
       </w:r>
       <w:r>
@@ -3528,10 +3500,10 @@
           <w:position w:val="-12"/>
         </w:rPr>
         <w:object w:dxaOrig="999" w:dyaOrig="360">
-          <v:shape id="_x0000_i1106" type="#_x0000_t75" style="width:50.4pt;height:18.3pt" o:ole="">
+          <v:shape id="_x0000_i1106" type="#_x0000_t75" style="width:50.5pt;height:18.25pt" o:ole="">
             <v:imagedata r:id="rId161" o:title=""/>
           </v:shape>
-          <o:OLEObject Type="Embed" ProgID="Equation.DSMT4" ShapeID="_x0000_i1106" DrawAspect="Content" ObjectID="_1581314876" r:id="rId162"/>
+          <o:OLEObject Type="Embed" ProgID="Equation.DSMT4" ShapeID="_x0000_i1106" DrawAspect="Content" ObjectID="_1581847932" r:id="rId162"/>
         </w:object>
       </w:r>
       <w:r>
@@ -3564,10 +3536,10 @@
           <w:position w:val="-12"/>
         </w:rPr>
         <w:object w:dxaOrig="660" w:dyaOrig="360">
-          <v:shape id="_x0000_i1107" type="#_x0000_t75" style="width:32.1pt;height:18.3pt" o:ole="">
+          <v:shape id="_x0000_i1107" type="#_x0000_t75" style="width:32.25pt;height:18.25pt" o:ole="">
             <v:imagedata r:id="rId148" o:title=""/>
           </v:shape>
-          <o:OLEObject Type="Embed" ProgID="Equation.DSMT4" ShapeID="_x0000_i1107" DrawAspect="Content" ObjectID="_1581314877" r:id="rId163"/>
+          <o:OLEObject Type="Embed" ProgID="Equation.DSMT4" ShapeID="_x0000_i1107" DrawAspect="Content" ObjectID="_1581847933" r:id="rId163"/>
         </w:object>
       </w:r>
       <w:r>
@@ -3584,10 +3556,10 @@
           <w:position w:val="-6"/>
         </w:rPr>
         <w:object w:dxaOrig="220" w:dyaOrig="279">
-          <v:shape id="_x0000_i1108" type="#_x0000_t75" style="width:10.5pt;height:14.4pt" o:ole="">
+          <v:shape id="_x0000_i1108" type="#_x0000_t75" style="width:10.3pt;height:14.5pt" o:ole="">
             <v:imagedata r:id="rId140" o:title=""/>
           </v:shape>
-          <o:OLEObject Type="Embed" ProgID="Equation.DSMT4" ShapeID="_x0000_i1108" DrawAspect="Content" ObjectID="_1581314878" r:id="rId164"/>
+          <o:OLEObject Type="Embed" ProgID="Equation.DSMT4" ShapeID="_x0000_i1108" DrawAspect="Content" ObjectID="_1581847934" r:id="rId164"/>
         </w:object>
       </w:r>
       <w:r>
@@ -3629,10 +3601,10 @@
           <w:position w:val="-6"/>
         </w:rPr>
         <w:object w:dxaOrig="220" w:dyaOrig="279">
-          <v:shape id="_x0000_i1109" type="#_x0000_t75" style="width:10.5pt;height:14.4pt" o:ole="">
+          <v:shape id="_x0000_i1109" type="#_x0000_t75" style="width:10.3pt;height:14.5pt" o:ole="">
             <v:imagedata r:id="rId140" o:title=""/>
           </v:shape>
-          <o:OLEObject Type="Embed" ProgID="Equation.DSMT4" ShapeID="_x0000_i1109" DrawAspect="Content" ObjectID="_1581314879" r:id="rId166"/>
+          <o:OLEObject Type="Embed" ProgID="Equation.DSMT4" ShapeID="_x0000_i1109" DrawAspect="Content" ObjectID="_1581847935" r:id="rId166"/>
         </w:object>
       </w:r>
       <w:r>
@@ -3657,10 +3629,10 @@
           <w:position w:val="-16"/>
         </w:rPr>
         <w:object w:dxaOrig="1100" w:dyaOrig="440">
-          <v:shape id="_x0000_i1110" type="#_x0000_t75" style="width:54.85pt;height:21.6pt" o:ole="">
+          <v:shape id="_x0000_i1110" type="#_x0000_t75" style="width:54.7pt;height:21.5pt" o:ole="">
             <v:imagedata r:id="rId122" o:title=""/>
           </v:shape>
-          <o:OLEObject Type="Embed" ProgID="Equation.DSMT4" ShapeID="_x0000_i1110" DrawAspect="Content" ObjectID="_1581314880" r:id="rId167"/>
+          <o:OLEObject Type="Embed" ProgID="Equation.DSMT4" ShapeID="_x0000_i1110" DrawAspect="Content" ObjectID="_1581847936" r:id="rId167"/>
         </w:object>
       </w:r>
       <w:r>
@@ -3674,10 +3646,10 @@
           <w:position w:val="-6"/>
         </w:rPr>
         <w:object w:dxaOrig="220" w:dyaOrig="279">
-          <v:shape id="_x0000_i1111" type="#_x0000_t75" style="width:10.5pt;height:14.4pt" o:ole="">
+          <v:shape id="_x0000_i1111" type="#_x0000_t75" style="width:10.3pt;height:14.5pt" o:ole="">
             <v:imagedata r:id="rId140" o:title=""/>
           </v:shape>
-          <o:OLEObject Type="Embed" ProgID="Equation.DSMT4" ShapeID="_x0000_i1111" DrawAspect="Content" ObjectID="_1581314881" r:id="rId168"/>
+          <o:OLEObject Type="Embed" ProgID="Equation.DSMT4" ShapeID="_x0000_i1111" DrawAspect="Content" ObjectID="_1581847937" r:id="rId168"/>
         </w:object>
       </w:r>
       <w:r>
@@ -3706,10 +3678,10 @@
           <w:position w:val="-6"/>
         </w:rPr>
         <w:object w:dxaOrig="220" w:dyaOrig="279">
-          <v:shape id="_x0000_i1112" type="#_x0000_t75" style="width:10.5pt;height:14.4pt" o:ole="">
+          <v:shape id="_x0000_i1112" type="#_x0000_t75" style="width:10.3pt;height:14.5pt" o:ole="">
             <v:imagedata r:id="rId140" o:title=""/>
           </v:shape>
-          <o:OLEObject Type="Embed" ProgID="Equation.DSMT4" ShapeID="_x0000_i1112" DrawAspect="Content" ObjectID="_1581314882" r:id="rId169"/>
+          <o:OLEObject Type="Embed" ProgID="Equation.DSMT4" ShapeID="_x0000_i1112" DrawAspect="Content" ObjectID="_1581847938" r:id="rId169"/>
         </w:object>
       </w:r>
       <w:r>
@@ -3738,10 +3710,10 @@
           <w:position w:val="-6"/>
         </w:rPr>
         <w:object w:dxaOrig="220" w:dyaOrig="279">
-          <v:shape id="_x0000_i1113" type="#_x0000_t75" style="width:10.5pt;height:14.4pt" o:ole="">
+          <v:shape id="_x0000_i1113" type="#_x0000_t75" style="width:10.3pt;height:14.5pt" o:ole="">
             <v:imagedata r:id="rId140" o:title=""/>
           </v:shape>
-          <o:OLEObject Type="Embed" ProgID="Equation.DSMT4" ShapeID="_x0000_i1113" DrawAspect="Content" ObjectID="_1581314883" r:id="rId170"/>
+          <o:OLEObject Type="Embed" ProgID="Equation.DSMT4" ShapeID="_x0000_i1113" DrawAspect="Content" ObjectID="_1581847939" r:id="rId170"/>
         </w:object>
       </w:r>
       <w:r>
@@ -3776,10 +3748,10 @@
           <w:position w:val="-10"/>
         </w:rPr>
         <w:object w:dxaOrig="700" w:dyaOrig="320">
-          <v:shape id="_x0000_i1114" type="#_x0000_t75" style="width:35.45pt;height:16.6pt" o:ole="">
+          <v:shape id="_x0000_i1114" type="#_x0000_t75" style="width:35.55pt;height:16.85pt" o:ole="">
             <v:imagedata r:id="rId171" o:title=""/>
           </v:shape>
-          <o:OLEObject Type="Embed" ProgID="Equation.DSMT4" ShapeID="_x0000_i1114" DrawAspect="Content" ObjectID="_1581314884" r:id="rId172"/>
+          <o:OLEObject Type="Embed" ProgID="Equation.DSMT4" ShapeID="_x0000_i1114" DrawAspect="Content" ObjectID="_1581847940" r:id="rId172"/>
         </w:object>
       </w:r>
       <w:r>
@@ -3818,10 +3790,10 @@
           <w:position w:val="-12"/>
         </w:rPr>
         <w:object w:dxaOrig="660" w:dyaOrig="360">
-          <v:shape id="_x0000_i1115" type="#_x0000_t75" style="width:32.1pt;height:18.3pt" o:ole="">
+          <v:shape id="_x0000_i1115" type="#_x0000_t75" style="width:32.25pt;height:18.25pt" o:ole="">
             <v:imagedata r:id="rId148" o:title=""/>
           </v:shape>
-          <o:OLEObject Type="Embed" ProgID="Equation.DSMT4" ShapeID="_x0000_i1115" DrawAspect="Content" ObjectID="_1581314885" r:id="rId173"/>
+          <o:OLEObject Type="Embed" ProgID="Equation.DSMT4" ShapeID="_x0000_i1115" DrawAspect="Content" ObjectID="_1581847941" r:id="rId173"/>
         </w:object>
       </w:r>
       <w:r>
@@ -3841,10 +3813,10 @@
           <w:position w:val="-14"/>
         </w:rPr>
         <w:object w:dxaOrig="560" w:dyaOrig="400">
-          <v:shape id="_x0000_i1116" type="#_x0000_t75" style="width:27.7pt;height:19.4pt" o:ole="">
+          <v:shape id="_x0000_i1116" type="#_x0000_t75" style="width:27.6pt;height:19.15pt" o:ole="">
             <v:imagedata r:id="rId152" o:title=""/>
           </v:shape>
-          <o:OLEObject Type="Embed" ProgID="Equation.DSMT4" ShapeID="_x0000_i1116" DrawAspect="Content" ObjectID="_1581314886" r:id="rId174"/>
+          <o:OLEObject Type="Embed" ProgID="Equation.DSMT4" ShapeID="_x0000_i1116" DrawAspect="Content" ObjectID="_1581847942" r:id="rId174"/>
         </w:object>
       </w:r>
       <w:r>
@@ -3877,10 +3849,10 @@
           <w:position w:val="-14"/>
         </w:rPr>
         <w:object w:dxaOrig="800" w:dyaOrig="400">
-          <v:shape id="_x0000_i1117" type="#_x0000_t75" style="width:39.9pt;height:20.5pt" o:ole="">
+          <v:shape id="_x0000_i1117" type="#_x0000_t75" style="width:39.75pt;height:20.55pt" o:ole="">
             <v:imagedata r:id="rId175" o:title=""/>
           </v:shape>
-          <o:OLEObject Type="Embed" ProgID="Equation.DSMT4" ShapeID="_x0000_i1117" DrawAspect="Content" ObjectID="_1581314887" r:id="rId176"/>
+          <o:OLEObject Type="Embed" ProgID="Equation.DSMT4" ShapeID="_x0000_i1117" DrawAspect="Content" ObjectID="_1581847943" r:id="rId176"/>
         </w:object>
       </w:r>
       <w:r>
@@ -3894,10 +3866,10 @@
           <w:position w:val="-14"/>
         </w:rPr>
         <w:object w:dxaOrig="840" w:dyaOrig="400">
-          <v:shape id="_x0000_i1118" type="#_x0000_t75" style="width:42.1pt;height:20.5pt" o:ole="">
+          <v:shape id="_x0000_i1118" type="#_x0000_t75" style="width:42.1pt;height:20.55pt" o:ole="">
             <v:imagedata r:id="rId177" o:title=""/>
           </v:shape>
-          <o:OLEObject Type="Embed" ProgID="Equation.DSMT4" ShapeID="_x0000_i1118" DrawAspect="Content" ObjectID="_1581314888" r:id="rId178"/>
+          <o:OLEObject Type="Embed" ProgID="Equation.DSMT4" ShapeID="_x0000_i1118" DrawAspect="Content" ObjectID="_1581847944" r:id="rId178"/>
         </w:object>
       </w:r>
       <w:r>
@@ -3935,10 +3907,10 @@
           <w:position w:val="-6"/>
         </w:rPr>
         <w:object w:dxaOrig="220" w:dyaOrig="279">
-          <v:shape id="_x0000_i1119" type="#_x0000_t75" style="width:10.5pt;height:14.4pt" o:ole="">
+          <v:shape id="_x0000_i1119" type="#_x0000_t75" style="width:10.3pt;height:14.5pt" o:ole="">
             <v:imagedata r:id="rId140" o:title=""/>
           </v:shape>
-          <o:OLEObject Type="Embed" ProgID="Equation.DSMT4" ShapeID="_x0000_i1119" DrawAspect="Content" ObjectID="_1581314889" r:id="rId179"/>
+          <o:OLEObject Type="Embed" ProgID="Equation.DSMT4" ShapeID="_x0000_i1119" DrawAspect="Content" ObjectID="_1581847945" r:id="rId179"/>
         </w:object>
       </w:r>
       <w:r>
@@ -3952,10 +3924,10 @@
           <w:position w:val="-12"/>
         </w:rPr>
         <w:object w:dxaOrig="920" w:dyaOrig="360">
-          <v:shape id="_x0000_i1120" type="#_x0000_t75" style="width:45.95pt;height:18.3pt" o:ole="">
+          <v:shape id="_x0000_i1120" type="#_x0000_t75" style="width:45.8pt;height:18.25pt" o:ole="">
             <v:imagedata r:id="rId150" o:title=""/>
           </v:shape>
-          <o:OLEObject Type="Embed" ProgID="Equation.DSMT4" ShapeID="_x0000_i1120" DrawAspect="Content" ObjectID="_1581314890" r:id="rId180"/>
+          <o:OLEObject Type="Embed" ProgID="Equation.DSMT4" ShapeID="_x0000_i1120" DrawAspect="Content" ObjectID="_1581847946" r:id="rId180"/>
         </w:object>
       </w:r>
       <w:r>
@@ -3987,10 +3959,10 @@
           <w:position w:val="-6"/>
         </w:rPr>
         <w:object w:dxaOrig="220" w:dyaOrig="279">
-          <v:shape id="_x0000_i1121" type="#_x0000_t75" style="width:10.5pt;height:14.4pt" o:ole="">
+          <v:shape id="_x0000_i1121" type="#_x0000_t75" style="width:10.3pt;height:14.5pt" o:ole="">
             <v:imagedata r:id="rId140" o:title=""/>
           </v:shape>
-          <o:OLEObject Type="Embed" ProgID="Equation.DSMT4" ShapeID="_x0000_i1121" DrawAspect="Content" ObjectID="_1581314891" r:id="rId181"/>
+          <o:OLEObject Type="Embed" ProgID="Equation.DSMT4" ShapeID="_x0000_i1121" DrawAspect="Content" ObjectID="_1581847947" r:id="rId181"/>
         </w:object>
       </w:r>
       <w:r>
@@ -4004,10 +3976,10 @@
           <w:position w:val="-6"/>
         </w:rPr>
         <w:object w:dxaOrig="859" w:dyaOrig="279">
-          <v:shape id="_x0000_i1122" type="#_x0000_t75" style="width:42.1pt;height:14.4pt" o:ole="">
+          <v:shape id="_x0000_i1122" type="#_x0000_t75" style="width:42.1pt;height:14.5pt" o:ole="">
             <v:imagedata r:id="rId154" o:title=""/>
           </v:shape>
-          <o:OLEObject Type="Embed" ProgID="Equation.DSMT4" ShapeID="_x0000_i1122" DrawAspect="Content" ObjectID="_1581314892" r:id="rId182"/>
+          <o:OLEObject Type="Embed" ProgID="Equation.DSMT4" ShapeID="_x0000_i1122" DrawAspect="Content" ObjectID="_1581847948" r:id="rId182"/>
         </w:object>
       </w:r>
       <w:r>
@@ -4024,10 +3996,10 @@
           <w:position w:val="-6"/>
         </w:rPr>
         <w:object w:dxaOrig="220" w:dyaOrig="279">
-          <v:shape id="_x0000_i1123" type="#_x0000_t75" style="width:10.5pt;height:14.4pt" o:ole="">
+          <v:shape id="_x0000_i1123" type="#_x0000_t75" style="width:10.3pt;height:14.5pt" o:ole="">
             <v:imagedata r:id="rId140" o:title=""/>
           </v:shape>
-          <o:OLEObject Type="Embed" ProgID="Equation.DSMT4" ShapeID="_x0000_i1123" DrawAspect="Content" ObjectID="_1581314893" r:id="rId183"/>
+          <o:OLEObject Type="Embed" ProgID="Equation.DSMT4" ShapeID="_x0000_i1123" DrawAspect="Content" ObjectID="_1581847949" r:id="rId183"/>
         </w:object>
       </w:r>
       <w:r>
@@ -4134,10 +4106,10 @@
           <w:position w:val="-6"/>
         </w:rPr>
         <w:object w:dxaOrig="220" w:dyaOrig="279">
-          <v:shape id="_x0000_i1124" type="#_x0000_t75" style="width:10.5pt;height:14.4pt" o:ole="">
+          <v:shape id="_x0000_i1124" type="#_x0000_t75" style="width:10.3pt;height:14.5pt" o:ole="">
             <v:imagedata r:id="rId140" o:title=""/>
           </v:shape>
-          <o:OLEObject Type="Embed" ProgID="Equation.DSMT4" ShapeID="_x0000_i1124" DrawAspect="Content" ObjectID="_1581314894" r:id="rId185"/>
+          <o:OLEObject Type="Embed" ProgID="Equation.DSMT4" ShapeID="_x0000_i1124" DrawAspect="Content" ObjectID="_1581847950" r:id="rId185"/>
         </w:object>
       </w:r>
       <w:r>
@@ -4166,10 +4138,10 @@
           <w:position w:val="-22"/>
         </w:rPr>
         <w:object w:dxaOrig="2900" w:dyaOrig="600">
-          <v:shape id="_x0000_i1125" type="#_x0000_t75" style="width:144.55pt;height:29.9pt" o:ole="">
+          <v:shape id="_x0000_i1125" type="#_x0000_t75" style="width:144.45pt;height:29.9pt" o:ole="">
             <v:imagedata r:id="rId186" o:title=""/>
           </v:shape>
-          <o:OLEObject Type="Embed" ProgID="Equation.DSMT4" ShapeID="_x0000_i1125" DrawAspect="Content" ObjectID="_1581314895" r:id="rId187"/>
+          <o:OLEObject Type="Embed" ProgID="Equation.DSMT4" ShapeID="_x0000_i1125" DrawAspect="Content" ObjectID="_1581847951" r:id="rId187"/>
         </w:object>
       </w:r>
       <w:r>
@@ -4195,10 +4167,10 @@
           <w:position w:val="-10"/>
         </w:rPr>
         <w:object w:dxaOrig="360" w:dyaOrig="320">
-          <v:shape id="_x0000_i1126" type="#_x0000_t75" style="width:18.3pt;height:15.5pt" o:ole="">
+          <v:shape id="_x0000_i1126" type="#_x0000_t75" style="width:18.25pt;height:15.45pt" o:ole="">
             <v:imagedata r:id="rId188" o:title=""/>
           </v:shape>
-          <o:OLEObject Type="Embed" ProgID="Equation.DSMT4" ShapeID="_x0000_i1126" DrawAspect="Content" ObjectID="_1581314896" r:id="rId189"/>
+          <o:OLEObject Type="Embed" ProgID="Equation.DSMT4" ShapeID="_x0000_i1126" DrawAspect="Content" ObjectID="_1581847952" r:id="rId189"/>
         </w:object>
       </w:r>
       <w:r>
@@ -4230,10 +4202,10 @@
           <w:position w:val="-28"/>
         </w:rPr>
         <w:object w:dxaOrig="4099" w:dyaOrig="680">
-          <v:shape id="_x0000_i1127" type="#_x0000_t75" style="width:204.9pt;height:33.8pt" o:ole="">
+          <v:shape id="_x0000_i1127" type="#_x0000_t75" style="width:204.8pt;height:33.65pt" o:ole="">
             <v:imagedata r:id="rId190" o:title=""/>
           </v:shape>
-          <o:OLEObject Type="Embed" ProgID="Equation.DSMT4" ShapeID="_x0000_i1127" DrawAspect="Content" ObjectID="_1581314897" r:id="rId191"/>
+          <o:OLEObject Type="Embed" ProgID="Equation.DSMT4" ShapeID="_x0000_i1127" DrawAspect="Content" ObjectID="_1581847953" r:id="rId191"/>
         </w:object>
       </w:r>
       <w:r>
@@ -4291,10 +4263,10 @@
           <w:position w:val="-16"/>
         </w:rPr>
         <w:object w:dxaOrig="2200" w:dyaOrig="480">
-          <v:shape id="_x0000_i1128" type="#_x0000_t75" style="width:110.2pt;height:23.8pt" o:ole="">
+          <v:shape id="_x0000_i1128" type="#_x0000_t75" style="width:110.35pt;height:23.85pt" o:ole="">
             <v:imagedata r:id="rId192" o:title=""/>
           </v:shape>
-          <o:OLEObject Type="Embed" ProgID="Equation.DSMT4" ShapeID="_x0000_i1128" DrawAspect="Content" ObjectID="_1581314898" r:id="rId193"/>
+          <o:OLEObject Type="Embed" ProgID="Equation.DSMT4" ShapeID="_x0000_i1128" DrawAspect="Content" ObjectID="_1581847954" r:id="rId193"/>
         </w:object>
       </w:r>
       <w:r>
@@ -4308,10 +4280,10 @@
           <w:position w:val="-68"/>
         </w:rPr>
         <w:object w:dxaOrig="2380" w:dyaOrig="1480">
-          <v:shape id="_x0000_i1129" type="#_x0000_t75" style="width:119.1pt;height:74.2pt" o:ole="">
+          <v:shape id="_x0000_i1129" type="#_x0000_t75" style="width:119.2pt;height:74.35pt" o:ole="">
             <v:imagedata r:id="rId194" o:title=""/>
           </v:shape>
-          <o:OLEObject Type="Embed" ProgID="Equation.DSMT4" ShapeID="_x0000_i1129" DrawAspect="Content" ObjectID="_1581314899" r:id="rId195"/>
+          <o:OLEObject Type="Embed" ProgID="Equation.DSMT4" ShapeID="_x0000_i1129" DrawAspect="Content" ObjectID="_1581847955" r:id="rId195"/>
         </w:object>
       </w:r>
       <w:r>
@@ -4337,10 +4309,10 @@
           <w:position w:val="-6"/>
         </w:rPr>
         <w:object w:dxaOrig="320" w:dyaOrig="279">
-          <v:shape id="_x0000_i1130" type="#_x0000_t75" style="width:16.6pt;height:14.4pt" o:ole="">
+          <v:shape id="_x0000_i1130" type="#_x0000_t75" style="width:16.85pt;height:14.5pt" o:ole="">
             <v:imagedata r:id="rId196" o:title=""/>
           </v:shape>
-          <o:OLEObject Type="Embed" ProgID="Equation.DSMT4" ShapeID="_x0000_i1130" DrawAspect="Content" ObjectID="_1581314900" r:id="rId197"/>
+          <o:OLEObject Type="Embed" ProgID="Equation.DSMT4" ShapeID="_x0000_i1130" DrawAspect="Content" ObjectID="_1581847956" r:id="rId197"/>
         </w:object>
       </w:r>
       <w:r>
@@ -4372,10 +4344,10 @@
           <w:position w:val="-12"/>
         </w:rPr>
         <w:object w:dxaOrig="279" w:dyaOrig="360">
-          <v:shape id="_x0000_i1131" type="#_x0000_t75" style="width:14.4pt;height:18.3pt" o:ole="">
+          <v:shape id="_x0000_i1131" type="#_x0000_t75" style="width:14.5pt;height:18.25pt" o:ole="">
             <v:imagedata r:id="rId198" o:title=""/>
           </v:shape>
-          <o:OLEObject Type="Embed" ProgID="Equation.DSMT4" ShapeID="_x0000_i1131" DrawAspect="Content" ObjectID="_1581314901" r:id="rId199"/>
+          <o:OLEObject Type="Embed" ProgID="Equation.DSMT4" ShapeID="_x0000_i1131" DrawAspect="Content" ObjectID="_1581847957" r:id="rId199"/>
         </w:object>
       </w:r>
       <w:r>
@@ -4421,10 +4393,10 @@
           <w:position w:val="-76"/>
         </w:rPr>
         <w:object w:dxaOrig="3560" w:dyaOrig="1640">
-          <v:shape id="_x0000_i1132" type="#_x0000_t75" style="width:177.8pt;height:82.5pt" o:ole="">
+          <v:shape id="_x0000_i1132" type="#_x0000_t75" style="width:177.65pt;height:82.3pt" o:ole="">
             <v:imagedata r:id="rId200" o:title=""/>
           </v:shape>
-          <o:OLEObject Type="Embed" ProgID="Equation.DSMT4" ShapeID="_x0000_i1132" DrawAspect="Content" ObjectID="_1581314902" r:id="rId201"/>
+          <o:OLEObject Type="Embed" ProgID="Equation.DSMT4" ShapeID="_x0000_i1132" DrawAspect="Content" ObjectID="_1581847958" r:id="rId201"/>
         </w:object>
       </w:r>
       <w:r>
@@ -4444,10 +4416,10 @@
           <w:position w:val="-12"/>
         </w:rPr>
         <w:object w:dxaOrig="639" w:dyaOrig="360">
-          <v:shape id="_x0000_i1133" type="#_x0000_t75" style="width:32.1pt;height:18.3pt" o:ole="">
+          <v:shape id="_x0000_i1133" type="#_x0000_t75" style="width:32.25pt;height:18.25pt" o:ole="">
             <v:imagedata r:id="rId202" o:title=""/>
           </v:shape>
-          <o:OLEObject Type="Embed" ProgID="Equation.DSMT4" ShapeID="_x0000_i1133" DrawAspect="Content" ObjectID="_1581314903" r:id="rId203"/>
+          <o:OLEObject Type="Embed" ProgID="Equation.DSMT4" ShapeID="_x0000_i1133" DrawAspect="Content" ObjectID="_1581847959" r:id="rId203"/>
         </w:object>
       </w:r>
       <w:r>
@@ -4551,6 +4523,9 @@
       </w:r>
     </w:p>
     <w:p>
+      <w:pPr>
+        <w:ind w:firstLineChars="200" w:firstLine="420"/>
+      </w:pPr>
       <w:r>
         <w:rPr>
           <w:rFonts w:hint="eastAsia"/>
@@ -4717,10 +4692,10 @@
                 <w:position w:val="-10"/>
               </w:rPr>
               <w:object w:dxaOrig="520" w:dyaOrig="380">
-                <v:shape id="_x0000_i1134" type="#_x0000_t75" style="width:25.5pt;height:18.85pt" o:ole="">
+                <v:shape id="_x0000_i1254" type="#_x0000_t75" style="width:25.7pt;height:18.7pt" o:ole="">
                   <v:imagedata r:id="rId204" o:title=""/>
                 </v:shape>
-                <o:OLEObject Type="Embed" ProgID="Equation.DSMT4" ShapeID="_x0000_i1134" DrawAspect="Content" ObjectID="_1581314904" r:id="rId205"/>
+                <o:OLEObject Type="Embed" ProgID="Equation.DSMT4" ShapeID="_x0000_i1254" DrawAspect="Content" ObjectID="_1581847960" r:id="rId205"/>
               </w:object>
             </w:r>
           </w:p>
@@ -4759,10 +4734,10 @@
                 <w:position w:val="-6"/>
               </w:rPr>
               <w:object w:dxaOrig="620" w:dyaOrig="340">
-                <v:shape id="_x0000_i1135" type="#_x0000_t75" style="width:31.55pt;height:17.15pt" o:ole="">
+                <v:shape id="_x0000_i1255" type="#_x0000_t75" style="width:31.3pt;height:17.3pt" o:ole="">
                   <v:imagedata r:id="rId206" o:title=""/>
                 </v:shape>
-                <o:OLEObject Type="Embed" ProgID="Equation.DSMT4" ShapeID="_x0000_i1135" DrawAspect="Content" ObjectID="_1581314905" r:id="rId207"/>
+                <o:OLEObject Type="Embed" ProgID="Equation.DSMT4" ShapeID="_x0000_i1255" DrawAspect="Content" ObjectID="_1581847961" r:id="rId207"/>
               </w:object>
             </w:r>
           </w:p>
@@ -4801,10 +4776,10 @@
                 <w:position w:val="-12"/>
               </w:rPr>
               <w:object w:dxaOrig="520" w:dyaOrig="400">
-                <v:shape id="_x0000_i1136" type="#_x0000_t75" style="width:24.9pt;height:18.85pt" o:ole="">
+                <v:shape id="_x0000_i1256" type="#_x0000_t75" style="width:24.8pt;height:18.7pt" o:ole="">
                   <v:imagedata r:id="rId208" o:title=""/>
                 </v:shape>
-                <o:OLEObject Type="Embed" ProgID="Equation.DSMT4" ShapeID="_x0000_i1136" DrawAspect="Content" ObjectID="_1581314906" r:id="rId209"/>
+                <o:OLEObject Type="Embed" ProgID="Equation.DSMT4" ShapeID="_x0000_i1256" DrawAspect="Content" ObjectID="_1581847962" r:id="rId209"/>
               </w:object>
             </w:r>
           </w:p>
@@ -4843,10 +4818,10 @@
                 <w:position w:val="-12"/>
               </w:rPr>
               <w:object w:dxaOrig="520" w:dyaOrig="400">
-                <v:shape id="_x0000_i1137" type="#_x0000_t75" style="width:24.9pt;height:18.85pt" o:ole="">
+                <v:shape id="_x0000_i1257" type="#_x0000_t75" style="width:24.8pt;height:18.7pt" o:ole="">
                   <v:imagedata r:id="rId210" o:title=""/>
                 </v:shape>
-                <o:OLEObject Type="Embed" ProgID="Equation.DSMT4" ShapeID="_x0000_i1137" DrawAspect="Content" ObjectID="_1581314907" r:id="rId211"/>
+                <o:OLEObject Type="Embed" ProgID="Equation.DSMT4" ShapeID="_x0000_i1257" DrawAspect="Content" ObjectID="_1581847963" r:id="rId211"/>
               </w:object>
             </w:r>
           </w:p>
@@ -4885,10 +4860,10 @@
                 <w:position w:val="-12"/>
               </w:rPr>
               <w:object w:dxaOrig="480" w:dyaOrig="400">
-                <v:shape id="_x0000_i1138" type="#_x0000_t75" style="width:22.7pt;height:18.85pt" o:ole="">
+                <v:shape id="_x0000_i1258" type="#_x0000_t75" style="width:22.9pt;height:18.7pt" o:ole="">
                   <v:imagedata r:id="rId212" o:title=""/>
                 </v:shape>
-                <o:OLEObject Type="Embed" ProgID="Equation.DSMT4" ShapeID="_x0000_i1138" DrawAspect="Content" ObjectID="_1581314908" r:id="rId213"/>
+                <o:OLEObject Type="Embed" ProgID="Equation.DSMT4" ShapeID="_x0000_i1258" DrawAspect="Content" ObjectID="_1581847964" r:id="rId213"/>
               </w:object>
             </w:r>
           </w:p>
@@ -4961,10 +4936,10 @@
                 <w:position w:val="-10"/>
               </w:rPr>
               <w:object w:dxaOrig="380" w:dyaOrig="380">
-                <v:shape id="_x0000_i1139" type="#_x0000_t75" style="width:18.85pt;height:18.85pt" o:ole="">
+                <v:shape id="_x0000_i1259" type="#_x0000_t75" style="width:18.7pt;height:18.7pt" o:ole="">
                   <v:imagedata r:id="rId214" o:title=""/>
                 </v:shape>
-                <o:OLEObject Type="Embed" ProgID="Equation.DSMT4" ShapeID="_x0000_i1139" DrawAspect="Content" ObjectID="_1581314909" r:id="rId215"/>
+                <o:OLEObject Type="Embed" ProgID="Equation.DSMT4" ShapeID="_x0000_i1259" DrawAspect="Content" ObjectID="_1581847965" r:id="rId215"/>
               </w:object>
             </w:r>
           </w:p>
@@ -5005,10 +4980,10 @@
                 <w:position w:val="-6"/>
               </w:rPr>
               <w:object w:dxaOrig="480" w:dyaOrig="340">
-                <v:shape id="_x0000_i1140" type="#_x0000_t75" style="width:23.8pt;height:17.15pt" o:ole="">
+                <v:shape id="_x0000_i1260" type="#_x0000_t75" style="width:23.85pt;height:17.3pt" o:ole="">
                   <v:imagedata r:id="rId216" o:title=""/>
                 </v:shape>
-                <o:OLEObject Type="Embed" ProgID="Equation.DSMT4" ShapeID="_x0000_i1140" DrawAspect="Content" ObjectID="_1581314910" r:id="rId217"/>
+                <o:OLEObject Type="Embed" ProgID="Equation.DSMT4" ShapeID="_x0000_i1260" DrawAspect="Content" ObjectID="_1581847966" r:id="rId217"/>
               </w:object>
             </w:r>
           </w:p>
@@ -5049,10 +5024,10 @@
                 <w:position w:val="-12"/>
               </w:rPr>
               <w:object w:dxaOrig="520" w:dyaOrig="400">
-                <v:shape id="_x0000_i1141" type="#_x0000_t75" style="width:24.9pt;height:18.85pt" o:ole="">
+                <v:shape id="_x0000_i1261" type="#_x0000_t75" style="width:24.8pt;height:18.7pt" o:ole="">
                   <v:imagedata r:id="rId218" o:title=""/>
                 </v:shape>
-                <o:OLEObject Type="Embed" ProgID="Equation.DSMT4" ShapeID="_x0000_i1141" DrawAspect="Content" ObjectID="_1581314911" r:id="rId219"/>
+                <o:OLEObject Type="Embed" ProgID="Equation.DSMT4" ShapeID="_x0000_i1261" DrawAspect="Content" ObjectID="_1581847967" r:id="rId219"/>
               </w:object>
             </w:r>
           </w:p>
@@ -5093,10 +5068,10 @@
                 <w:position w:val="-12"/>
               </w:rPr>
               <w:object w:dxaOrig="420" w:dyaOrig="400">
-                <v:shape id="_x0000_i1142" type="#_x0000_t75" style="width:19.4pt;height:18.85pt" o:ole="">
+                <v:shape id="_x0000_i1262" type="#_x0000_t75" style="width:19.65pt;height:18.7pt" o:ole="">
                   <v:imagedata r:id="rId220" o:title=""/>
                 </v:shape>
-                <o:OLEObject Type="Embed" ProgID="Equation.DSMT4" ShapeID="_x0000_i1142" DrawAspect="Content" ObjectID="_1581314912" r:id="rId221"/>
+                <o:OLEObject Type="Embed" ProgID="Equation.DSMT4" ShapeID="_x0000_i1262" DrawAspect="Content" ObjectID="_1581847968" r:id="rId221"/>
               </w:object>
             </w:r>
           </w:p>
@@ -5137,10 +5112,10 @@
                 <w:position w:val="-12"/>
               </w:rPr>
               <w:object w:dxaOrig="480" w:dyaOrig="400">
-                <v:shape id="_x0000_i1143" type="#_x0000_t75" style="width:22.7pt;height:18.85pt" o:ole="">
+                <v:shape id="_x0000_i1263" type="#_x0000_t75" style="width:22.9pt;height:18.7pt" o:ole="">
                   <v:imagedata r:id="rId222" o:title=""/>
                 </v:shape>
-                <o:OLEObject Type="Embed" ProgID="Equation.DSMT4" ShapeID="_x0000_i1143" DrawAspect="Content" ObjectID="_1581314913" r:id="rId223"/>
+                <o:OLEObject Type="Embed" ProgID="Equation.DSMT4" ShapeID="_x0000_i1263" DrawAspect="Content" ObjectID="_1581847969" r:id="rId223"/>
               </w:object>
             </w:r>
           </w:p>
@@ -5216,10 +5191,10 @@
                 <w:position w:val="-10"/>
               </w:rPr>
               <w:object w:dxaOrig="520" w:dyaOrig="380">
-                <v:shape id="_x0000_i1144" type="#_x0000_t75" style="width:25.5pt;height:18.85pt" o:ole="">
+                <v:shape id="_x0000_i1264" type="#_x0000_t75" style="width:25.7pt;height:18.7pt" o:ole="">
                   <v:imagedata r:id="rId224" o:title=""/>
                 </v:shape>
-                <o:OLEObject Type="Embed" ProgID="Equation.DSMT4" ShapeID="_x0000_i1144" DrawAspect="Content" ObjectID="_1581314914" r:id="rId225"/>
+                <o:OLEObject Type="Embed" ProgID="Equation.DSMT4" ShapeID="_x0000_i1264" DrawAspect="Content" ObjectID="_1581847970" r:id="rId225"/>
               </w:object>
             </w:r>
           </w:p>
@@ -5258,10 +5233,10 @@
                 <w:position w:val="-6"/>
               </w:rPr>
               <w:object w:dxaOrig="620" w:dyaOrig="340">
-                <v:shape id="_x0000_i1145" type="#_x0000_t75" style="width:31.55pt;height:17.15pt" o:ole="">
+                <v:shape id="_x0000_i1265" type="#_x0000_t75" style="width:31.3pt;height:17.3pt" o:ole="">
                   <v:imagedata r:id="rId226" o:title=""/>
                 </v:shape>
-                <o:OLEObject Type="Embed" ProgID="Equation.DSMT4" ShapeID="_x0000_i1145" DrawAspect="Content" ObjectID="_1581314915" r:id="rId227"/>
+                <o:OLEObject Type="Embed" ProgID="Equation.DSMT4" ShapeID="_x0000_i1265" DrawAspect="Content" ObjectID="_1581847971" r:id="rId227"/>
               </w:object>
             </w:r>
           </w:p>
@@ -5300,10 +5275,10 @@
                 <w:position w:val="-12"/>
               </w:rPr>
               <w:object w:dxaOrig="520" w:dyaOrig="400">
-                <v:shape id="_x0000_i1146" type="#_x0000_t75" style="width:24.9pt;height:18.85pt" o:ole="">
+                <v:shape id="_x0000_i1266" type="#_x0000_t75" style="width:24.8pt;height:18.7pt" o:ole="">
                   <v:imagedata r:id="rId228" o:title=""/>
                 </v:shape>
-                <o:OLEObject Type="Embed" ProgID="Equation.DSMT4" ShapeID="_x0000_i1146" DrawAspect="Content" ObjectID="_1581314916" r:id="rId229"/>
+                <o:OLEObject Type="Embed" ProgID="Equation.DSMT4" ShapeID="_x0000_i1266" DrawAspect="Content" ObjectID="_1581847972" r:id="rId229"/>
               </w:object>
             </w:r>
           </w:p>
@@ -5342,10 +5317,10 @@
                 <w:position w:val="-12"/>
               </w:rPr>
               <w:object w:dxaOrig="520" w:dyaOrig="400">
-                <v:shape id="_x0000_i1147" type="#_x0000_t75" style="width:24.9pt;height:18.85pt" o:ole="">
+                <v:shape id="_x0000_i1267" type="#_x0000_t75" style="width:24.8pt;height:18.7pt" o:ole="">
                   <v:imagedata r:id="rId230" o:title=""/>
                 </v:shape>
-                <o:OLEObject Type="Embed" ProgID="Equation.DSMT4" ShapeID="_x0000_i1147" DrawAspect="Content" ObjectID="_1581314917" r:id="rId231"/>
+                <o:OLEObject Type="Embed" ProgID="Equation.DSMT4" ShapeID="_x0000_i1267" DrawAspect="Content" ObjectID="_1581847973" r:id="rId231"/>
               </w:object>
             </w:r>
           </w:p>
@@ -5384,10 +5359,10 @@
                 <w:position w:val="-12"/>
               </w:rPr>
               <w:object w:dxaOrig="480" w:dyaOrig="400">
-                <v:shape id="_x0000_i1148" type="#_x0000_t75" style="width:22.7pt;height:18.85pt" o:ole="">
+                <v:shape id="_x0000_i1268" type="#_x0000_t75" style="width:22.9pt;height:18.7pt" o:ole="">
                   <v:imagedata r:id="rId232" o:title=""/>
                 </v:shape>
-                <o:OLEObject Type="Embed" ProgID="Equation.DSMT4" ShapeID="_x0000_i1148" DrawAspect="Content" ObjectID="_1581314918" r:id="rId233"/>
+                <o:OLEObject Type="Embed" ProgID="Equation.DSMT4" ShapeID="_x0000_i1268" DrawAspect="Content" ObjectID="_1581847974" r:id="rId233"/>
               </w:object>
             </w:r>
           </w:p>
@@ -5396,6 +5371,84 @@
     </w:tbl>
     <w:p>
       <w:pPr>
+        <w:ind w:firstLineChars="200" w:firstLine="420"/>
+      </w:pPr>
+      <w:r>
+        <w:t>这种方法也可以与</w:t>
+      </w:r>
+      <w:r>
+        <w:t>WLS</w:t>
+      </w:r>
+      <w:r>
+        <w:t>法相结合，即在</w:t>
+      </w:r>
+      <w:r>
+        <w:t>WLS</w:t>
+      </w:r>
+      <w:r>
+        <w:t>权值计算的基础上，再叠加上先验加权法计算得到的权值。这样可以很好减小某些异常测量传感器的影响（如某些测距突然减小，然后又恢复正常的情况，及由此引起的定位抖动问题）。</w:t>
+      </w:r>
+    </w:p>
+    <w:p>
+      <w:pPr>
+        <w:ind w:firstLineChars="200" w:firstLine="420"/>
+        <w:rPr>
+          <w:rFonts w:hint="eastAsia"/>
+        </w:rPr>
+      </w:pPr>
+      <w:r>
+        <w:t>实际计算中，可先</w:t>
+      </w:r>
+      <w:r>
+        <w:rPr>
+          <w:rFonts w:hint="eastAsia"/>
+        </w:rPr>
+        <w:t>用</w:t>
+      </w:r>
+      <w:r>
+        <w:t>方法</w:t>
+      </w:r>
+      <w:r>
+        <w:rPr>
+          <w:rFonts w:hint="eastAsia"/>
+        </w:rPr>
+        <w:t>8</w:t>
+      </w:r>
+      <w:r>
+        <w:rPr>
+          <w:rFonts w:hint="eastAsia"/>
+        </w:rPr>
+        <w:t>、</w:t>
+      </w:r>
+      <w:r>
+        <w:rPr>
+          <w:rFonts w:hint="eastAsia"/>
+        </w:rPr>
+        <w:t>9</w:t>
+      </w:r>
+      <w:r>
+        <w:rPr>
+          <w:rFonts w:hint="eastAsia"/>
+        </w:rPr>
+        <w:t>计算几次，并将计算</w:t>
+      </w:r>
+      <w:bookmarkStart w:id="0" w:name="_GoBack"/>
+      <w:bookmarkEnd w:id="0"/>
+      <w:r>
+        <w:rPr>
+          <w:rFonts w:hint="eastAsia"/>
+        </w:rPr>
+        <w:t>结果作为</w:t>
+      </w:r>
+      <w:r>
+        <w:t>kalman</w:t>
+      </w:r>
+      <w:r>
+        <w:t>的初值。</w:t>
+      </w:r>
+    </w:p>
+    <w:p>
+      <w:pPr>
         <w:pStyle w:val="2"/>
         <w:numPr>
           <w:ilvl w:val="0"/>
@@ -5472,10 +5525,10 @@
           <w:position w:val="-6"/>
         </w:rPr>
         <w:object w:dxaOrig="560" w:dyaOrig="279">
-          <v:shape id="_x0000_i1149" type="#_x0000_t75" style="width:27.7pt;height:14.4pt" o:ole="">
+          <v:shape id="_x0000_i1134" type="#_x0000_t75" style="width:27.6pt;height:14.5pt" o:ole="">
             <v:imagedata r:id="rId234" o:title=""/>
           </v:shape>
-          <o:OLEObject Type="Embed" ProgID="Equation.DSMT4" ShapeID="_x0000_i1149" DrawAspect="Content" ObjectID="_1581314919" r:id="rId235"/>
+          <o:OLEObject Type="Embed" ProgID="Equation.DSMT4" ShapeID="_x0000_i1134" DrawAspect="Content" ObjectID="_1581847975" r:id="rId235"/>
         </w:object>
       </w:r>
       <w:r>
@@ -5529,17 +5582,15 @@
           <w:position w:val="-32"/>
         </w:rPr>
         <w:object w:dxaOrig="2140" w:dyaOrig="760">
-          <v:shape id="_x0000_i1150" type="#_x0000_t75" style="width:107.45pt;height:38.2pt" o:ole="">
+          <v:shape id="_x0000_i1135" type="#_x0000_t75" style="width:107.55pt;height:38.35pt" o:ole="">
             <v:imagedata r:id="rId236" o:title=""/>
           </v:shape>
-          <o:OLEObject Type="Embed" ProgID="Equation.DSMT4" ShapeID="_x0000_i1150" DrawAspect="Content" ObjectID="_1581314920" r:id="rId237"/>
+          <o:OLEObject Type="Embed" ProgID="Equation.DSMT4" ShapeID="_x0000_i1135" DrawAspect="Content" ObjectID="_1581847976" r:id="rId237"/>
         </w:object>
       </w:r>
       <w:r>
         <w:t>；</w:t>
       </w:r>
-      <w:bookmarkStart w:id="0" w:name="_GoBack"/>
-      <w:bookmarkEnd w:id="0"/>
     </w:p>
     <w:p>
       <w:pPr>
@@ -5605,10 +5656,10 @@
           <w:position w:val="-18"/>
         </w:rPr>
         <w:object w:dxaOrig="859" w:dyaOrig="440">
-          <v:shape id="_x0000_i1151" type="#_x0000_t75" style="width:43.75pt;height:22.7pt" o:ole="">
+          <v:shape id="_x0000_i1136" type="#_x0000_t75" style="width:43.95pt;height:22.9pt" o:ole="">
             <v:imagedata r:id="rId238" o:title=""/>
           </v:shape>
-          <o:OLEObject Type="Embed" ProgID="Equation.DSMT4" ShapeID="_x0000_i1151" DrawAspect="Content" ObjectID="_1581314921" r:id="rId239"/>
+          <o:OLEObject Type="Embed" ProgID="Equation.DSMT4" ShapeID="_x0000_i1136" DrawAspect="Content" ObjectID="_1581847977" r:id="rId239"/>
         </w:object>
       </w:r>
       <w:r>
@@ -5622,10 +5673,10 @@
           <w:position w:val="-14"/>
         </w:rPr>
         <w:object w:dxaOrig="220" w:dyaOrig="380">
-          <v:shape id="_x0000_i1152" type="#_x0000_t75" style="width:11.1pt;height:18.85pt" o:ole="">
+          <v:shape id="_x0000_i1137" type="#_x0000_t75" style="width:11.2pt;height:18.7pt" o:ole="">
             <v:imagedata r:id="rId240" o:title=""/>
           </v:shape>
-          <o:OLEObject Type="Embed" ProgID="Equation.DSMT4" ShapeID="_x0000_i1152" DrawAspect="Content" ObjectID="_1581314922" r:id="rId241"/>
+          <o:OLEObject Type="Embed" ProgID="Equation.DSMT4" ShapeID="_x0000_i1137" DrawAspect="Content" ObjectID="_1581847978" r:id="rId241"/>
         </w:object>
       </w:r>
       <w:r>
@@ -5639,10 +5690,10 @@
           <w:position w:val="-16"/>
         </w:rPr>
         <w:object w:dxaOrig="980" w:dyaOrig="440">
-          <v:shape id="_x0000_i1153" type="#_x0000_t75" style="width:48.75pt;height:21.6pt" o:ole="">
+          <v:shape id="_x0000_i1138" type="#_x0000_t75" style="width:48.6pt;height:21.5pt" o:ole="">
             <v:imagedata r:id="rId242" o:title=""/>
           </v:shape>
-          <o:OLEObject Type="Embed" ProgID="Equation.DSMT4" ShapeID="_x0000_i1153" DrawAspect="Content" ObjectID="_1581314923" r:id="rId243"/>
+          <o:OLEObject Type="Embed" ProgID="Equation.DSMT4" ShapeID="_x0000_i1138" DrawAspect="Content" ObjectID="_1581847979" r:id="rId243"/>
         </w:object>
       </w:r>
       <w:r>
@@ -5656,10 +5707,10 @@
           <w:position w:val="-10"/>
         </w:rPr>
         <w:object w:dxaOrig="1180" w:dyaOrig="320">
-          <v:shape id="_x0000_i1154" type="#_x0000_t75" style="width:59.25pt;height:15.5pt" o:ole="">
+          <v:shape id="_x0000_i1139" type="#_x0000_t75" style="width:59.4pt;height:15.45pt" o:ole="">
             <v:imagedata r:id="rId244" o:title=""/>
           </v:shape>
-          <o:OLEObject Type="Embed" ProgID="Equation.DSMT4" ShapeID="_x0000_i1154" DrawAspect="Content" ObjectID="_1581314924" r:id="rId245"/>
+          <o:OLEObject Type="Embed" ProgID="Equation.DSMT4" ShapeID="_x0000_i1139" DrawAspect="Content" ObjectID="_1581847980" r:id="rId245"/>
         </w:object>
       </w:r>
       <w:r>
@@ -5688,10 +5739,10 @@
           <w:position w:val="-10"/>
         </w:rPr>
         <w:object w:dxaOrig="1280" w:dyaOrig="320">
-          <v:shape id="_x0000_i1155" type="#_x0000_t75" style="width:63.7pt;height:15.5pt" o:ole="">
+          <v:shape id="_x0000_i1140" type="#_x0000_t75" style="width:63.6pt;height:15.45pt" o:ole="">
             <v:imagedata r:id="rId246" o:title=""/>
           </v:shape>
-          <o:OLEObject Type="Embed" ProgID="Equation.DSMT4" ShapeID="_x0000_i1155" DrawAspect="Content" ObjectID="_1581314925" r:id="rId247"/>
+          <o:OLEObject Type="Embed" ProgID="Equation.DSMT4" ShapeID="_x0000_i1140" DrawAspect="Content" ObjectID="_1581847981" r:id="rId247"/>
         </w:object>
       </w:r>
       <w:r>
@@ -5739,10 +5790,10 @@
           <w:position w:val="-16"/>
         </w:rPr>
         <w:object w:dxaOrig="2240" w:dyaOrig="440">
-          <v:shape id="_x0000_i1156" type="#_x0000_t75" style="width:111.9pt;height:21.6pt" o:ole="">
+          <v:shape id="_x0000_i1141" type="#_x0000_t75" style="width:111.75pt;height:21.5pt" o:ole="">
             <v:imagedata r:id="rId248" o:title=""/>
           </v:shape>
-          <o:OLEObject Type="Embed" ProgID="Equation.DSMT4" ShapeID="_x0000_i1156" DrawAspect="Content" ObjectID="_1581314926" r:id="rId249"/>
+          <o:OLEObject Type="Embed" ProgID="Equation.DSMT4" ShapeID="_x0000_i1141" DrawAspect="Content" ObjectID="_1581847982" r:id="rId249"/>
         </w:object>
       </w:r>
       <w:r>
@@ -5759,10 +5810,10 @@
           <w:position w:val="-14"/>
         </w:rPr>
         <w:object w:dxaOrig="900" w:dyaOrig="400">
-          <v:shape id="_x0000_i1157" type="#_x0000_t75" style="width:44.85pt;height:20.5pt" o:ole="">
+          <v:shape id="_x0000_i1142" type="#_x0000_t75" style="width:44.9pt;height:20.55pt" o:ole="">
             <v:imagedata r:id="rId250" o:title=""/>
           </v:shape>
-          <o:OLEObject Type="Embed" ProgID="Equation.DSMT4" ShapeID="_x0000_i1157" DrawAspect="Content" ObjectID="_1581314927" r:id="rId251"/>
+          <o:OLEObject Type="Embed" ProgID="Equation.DSMT4" ShapeID="_x0000_i1142" DrawAspect="Content" ObjectID="_1581847983" r:id="rId251"/>
         </w:object>
       </w:r>
       <w:r>
@@ -5782,10 +5833,10 @@
           <w:position w:val="-16"/>
         </w:rPr>
         <w:object w:dxaOrig="440" w:dyaOrig="440">
-          <v:shape id="_x0000_i1158" type="#_x0000_t75" style="width:21.6pt;height:21.6pt" o:ole="">
+          <v:shape id="_x0000_i1143" type="#_x0000_t75" style="width:21.5pt;height:21.5pt" o:ole="">
             <v:imagedata r:id="rId252" o:title=""/>
           </v:shape>
-          <o:OLEObject Type="Embed" ProgID="Equation.DSMT4" ShapeID="_x0000_i1158" DrawAspect="Content" ObjectID="_1581314928" r:id="rId253"/>
+          <o:OLEObject Type="Embed" ProgID="Equation.DSMT4" ShapeID="_x0000_i1143" DrawAspect="Content" ObjectID="_1581847984" r:id="rId253"/>
         </w:object>
       </w:r>
       <w:r>
@@ -5815,10 +5866,10 @@
           <w:position w:val="-28"/>
         </w:rPr>
         <w:object w:dxaOrig="3159" w:dyaOrig="680">
-          <v:shape id="_x0000_i1159" type="#_x0000_t75" style="width:158.4pt;height:33.8pt" o:ole="">
+          <v:shape id="_x0000_i1144" type="#_x0000_t75" style="width:158.5pt;height:33.65pt" o:ole="">
             <v:imagedata r:id="rId254" o:title=""/>
           </v:shape>
-          <o:OLEObject Type="Embed" ProgID="Equation.DSMT4" ShapeID="_x0000_i1159" DrawAspect="Content" ObjectID="_1581314929" r:id="rId255"/>
+          <o:OLEObject Type="Embed" ProgID="Equation.DSMT4" ShapeID="_x0000_i1144" DrawAspect="Content" ObjectID="_1581847985" r:id="rId255"/>
         </w:object>
       </w:r>
       <w:r>
@@ -5845,10 +5896,10 @@
           <w:position w:val="-52"/>
         </w:rPr>
         <w:object w:dxaOrig="1939" w:dyaOrig="1160">
-          <v:shape id="_x0000_i1160" type="#_x0000_t75" style="width:96.9pt;height:57.6pt" o:ole="">
+          <v:shape id="_x0000_i1145" type="#_x0000_t75" style="width:96.8pt;height:57.5pt" o:ole="">
             <v:imagedata r:id="rId256" o:title=""/>
           </v:shape>
-          <o:OLEObject Type="Embed" ProgID="Equation.DSMT4" ShapeID="_x0000_i1160" DrawAspect="Content" ObjectID="_1581314930" r:id="rId257"/>
+          <o:OLEObject Type="Embed" ProgID="Equation.DSMT4" ShapeID="_x0000_i1145" DrawAspect="Content" ObjectID="_1581847986" r:id="rId257"/>
         </w:object>
       </w:r>
       <w:r>
@@ -5865,10 +5916,10 @@
           <w:position w:val="-16"/>
         </w:rPr>
         <w:object w:dxaOrig="3040" w:dyaOrig="520">
-          <v:shape id="_x0000_i1161" type="#_x0000_t75" style="width:152.3pt;height:26.05pt" o:ole="">
+          <v:shape id="_x0000_i1146" type="#_x0000_t75" style="width:152.4pt;height:26.2pt" o:ole="">
             <v:imagedata r:id="rId258" o:title=""/>
           </v:shape>
-          <o:OLEObject Type="Embed" ProgID="Equation.DSMT4" ShapeID="_x0000_i1161" DrawAspect="Content" ObjectID="_1581314931" r:id="rId259"/>
+          <o:OLEObject Type="Embed" ProgID="Equation.DSMT4" ShapeID="_x0000_i1146" DrawAspect="Content" ObjectID="_1581847987" r:id="rId259"/>
         </w:object>
       </w:r>
       <w:r>
@@ -5885,10 +5936,10 @@
           <w:position w:val="-6"/>
         </w:rPr>
         <w:object w:dxaOrig="220" w:dyaOrig="279">
-          <v:shape id="_x0000_i1162" type="#_x0000_t75" style="width:11.1pt;height:14.4pt" o:ole="">
+          <v:shape id="_x0000_i1147" type="#_x0000_t75" style="width:11.2pt;height:14.5pt" o:ole="">
             <v:imagedata r:id="rId260" o:title=""/>
           </v:shape>
-          <o:OLEObject Type="Embed" ProgID="Equation.DSMT4" ShapeID="_x0000_i1162" DrawAspect="Content" ObjectID="_1581314932" r:id="rId261"/>
+          <o:OLEObject Type="Embed" ProgID="Equation.DSMT4" ShapeID="_x0000_i1147" DrawAspect="Content" ObjectID="_1581847988" r:id="rId261"/>
         </w:object>
       </w:r>
       <w:r>
@@ -5933,10 +5984,10 @@
           <w:position w:val="-12"/>
         </w:rPr>
         <w:object w:dxaOrig="279" w:dyaOrig="360">
-          <v:shape id="_x0000_i1163" type="#_x0000_t75" style="width:14.4pt;height:18.3pt" o:ole="">
+          <v:shape id="_x0000_i1148" type="#_x0000_t75" style="width:14.5pt;height:18.25pt" o:ole="">
             <v:imagedata r:id="rId262" o:title=""/>
           </v:shape>
-          <o:OLEObject Type="Embed" ProgID="Equation.DSMT4" ShapeID="_x0000_i1163" DrawAspect="Content" ObjectID="_1581314933" r:id="rId263"/>
+          <o:OLEObject Type="Embed" ProgID="Equation.DSMT4" ShapeID="_x0000_i1148" DrawAspect="Content" ObjectID="_1581847989" r:id="rId263"/>
         </w:object>
       </w:r>
       <w:r>
@@ -5965,10 +6016,10 @@
           <w:position w:val="-14"/>
         </w:rPr>
         <w:object w:dxaOrig="780" w:dyaOrig="400">
-          <v:shape id="_x0000_i1164" type="#_x0000_t75" style="width:38.75pt;height:20.5pt" o:ole="">
+          <v:shape id="_x0000_i1149" type="#_x0000_t75" style="width:38.8pt;height:20.55pt" o:ole="">
             <v:imagedata r:id="rId264" o:title=""/>
           </v:shape>
-          <o:OLEObject Type="Embed" ProgID="Equation.DSMT4" ShapeID="_x0000_i1164" DrawAspect="Content" ObjectID="_1581314934" r:id="rId265"/>
+          <o:OLEObject Type="Embed" ProgID="Equation.DSMT4" ShapeID="_x0000_i1149" DrawAspect="Content" ObjectID="_1581847990" r:id="rId265"/>
         </w:object>
       </w:r>
       <w:r>
@@ -6147,10 +6198,10 @@
           <w:position w:val="-14"/>
         </w:rPr>
         <w:object w:dxaOrig="2000" w:dyaOrig="400">
-          <v:shape id="_x0000_i1165" type="#_x0000_t75" style="width:99.7pt;height:20.5pt" o:ole="">
+          <v:shape id="_x0000_i1150" type="#_x0000_t75" style="width:99.6pt;height:20.55pt" o:ole="">
             <v:imagedata r:id="rId266" o:title=""/>
           </v:shape>
-          <o:OLEObject Type="Embed" ProgID="Equation.DSMT4" ShapeID="_x0000_i1165" DrawAspect="Content" ObjectID="_1581314935" r:id="rId267"/>
+          <o:OLEObject Type="Embed" ProgID="Equation.DSMT4" ShapeID="_x0000_i1150" DrawAspect="Content" ObjectID="_1581847991" r:id="rId267"/>
         </w:object>
       </w:r>
       <w:r>
@@ -6177,10 +6228,10 @@
           <w:position w:val="-14"/>
         </w:rPr>
         <w:object w:dxaOrig="400" w:dyaOrig="380">
-          <v:shape id="_x0000_i1166" type="#_x0000_t75" style="width:20.5pt;height:18.85pt" o:ole="">
+          <v:shape id="_x0000_i1151" type="#_x0000_t75" style="width:20.55pt;height:18.7pt" o:ole="">
             <v:imagedata r:id="rId268" o:title=""/>
           </v:shape>
-          <o:OLEObject Type="Embed" ProgID="Equation.DSMT4" ShapeID="_x0000_i1166" DrawAspect="Content" ObjectID="_1581314936" r:id="rId269"/>
+          <o:OLEObject Type="Embed" ProgID="Equation.DSMT4" ShapeID="_x0000_i1151" DrawAspect="Content" ObjectID="_1581847992" r:id="rId269"/>
         </w:object>
       </w:r>
       <w:r>
@@ -6207,10 +6258,10 @@
           <w:position w:val="-14"/>
         </w:rPr>
         <w:object w:dxaOrig="1100" w:dyaOrig="380">
-          <v:shape id="_x0000_i1167" type="#_x0000_t75" style="width:54.85pt;height:18.85pt" o:ole="">
+          <v:shape id="_x0000_i1152" type="#_x0000_t75" style="width:54.7pt;height:18.7pt" o:ole="">
             <v:imagedata r:id="rId270" o:title=""/>
           </v:shape>
-          <o:OLEObject Type="Embed" ProgID="Equation.DSMT4" ShapeID="_x0000_i1167" DrawAspect="Content" ObjectID="_1581314937" r:id="rId271"/>
+          <o:OLEObject Type="Embed" ProgID="Equation.DSMT4" ShapeID="_x0000_i1152" DrawAspect="Content" ObjectID="_1581847993" r:id="rId271"/>
         </w:object>
       </w:r>
       <w:r>
@@ -6221,10 +6272,10 @@
           <w:position w:val="-14"/>
         </w:rPr>
         <w:object w:dxaOrig="820" w:dyaOrig="380">
-          <v:shape id="_x0000_i1168" type="#_x0000_t75" style="width:41pt;height:18.85pt" o:ole="">
+          <v:shape id="_x0000_i1153" type="#_x0000_t75" style="width:41.15pt;height:18.7pt" o:ole="">
             <v:imagedata r:id="rId272" o:title=""/>
           </v:shape>
-          <o:OLEObject Type="Embed" ProgID="Equation.DSMT4" ShapeID="_x0000_i1168" DrawAspect="Content" ObjectID="_1581314938" r:id="rId273"/>
+          <o:OLEObject Type="Embed" ProgID="Equation.DSMT4" ShapeID="_x0000_i1153" DrawAspect="Content" ObjectID="_1581847994" r:id="rId273"/>
         </w:object>
       </w:r>
       <w:r>
@@ -6235,10 +6286,10 @@
           <w:position w:val="-12"/>
         </w:rPr>
         <w:object w:dxaOrig="1120" w:dyaOrig="360">
-          <v:shape id="_x0000_i1169" type="#_x0000_t75" style="width:56.5pt;height:18.3pt" o:ole="">
+          <v:shape id="_x0000_i1154" type="#_x0000_t75" style="width:56.55pt;height:18.25pt" o:ole="">
             <v:imagedata r:id="rId274" o:title=""/>
           </v:shape>
-          <o:OLEObject Type="Embed" ProgID="Equation.DSMT4" ShapeID="_x0000_i1169" DrawAspect="Content" ObjectID="_1581314939" r:id="rId275"/>
+          <o:OLEObject Type="Embed" ProgID="Equation.DSMT4" ShapeID="_x0000_i1154" DrawAspect="Content" ObjectID="_1581847995" r:id="rId275"/>
         </w:object>
       </w:r>
       <w:r>
@@ -6252,10 +6303,10 @@
           <w:position w:val="-18"/>
         </w:rPr>
         <w:object w:dxaOrig="2000" w:dyaOrig="520">
-          <v:shape id="_x0000_i1170" type="#_x0000_t75" style="width:99.7pt;height:26.05pt" o:ole="">
+          <v:shape id="_x0000_i1155" type="#_x0000_t75" style="width:99.6pt;height:26.2pt" o:ole="">
             <v:imagedata r:id="rId276" o:title=""/>
           </v:shape>
-          <o:OLEObject Type="Embed" ProgID="Equation.DSMT4" ShapeID="_x0000_i1170" DrawAspect="Content" ObjectID="_1581314940" r:id="rId277"/>
+          <o:OLEObject Type="Embed" ProgID="Equation.DSMT4" ShapeID="_x0000_i1155" DrawAspect="Content" ObjectID="_1581847996" r:id="rId277"/>
         </w:object>
       </w:r>
       <w:r>
@@ -6282,10 +6333,10 @@
           <w:position w:val="-14"/>
         </w:rPr>
         <w:object w:dxaOrig="1100" w:dyaOrig="380">
-          <v:shape id="_x0000_i1171" type="#_x0000_t75" style="width:54.85pt;height:18.85pt" o:ole="">
+          <v:shape id="_x0000_i1156" type="#_x0000_t75" style="width:54.7pt;height:18.7pt" o:ole="">
             <v:imagedata r:id="rId270" o:title=""/>
           </v:shape>
-          <o:OLEObject Type="Embed" ProgID="Equation.DSMT4" ShapeID="_x0000_i1171" DrawAspect="Content" ObjectID="_1581314941" r:id="rId278"/>
+          <o:OLEObject Type="Embed" ProgID="Equation.DSMT4" ShapeID="_x0000_i1156" DrawAspect="Content" ObjectID="_1581847997" r:id="rId278"/>
         </w:object>
       </w:r>
       <w:r>
@@ -6296,10 +6347,10 @@
           <w:position w:val="-14"/>
         </w:rPr>
         <w:object w:dxaOrig="820" w:dyaOrig="380">
-          <v:shape id="_x0000_i1172" type="#_x0000_t75" style="width:41pt;height:18.85pt" o:ole="">
+          <v:shape id="_x0000_i1157" type="#_x0000_t75" style="width:41.15pt;height:18.7pt" o:ole="">
             <v:imagedata r:id="rId272" o:title=""/>
           </v:shape>
-          <o:OLEObject Type="Embed" ProgID="Equation.DSMT4" ShapeID="_x0000_i1172" DrawAspect="Content" ObjectID="_1581314942" r:id="rId279"/>
+          <o:OLEObject Type="Embed" ProgID="Equation.DSMT4" ShapeID="_x0000_i1157" DrawAspect="Content" ObjectID="_1581847998" r:id="rId279"/>
         </w:object>
       </w:r>
       <w:r>
@@ -6310,10 +6361,10 @@
           <w:position w:val="-12"/>
         </w:rPr>
         <w:object w:dxaOrig="1100" w:dyaOrig="360">
-          <v:shape id="_x0000_i1173" type="#_x0000_t75" style="width:54.85pt;height:18.3pt" o:ole="">
+          <v:shape id="_x0000_i1158" type="#_x0000_t75" style="width:54.7pt;height:18.25pt" o:ole="">
             <v:imagedata r:id="rId280" o:title=""/>
           </v:shape>
-          <o:OLEObject Type="Embed" ProgID="Equation.DSMT4" ShapeID="_x0000_i1173" DrawAspect="Content" ObjectID="_1581314943" r:id="rId281"/>
+          <o:OLEObject Type="Embed" ProgID="Equation.DSMT4" ShapeID="_x0000_i1158" DrawAspect="Content" ObjectID="_1581847999" r:id="rId281"/>
         </w:object>
       </w:r>
       <w:r>
@@ -6327,10 +6378,10 @@
           <w:position w:val="-44"/>
         </w:rPr>
         <w:object w:dxaOrig="1860" w:dyaOrig="820">
-          <v:shape id="_x0000_i1174" type="#_x0000_t75" style="width:93.05pt;height:41pt" o:ole="">
+          <v:shape id="_x0000_i1159" type="#_x0000_t75" style="width:93.05pt;height:41.15pt" o:ole="">
             <v:imagedata r:id="rId282" o:title=""/>
           </v:shape>
-          <o:OLEObject Type="Embed" ProgID="Equation.DSMT4" ShapeID="_x0000_i1174" DrawAspect="Content" ObjectID="_1581314944" r:id="rId283"/>
+          <o:OLEObject Type="Embed" ProgID="Equation.DSMT4" ShapeID="_x0000_i1159" DrawAspect="Content" ObjectID="_1581848000" r:id="rId283"/>
         </w:object>
       </w:r>
       <w:r>
@@ -6357,10 +6408,10 @@
           <w:position w:val="-14"/>
         </w:rPr>
         <w:object w:dxaOrig="1100" w:dyaOrig="380">
-          <v:shape id="_x0000_i1175" type="#_x0000_t75" style="width:54.85pt;height:18.85pt" o:ole="">
+          <v:shape id="_x0000_i1160" type="#_x0000_t75" style="width:54.7pt;height:18.7pt" o:ole="">
             <v:imagedata r:id="rId270" o:title=""/>
           </v:shape>
-          <o:OLEObject Type="Embed" ProgID="Equation.DSMT4" ShapeID="_x0000_i1175" DrawAspect="Content" ObjectID="_1581314945" r:id="rId284"/>
+          <o:OLEObject Type="Embed" ProgID="Equation.DSMT4" ShapeID="_x0000_i1160" DrawAspect="Content" ObjectID="_1581848001" r:id="rId284"/>
         </w:object>
       </w:r>
       <w:r>
@@ -6371,10 +6422,10 @@
           <w:position w:val="-14"/>
         </w:rPr>
         <w:object w:dxaOrig="840" w:dyaOrig="380">
-          <v:shape id="_x0000_i1176" type="#_x0000_t75" style="width:42.1pt;height:18.85pt" o:ole="">
+          <v:shape id="_x0000_i1161" type="#_x0000_t75" style="width:42.1pt;height:18.7pt" o:ole="">
             <v:imagedata r:id="rId285" o:title=""/>
           </v:shape>
-          <o:OLEObject Type="Embed" ProgID="Equation.DSMT4" ShapeID="_x0000_i1176" DrawAspect="Content" ObjectID="_1581314946" r:id="rId286"/>
+          <o:OLEObject Type="Embed" ProgID="Equation.DSMT4" ShapeID="_x0000_i1161" DrawAspect="Content" ObjectID="_1581848002" r:id="rId286"/>
         </w:object>
       </w:r>
       <w:r>
@@ -6388,10 +6439,10 @@
           <w:position w:val="-44"/>
         </w:rPr>
         <w:object w:dxaOrig="1860" w:dyaOrig="820">
-          <v:shape id="_x0000_i1177" type="#_x0000_t75" style="width:93.05pt;height:41pt" o:ole="">
+          <v:shape id="_x0000_i1162" type="#_x0000_t75" style="width:93.05pt;height:41.15pt" o:ole="">
             <v:imagedata r:id="rId282" o:title=""/>
           </v:shape>
-          <o:OLEObject Type="Embed" ProgID="Equation.DSMT4" ShapeID="_x0000_i1177" DrawAspect="Content" ObjectID="_1581314947" r:id="rId287"/>
+          <o:OLEObject Type="Embed" ProgID="Equation.DSMT4" ShapeID="_x0000_i1162" DrawAspect="Content" ObjectID="_1581848003" r:id="rId287"/>
         </w:object>
       </w:r>
       <w:r>
@@ -6418,10 +6469,10 @@
           <w:position w:val="-14"/>
         </w:rPr>
         <w:object w:dxaOrig="1100" w:dyaOrig="380">
-          <v:shape id="_x0000_i1178" type="#_x0000_t75" style="width:54.85pt;height:18.85pt" o:ole="">
+          <v:shape id="_x0000_i1163" type="#_x0000_t75" style="width:54.7pt;height:18.7pt" o:ole="">
             <v:imagedata r:id="rId288" o:title=""/>
           </v:shape>
-          <o:OLEObject Type="Embed" ProgID="Equation.DSMT4" ShapeID="_x0000_i1178" DrawAspect="Content" ObjectID="_1581314948" r:id="rId289"/>
+          <o:OLEObject Type="Embed" ProgID="Equation.DSMT4" ShapeID="_x0000_i1163" DrawAspect="Content" ObjectID="_1581848004" r:id="rId289"/>
         </w:object>
       </w:r>
       <w:r>
@@ -6438,10 +6489,10 @@
           <w:position w:val="-12"/>
         </w:rPr>
         <w:object w:dxaOrig="639" w:dyaOrig="360">
-          <v:shape id="_x0000_i1179" type="#_x0000_t75" style="width:32.1pt;height:18.3pt" o:ole="">
+          <v:shape id="_x0000_i1164" type="#_x0000_t75" style="width:32.25pt;height:18.25pt" o:ole="">
             <v:imagedata r:id="rId290" o:title=""/>
           </v:shape>
-          <o:OLEObject Type="Embed" ProgID="Equation.DSMT4" ShapeID="_x0000_i1179" DrawAspect="Content" ObjectID="_1581314949" r:id="rId291"/>
+          <o:OLEObject Type="Embed" ProgID="Equation.DSMT4" ShapeID="_x0000_i1164" DrawAspect="Content" ObjectID="_1581848005" r:id="rId291"/>
         </w:object>
       </w:r>
       <w:r>
@@ -6646,10 +6697,10 @@
           <w:position w:val="-6"/>
         </w:rPr>
         <w:object w:dxaOrig="220" w:dyaOrig="279">
-          <v:shape id="_x0000_i1180" type="#_x0000_t75" style="width:11.1pt;height:14.4pt" o:ole="">
+          <v:shape id="_x0000_i1165" type="#_x0000_t75" style="width:11.2pt;height:14.5pt" o:ole="">
             <v:imagedata r:id="rId292" o:title=""/>
           </v:shape>
-          <o:OLEObject Type="Embed" ProgID="Equation.DSMT4" ShapeID="_x0000_i1180" DrawAspect="Content" ObjectID="_1581314950" r:id="rId293"/>
+          <o:OLEObject Type="Embed" ProgID="Equation.DSMT4" ShapeID="_x0000_i1165" DrawAspect="Content" ObjectID="_1581848006" r:id="rId293"/>
         </w:object>
       </w:r>
       <w:r>
@@ -6741,10 +6792,10 @@
           <w:position w:val="-6"/>
         </w:rPr>
         <w:object w:dxaOrig="440" w:dyaOrig="220">
-          <v:shape id="_x0000_i1181" type="#_x0000_t75" style="width:21.6pt;height:11.1pt" o:ole="">
+          <v:shape id="_x0000_i1166" type="#_x0000_t75" style="width:21.5pt;height:11.2pt" o:ole="">
             <v:imagedata r:id="rId294" o:title=""/>
           </v:shape>
-          <o:OLEObject Type="Embed" ProgID="Equation.DSMT4" ShapeID="_x0000_i1181" DrawAspect="Content" ObjectID="_1581314951" r:id="rId295"/>
+          <o:OLEObject Type="Embed" ProgID="Equation.DSMT4" ShapeID="_x0000_i1166" DrawAspect="Content" ObjectID="_1581848007" r:id="rId295"/>
         </w:object>
       </w:r>
       <w:r>
@@ -6800,10 +6851,10 @@
           <w:position w:val="-12"/>
         </w:rPr>
         <w:object w:dxaOrig="820" w:dyaOrig="360">
-          <v:shape id="_x0000_i1182" type="#_x0000_t75" style="width:41pt;height:18.3pt" o:ole="">
+          <v:shape id="_x0000_i1167" type="#_x0000_t75" style="width:41.15pt;height:18.25pt" o:ole="">
             <v:imagedata r:id="rId296" o:title=""/>
           </v:shape>
-          <o:OLEObject Type="Embed" ProgID="Equation.DSMT4" ShapeID="_x0000_i1182" DrawAspect="Content" ObjectID="_1581314952" r:id="rId297"/>
+          <o:OLEObject Type="Embed" ProgID="Equation.DSMT4" ShapeID="_x0000_i1167" DrawAspect="Content" ObjectID="_1581848008" r:id="rId297"/>
         </w:object>
       </w:r>
       <w:r>
@@ -6814,10 +6865,10 @@
           <w:position w:val="-10"/>
         </w:rPr>
         <w:object w:dxaOrig="1100" w:dyaOrig="320">
-          <v:shape id="_x0000_i1183" type="#_x0000_t75" style="width:54.85pt;height:15.5pt" o:ole="">
+          <v:shape id="_x0000_i1168" type="#_x0000_t75" style="width:54.7pt;height:15.45pt" o:ole="">
             <v:imagedata r:id="rId298" o:title=""/>
           </v:shape>
-          <o:OLEObject Type="Embed" ProgID="Equation.DSMT4" ShapeID="_x0000_i1183" DrawAspect="Content" ObjectID="_1581314953" r:id="rId299"/>
+          <o:OLEObject Type="Embed" ProgID="Equation.DSMT4" ShapeID="_x0000_i1168" DrawAspect="Content" ObjectID="_1581848009" r:id="rId299"/>
         </w:object>
       </w:r>
       <w:r>
@@ -6828,10 +6879,10 @@
           <w:position w:val="-6"/>
         </w:rPr>
         <w:object w:dxaOrig="700" w:dyaOrig="279">
-          <v:shape id="_x0000_i1184" type="#_x0000_t75" style="width:35.45pt;height:14.4pt" o:ole="">
+          <v:shape id="_x0000_i1169" type="#_x0000_t75" style="width:35.55pt;height:14.5pt" o:ole="">
             <v:imagedata r:id="rId300" o:title=""/>
           </v:shape>
-          <o:OLEObject Type="Embed" ProgID="Equation.DSMT4" ShapeID="_x0000_i1184" DrawAspect="Content" ObjectID="_1581314954" r:id="rId301"/>
+          <o:OLEObject Type="Embed" ProgID="Equation.DSMT4" ShapeID="_x0000_i1169" DrawAspect="Content" ObjectID="_1581848010" r:id="rId301"/>
         </w:object>
       </w:r>
       <w:r>
@@ -6845,10 +6896,10 @@
           <w:position w:val="-6"/>
         </w:rPr>
         <w:object w:dxaOrig="200" w:dyaOrig="220">
-          <v:shape id="_x0000_i1185" type="#_x0000_t75" style="width:9.95pt;height:11.1pt" o:ole="">
+          <v:shape id="_x0000_i1170" type="#_x0000_t75" style="width:9.8pt;height:11.2pt" o:ole="">
             <v:imagedata r:id="rId302" o:title=""/>
           </v:shape>
-          <o:OLEObject Type="Embed" ProgID="Equation.DSMT4" ShapeID="_x0000_i1185" DrawAspect="Content" ObjectID="_1581314955" r:id="rId303"/>
+          <o:OLEObject Type="Embed" ProgID="Equation.DSMT4" ShapeID="_x0000_i1170" DrawAspect="Content" ObjectID="_1581848011" r:id="rId303"/>
         </w:object>
       </w:r>
       <w:r>
@@ -6874,10 +6925,10 @@
           <w:position w:val="-6"/>
         </w:rPr>
         <w:object w:dxaOrig="220" w:dyaOrig="279">
-          <v:shape id="_x0000_i1186" type="#_x0000_t75" style="width:11.1pt;height:14.4pt" o:ole="">
+          <v:shape id="_x0000_i1171" type="#_x0000_t75" style="width:11.2pt;height:14.5pt" o:ole="">
             <v:imagedata r:id="rId304" o:title=""/>
           </v:shape>
-          <o:OLEObject Type="Embed" ProgID="Equation.DSMT4" ShapeID="_x0000_i1186" DrawAspect="Content" ObjectID="_1581314956" r:id="rId305"/>
+          <o:OLEObject Type="Embed" ProgID="Equation.DSMT4" ShapeID="_x0000_i1171" DrawAspect="Content" ObjectID="_1581848012" r:id="rId305"/>
         </w:object>
       </w:r>
       <w:r>
@@ -6910,10 +6961,10 @@
           <w:position w:val="-14"/>
         </w:rPr>
         <w:object w:dxaOrig="1320" w:dyaOrig="380">
-          <v:shape id="_x0000_i1187" type="#_x0000_t75" style="width:65.9pt;height:18.85pt" o:ole="">
+          <v:shape id="_x0000_i1172" type="#_x0000_t75" style="width:65.9pt;height:18.7pt" o:ole="">
             <v:imagedata r:id="rId306" o:title=""/>
           </v:shape>
-          <o:OLEObject Type="Embed" ProgID="Equation.DSMT4" ShapeID="_x0000_i1187" DrawAspect="Content" ObjectID="_1581314957" r:id="rId307"/>
+          <o:OLEObject Type="Embed" ProgID="Equation.DSMT4" ShapeID="_x0000_i1172" DrawAspect="Content" ObjectID="_1581848013" r:id="rId307"/>
         </w:object>
       </w:r>
       <w:r>
@@ -6924,10 +6975,10 @@
           <w:position w:val="-12"/>
         </w:rPr>
         <w:object w:dxaOrig="1520" w:dyaOrig="360">
-          <v:shape id="_x0000_i1188" type="#_x0000_t75" style="width:75.9pt;height:18.3pt" o:ole="">
+          <v:shape id="_x0000_i1173" type="#_x0000_t75" style="width:75.75pt;height:18.25pt" o:ole="">
             <v:imagedata r:id="rId308" o:title=""/>
           </v:shape>
-          <o:OLEObject Type="Embed" ProgID="Equation.DSMT4" ShapeID="_x0000_i1188" DrawAspect="Content" ObjectID="_1581314958" r:id="rId309"/>
+          <o:OLEObject Type="Embed" ProgID="Equation.DSMT4" ShapeID="_x0000_i1173" DrawAspect="Content" ObjectID="_1581848014" r:id="rId309"/>
         </w:object>
       </w:r>
       <w:r>
@@ -6944,10 +6995,10 @@
           <w:position w:val="-6"/>
         </w:rPr>
         <w:object w:dxaOrig="680" w:dyaOrig="279">
-          <v:shape id="_x0000_i1189" type="#_x0000_t75" style="width:33.8pt;height:14.4pt" o:ole="">
+          <v:shape id="_x0000_i1174" type="#_x0000_t75" style="width:33.65pt;height:14.5pt" o:ole="">
             <v:imagedata r:id="rId310" o:title=""/>
           </v:shape>
-          <o:OLEObject Type="Embed" ProgID="Equation.DSMT4" ShapeID="_x0000_i1189" DrawAspect="Content" ObjectID="_1581314959" r:id="rId311"/>
+          <o:OLEObject Type="Embed" ProgID="Equation.DSMT4" ShapeID="_x0000_i1174" DrawAspect="Content" ObjectID="_1581848015" r:id="rId311"/>
         </w:object>
       </w:r>
       <w:r>
@@ -6964,10 +7015,10 @@
           <w:position w:val="-6"/>
         </w:rPr>
         <w:object w:dxaOrig="900" w:dyaOrig="279">
-          <v:shape id="_x0000_i1190" type="#_x0000_t75" style="width:44.85pt;height:14.4pt" o:ole="">
+          <v:shape id="_x0000_i1175" type="#_x0000_t75" style="width:44.9pt;height:14.5pt" o:ole="">
             <v:imagedata r:id="rId312" o:title=""/>
           </v:shape>
-          <o:OLEObject Type="Embed" ProgID="Equation.DSMT4" ShapeID="_x0000_i1190" DrawAspect="Content" ObjectID="_1581314960" r:id="rId313"/>
+          <o:OLEObject Type="Embed" ProgID="Equation.DSMT4" ShapeID="_x0000_i1175" DrawAspect="Content" ObjectID="_1581848016" r:id="rId313"/>
         </w:object>
       </w:r>
       <w:r>
@@ -6995,10 +7046,10 @@
           <w:position w:val="-14"/>
         </w:rPr>
         <w:object w:dxaOrig="2400" w:dyaOrig="380">
-          <v:shape id="_x0000_i1191" type="#_x0000_t75" style="width:120.2pt;height:18.85pt" o:ole="">
+          <v:shape id="_x0000_i1176" type="#_x0000_t75" style="width:120.15pt;height:18.7pt" o:ole="">
             <v:imagedata r:id="rId314" o:title=""/>
           </v:shape>
-          <o:OLEObject Type="Embed" ProgID="Equation.DSMT4" ShapeID="_x0000_i1191" DrawAspect="Content" ObjectID="_1581314961" r:id="rId315"/>
+          <o:OLEObject Type="Embed" ProgID="Equation.DSMT4" ShapeID="_x0000_i1176" DrawAspect="Content" ObjectID="_1581848017" r:id="rId315"/>
         </w:object>
       </w:r>
       <w:r>
@@ -7015,10 +7066,10 @@
           <w:position w:val="-10"/>
         </w:rPr>
         <w:object w:dxaOrig="620" w:dyaOrig="320">
-          <v:shape id="_x0000_i1192" type="#_x0000_t75" style="width:31pt;height:15.5pt" o:ole="">
+          <v:shape id="_x0000_i1177" type="#_x0000_t75" style="width:30.85pt;height:15.45pt" o:ole="">
             <v:imagedata r:id="rId316" o:title=""/>
           </v:shape>
-          <o:OLEObject Type="Embed" ProgID="Equation.DSMT4" ShapeID="_x0000_i1192" DrawAspect="Content" ObjectID="_1581314962" r:id="rId317"/>
+          <o:OLEObject Type="Embed" ProgID="Equation.DSMT4" ShapeID="_x0000_i1177" DrawAspect="Content" ObjectID="_1581848018" r:id="rId317"/>
         </w:object>
       </w:r>
       <w:r>
@@ -7032,10 +7083,10 @@
           <w:position w:val="-6"/>
         </w:rPr>
         <w:object w:dxaOrig="220" w:dyaOrig="279">
-          <v:shape id="_x0000_i1193" type="#_x0000_t75" style="width:11.1pt;height:14.4pt" o:ole="">
+          <v:shape id="_x0000_i1178" type="#_x0000_t75" style="width:11.2pt;height:14.5pt" o:ole="">
             <v:imagedata r:id="rId304" o:title=""/>
           </v:shape>
-          <o:OLEObject Type="Embed" ProgID="Equation.DSMT4" ShapeID="_x0000_i1193" DrawAspect="Content" ObjectID="_1581314963" r:id="rId318"/>
+          <o:OLEObject Type="Embed" ProgID="Equation.DSMT4" ShapeID="_x0000_i1178" DrawAspect="Content" ObjectID="_1581848019" r:id="rId318"/>
         </w:object>
       </w:r>
       <w:r>
@@ -7062,10 +7113,10 @@
           <w:position w:val="-14"/>
         </w:rPr>
         <w:object w:dxaOrig="1560" w:dyaOrig="380">
-          <v:shape id="_x0000_i1194" type="#_x0000_t75" style="width:78.1pt;height:18.85pt" o:ole="">
+          <v:shape id="_x0000_i1179" type="#_x0000_t75" style="width:78.1pt;height:18.7pt" o:ole="">
             <v:imagedata r:id="rId319" o:title=""/>
           </v:shape>
-          <o:OLEObject Type="Embed" ProgID="Equation.DSMT4" ShapeID="_x0000_i1194" DrawAspect="Content" ObjectID="_1581314964" r:id="rId320"/>
+          <o:OLEObject Type="Embed" ProgID="Equation.DSMT4" ShapeID="_x0000_i1179" DrawAspect="Content" ObjectID="_1581848020" r:id="rId320"/>
         </w:object>
       </w:r>
       <w:r>
@@ -7076,10 +7127,10 @@
           <w:position w:val="-12"/>
         </w:rPr>
         <w:object w:dxaOrig="900" w:dyaOrig="360">
-          <v:shape id="_x0000_i1195" type="#_x0000_t75" style="width:44.85pt;height:18.3pt" o:ole="">
+          <v:shape id="_x0000_i1180" type="#_x0000_t75" style="width:44.9pt;height:18.25pt" o:ole="">
             <v:imagedata r:id="rId321" o:title=""/>
           </v:shape>
-          <o:OLEObject Type="Embed" ProgID="Equation.DSMT4" ShapeID="_x0000_i1195" DrawAspect="Content" ObjectID="_1581314965" r:id="rId322"/>
+          <o:OLEObject Type="Embed" ProgID="Equation.DSMT4" ShapeID="_x0000_i1180" DrawAspect="Content" ObjectID="_1581848021" r:id="rId322"/>
         </w:object>
       </w:r>
       <w:r>
@@ -7090,10 +7141,10 @@
           <w:position w:val="-6"/>
         </w:rPr>
         <w:object w:dxaOrig="760" w:dyaOrig="279">
-          <v:shape id="_x0000_i1196" type="#_x0000_t75" style="width:38.2pt;height:14.4pt" o:ole="">
+          <v:shape id="_x0000_i1181" type="#_x0000_t75" style="width:38.35pt;height:14.5pt" o:ole="">
             <v:imagedata r:id="rId323" o:title=""/>
           </v:shape>
-          <o:OLEObject Type="Embed" ProgID="Equation.DSMT4" ShapeID="_x0000_i1196" DrawAspect="Content" ObjectID="_1581314966" r:id="rId324"/>
+          <o:OLEObject Type="Embed" ProgID="Equation.DSMT4" ShapeID="_x0000_i1181" DrawAspect="Content" ObjectID="_1581848022" r:id="rId324"/>
         </w:object>
       </w:r>
       <w:r>
@@ -7126,10 +7177,10 @@
           <w:position w:val="-10"/>
         </w:rPr>
         <w:object w:dxaOrig="460" w:dyaOrig="320">
-          <v:shape id="_x0000_i1197" type="#_x0000_t75" style="width:23.25pt;height:15.5pt" o:ole="">
+          <v:shape id="_x0000_i1182" type="#_x0000_t75" style="width:23.4pt;height:15.45pt" o:ole="">
             <v:imagedata r:id="rId325" o:title=""/>
           </v:shape>
-          <o:OLEObject Type="Embed" ProgID="Equation.DSMT4" ShapeID="_x0000_i1197" DrawAspect="Content" ObjectID="_1581314967" r:id="rId326"/>
+          <o:OLEObject Type="Embed" ProgID="Equation.DSMT4" ShapeID="_x0000_i1182" DrawAspect="Content" ObjectID="_1581848023" r:id="rId326"/>
         </w:object>
       </w:r>
       <w:r>
@@ -7143,10 +7194,10 @@
           <w:position w:val="-6"/>
         </w:rPr>
         <w:object w:dxaOrig="220" w:dyaOrig="279">
-          <v:shape id="_x0000_i1198" type="#_x0000_t75" style="width:11.1pt;height:14.4pt" o:ole="">
+          <v:shape id="_x0000_i1183" type="#_x0000_t75" style="width:11.2pt;height:14.5pt" o:ole="">
             <v:imagedata r:id="rId327" o:title=""/>
           </v:shape>
-          <o:OLEObject Type="Embed" ProgID="Equation.DSMT4" ShapeID="_x0000_i1198" DrawAspect="Content" ObjectID="_1581314968" r:id="rId328"/>
+          <o:OLEObject Type="Embed" ProgID="Equation.DSMT4" ShapeID="_x0000_i1183" DrawAspect="Content" ObjectID="_1581848024" r:id="rId328"/>
         </w:object>
       </w:r>
       <w:r>
@@ -7208,10 +7259,10 @@
           <w:position w:val="-14"/>
         </w:rPr>
         <w:object w:dxaOrig="720" w:dyaOrig="380">
-          <v:shape id="_x0000_i1199" type="#_x0000_t75" style="width:36pt;height:18.85pt" o:ole="">
+          <v:shape id="_x0000_i1184" type="#_x0000_t75" style="width:36pt;height:18.7pt" o:ole="">
             <v:imagedata r:id="rId329" o:title=""/>
           </v:shape>
-          <o:OLEObject Type="Embed" ProgID="Equation.DSMT4" ShapeID="_x0000_i1199" DrawAspect="Content" ObjectID="_1581314969" r:id="rId330"/>
+          <o:OLEObject Type="Embed" ProgID="Equation.DSMT4" ShapeID="_x0000_i1184" DrawAspect="Content" ObjectID="_1581848025" r:id="rId330"/>
         </w:object>
       </w:r>
     </w:p>
@@ -7222,10 +7273,10 @@
           <w:position w:val="-6"/>
         </w:rPr>
         <w:object w:dxaOrig="760" w:dyaOrig="279">
-          <v:shape id="_x0000_i1200" type="#_x0000_t75" style="width:38.2pt;height:14.4pt" o:ole="">
+          <v:shape id="_x0000_i1185" type="#_x0000_t75" style="width:38.35pt;height:14.5pt" o:ole="">
             <v:imagedata r:id="rId331" o:title=""/>
           </v:shape>
-          <o:OLEObject Type="Embed" ProgID="Equation.DSMT4" ShapeID="_x0000_i1200" DrawAspect="Content" ObjectID="_1581314970" r:id="rId332"/>
+          <o:OLEObject Type="Embed" ProgID="Equation.DSMT4" ShapeID="_x0000_i1185" DrawAspect="Content" ObjectID="_1581848026" r:id="rId332"/>
         </w:object>
       </w:r>
       <w:r>
@@ -7239,10 +7290,10 @@
           <w:position w:val="-14"/>
         </w:rPr>
         <w:object w:dxaOrig="1460" w:dyaOrig="380">
-          <v:shape id="_x0000_i1201" type="#_x0000_t75" style="width:72.55pt;height:18.85pt" o:ole="">
+          <v:shape id="_x0000_i1186" type="#_x0000_t75" style="width:72.45pt;height:18.7pt" o:ole="">
             <v:imagedata r:id="rId333" o:title=""/>
           </v:shape>
-          <o:OLEObject Type="Embed" ProgID="Equation.DSMT4" ShapeID="_x0000_i1201" DrawAspect="Content" ObjectID="_1581314971" r:id="rId334"/>
+          <o:OLEObject Type="Embed" ProgID="Equation.DSMT4" ShapeID="_x0000_i1186" DrawAspect="Content" ObjectID="_1581848027" r:id="rId334"/>
         </w:object>
       </w:r>
       <w:r>
@@ -7269,10 +7320,10 @@
           <w:position w:val="-14"/>
         </w:rPr>
         <w:object w:dxaOrig="1560" w:dyaOrig="380">
-          <v:shape id="_x0000_i1202" type="#_x0000_t75" style="width:78.1pt;height:18.85pt" o:ole="">
+          <v:shape id="_x0000_i1187" type="#_x0000_t75" style="width:78.1pt;height:18.7pt" o:ole="">
             <v:imagedata r:id="rId335" o:title=""/>
           </v:shape>
-          <o:OLEObject Type="Embed" ProgID="Equation.DSMT4" ShapeID="_x0000_i1202" DrawAspect="Content" ObjectID="_1581314972" r:id="rId336"/>
+          <o:OLEObject Type="Embed" ProgID="Equation.DSMT4" ShapeID="_x0000_i1187" DrawAspect="Content" ObjectID="_1581848028" r:id="rId336"/>
         </w:object>
       </w:r>
       <w:r>
@@ -7286,10 +7337,10 @@
           <w:position w:val="-14"/>
         </w:rPr>
         <w:object w:dxaOrig="1560" w:dyaOrig="380">
-          <v:shape id="_x0000_i1203" type="#_x0000_t75" style="width:78.1pt;height:18.85pt" o:ole="">
+          <v:shape id="_x0000_i1188" type="#_x0000_t75" style="width:78.1pt;height:18.7pt" o:ole="">
             <v:imagedata r:id="rId337" o:title=""/>
           </v:shape>
-          <o:OLEObject Type="Embed" ProgID="Equation.DSMT4" ShapeID="_x0000_i1203" DrawAspect="Content" ObjectID="_1581314973" r:id="rId338"/>
+          <o:OLEObject Type="Embed" ProgID="Equation.DSMT4" ShapeID="_x0000_i1188" DrawAspect="Content" ObjectID="_1581848029" r:id="rId338"/>
         </w:object>
       </w:r>
       <w:r>
@@ -7320,10 +7371,10 @@
           <w:position w:val="-6"/>
         </w:rPr>
         <w:object w:dxaOrig="279" w:dyaOrig="279">
-          <v:shape id="_x0000_i1204" type="#_x0000_t75" style="width:14.4pt;height:14.4pt" o:ole="">
+          <v:shape id="_x0000_i1189" type="#_x0000_t75" style="width:14.5pt;height:14.5pt" o:ole="">
             <v:imagedata r:id="rId339" o:title=""/>
           </v:shape>
-          <o:OLEObject Type="Embed" ProgID="Equation.DSMT4" ShapeID="_x0000_i1204" DrawAspect="Content" ObjectID="_1581314974" r:id="rId340"/>
+          <o:OLEObject Type="Embed" ProgID="Equation.DSMT4" ShapeID="_x0000_i1189" DrawAspect="Content" ObjectID="_1581848030" r:id="rId340"/>
         </w:object>
       </w:r>
     </w:p>
@@ -7333,10 +7384,10 @@
           <w:position w:val="-14"/>
         </w:rPr>
         <w:object w:dxaOrig="1560" w:dyaOrig="380">
-          <v:shape id="_x0000_i1205" type="#_x0000_t75" style="width:78.1pt;height:18.85pt" o:ole="">
+          <v:shape id="_x0000_i1190" type="#_x0000_t75" style="width:78.1pt;height:18.7pt" o:ole="">
             <v:imagedata r:id="rId341" o:title=""/>
           </v:shape>
-          <o:OLEObject Type="Embed" ProgID="Equation.DSMT4" ShapeID="_x0000_i1205" DrawAspect="Content" ObjectID="_1581314975" r:id="rId342"/>
+          <o:OLEObject Type="Embed" ProgID="Equation.DSMT4" ShapeID="_x0000_i1190" DrawAspect="Content" ObjectID="_1581848031" r:id="rId342"/>
         </w:object>
       </w:r>
       <w:r>
@@ -7350,10 +7401,10 @@
           <w:position w:val="-14"/>
         </w:rPr>
         <w:object w:dxaOrig="1460" w:dyaOrig="380">
-          <v:shape id="_x0000_i1206" type="#_x0000_t75" style="width:72.55pt;height:18.85pt" o:ole="">
+          <v:shape id="_x0000_i1191" type="#_x0000_t75" style="width:72.45pt;height:18.7pt" o:ole="">
             <v:imagedata r:id="rId333" o:title=""/>
           </v:shape>
-          <o:OLEObject Type="Embed" ProgID="Equation.DSMT4" ShapeID="_x0000_i1206" DrawAspect="Content" ObjectID="_1581314976" r:id="rId343"/>
+          <o:OLEObject Type="Embed" ProgID="Equation.DSMT4" ShapeID="_x0000_i1191" DrawAspect="Content" ObjectID="_1581848032" r:id="rId343"/>
         </w:object>
       </w:r>
       <w:r>
@@ -7367,10 +7418,10 @@
           <w:position w:val="-10"/>
         </w:rPr>
         <w:object w:dxaOrig="200" w:dyaOrig="260">
-          <v:shape id="_x0000_i1207" type="#_x0000_t75" style="width:9.95pt;height:12.75pt" o:ole="">
+          <v:shape id="_x0000_i1192" type="#_x0000_t75" style="width:9.8pt;height:12.6pt" o:ole="">
             <v:imagedata r:id="rId344" o:title=""/>
           </v:shape>
-          <o:OLEObject Type="Embed" ProgID="Equation.DSMT4" ShapeID="_x0000_i1207" DrawAspect="Content" ObjectID="_1581314977" r:id="rId345"/>
+          <o:OLEObject Type="Embed" ProgID="Equation.DSMT4" ShapeID="_x0000_i1192" DrawAspect="Content" ObjectID="_1581848033" r:id="rId345"/>
         </w:object>
       </w:r>
       <w:r>
@@ -7384,10 +7435,10 @@
           <w:position w:val="-6"/>
         </w:rPr>
         <w:object w:dxaOrig="220" w:dyaOrig="279">
-          <v:shape id="_x0000_i1208" type="#_x0000_t75" style="width:11.1pt;height:14.4pt" o:ole="">
+          <v:shape id="_x0000_i1193" type="#_x0000_t75" style="width:11.2pt;height:14.5pt" o:ole="">
             <v:imagedata r:id="rId304" o:title=""/>
           </v:shape>
-          <o:OLEObject Type="Embed" ProgID="Equation.DSMT4" ShapeID="_x0000_i1208" DrawAspect="Content" ObjectID="_1581314978" r:id="rId346"/>
+          <o:OLEObject Type="Embed" ProgID="Equation.DSMT4" ShapeID="_x0000_i1193" DrawAspect="Content" ObjectID="_1581848034" r:id="rId346"/>
         </w:object>
       </w:r>
       <w:r>
@@ -7407,10 +7458,10 @@
           <w:position w:val="-6"/>
         </w:rPr>
         <w:object w:dxaOrig="220" w:dyaOrig="279">
-          <v:shape id="_x0000_i1209" type="#_x0000_t75" style="width:11.1pt;height:14.4pt" o:ole="">
+          <v:shape id="_x0000_i1194" type="#_x0000_t75" style="width:11.2pt;height:14.5pt" o:ole="">
             <v:imagedata r:id="rId304" o:title=""/>
           </v:shape>
-          <o:OLEObject Type="Embed" ProgID="Equation.DSMT4" ShapeID="_x0000_i1209" DrawAspect="Content" ObjectID="_1581314979" r:id="rId347"/>
+          <o:OLEObject Type="Embed" ProgID="Equation.DSMT4" ShapeID="_x0000_i1194" DrawAspect="Content" ObjectID="_1581848035" r:id="rId347"/>
         </w:object>
       </w:r>
       <w:r>
@@ -7458,10 +7509,10 @@
           <w:position w:val="-14"/>
         </w:rPr>
         <w:object w:dxaOrig="859" w:dyaOrig="380">
-          <v:shape id="_x0000_i1210" type="#_x0000_t75" style="width:42.65pt;height:18.85pt" o:ole="">
+          <v:shape id="_x0000_i1195" type="#_x0000_t75" style="width:42.55pt;height:18.7pt" o:ole="">
             <v:imagedata r:id="rId348" o:title=""/>
           </v:shape>
-          <o:OLEObject Type="Embed" ProgID="Equation.DSMT4" ShapeID="_x0000_i1210" DrawAspect="Content" ObjectID="_1581314980" r:id="rId349"/>
+          <o:OLEObject Type="Embed" ProgID="Equation.DSMT4" ShapeID="_x0000_i1195" DrawAspect="Content" ObjectID="_1581848036" r:id="rId349"/>
         </w:object>
       </w:r>
     </w:p>
@@ -7471,10 +7522,10 @@
           <w:position w:val="-14"/>
         </w:rPr>
         <w:object w:dxaOrig="859" w:dyaOrig="380">
-          <v:shape id="_x0000_i1211" type="#_x0000_t75" style="width:42.65pt;height:18.85pt" o:ole="">
+          <v:shape id="_x0000_i1196" type="#_x0000_t75" style="width:42.55pt;height:18.7pt" o:ole="">
             <v:imagedata r:id="rId348" o:title=""/>
           </v:shape>
-          <o:OLEObject Type="Embed" ProgID="Equation.DSMT4" ShapeID="_x0000_i1211" DrawAspect="Content" ObjectID="_1581314981" r:id="rId350"/>
+          <o:OLEObject Type="Embed" ProgID="Equation.DSMT4" ShapeID="_x0000_i1196" DrawAspect="Content" ObjectID="_1581848037" r:id="rId350"/>
         </w:object>
       </w:r>
       <w:r>
@@ -7488,10 +7539,10 @@
           <w:position w:val="-14"/>
         </w:rPr>
         <w:object w:dxaOrig="2280" w:dyaOrig="380">
-          <v:shape id="_x0000_i1212" type="#_x0000_t75" style="width:114.1pt;height:18.85pt" o:ole="">
+          <v:shape id="_x0000_i1197" type="#_x0000_t75" style="width:114.1pt;height:18.7pt" o:ole="">
             <v:imagedata r:id="rId351" o:title=""/>
           </v:shape>
-          <o:OLEObject Type="Embed" ProgID="Equation.DSMT4" ShapeID="_x0000_i1212" DrawAspect="Content" ObjectID="_1581314982" r:id="rId352"/>
+          <o:OLEObject Type="Embed" ProgID="Equation.DSMT4" ShapeID="_x0000_i1197" DrawAspect="Content" ObjectID="_1581848038" r:id="rId352"/>
         </w:object>
       </w:r>
       <w:r>
@@ -7586,10 +7637,10 @@
           <w:position w:val="-12"/>
         </w:rPr>
         <w:object w:dxaOrig="279" w:dyaOrig="360">
-          <v:shape id="_x0000_i1213" type="#_x0000_t75" style="width:14.4pt;height:18.3pt" o:ole="">
+          <v:shape id="_x0000_i1198" type="#_x0000_t75" style="width:14.5pt;height:18.25pt" o:ole="">
             <v:imagedata r:id="rId353" o:title=""/>
           </v:shape>
-          <o:OLEObject Type="Embed" ProgID="Equation.DSMT4" ShapeID="_x0000_i1213" DrawAspect="Content" ObjectID="_1581314983" r:id="rId354"/>
+          <o:OLEObject Type="Embed" ProgID="Equation.DSMT4" ShapeID="_x0000_i1198" DrawAspect="Content" ObjectID="_1581848039" r:id="rId354"/>
         </w:object>
       </w:r>
     </w:p>
@@ -7599,10 +7650,10 @@
           <w:position w:val="-12"/>
         </w:rPr>
         <w:object w:dxaOrig="720" w:dyaOrig="360">
-          <v:shape id="_x0000_i1214" type="#_x0000_t75" style="width:36pt;height:18.3pt" o:ole="">
+          <v:shape id="_x0000_i1199" type="#_x0000_t75" style="width:36pt;height:18.25pt" o:ole="">
             <v:imagedata r:id="rId355" o:title=""/>
           </v:shape>
-          <o:OLEObject Type="Embed" ProgID="Equation.DSMT4" ShapeID="_x0000_i1214" DrawAspect="Content" ObjectID="_1581314984" r:id="rId356"/>
+          <o:OLEObject Type="Embed" ProgID="Equation.DSMT4" ShapeID="_x0000_i1199" DrawAspect="Content" ObjectID="_1581848040" r:id="rId356"/>
         </w:object>
       </w:r>
       <w:r>
@@ -7613,10 +7664,10 @@
           <w:position w:val="-10"/>
         </w:rPr>
         <w:object w:dxaOrig="1100" w:dyaOrig="320">
-          <v:shape id="_x0000_i1215" type="#_x0000_t75" style="width:54.85pt;height:15.5pt" o:ole="">
+          <v:shape id="_x0000_i1200" type="#_x0000_t75" style="width:54.7pt;height:15.45pt" o:ole="">
             <v:imagedata r:id="rId357" o:title=""/>
           </v:shape>
-          <o:OLEObject Type="Embed" ProgID="Equation.DSMT4" ShapeID="_x0000_i1215" DrawAspect="Content" ObjectID="_1581314985" r:id="rId358"/>
+          <o:OLEObject Type="Embed" ProgID="Equation.DSMT4" ShapeID="_x0000_i1200" DrawAspect="Content" ObjectID="_1581848041" r:id="rId358"/>
         </w:object>
       </w:r>
       <w:r>
@@ -7627,10 +7678,10 @@
           <w:position w:val="-6"/>
         </w:rPr>
         <w:object w:dxaOrig="680" w:dyaOrig="279">
-          <v:shape id="_x0000_i1216" type="#_x0000_t75" style="width:33.8pt;height:14.4pt" o:ole="">
+          <v:shape id="_x0000_i1201" type="#_x0000_t75" style="width:33.65pt;height:14.5pt" o:ole="">
             <v:imagedata r:id="rId310" o:title=""/>
           </v:shape>
-          <o:OLEObject Type="Embed" ProgID="Equation.DSMT4" ShapeID="_x0000_i1216" DrawAspect="Content" ObjectID="_1581314986" r:id="rId359"/>
+          <o:OLEObject Type="Embed" ProgID="Equation.DSMT4" ShapeID="_x0000_i1201" DrawAspect="Content" ObjectID="_1581848042" r:id="rId359"/>
         </w:object>
       </w:r>
       <w:r>
@@ -7641,10 +7692,10 @@
           <w:position w:val="-10"/>
         </w:rPr>
         <w:object w:dxaOrig="620" w:dyaOrig="320">
-          <v:shape id="_x0000_i1217" type="#_x0000_t75" style="width:31pt;height:15.5pt" o:ole="">
+          <v:shape id="_x0000_i1202" type="#_x0000_t75" style="width:30.85pt;height:15.45pt" o:ole="">
             <v:imagedata r:id="rId316" o:title=""/>
           </v:shape>
-          <o:OLEObject Type="Embed" ProgID="Equation.DSMT4" ShapeID="_x0000_i1217" DrawAspect="Content" ObjectID="_1581314987" r:id="rId360"/>
+          <o:OLEObject Type="Embed" ProgID="Equation.DSMT4" ShapeID="_x0000_i1202" DrawAspect="Content" ObjectID="_1581848043" r:id="rId360"/>
         </w:object>
       </w:r>
       <w:r>
@@ -7655,10 +7706,10 @@
           <w:position w:val="-10"/>
         </w:rPr>
         <w:object w:dxaOrig="460" w:dyaOrig="320">
-          <v:shape id="_x0000_i1218" type="#_x0000_t75" style="width:23.25pt;height:15.5pt" o:ole="">
+          <v:shape id="_x0000_i1203" type="#_x0000_t75" style="width:23.4pt;height:15.45pt" o:ole="">
             <v:imagedata r:id="rId361" o:title=""/>
           </v:shape>
-          <o:OLEObject Type="Embed" ProgID="Equation.DSMT4" ShapeID="_x0000_i1218" DrawAspect="Content" ObjectID="_1581314988" r:id="rId362"/>
+          <o:OLEObject Type="Embed" ProgID="Equation.DSMT4" ShapeID="_x0000_i1203" DrawAspect="Content" ObjectID="_1581848044" r:id="rId362"/>
         </w:object>
       </w:r>
     </w:p>
@@ -7694,10 +7745,10 @@
           <w:position w:val="-12"/>
         </w:rPr>
         <w:object w:dxaOrig="840" w:dyaOrig="360">
-          <v:shape id="_x0000_i1219" type="#_x0000_t75" style="width:42.1pt;height:18.3pt" o:ole="">
+          <v:shape id="_x0000_i1204" type="#_x0000_t75" style="width:42.1pt;height:18.25pt" o:ole="">
             <v:imagedata r:id="rId363" o:title=""/>
           </v:shape>
-          <o:OLEObject Type="Embed" ProgID="Equation.DSMT4" ShapeID="_x0000_i1219" DrawAspect="Content" ObjectID="_1581314989" r:id="rId364"/>
+          <o:OLEObject Type="Embed" ProgID="Equation.DSMT4" ShapeID="_x0000_i1204" DrawAspect="Content" ObjectID="_1581848045" r:id="rId364"/>
         </w:object>
       </w:r>
     </w:p>
@@ -7776,10 +7827,10 @@
           <w:position w:val="-12"/>
         </w:rPr>
         <w:object w:dxaOrig="720" w:dyaOrig="360">
-          <v:shape id="_x0000_i1220" type="#_x0000_t75" style="width:36pt;height:18.3pt" o:ole="">
+          <v:shape id="_x0000_i1205" type="#_x0000_t75" style="width:36pt;height:18.25pt" o:ole="">
             <v:imagedata r:id="rId355" o:title=""/>
           </v:shape>
-          <o:OLEObject Type="Embed" ProgID="Equation.DSMT4" ShapeID="_x0000_i1220" DrawAspect="Content" ObjectID="_1581314990" r:id="rId366"/>
+          <o:OLEObject Type="Embed" ProgID="Equation.DSMT4" ShapeID="_x0000_i1205" DrawAspect="Content" ObjectID="_1581848046" r:id="rId366"/>
         </w:object>
       </w:r>
     </w:p>
@@ -7857,10 +7908,10 @@
           <w:position w:val="-12"/>
         </w:rPr>
         <w:object w:dxaOrig="720" w:dyaOrig="360">
-          <v:shape id="_x0000_i1221" type="#_x0000_t75" style="width:36pt;height:18.3pt" o:ole="">
+          <v:shape id="_x0000_i1206" type="#_x0000_t75" style="width:36pt;height:18.25pt" o:ole="">
             <v:imagedata r:id="rId368" o:title=""/>
           </v:shape>
-          <o:OLEObject Type="Embed" ProgID="Equation.DSMT4" ShapeID="_x0000_i1221" DrawAspect="Content" ObjectID="_1581314991" r:id="rId369"/>
+          <o:OLEObject Type="Embed" ProgID="Equation.DSMT4" ShapeID="_x0000_i1206" DrawAspect="Content" ObjectID="_1581848047" r:id="rId369"/>
         </w:object>
       </w:r>
     </w:p>
@@ -7939,10 +7990,10 @@
           <w:position w:val="-12"/>
         </w:rPr>
         <w:object w:dxaOrig="680" w:dyaOrig="360">
-          <v:shape id="_x0000_i1222" type="#_x0000_t75" style="width:33.8pt;height:18.3pt" o:ole="">
+          <v:shape id="_x0000_i1207" type="#_x0000_t75" style="width:33.65pt;height:18.25pt" o:ole="">
             <v:imagedata r:id="rId371" o:title=""/>
           </v:shape>
-          <o:OLEObject Type="Embed" ProgID="Equation.DSMT4" ShapeID="_x0000_i1222" DrawAspect="Content" ObjectID="_1581314992" r:id="rId372"/>
+          <o:OLEObject Type="Embed" ProgID="Equation.DSMT4" ShapeID="_x0000_i1207" DrawAspect="Content" ObjectID="_1581848048" r:id="rId372"/>
         </w:object>
       </w:r>
     </w:p>
@@ -8020,10 +8071,10 @@
           <w:position w:val="-12"/>
         </w:rPr>
         <w:object w:dxaOrig="800" w:dyaOrig="360">
-          <v:shape id="_x0000_i1223" type="#_x0000_t75" style="width:39.9pt;height:18.3pt" o:ole="">
+          <v:shape id="_x0000_i1208" type="#_x0000_t75" style="width:39.75pt;height:18.25pt" o:ole="">
             <v:imagedata r:id="rId374" o:title=""/>
           </v:shape>
-          <o:OLEObject Type="Embed" ProgID="Equation.DSMT4" ShapeID="_x0000_i1223" DrawAspect="Content" ObjectID="_1581314993" r:id="rId375"/>
+          <o:OLEObject Type="Embed" ProgID="Equation.DSMT4" ShapeID="_x0000_i1208" DrawAspect="Content" ObjectID="_1581848049" r:id="rId375"/>
         </w:object>
       </w:r>
     </w:p>
@@ -8102,10 +8153,10 @@
           <w:position w:val="-12"/>
         </w:rPr>
         <w:object w:dxaOrig="920" w:dyaOrig="360">
-          <v:shape id="_x0000_i1224" type="#_x0000_t75" style="width:45.95pt;height:18.3pt" o:ole="">
+          <v:shape id="_x0000_i1209" type="#_x0000_t75" style="width:45.8pt;height:18.25pt" o:ole="">
             <v:imagedata r:id="rId377" o:title=""/>
           </v:shape>
-          <o:OLEObject Type="Embed" ProgID="Equation.DSMT4" ShapeID="_x0000_i1224" DrawAspect="Content" ObjectID="_1581314994" r:id="rId378"/>
+          <o:OLEObject Type="Embed" ProgID="Equation.DSMT4" ShapeID="_x0000_i1209" DrawAspect="Content" ObjectID="_1581848050" r:id="rId378"/>
         </w:object>
       </w:r>
     </w:p>
@@ -8177,10 +8228,10 @@
           <w:position w:val="-12"/>
         </w:rPr>
         <w:object w:dxaOrig="279" w:dyaOrig="360">
-          <v:shape id="_x0000_i1225" type="#_x0000_t75" style="width:14.4pt;height:18.3pt" o:ole="">
+          <v:shape id="_x0000_i1210" type="#_x0000_t75" style="width:14.5pt;height:18.25pt" o:ole="">
             <v:imagedata r:id="rId380" o:title=""/>
           </v:shape>
-          <o:OLEObject Type="Embed" ProgID="Equation.DSMT4" ShapeID="_x0000_i1225" DrawAspect="Content" ObjectID="_1581314995" r:id="rId381"/>
+          <o:OLEObject Type="Embed" ProgID="Equation.DSMT4" ShapeID="_x0000_i1210" DrawAspect="Content" ObjectID="_1581848051" r:id="rId381"/>
         </w:object>
       </w:r>
       <w:r>
@@ -8205,10 +8256,10 @@
           <w:position w:val="-12"/>
         </w:rPr>
         <w:object w:dxaOrig="520" w:dyaOrig="360">
-          <v:shape id="_x0000_i1226" type="#_x0000_t75" style="width:26.05pt;height:18.3pt" o:ole="">
+          <v:shape id="_x0000_i1211" type="#_x0000_t75" style="width:26.2pt;height:18.25pt" o:ole="">
             <v:imagedata r:id="rId382" o:title=""/>
           </v:shape>
-          <o:OLEObject Type="Embed" ProgID="Equation.DSMT4" ShapeID="_x0000_i1226" DrawAspect="Content" ObjectID="_1581314996" r:id="rId383"/>
+          <o:OLEObject Type="Embed" ProgID="Equation.DSMT4" ShapeID="_x0000_i1211" DrawAspect="Content" ObjectID="_1581848052" r:id="rId383"/>
         </w:object>
       </w:r>
     </w:p>
@@ -8225,10 +8276,10 @@
           <w:position w:val="-12"/>
         </w:rPr>
         <w:object w:dxaOrig="720" w:dyaOrig="360">
-          <v:shape id="_x0000_i1227" type="#_x0000_t75" style="width:36pt;height:18.3pt" o:ole="">
+          <v:shape id="_x0000_i1212" type="#_x0000_t75" style="width:36pt;height:18.25pt" o:ole="">
             <v:imagedata r:id="rId355" o:title=""/>
           </v:shape>
-          <o:OLEObject Type="Embed" ProgID="Equation.DSMT4" ShapeID="_x0000_i1227" DrawAspect="Content" ObjectID="_1581314997" r:id="rId384"/>
+          <o:OLEObject Type="Embed" ProgID="Equation.DSMT4" ShapeID="_x0000_i1212" DrawAspect="Content" ObjectID="_1581848053" r:id="rId384"/>
         </w:object>
       </w:r>
       <w:r>
@@ -8239,10 +8290,10 @@
           <w:position w:val="-6"/>
         </w:rPr>
         <w:object w:dxaOrig="700" w:dyaOrig="279">
-          <v:shape id="_x0000_i1228" type="#_x0000_t75" style="width:35.45pt;height:14.4pt" o:ole="">
+          <v:shape id="_x0000_i1213" type="#_x0000_t75" style="width:35.55pt;height:14.5pt" o:ole="">
             <v:imagedata r:id="rId300" o:title=""/>
           </v:shape>
-          <o:OLEObject Type="Embed" ProgID="Equation.DSMT4" ShapeID="_x0000_i1228" DrawAspect="Content" ObjectID="_1581314998" r:id="rId385"/>
+          <o:OLEObject Type="Embed" ProgID="Equation.DSMT4" ShapeID="_x0000_i1213" DrawAspect="Content" ObjectID="_1581848054" r:id="rId385"/>
         </w:object>
       </w:r>
       <w:r>
@@ -8253,10 +8304,10 @@
           <w:position w:val="-12"/>
         </w:rPr>
         <w:object w:dxaOrig="1460" w:dyaOrig="360">
-          <v:shape id="_x0000_i1229" type="#_x0000_t75" style="width:72.55pt;height:18.3pt" o:ole="">
+          <v:shape id="_x0000_i1214" type="#_x0000_t75" style="width:72.45pt;height:18.25pt" o:ole="">
             <v:imagedata r:id="rId386" o:title=""/>
           </v:shape>
-          <o:OLEObject Type="Embed" ProgID="Equation.DSMT4" ShapeID="_x0000_i1229" DrawAspect="Content" ObjectID="_1581314999" r:id="rId387"/>
+          <o:OLEObject Type="Embed" ProgID="Equation.DSMT4" ShapeID="_x0000_i1214" DrawAspect="Content" ObjectID="_1581848055" r:id="rId387"/>
         </w:object>
       </w:r>
       <w:r>
@@ -8267,10 +8318,10 @@
           <w:position w:val="-6"/>
         </w:rPr>
         <w:object w:dxaOrig="680" w:dyaOrig="279">
-          <v:shape id="_x0000_i1230" type="#_x0000_t75" style="width:33.8pt;height:14.4pt" o:ole="">
+          <v:shape id="_x0000_i1215" type="#_x0000_t75" style="width:33.65pt;height:14.5pt" o:ole="">
             <v:imagedata r:id="rId310" o:title=""/>
           </v:shape>
-          <o:OLEObject Type="Embed" ProgID="Equation.DSMT4" ShapeID="_x0000_i1230" DrawAspect="Content" ObjectID="_1581315000" r:id="rId388"/>
+          <o:OLEObject Type="Embed" ProgID="Equation.DSMT4" ShapeID="_x0000_i1215" DrawAspect="Content" ObjectID="_1581848056" r:id="rId388"/>
         </w:object>
       </w:r>
       <w:r>
@@ -8281,10 +8332,10 @@
           <w:position w:val="-10"/>
         </w:rPr>
         <w:object w:dxaOrig="620" w:dyaOrig="320">
-          <v:shape id="_x0000_i1231" type="#_x0000_t75" style="width:31pt;height:15.5pt" o:ole="">
+          <v:shape id="_x0000_i1216" type="#_x0000_t75" style="width:30.85pt;height:15.45pt" o:ole="">
             <v:imagedata r:id="rId316" o:title=""/>
           </v:shape>
-          <o:OLEObject Type="Embed" ProgID="Equation.DSMT4" ShapeID="_x0000_i1231" DrawAspect="Content" ObjectID="_1581315001" r:id="rId389"/>
+          <o:OLEObject Type="Embed" ProgID="Equation.DSMT4" ShapeID="_x0000_i1216" DrawAspect="Content" ObjectID="_1581848057" r:id="rId389"/>
         </w:object>
       </w:r>
       <w:r>
@@ -8295,10 +8346,10 @@
           <w:position w:val="-10"/>
         </w:rPr>
         <w:object w:dxaOrig="460" w:dyaOrig="320">
-          <v:shape id="_x0000_i1232" type="#_x0000_t75" style="width:23.25pt;height:15.5pt" o:ole="">
+          <v:shape id="_x0000_i1217" type="#_x0000_t75" style="width:23.4pt;height:15.45pt" o:ole="">
             <v:imagedata r:id="rId361" o:title=""/>
           </v:shape>
-          <o:OLEObject Type="Embed" ProgID="Equation.DSMT4" ShapeID="_x0000_i1232" DrawAspect="Content" ObjectID="_1581315002" r:id="rId390"/>
+          <o:OLEObject Type="Embed" ProgID="Equation.DSMT4" ShapeID="_x0000_i1217" DrawAspect="Content" ObjectID="_1581848058" r:id="rId390"/>
         </w:object>
       </w:r>
       <w:r>
@@ -8318,10 +8369,10 @@
           <w:position w:val="-12"/>
         </w:rPr>
         <w:object w:dxaOrig="520" w:dyaOrig="360">
-          <v:shape id="_x0000_i1233" type="#_x0000_t75" style="width:26.05pt;height:18.3pt" o:ole="">
+          <v:shape id="_x0000_i1218" type="#_x0000_t75" style="width:26.2pt;height:18.25pt" o:ole="">
             <v:imagedata r:id="rId382" o:title=""/>
           </v:shape>
-          <o:OLEObject Type="Embed" ProgID="Equation.DSMT4" ShapeID="_x0000_i1233" DrawAspect="Content" ObjectID="_1581315003" r:id="rId391"/>
+          <o:OLEObject Type="Embed" ProgID="Equation.DSMT4" ShapeID="_x0000_i1218" DrawAspect="Content" ObjectID="_1581848059" r:id="rId391"/>
         </w:object>
       </w:r>
       <w:r>
@@ -8369,10 +8420,10 @@
           <w:position w:val="-6"/>
         </w:rPr>
         <w:object w:dxaOrig="200" w:dyaOrig="220">
-          <v:shape id="_x0000_i1234" type="#_x0000_t75" style="width:9.95pt;height:11.1pt" o:ole="">
+          <v:shape id="_x0000_i1219" type="#_x0000_t75" style="width:9.8pt;height:11.2pt" o:ole="">
             <v:imagedata r:id="rId392" o:title=""/>
           </v:shape>
-          <o:OLEObject Type="Embed" ProgID="Equation.DSMT4" ShapeID="_x0000_i1234" DrawAspect="Content" ObjectID="_1581315004" r:id="rId393"/>
+          <o:OLEObject Type="Embed" ProgID="Equation.DSMT4" ShapeID="_x0000_i1219" DrawAspect="Content" ObjectID="_1581848060" r:id="rId393"/>
         </w:object>
       </w:r>
     </w:p>
@@ -8388,10 +8439,10 @@
           <w:position w:val="-12"/>
         </w:rPr>
         <w:object w:dxaOrig="720" w:dyaOrig="360">
-          <v:shape id="_x0000_i1235" type="#_x0000_t75" style="width:36pt;height:18.3pt" o:ole="">
+          <v:shape id="_x0000_i1220" type="#_x0000_t75" style="width:36pt;height:18.25pt" o:ole="">
             <v:imagedata r:id="rId355" o:title=""/>
           </v:shape>
-          <o:OLEObject Type="Embed" ProgID="Equation.DSMT4" ShapeID="_x0000_i1235" DrawAspect="Content" ObjectID="_1581315005" r:id="rId394"/>
+          <o:OLEObject Type="Embed" ProgID="Equation.DSMT4" ShapeID="_x0000_i1220" DrawAspect="Content" ObjectID="_1581848061" r:id="rId394"/>
         </w:object>
       </w:r>
       <w:r>
@@ -8402,10 +8453,10 @@
           <w:position w:val="-12"/>
         </w:rPr>
         <w:object w:dxaOrig="1460" w:dyaOrig="360">
-          <v:shape id="_x0000_i1236" type="#_x0000_t75" style="width:72.55pt;height:18.3pt" o:ole="">
+          <v:shape id="_x0000_i1221" type="#_x0000_t75" style="width:72.45pt;height:18.25pt" o:ole="">
             <v:imagedata r:id="rId395" o:title=""/>
           </v:shape>
-          <o:OLEObject Type="Embed" ProgID="Equation.DSMT4" ShapeID="_x0000_i1236" DrawAspect="Content" ObjectID="_1581315006" r:id="rId396"/>
+          <o:OLEObject Type="Embed" ProgID="Equation.DSMT4" ShapeID="_x0000_i1221" DrawAspect="Content" ObjectID="_1581848062" r:id="rId396"/>
         </w:object>
       </w:r>
       <w:r>
@@ -8416,10 +8467,10 @@
           <w:position w:val="-6"/>
         </w:rPr>
         <w:object w:dxaOrig="680" w:dyaOrig="279">
-          <v:shape id="_x0000_i1237" type="#_x0000_t75" style="width:33.8pt;height:14.4pt" o:ole="">
+          <v:shape id="_x0000_i1222" type="#_x0000_t75" style="width:33.65pt;height:14.5pt" o:ole="">
             <v:imagedata r:id="rId310" o:title=""/>
           </v:shape>
-          <o:OLEObject Type="Embed" ProgID="Equation.DSMT4" ShapeID="_x0000_i1237" DrawAspect="Content" ObjectID="_1581315007" r:id="rId397"/>
+          <o:OLEObject Type="Embed" ProgID="Equation.DSMT4" ShapeID="_x0000_i1222" DrawAspect="Content" ObjectID="_1581848063" r:id="rId397"/>
         </w:object>
       </w:r>
       <w:r>
@@ -8430,10 +8481,10 @@
           <w:position w:val="-10"/>
         </w:rPr>
         <w:object w:dxaOrig="620" w:dyaOrig="320">
-          <v:shape id="_x0000_i1238" type="#_x0000_t75" style="width:31pt;height:15.5pt" o:ole="">
+          <v:shape id="_x0000_i1223" type="#_x0000_t75" style="width:30.85pt;height:15.45pt" o:ole="">
             <v:imagedata r:id="rId316" o:title=""/>
           </v:shape>
-          <o:OLEObject Type="Embed" ProgID="Equation.DSMT4" ShapeID="_x0000_i1238" DrawAspect="Content" ObjectID="_1581315008" r:id="rId398"/>
+          <o:OLEObject Type="Embed" ProgID="Equation.DSMT4" ShapeID="_x0000_i1223" DrawAspect="Content" ObjectID="_1581848064" r:id="rId398"/>
         </w:object>
       </w:r>
       <w:r>
@@ -8444,10 +8495,10 @@
           <w:position w:val="-10"/>
         </w:rPr>
         <w:object w:dxaOrig="460" w:dyaOrig="320">
-          <v:shape id="_x0000_i1239" type="#_x0000_t75" style="width:23.25pt;height:15.5pt" o:ole="">
+          <v:shape id="_x0000_i1224" type="#_x0000_t75" style="width:23.4pt;height:15.45pt" o:ole="">
             <v:imagedata r:id="rId361" o:title=""/>
           </v:shape>
-          <o:OLEObject Type="Embed" ProgID="Equation.DSMT4" ShapeID="_x0000_i1239" DrawAspect="Content" ObjectID="_1581315009" r:id="rId399"/>
+          <o:OLEObject Type="Embed" ProgID="Equation.DSMT4" ShapeID="_x0000_i1224" DrawAspect="Content" ObjectID="_1581848065" r:id="rId399"/>
         </w:object>
       </w:r>
       <w:r>
@@ -8461,10 +8512,10 @@
           <w:position w:val="-12"/>
         </w:rPr>
         <w:object w:dxaOrig="520" w:dyaOrig="360">
-          <v:shape id="_x0000_i1240" type="#_x0000_t75" style="width:26.05pt;height:18.3pt" o:ole="">
+          <v:shape id="_x0000_i1225" type="#_x0000_t75" style="width:26.2pt;height:18.25pt" o:ole="">
             <v:imagedata r:id="rId400" o:title=""/>
           </v:shape>
-          <o:OLEObject Type="Embed" ProgID="Equation.DSMT4" ShapeID="_x0000_i1240" DrawAspect="Content" ObjectID="_1581315010" r:id="rId401"/>
+          <o:OLEObject Type="Embed" ProgID="Equation.DSMT4" ShapeID="_x0000_i1225" DrawAspect="Content" ObjectID="_1581848066" r:id="rId401"/>
         </w:object>
       </w:r>
       <w:r>
@@ -8499,10 +8550,10 @@
           <w:position w:val="-6"/>
         </w:rPr>
         <w:object w:dxaOrig="200" w:dyaOrig="220">
-          <v:shape id="_x0000_i1241" type="#_x0000_t75" style="width:9.95pt;height:11.1pt" o:ole="">
+          <v:shape id="_x0000_i1226" type="#_x0000_t75" style="width:9.8pt;height:11.2pt" o:ole="">
             <v:imagedata r:id="rId392" o:title=""/>
           </v:shape>
-          <o:OLEObject Type="Embed" ProgID="Equation.DSMT4" ShapeID="_x0000_i1241" DrawAspect="Content" ObjectID="_1581315011" r:id="rId402"/>
+          <o:OLEObject Type="Embed" ProgID="Equation.DSMT4" ShapeID="_x0000_i1226" DrawAspect="Content" ObjectID="_1581848067" r:id="rId402"/>
         </w:object>
       </w:r>
       <w:r>
@@ -8550,10 +8601,10 @@
           <w:position w:val="-6"/>
         </w:rPr>
         <w:object w:dxaOrig="240" w:dyaOrig="220">
-          <v:shape id="_x0000_i1242" type="#_x0000_t75" style="width:12.2pt;height:11.1pt" o:ole="">
+          <v:shape id="_x0000_i1227" type="#_x0000_t75" style="width:12.15pt;height:11.2pt" o:ole="">
             <v:imagedata r:id="rId403" o:title=""/>
           </v:shape>
-          <o:OLEObject Type="Embed" ProgID="Equation.DSMT4" ShapeID="_x0000_i1242" DrawAspect="Content" ObjectID="_1581315012" r:id="rId404"/>
+          <o:OLEObject Type="Embed" ProgID="Equation.DSMT4" ShapeID="_x0000_i1227" DrawAspect="Content" ObjectID="_1581848068" r:id="rId404"/>
         </w:object>
       </w:r>
     </w:p>
@@ -8569,10 +8620,10 @@
           <w:position w:val="-12"/>
         </w:rPr>
         <w:object w:dxaOrig="720" w:dyaOrig="360">
-          <v:shape id="_x0000_i1243" type="#_x0000_t75" style="width:36pt;height:18.3pt" o:ole="">
+          <v:shape id="_x0000_i1228" type="#_x0000_t75" style="width:36pt;height:18.25pt" o:ole="">
             <v:imagedata r:id="rId355" o:title=""/>
           </v:shape>
-          <o:OLEObject Type="Embed" ProgID="Equation.DSMT4" ShapeID="_x0000_i1243" DrawAspect="Content" ObjectID="_1581315013" r:id="rId405"/>
+          <o:OLEObject Type="Embed" ProgID="Equation.DSMT4" ShapeID="_x0000_i1228" DrawAspect="Content" ObjectID="_1581848069" r:id="rId405"/>
         </w:object>
       </w:r>
       <w:r>
@@ -8583,10 +8634,10 @@
           <w:position w:val="-10"/>
         </w:rPr>
         <w:object w:dxaOrig="1100" w:dyaOrig="320">
-          <v:shape id="_x0000_i1244" type="#_x0000_t75" style="width:54.85pt;height:15.5pt" o:ole="">
+          <v:shape id="_x0000_i1229" type="#_x0000_t75" style="width:54.7pt;height:15.45pt" o:ole="">
             <v:imagedata r:id="rId357" o:title=""/>
           </v:shape>
-          <o:OLEObject Type="Embed" ProgID="Equation.DSMT4" ShapeID="_x0000_i1244" DrawAspect="Content" ObjectID="_1581315014" r:id="rId406"/>
+          <o:OLEObject Type="Embed" ProgID="Equation.DSMT4" ShapeID="_x0000_i1229" DrawAspect="Content" ObjectID="_1581848070" r:id="rId406"/>
         </w:object>
       </w:r>
       <w:r>
@@ -8597,10 +8648,10 @@
           <w:position w:val="-10"/>
         </w:rPr>
         <w:object w:dxaOrig="620" w:dyaOrig="320">
-          <v:shape id="_x0000_i1245" type="#_x0000_t75" style="width:31pt;height:15.5pt" o:ole="">
+          <v:shape id="_x0000_i1230" type="#_x0000_t75" style="width:30.85pt;height:15.45pt" o:ole="">
             <v:imagedata r:id="rId316" o:title=""/>
           </v:shape>
-          <o:OLEObject Type="Embed" ProgID="Equation.DSMT4" ShapeID="_x0000_i1245" DrawAspect="Content" ObjectID="_1581315015" r:id="rId407"/>
+          <o:OLEObject Type="Embed" ProgID="Equation.DSMT4" ShapeID="_x0000_i1230" DrawAspect="Content" ObjectID="_1581848071" r:id="rId407"/>
         </w:object>
       </w:r>
       <w:r>
@@ -8611,10 +8662,10 @@
           <w:position w:val="-10"/>
         </w:rPr>
         <w:object w:dxaOrig="460" w:dyaOrig="320">
-          <v:shape id="_x0000_i1246" type="#_x0000_t75" style="width:23.25pt;height:15.5pt" o:ole="">
+          <v:shape id="_x0000_i1231" type="#_x0000_t75" style="width:23.4pt;height:15.45pt" o:ole="">
             <v:imagedata r:id="rId361" o:title=""/>
           </v:shape>
-          <o:OLEObject Type="Embed" ProgID="Equation.DSMT4" ShapeID="_x0000_i1246" DrawAspect="Content" ObjectID="_1581315016" r:id="rId408"/>
+          <o:OLEObject Type="Embed" ProgID="Equation.DSMT4" ShapeID="_x0000_i1231" DrawAspect="Content" ObjectID="_1581848072" r:id="rId408"/>
         </w:object>
       </w:r>
       <w:r>
@@ -8631,10 +8682,10 @@
           <w:position w:val="-6"/>
         </w:rPr>
         <w:object w:dxaOrig="240" w:dyaOrig="220">
-          <v:shape id="_x0000_i1247" type="#_x0000_t75" style="width:12.2pt;height:11.1pt" o:ole="">
+          <v:shape id="_x0000_i1232" type="#_x0000_t75" style="width:12.15pt;height:11.2pt" o:ole="">
             <v:imagedata r:id="rId403" o:title=""/>
           </v:shape>
-          <o:OLEObject Type="Embed" ProgID="Equation.DSMT4" ShapeID="_x0000_i1247" DrawAspect="Content" ObjectID="_1581315017" r:id="rId409"/>
+          <o:OLEObject Type="Embed" ProgID="Equation.DSMT4" ShapeID="_x0000_i1232" DrawAspect="Content" ObjectID="_1581848073" r:id="rId409"/>
         </w:object>
       </w:r>
       <w:r>
@@ -8678,10 +8729,10 @@
           <w:position w:val="-6"/>
         </w:rPr>
         <w:object w:dxaOrig="1160" w:dyaOrig="279">
-          <v:shape id="_x0000_i1248" type="#_x0000_t75" style="width:57.6pt;height:14.4pt" o:ole="">
+          <v:shape id="_x0000_i1233" type="#_x0000_t75" style="width:57.5pt;height:14.5pt" o:ole="">
             <v:imagedata r:id="rId410" o:title=""/>
           </v:shape>
-          <o:OLEObject Type="Embed" ProgID="Equation.DSMT4" ShapeID="_x0000_i1248" DrawAspect="Content" ObjectID="_1581315018" r:id="rId411"/>
+          <o:OLEObject Type="Embed" ProgID="Equation.DSMT4" ShapeID="_x0000_i1233" DrawAspect="Content" ObjectID="_1581848074" r:id="rId411"/>
         </w:object>
       </w:r>
       <w:r>
@@ -8717,10 +8768,10 @@
           <w:position w:val="-12"/>
         </w:rPr>
         <w:object w:dxaOrig="720" w:dyaOrig="360">
-          <v:shape id="_x0000_i1249" type="#_x0000_t75" style="width:36pt;height:18.3pt" o:ole="">
+          <v:shape id="_x0000_i1234" type="#_x0000_t75" style="width:36pt;height:18.25pt" o:ole="">
             <v:imagedata r:id="rId355" o:title=""/>
           </v:shape>
-          <o:OLEObject Type="Embed" ProgID="Equation.DSMT4" ShapeID="_x0000_i1249" DrawAspect="Content" ObjectID="_1581315019" r:id="rId412"/>
+          <o:OLEObject Type="Embed" ProgID="Equation.DSMT4" ShapeID="_x0000_i1234" DrawAspect="Content" ObjectID="_1581848075" r:id="rId412"/>
         </w:object>
       </w:r>
       <w:r>
@@ -8731,10 +8782,10 @@
           <w:position w:val="-10"/>
         </w:rPr>
         <w:object w:dxaOrig="1100" w:dyaOrig="320">
-          <v:shape id="_x0000_i1250" type="#_x0000_t75" style="width:54.85pt;height:15.5pt" o:ole="">
+          <v:shape id="_x0000_i1235" type="#_x0000_t75" style="width:54.7pt;height:15.45pt" o:ole="">
             <v:imagedata r:id="rId357" o:title=""/>
           </v:shape>
-          <o:OLEObject Type="Embed" ProgID="Equation.DSMT4" ShapeID="_x0000_i1250" DrawAspect="Content" ObjectID="_1581315020" r:id="rId413"/>
+          <o:OLEObject Type="Embed" ProgID="Equation.DSMT4" ShapeID="_x0000_i1235" DrawAspect="Content" ObjectID="_1581848076" r:id="rId413"/>
         </w:object>
       </w:r>
       <w:r>
@@ -8745,10 +8796,10 @@
           <w:position w:val="-10"/>
         </w:rPr>
         <w:object w:dxaOrig="620" w:dyaOrig="320">
-          <v:shape id="_x0000_i1251" type="#_x0000_t75" style="width:31pt;height:15.5pt" o:ole="">
+          <v:shape id="_x0000_i1236" type="#_x0000_t75" style="width:30.85pt;height:15.45pt" o:ole="">
             <v:imagedata r:id="rId316" o:title=""/>
           </v:shape>
-          <o:OLEObject Type="Embed" ProgID="Equation.DSMT4" ShapeID="_x0000_i1251" DrawAspect="Content" ObjectID="_1581315021" r:id="rId414"/>
+          <o:OLEObject Type="Embed" ProgID="Equation.DSMT4" ShapeID="_x0000_i1236" DrawAspect="Content" ObjectID="_1581848077" r:id="rId414"/>
         </w:object>
       </w:r>
       <w:r>
@@ -8759,10 +8810,10 @@
           <w:position w:val="-10"/>
         </w:rPr>
         <w:object w:dxaOrig="460" w:dyaOrig="320">
-          <v:shape id="_x0000_i1252" type="#_x0000_t75" style="width:23.25pt;height:15.5pt" o:ole="">
+          <v:shape id="_x0000_i1237" type="#_x0000_t75" style="width:23.4pt;height:15.45pt" o:ole="">
             <v:imagedata r:id="rId361" o:title=""/>
           </v:shape>
-          <o:OLEObject Type="Embed" ProgID="Equation.DSMT4" ShapeID="_x0000_i1252" DrawAspect="Content" ObjectID="_1581315022" r:id="rId415"/>
+          <o:OLEObject Type="Embed" ProgID="Equation.DSMT4" ShapeID="_x0000_i1237" DrawAspect="Content" ObjectID="_1581848078" r:id="rId415"/>
         </w:object>
       </w:r>
       <w:r>
@@ -8773,10 +8824,10 @@
           <w:position w:val="-6"/>
         </w:rPr>
         <w:object w:dxaOrig="859" w:dyaOrig="279">
-          <v:shape id="_x0000_i1253" type="#_x0000_t75" style="width:42.65pt;height:14.4pt" o:ole="">
+          <v:shape id="_x0000_i1238" type="#_x0000_t75" style="width:42.55pt;height:14.5pt" o:ole="">
             <v:imagedata r:id="rId416" o:title=""/>
           </v:shape>
-          <o:OLEObject Type="Embed" ProgID="Equation.DSMT4" ShapeID="_x0000_i1253" DrawAspect="Content" ObjectID="_1581315023" r:id="rId417"/>
+          <o:OLEObject Type="Embed" ProgID="Equation.DSMT4" ShapeID="_x0000_i1238" DrawAspect="Content" ObjectID="_1581848079" r:id="rId417"/>
         </w:object>
       </w:r>
       <w:r>
@@ -8790,10 +8841,10 @@
           <w:position w:val="-6"/>
         </w:rPr>
         <w:object w:dxaOrig="680" w:dyaOrig="279">
-          <v:shape id="_x0000_i1254" type="#_x0000_t75" style="width:33.8pt;height:14.4pt" o:ole="">
+          <v:shape id="_x0000_i1239" type="#_x0000_t75" style="width:33.65pt;height:14.5pt" o:ole="">
             <v:imagedata r:id="rId310" o:title=""/>
           </v:shape>
-          <o:OLEObject Type="Embed" ProgID="Equation.DSMT4" ShapeID="_x0000_i1254" DrawAspect="Content" ObjectID="_1581315024" r:id="rId418"/>
+          <o:OLEObject Type="Embed" ProgID="Equation.DSMT4" ShapeID="_x0000_i1239" DrawAspect="Content" ObjectID="_1581848080" r:id="rId418"/>
         </w:object>
       </w:r>
       <w:r>
@@ -8859,10 +8910,10 @@
           <w:position w:val="-10"/>
         </w:rPr>
         <w:object w:dxaOrig="240" w:dyaOrig="320">
-          <v:shape id="_x0000_i1255" type="#_x0000_t75" style="width:12.2pt;height:15.5pt" o:ole="">
+          <v:shape id="_x0000_i1240" type="#_x0000_t75" style="width:12.15pt;height:15.45pt" o:ole="">
             <v:imagedata r:id="rId420" o:title=""/>
           </v:shape>
-          <o:OLEObject Type="Embed" ProgID="Equation.DSMT4" ShapeID="_x0000_i1255" DrawAspect="Content" ObjectID="_1581315025" r:id="rId421"/>
+          <o:OLEObject Type="Embed" ProgID="Equation.DSMT4" ShapeID="_x0000_i1240" DrawAspect="Content" ObjectID="_1581848081" r:id="rId421"/>
         </w:object>
       </w:r>
     </w:p>
@@ -8878,10 +8929,10 @@
           <w:position w:val="-12"/>
         </w:rPr>
         <w:object w:dxaOrig="720" w:dyaOrig="360">
-          <v:shape id="_x0000_i1256" type="#_x0000_t75" style="width:36pt;height:18.3pt" o:ole="">
+          <v:shape id="_x0000_i1241" type="#_x0000_t75" style="width:36pt;height:18.25pt" o:ole="">
             <v:imagedata r:id="rId355" o:title=""/>
           </v:shape>
-          <o:OLEObject Type="Embed" ProgID="Equation.DSMT4" ShapeID="_x0000_i1256" DrawAspect="Content" ObjectID="_1581315026" r:id="rId422"/>
+          <o:OLEObject Type="Embed" ProgID="Equation.DSMT4" ShapeID="_x0000_i1241" DrawAspect="Content" ObjectID="_1581848082" r:id="rId422"/>
         </w:object>
       </w:r>
       <w:r>
@@ -8892,10 +8943,10 @@
           <w:position w:val="-10"/>
         </w:rPr>
         <w:object w:dxaOrig="1100" w:dyaOrig="320">
-          <v:shape id="_x0000_i1257" type="#_x0000_t75" style="width:54.85pt;height:15.5pt" o:ole="">
+          <v:shape id="_x0000_i1242" type="#_x0000_t75" style="width:54.7pt;height:15.45pt" o:ole="">
             <v:imagedata r:id="rId298" o:title=""/>
           </v:shape>
-          <o:OLEObject Type="Embed" ProgID="Equation.DSMT4" ShapeID="_x0000_i1257" DrawAspect="Content" ObjectID="_1581315027" r:id="rId423"/>
+          <o:OLEObject Type="Embed" ProgID="Equation.DSMT4" ShapeID="_x0000_i1242" DrawAspect="Content" ObjectID="_1581848083" r:id="rId423"/>
         </w:object>
       </w:r>
       <w:r>
@@ -8906,10 +8957,10 @@
           <w:position w:val="-6"/>
         </w:rPr>
         <w:object w:dxaOrig="680" w:dyaOrig="279">
-          <v:shape id="_x0000_i1258" type="#_x0000_t75" style="width:33.8pt;height:14.4pt" o:ole="">
+          <v:shape id="_x0000_i1243" type="#_x0000_t75" style="width:33.65pt;height:14.5pt" o:ole="">
             <v:imagedata r:id="rId310" o:title=""/>
           </v:shape>
-          <o:OLEObject Type="Embed" ProgID="Equation.DSMT4" ShapeID="_x0000_i1258" DrawAspect="Content" ObjectID="_1581315028" r:id="rId424"/>
+          <o:OLEObject Type="Embed" ProgID="Equation.DSMT4" ShapeID="_x0000_i1243" DrawAspect="Content" ObjectID="_1581848084" r:id="rId424"/>
         </w:object>
       </w:r>
       <w:r>
@@ -8920,10 +8971,10 @@
           <w:position w:val="-10"/>
         </w:rPr>
         <w:object w:dxaOrig="460" w:dyaOrig="320">
-          <v:shape id="_x0000_i1259" type="#_x0000_t75" style="width:23.25pt;height:15.5pt" o:ole="">
+          <v:shape id="_x0000_i1244" type="#_x0000_t75" style="width:23.4pt;height:15.45pt" o:ole="">
             <v:imagedata r:id="rId361" o:title=""/>
           </v:shape>
-          <o:OLEObject Type="Embed" ProgID="Equation.DSMT4" ShapeID="_x0000_i1259" DrawAspect="Content" ObjectID="_1581315029" r:id="rId425"/>
+          <o:OLEObject Type="Embed" ProgID="Equation.DSMT4" ShapeID="_x0000_i1244" DrawAspect="Content" ObjectID="_1581848085" r:id="rId425"/>
         </w:object>
       </w:r>
       <w:r>
@@ -8940,10 +8991,10 @@
           <w:position w:val="-10"/>
         </w:rPr>
         <w:object w:dxaOrig="240" w:dyaOrig="320">
-          <v:shape id="_x0000_i1260" type="#_x0000_t75" style="width:12.2pt;height:15.5pt" o:ole="">
+          <v:shape id="_x0000_i1245" type="#_x0000_t75" style="width:12.15pt;height:15.45pt" o:ole="">
             <v:imagedata r:id="rId420" o:title=""/>
           </v:shape>
-          <o:OLEObject Type="Embed" ProgID="Equation.DSMT4" ShapeID="_x0000_i1260" DrawAspect="Content" ObjectID="_1581315030" r:id="rId426"/>
+          <o:OLEObject Type="Embed" ProgID="Equation.DSMT4" ShapeID="_x0000_i1245" DrawAspect="Content" ObjectID="_1581848086" r:id="rId426"/>
         </w:object>
       </w:r>
       <w:r>
@@ -8997,10 +9048,10 @@
           <w:position w:val="-10"/>
         </w:rPr>
         <w:object w:dxaOrig="200" w:dyaOrig="260">
-          <v:shape id="_x0000_i1261" type="#_x0000_t75" style="width:9.95pt;height:12.75pt" o:ole="">
+          <v:shape id="_x0000_i1246" type="#_x0000_t75" style="width:9.8pt;height:12.6pt" o:ole="">
             <v:imagedata r:id="rId344" o:title=""/>
           </v:shape>
-          <o:OLEObject Type="Embed" ProgID="Equation.DSMT4" ShapeID="_x0000_i1261" DrawAspect="Content" ObjectID="_1581315031" r:id="rId427"/>
+          <o:OLEObject Type="Embed" ProgID="Equation.DSMT4" ShapeID="_x0000_i1246" DrawAspect="Content" ObjectID="_1581848087" r:id="rId427"/>
         </w:object>
       </w:r>
     </w:p>
@@ -9016,10 +9067,10 @@
           <w:position w:val="-12"/>
         </w:rPr>
         <w:object w:dxaOrig="720" w:dyaOrig="360">
-          <v:shape id="_x0000_i1262" type="#_x0000_t75" style="width:36pt;height:18.3pt" o:ole="">
+          <v:shape id="_x0000_i1247" type="#_x0000_t75" style="width:36pt;height:18.25pt" o:ole="">
             <v:imagedata r:id="rId355" o:title=""/>
           </v:shape>
-          <o:OLEObject Type="Embed" ProgID="Equation.DSMT4" ShapeID="_x0000_i1262" DrawAspect="Content" ObjectID="_1581315032" r:id="rId428"/>
+          <o:OLEObject Type="Embed" ProgID="Equation.DSMT4" ShapeID="_x0000_i1247" DrawAspect="Content" ObjectID="_1581848088" r:id="rId428"/>
         </w:object>
       </w:r>
       <w:r>
@@ -9030,10 +9081,10 @@
           <w:position w:val="-10"/>
         </w:rPr>
         <w:object w:dxaOrig="1100" w:dyaOrig="320">
-          <v:shape id="_x0000_i1263" type="#_x0000_t75" style="width:54.85pt;height:15.5pt" o:ole="">
+          <v:shape id="_x0000_i1248" type="#_x0000_t75" style="width:54.7pt;height:15.45pt" o:ole="">
             <v:imagedata r:id="rId298" o:title=""/>
           </v:shape>
-          <o:OLEObject Type="Embed" ProgID="Equation.DSMT4" ShapeID="_x0000_i1263" DrawAspect="Content" ObjectID="_1581315033" r:id="rId429"/>
+          <o:OLEObject Type="Embed" ProgID="Equation.DSMT4" ShapeID="_x0000_i1248" DrawAspect="Content" ObjectID="_1581848089" r:id="rId429"/>
         </w:object>
       </w:r>
       <w:r>
@@ -9044,10 +9095,10 @@
           <w:position w:val="-6"/>
         </w:rPr>
         <w:object w:dxaOrig="680" w:dyaOrig="279">
-          <v:shape id="_x0000_i1264" type="#_x0000_t75" style="width:33.8pt;height:14.4pt" o:ole="">
+          <v:shape id="_x0000_i1249" type="#_x0000_t75" style="width:33.65pt;height:14.5pt" o:ole="">
             <v:imagedata r:id="rId310" o:title=""/>
           </v:shape>
-          <o:OLEObject Type="Embed" ProgID="Equation.DSMT4" ShapeID="_x0000_i1264" DrawAspect="Content" ObjectID="_1581315034" r:id="rId430"/>
+          <o:OLEObject Type="Embed" ProgID="Equation.DSMT4" ShapeID="_x0000_i1249" DrawAspect="Content" ObjectID="_1581848090" r:id="rId430"/>
         </w:object>
       </w:r>
       <w:r>
@@ -9058,10 +9109,10 @@
           <w:position w:val="-10"/>
         </w:rPr>
         <w:object w:dxaOrig="620" w:dyaOrig="320">
-          <v:shape id="_x0000_i1265" type="#_x0000_t75" style="width:31pt;height:15.5pt" o:ole="">
+          <v:shape id="_x0000_i1250" type="#_x0000_t75" style="width:30.85pt;height:15.45pt" o:ole="">
             <v:imagedata r:id="rId316" o:title=""/>
           </v:shape>
-          <o:OLEObject Type="Embed" ProgID="Equation.DSMT4" ShapeID="_x0000_i1265" DrawAspect="Content" ObjectID="_1581315035" r:id="rId431"/>
+          <o:OLEObject Type="Embed" ProgID="Equation.DSMT4" ShapeID="_x0000_i1250" DrawAspect="Content" ObjectID="_1581848091" r:id="rId431"/>
         </w:object>
       </w:r>
       <w:r>
@@ -9078,10 +9129,10 @@
           <w:position w:val="-10"/>
         </w:rPr>
         <w:object w:dxaOrig="200" w:dyaOrig="260">
-          <v:shape id="_x0000_i1266" type="#_x0000_t75" style="width:9.95pt;height:12.75pt" o:ole="">
+          <v:shape id="_x0000_i1251" type="#_x0000_t75" style="width:9.8pt;height:12.6pt" o:ole="">
             <v:imagedata r:id="rId344" o:title=""/>
           </v:shape>
-          <o:OLEObject Type="Embed" ProgID="Equation.DSMT4" ShapeID="_x0000_i1266" DrawAspect="Content" ObjectID="_1581315036" r:id="rId432"/>
+          <o:OLEObject Type="Embed" ProgID="Equation.DSMT4" ShapeID="_x0000_i1251" DrawAspect="Content" ObjectID="_1581848092" r:id="rId432"/>
         </w:object>
       </w:r>
       <w:r>
@@ -9135,10 +9186,10 @@
           <w:position w:val="-10"/>
         </w:rPr>
         <w:object w:dxaOrig="460" w:dyaOrig="320">
-          <v:shape id="_x0000_i1267" type="#_x0000_t75" style="width:23.25pt;height:15.5pt" o:ole="">
+          <v:shape id="_x0000_i1252" type="#_x0000_t75" style="width:23.4pt;height:15.45pt" o:ole="">
             <v:imagedata r:id="rId433" o:title=""/>
           </v:shape>
-          <o:OLEObject Type="Embed" ProgID="Equation.DSMT4" ShapeID="_x0000_i1267" DrawAspect="Content" ObjectID="_1581315037" r:id="rId434"/>
+          <o:OLEObject Type="Embed" ProgID="Equation.DSMT4" ShapeID="_x0000_i1252" DrawAspect="Content" ObjectID="_1581848093" r:id="rId434"/>
         </w:object>
       </w:r>
     </w:p>
@@ -9199,10 +9250,10 @@
           <w:position w:val="-10"/>
         </w:rPr>
         <w:object w:dxaOrig="460" w:dyaOrig="320">
-          <v:shape id="_x0000_i1268" type="#_x0000_t75" style="width:23.25pt;height:15.5pt" o:ole="">
+          <v:shape id="_x0000_i1253" type="#_x0000_t75" style="width:23.4pt;height:15.45pt" o:ole="">
             <v:imagedata r:id="rId436" o:title=""/>
           </v:shape>
-          <o:OLEObject Type="Embed" ProgID="Equation.DSMT4" ShapeID="_x0000_i1268" DrawAspect="Content" ObjectID="_1581315038" r:id="rId437"/>
+          <o:OLEObject Type="Embed" ProgID="Equation.DSMT4" ShapeID="_x0000_i1253" DrawAspect="Content" ObjectID="_1581848094" r:id="rId437"/>
         </w:object>
       </w:r>
     </w:p>

</xml_diff>

<commit_message>
pos calc Kalman coupled BASE
</commit_message>
<xml_diff>
--- a/document/Localization Algorithm Based on TOA.docx
+++ b/document/Localization Algorithm Based on TOA.docx
@@ -79,10 +79,10 @@
             <v:path o:extrusionok="f" gradientshapeok="t" o:connecttype="rect"/>
             <o:lock v:ext="edit" aspectratio="t"/>
           </v:shapetype>
-          <v:shape id="_x0000_i1025" type="#_x0000_t75" style="width:182.35pt;height:84.15pt" o:ole="">
+          <v:shape id="_x0000_i1025" type="#_x0000_t75" style="width:182.25pt;height:84pt" o:ole="">
             <v:imagedata r:id="rId7" o:title=""/>
           </v:shape>
-          <o:OLEObject Type="Embed" ProgID="Equation.DSMT4" ShapeID="_x0000_i1025" DrawAspect="Content" ObjectID="_1581847851" r:id="rId8"/>
+          <o:OLEObject Type="Embed" ProgID="Equation.DSMT4" ShapeID="_x0000_i1025" DrawAspect="Content" ObjectID="_1582035611" r:id="rId8"/>
         </w:object>
       </w:r>
       <w:r>
@@ -101,10 +101,10 @@
           <w:position w:val="-14"/>
         </w:rPr>
         <w:object w:dxaOrig="1060" w:dyaOrig="400">
-          <v:shape id="_x0000_i1026" type="#_x0000_t75" style="width:53.3pt;height:20.55pt" o:ole="">
+          <v:shape id="_x0000_i1026" type="#_x0000_t75" style="width:53.25pt;height:20.25pt" o:ole="">
             <v:imagedata r:id="rId9" o:title=""/>
           </v:shape>
-          <o:OLEObject Type="Embed" ProgID="Equation.DSMT4" ShapeID="_x0000_i1026" DrawAspect="Content" ObjectID="_1581847852" r:id="rId10"/>
+          <o:OLEObject Type="Embed" ProgID="Equation.DSMT4" ShapeID="_x0000_i1026" DrawAspect="Content" ObjectID="_1582035612" r:id="rId10"/>
         </w:object>
       </w:r>
       <w:r>
@@ -121,10 +121,10 @@
           <w:position w:val="-14"/>
         </w:rPr>
         <w:object w:dxaOrig="999" w:dyaOrig="400">
-          <v:shape id="_x0000_i1027" type="#_x0000_t75" style="width:50.5pt;height:20.55pt" o:ole="">
+          <v:shape id="_x0000_i1027" type="#_x0000_t75" style="width:50.25pt;height:20.25pt" o:ole="">
             <v:imagedata r:id="rId11" o:title=""/>
           </v:shape>
-          <o:OLEObject Type="Embed" ProgID="Equation.DSMT4" ShapeID="_x0000_i1027" DrawAspect="Content" ObjectID="_1581847853" r:id="rId12"/>
+          <o:OLEObject Type="Embed" ProgID="Equation.DSMT4" ShapeID="_x0000_i1027" DrawAspect="Content" ObjectID="_1582035613" r:id="rId12"/>
         </w:object>
       </w:r>
       <w:r>
@@ -138,10 +138,10 @@
           <w:position w:val="-14"/>
         </w:rPr>
         <w:object w:dxaOrig="1080" w:dyaOrig="400">
-          <v:shape id="_x0000_i1028" type="#_x0000_t75" style="width:54.25pt;height:20.55pt" o:ole="">
+          <v:shape id="_x0000_i1028" type="#_x0000_t75" style="width:54pt;height:20.25pt" o:ole="">
             <v:imagedata r:id="rId13" o:title=""/>
           </v:shape>
-          <o:OLEObject Type="Embed" ProgID="Equation.DSMT4" ShapeID="_x0000_i1028" DrawAspect="Content" ObjectID="_1581847854" r:id="rId14"/>
+          <o:OLEObject Type="Embed" ProgID="Equation.DSMT4" ShapeID="_x0000_i1028" DrawAspect="Content" ObjectID="_1582035614" r:id="rId14"/>
         </w:object>
       </w:r>
       <w:r>
@@ -170,10 +170,10 @@
           <w:position w:val="-14"/>
         </w:rPr>
         <w:object w:dxaOrig="800" w:dyaOrig="400">
-          <v:shape id="_x0000_i1029" type="#_x0000_t75" style="width:39.75pt;height:20.55pt" o:ole="">
+          <v:shape id="_x0000_i1029" type="#_x0000_t75" style="width:39.75pt;height:20.25pt" o:ole="">
             <v:imagedata r:id="rId15" o:title=""/>
           </v:shape>
-          <o:OLEObject Type="Embed" ProgID="Equation.DSMT4" ShapeID="_x0000_i1029" DrawAspect="Content" ObjectID="_1581847855" r:id="rId16"/>
+          <o:OLEObject Type="Embed" ProgID="Equation.DSMT4" ShapeID="_x0000_i1029" DrawAspect="Content" ObjectID="_1582035615" r:id="rId16"/>
         </w:object>
       </w:r>
       <w:r>
@@ -205,10 +205,10 @@
           <w:position w:val="-12"/>
         </w:rPr>
         <w:object w:dxaOrig="279" w:dyaOrig="360">
-          <v:shape id="_x0000_i1030" type="#_x0000_t75" style="width:14.5pt;height:18.25pt" o:ole="">
+          <v:shape id="_x0000_i1030" type="#_x0000_t75" style="width:14.25pt;height:18pt" o:ole="">
             <v:imagedata r:id="rId17" o:title=""/>
           </v:shape>
-          <o:OLEObject Type="Embed" ProgID="Equation.DSMT4" ShapeID="_x0000_i1030" DrawAspect="Content" ObjectID="_1581847856" r:id="rId18"/>
+          <o:OLEObject Type="Embed" ProgID="Equation.DSMT4" ShapeID="_x0000_i1030" DrawAspect="Content" ObjectID="_1582035616" r:id="rId18"/>
         </w:object>
       </w:r>
       <w:r>
@@ -222,10 +222,10 @@
           <w:position w:val="-12"/>
         </w:rPr>
         <w:object w:dxaOrig="260" w:dyaOrig="360">
-          <v:shape id="_x0000_i1031" type="#_x0000_t75" style="width:12.6pt;height:18.25pt" o:ole="">
+          <v:shape id="_x0000_i1031" type="#_x0000_t75" style="width:12.75pt;height:18pt" o:ole="">
             <v:imagedata r:id="rId19" o:title=""/>
           </v:shape>
-          <o:OLEObject Type="Embed" ProgID="Equation.DSMT4" ShapeID="_x0000_i1031" DrawAspect="Content" ObjectID="_1581847857" r:id="rId20"/>
+          <o:OLEObject Type="Embed" ProgID="Equation.DSMT4" ShapeID="_x0000_i1031" DrawAspect="Content" ObjectID="_1582035617" r:id="rId20"/>
         </w:object>
       </w:r>
       <w:r>
@@ -239,10 +239,10 @@
           <w:position w:val="-12"/>
         </w:rPr>
         <w:object w:dxaOrig="279" w:dyaOrig="360">
-          <v:shape id="_x0000_i1032" type="#_x0000_t75" style="width:14.5pt;height:18.25pt" o:ole="">
+          <v:shape id="_x0000_i1032" type="#_x0000_t75" style="width:14.25pt;height:18pt" o:ole="">
             <v:imagedata r:id="rId21" o:title=""/>
           </v:shape>
-          <o:OLEObject Type="Embed" ProgID="Equation.DSMT4" ShapeID="_x0000_i1032" DrawAspect="Content" ObjectID="_1581847858" r:id="rId22"/>
+          <o:OLEObject Type="Embed" ProgID="Equation.DSMT4" ShapeID="_x0000_i1032" DrawAspect="Content" ObjectID="_1582035618" r:id="rId22"/>
         </w:object>
       </w:r>
       <w:r>
@@ -310,10 +310,10 @@
           <w:position w:val="-32"/>
         </w:rPr>
         <w:object w:dxaOrig="2100" w:dyaOrig="760">
-          <v:shape id="_x0000_i1033" type="#_x0000_t75" style="width:105.2pt;height:38.35pt" o:ole="">
+          <v:shape id="_x0000_i1033" type="#_x0000_t75" style="width:105pt;height:38.25pt" o:ole="">
             <v:imagedata r:id="rId23" o:title=""/>
           </v:shape>
-          <o:OLEObject Type="Embed" ProgID="Equation.DSMT4" ShapeID="_x0000_i1033" DrawAspect="Content" ObjectID="_1581847859" r:id="rId24"/>
+          <o:OLEObject Type="Embed" ProgID="Equation.DSMT4" ShapeID="_x0000_i1033" DrawAspect="Content" ObjectID="_1582035619" r:id="rId24"/>
         </w:object>
       </w:r>
     </w:p>
@@ -341,10 +341,10 @@
           <w:position w:val="-30"/>
         </w:rPr>
         <w:object w:dxaOrig="2400" w:dyaOrig="1080">
-          <v:shape id="_x0000_i1034" type="#_x0000_t75" style="width:120.15pt;height:54.7pt" o:ole="">
+          <v:shape id="_x0000_i1034" type="#_x0000_t75" style="width:120pt;height:54.75pt" o:ole="">
             <v:imagedata r:id="rId25" o:title=""/>
           </v:shape>
-          <o:OLEObject Type="Embed" ProgID="Equation.DSMT4" ShapeID="_x0000_i1034" DrawAspect="Content" ObjectID="_1581847860" r:id="rId26"/>
+          <o:OLEObject Type="Embed" ProgID="Equation.DSMT4" ShapeID="_x0000_i1034" DrawAspect="Content" ObjectID="_1582035620" r:id="rId26"/>
         </w:object>
       </w:r>
       <w:r>
@@ -368,10 +368,10 @@
           <w:position w:val="-50"/>
         </w:rPr>
         <w:object w:dxaOrig="2620" w:dyaOrig="1120">
-          <v:shape id="_x0000_i1035" type="#_x0000_t75" style="width:131.4pt;height:55.15pt" o:ole="">
+          <v:shape id="_x0000_i1035" type="#_x0000_t75" style="width:131.25pt;height:55.5pt" o:ole="">
             <v:imagedata r:id="rId27" o:title=""/>
           </v:shape>
-          <o:OLEObject Type="Embed" ProgID="Equation.DSMT4" ShapeID="_x0000_i1035" DrawAspect="Content" ObjectID="_1581847861" r:id="rId28"/>
+          <o:OLEObject Type="Embed" ProgID="Equation.DSMT4" ShapeID="_x0000_i1035" DrawAspect="Content" ObjectID="_1582035621" r:id="rId28"/>
         </w:object>
       </w:r>
     </w:p>
@@ -401,10 +401,10 @@
           <w:position w:val="-50"/>
         </w:rPr>
         <w:object w:dxaOrig="6440" w:dyaOrig="1640">
-          <v:shape id="_x0000_i1036" type="#_x0000_t75" style="width:321.65pt;height:81.8pt" o:ole="">
+          <v:shape id="_x0000_i1036" type="#_x0000_t75" style="width:321.75pt;height:81.75pt" o:ole="">
             <v:imagedata r:id="rId29" o:title=""/>
           </v:shape>
-          <o:OLEObject Type="Embed" ProgID="Equation.DSMT4" ShapeID="_x0000_i1036" DrawAspect="Content" ObjectID="_1581847862" r:id="rId30"/>
+          <o:OLEObject Type="Embed" ProgID="Equation.DSMT4" ShapeID="_x0000_i1036" DrawAspect="Content" ObjectID="_1582035622" r:id="rId30"/>
         </w:object>
       </w:r>
     </w:p>
@@ -562,10 +562,10 @@
           <w:position w:val="-6"/>
         </w:rPr>
         <w:object w:dxaOrig="200" w:dyaOrig="220">
-          <v:shape id="_x0000_i1037" type="#_x0000_t75" style="width:10.3pt;height:10.3pt" o:ole="">
+          <v:shape id="_x0000_i1037" type="#_x0000_t75" style="width:10.5pt;height:10.5pt" o:ole="">
             <v:imagedata r:id="rId32" o:title=""/>
           </v:shape>
-          <o:OLEObject Type="Embed" ProgID="Equation.DSMT4" ShapeID="_x0000_i1037" DrawAspect="Content" ObjectID="_1581847863" r:id="rId33"/>
+          <o:OLEObject Type="Embed" ProgID="Equation.DSMT4" ShapeID="_x0000_i1037" DrawAspect="Content" ObjectID="_1582035623" r:id="rId33"/>
         </w:object>
       </w:r>
       <w:r>
@@ -579,10 +579,10 @@
           <w:position w:val="-12"/>
         </w:rPr>
         <w:object w:dxaOrig="320" w:dyaOrig="380">
-          <v:shape id="_x0000_i1038" type="#_x0000_t75" style="width:16.85pt;height:18.7pt" o:ole="">
+          <v:shape id="_x0000_i1038" type="#_x0000_t75" style="width:16.5pt;height:18.75pt" o:ole="">
             <v:imagedata r:id="rId34" o:title=""/>
           </v:shape>
-          <o:OLEObject Type="Embed" ProgID="Equation.DSMT4" ShapeID="_x0000_i1038" DrawAspect="Content" ObjectID="_1581847864" r:id="rId35"/>
+          <o:OLEObject Type="Embed" ProgID="Equation.DSMT4" ShapeID="_x0000_i1038" DrawAspect="Content" ObjectID="_1582035624" r:id="rId35"/>
         </w:object>
       </w:r>
       <w:r>
@@ -1019,10 +1019,10 @@
           <w:position w:val="-52"/>
         </w:rPr>
         <w:object w:dxaOrig="7280" w:dyaOrig="1160">
-          <v:shape id="_x0000_i1039" type="#_x0000_t75" style="width:365.15pt;height:58.9pt" o:ole="">
+          <v:shape id="_x0000_i1039" type="#_x0000_t75" style="width:365.25pt;height:59.25pt" o:ole="">
             <v:imagedata r:id="rId36" o:title=""/>
           </v:shape>
-          <o:OLEObject Type="Embed" ProgID="Equation.DSMT4" ShapeID="_x0000_i1039" DrawAspect="Content" ObjectID="_1581847865" r:id="rId37"/>
+          <o:OLEObject Type="Embed" ProgID="Equation.DSMT4" ShapeID="_x0000_i1039" DrawAspect="Content" ObjectID="_1582035625" r:id="rId37"/>
         </w:object>
       </w:r>
     </w:p>
@@ -1038,10 +1038,10 @@
           <w:position w:val="-70"/>
         </w:rPr>
         <w:object w:dxaOrig="3560" w:dyaOrig="1520">
-          <v:shape id="_x0000_i1040" type="#_x0000_t75" style="width:178.15pt;height:77.15pt" o:ole="">
+          <v:shape id="_x0000_i1040" type="#_x0000_t75" style="width:178.5pt;height:77.25pt" o:ole="">
             <v:imagedata r:id="rId38" o:title=""/>
           </v:shape>
-          <o:OLEObject Type="Embed" ProgID="Equation.DSMT4" ShapeID="_x0000_i1040" DrawAspect="Content" ObjectID="_1581847866" r:id="rId39"/>
+          <o:OLEObject Type="Embed" ProgID="Equation.DSMT4" ShapeID="_x0000_i1040" DrawAspect="Content" ObjectID="_1582035626" r:id="rId39"/>
         </w:object>
       </w:r>
     </w:p>
@@ -1127,10 +1127,10 @@
           <w:position w:val="-12"/>
         </w:rPr>
         <w:object w:dxaOrig="320" w:dyaOrig="380">
-          <v:shape id="_x0000_i1041" type="#_x0000_t75" style="width:16.85pt;height:18.7pt" o:ole="">
+          <v:shape id="_x0000_i1041" type="#_x0000_t75" style="width:16.5pt;height:18.75pt" o:ole="">
             <v:imagedata r:id="rId40" o:title=""/>
           </v:shape>
-          <o:OLEObject Type="Embed" ProgID="Equation.DSMT4" ShapeID="_x0000_i1041" DrawAspect="Content" ObjectID="_1581847867" r:id="rId41"/>
+          <o:OLEObject Type="Embed" ProgID="Equation.DSMT4" ShapeID="_x0000_i1041" DrawAspect="Content" ObjectID="_1582035627" r:id="rId41"/>
         </w:object>
       </w:r>
       <w:r>
@@ -1144,10 +1144,10 @@
           <w:position w:val="-12"/>
         </w:rPr>
         <w:object w:dxaOrig="220" w:dyaOrig="360">
-          <v:shape id="_x0000_i1042" type="#_x0000_t75" style="width:11.2pt;height:18.25pt" o:ole="">
+          <v:shape id="_x0000_i1042" type="#_x0000_t75" style="width:11.25pt;height:18pt" o:ole="">
             <v:imagedata r:id="rId42" o:title=""/>
           </v:shape>
-          <o:OLEObject Type="Embed" ProgID="Equation.DSMT4" ShapeID="_x0000_i1042" DrawAspect="Content" ObjectID="_1581847868" r:id="rId43"/>
+          <o:OLEObject Type="Embed" ProgID="Equation.DSMT4" ShapeID="_x0000_i1042" DrawAspect="Content" ObjectID="_1582035628" r:id="rId43"/>
         </w:object>
       </w:r>
       <w:r>
@@ -1177,10 +1177,10 @@
           <w:position w:val="-14"/>
         </w:rPr>
         <w:object w:dxaOrig="340" w:dyaOrig="380">
-          <v:shape id="_x0000_i1043" type="#_x0000_t75" style="width:17.3pt;height:18.7pt" o:ole="">
+          <v:shape id="_x0000_i1043" type="#_x0000_t75" style="width:17.25pt;height:18.75pt" o:ole="">
             <v:imagedata r:id="rId44" o:title=""/>
           </v:shape>
-          <o:OLEObject Type="Embed" ProgID="Equation.DSMT4" ShapeID="_x0000_i1043" DrawAspect="Content" ObjectID="_1581847869" r:id="rId45"/>
+          <o:OLEObject Type="Embed" ProgID="Equation.DSMT4" ShapeID="_x0000_i1043" DrawAspect="Content" ObjectID="_1582035629" r:id="rId45"/>
         </w:object>
       </w:r>
       <w:r>
@@ -1207,10 +1207,10 @@
           <w:position w:val="-12"/>
         </w:rPr>
         <w:object w:dxaOrig="220" w:dyaOrig="360">
-          <v:shape id="_x0000_i1044" type="#_x0000_t75" style="width:11.2pt;height:18.25pt" o:ole="">
+          <v:shape id="_x0000_i1044" type="#_x0000_t75" style="width:11.25pt;height:18pt" o:ole="">
             <v:imagedata r:id="rId42" o:title=""/>
           </v:shape>
-          <o:OLEObject Type="Embed" ProgID="Equation.DSMT4" ShapeID="_x0000_i1044" DrawAspect="Content" ObjectID="_1581847870" r:id="rId46"/>
+          <o:OLEObject Type="Embed" ProgID="Equation.DSMT4" ShapeID="_x0000_i1044" DrawAspect="Content" ObjectID="_1582035630" r:id="rId46"/>
         </w:object>
       </w:r>
       <w:r>
@@ -1227,10 +1227,10 @@
           <w:position w:val="-14"/>
         </w:rPr>
         <w:object w:dxaOrig="740" w:dyaOrig="380">
-          <v:shape id="_x0000_i1045" type="#_x0000_t75" style="width:37.85pt;height:18.7pt" o:ole="">
+          <v:shape id="_x0000_i1045" type="#_x0000_t75" style="width:37.5pt;height:18.75pt" o:ole="">
             <v:imagedata r:id="rId47" o:title=""/>
           </v:shape>
-          <o:OLEObject Type="Embed" ProgID="Equation.DSMT4" ShapeID="_x0000_i1045" DrawAspect="Content" ObjectID="_1581847871" r:id="rId48"/>
+          <o:OLEObject Type="Embed" ProgID="Equation.DSMT4" ShapeID="_x0000_i1045" DrawAspect="Content" ObjectID="_1582035631" r:id="rId48"/>
         </w:object>
       </w:r>
       <w:r>
@@ -1244,10 +1244,10 @@
           <w:position w:val="-14"/>
         </w:rPr>
         <w:object w:dxaOrig="260" w:dyaOrig="380">
-          <v:shape id="_x0000_i1046" type="#_x0000_t75" style="width:13.1pt;height:18.7pt" o:ole="">
+          <v:shape id="_x0000_i1046" type="#_x0000_t75" style="width:12.75pt;height:18.75pt" o:ole="">
             <v:imagedata r:id="rId49" o:title=""/>
           </v:shape>
-          <o:OLEObject Type="Embed" ProgID="Equation.DSMT4" ShapeID="_x0000_i1046" DrawAspect="Content" ObjectID="_1581847872" r:id="rId50"/>
+          <o:OLEObject Type="Embed" ProgID="Equation.DSMT4" ShapeID="_x0000_i1046" DrawAspect="Content" ObjectID="_1582035632" r:id="rId50"/>
         </w:object>
       </w:r>
       <w:r>
@@ -1261,10 +1261,10 @@
           <w:position w:val="-12"/>
         </w:rPr>
         <w:object w:dxaOrig="220" w:dyaOrig="360">
-          <v:shape id="_x0000_i1047" type="#_x0000_t75" style="width:11.2pt;height:18.25pt" o:ole="">
+          <v:shape id="_x0000_i1047" type="#_x0000_t75" style="width:11.25pt;height:18pt" o:ole="">
             <v:imagedata r:id="rId42" o:title=""/>
           </v:shape>
-          <o:OLEObject Type="Embed" ProgID="Equation.DSMT4" ShapeID="_x0000_i1047" DrawAspect="Content" ObjectID="_1581847873" r:id="rId51"/>
+          <o:OLEObject Type="Embed" ProgID="Equation.DSMT4" ShapeID="_x0000_i1047" DrawAspect="Content" ObjectID="_1582035633" r:id="rId51"/>
         </w:object>
       </w:r>
       <w:r>
@@ -1294,10 +1294,10 @@
           <w:position w:val="-12"/>
         </w:rPr>
         <w:object w:dxaOrig="279" w:dyaOrig="360">
-          <v:shape id="_x0000_i1048" type="#_x0000_t75" style="width:14.5pt;height:18.25pt" o:ole="">
+          <v:shape id="_x0000_i1048" type="#_x0000_t75" style="width:14.25pt;height:18pt" o:ole="">
             <v:imagedata r:id="rId52" o:title=""/>
           </v:shape>
-          <o:OLEObject Type="Embed" ProgID="Equation.DSMT4" ShapeID="_x0000_i1048" DrawAspect="Content" ObjectID="_1581847874" r:id="rId53"/>
+          <o:OLEObject Type="Embed" ProgID="Equation.DSMT4" ShapeID="_x0000_i1048" DrawAspect="Content" ObjectID="_1582035634" r:id="rId53"/>
         </w:object>
       </w:r>
       <w:r>
@@ -1308,10 +1308,10 @@
           <w:position w:val="-12"/>
         </w:rPr>
         <w:object w:dxaOrig="279" w:dyaOrig="360">
-          <v:shape id="_x0000_i1049" type="#_x0000_t75" style="width:14.5pt;height:18.25pt" o:ole="">
+          <v:shape id="_x0000_i1049" type="#_x0000_t75" style="width:14.25pt;height:18pt" o:ole="">
             <v:imagedata r:id="rId52" o:title=""/>
           </v:shape>
-          <o:OLEObject Type="Embed" ProgID="Equation.DSMT4" ShapeID="_x0000_i1049" DrawAspect="Content" ObjectID="_1581847875" r:id="rId54"/>
+          <o:OLEObject Type="Embed" ProgID="Equation.DSMT4" ShapeID="_x0000_i1049" DrawAspect="Content" ObjectID="_1582035635" r:id="rId54"/>
         </w:object>
       </w:r>
       <w:r>
@@ -1365,10 +1365,10 @@
           <w:position w:val="-12"/>
         </w:rPr>
         <w:object w:dxaOrig="279" w:dyaOrig="360">
-          <v:shape id="_x0000_i1050" type="#_x0000_t75" style="width:14.5pt;height:18.25pt" o:ole="">
+          <v:shape id="_x0000_i1050" type="#_x0000_t75" style="width:14.25pt;height:18pt" o:ole="">
             <v:imagedata r:id="rId52" o:title=""/>
           </v:shape>
-          <o:OLEObject Type="Embed" ProgID="Equation.DSMT4" ShapeID="_x0000_i1050" DrawAspect="Content" ObjectID="_1581847876" r:id="rId55"/>
+          <o:OLEObject Type="Embed" ProgID="Equation.DSMT4" ShapeID="_x0000_i1050" DrawAspect="Content" ObjectID="_1582035636" r:id="rId55"/>
         </w:object>
       </w:r>
       <w:r>
@@ -1398,10 +1398,10 @@
           <w:position w:val="-12"/>
         </w:rPr>
         <w:object w:dxaOrig="279" w:dyaOrig="360">
-          <v:shape id="_x0000_i1051" type="#_x0000_t75" style="width:14.5pt;height:18.25pt" o:ole="">
+          <v:shape id="_x0000_i1051" type="#_x0000_t75" style="width:14.25pt;height:18pt" o:ole="">
             <v:imagedata r:id="rId52" o:title=""/>
           </v:shape>
-          <o:OLEObject Type="Embed" ProgID="Equation.DSMT4" ShapeID="_x0000_i1051" DrawAspect="Content" ObjectID="_1581847877" r:id="rId56"/>
+          <o:OLEObject Type="Embed" ProgID="Equation.DSMT4" ShapeID="_x0000_i1051" DrawAspect="Content" ObjectID="_1582035637" r:id="rId56"/>
         </w:object>
       </w:r>
       <w:r>
@@ -1538,10 +1538,10 @@
           <w:position w:val="-12"/>
         </w:rPr>
         <w:object w:dxaOrig="320" w:dyaOrig="380">
-          <v:shape id="_x0000_i1052" type="#_x0000_t75" style="width:16.85pt;height:18.7pt" o:ole="">
+          <v:shape id="_x0000_i1052" type="#_x0000_t75" style="width:16.5pt;height:18.75pt" o:ole="">
             <v:imagedata r:id="rId57" o:title=""/>
           </v:shape>
-          <o:OLEObject Type="Embed" ProgID="Equation.DSMT4" ShapeID="_x0000_i1052" DrawAspect="Content" ObjectID="_1581847878" r:id="rId58"/>
+          <o:OLEObject Type="Embed" ProgID="Equation.DSMT4" ShapeID="_x0000_i1052" DrawAspect="Content" ObjectID="_1582035638" r:id="rId58"/>
         </w:object>
       </w:r>
       <w:r>
@@ -1567,10 +1567,10 @@
           <w:position w:val="-14"/>
         </w:rPr>
         <w:object w:dxaOrig="600" w:dyaOrig="400">
-          <v:shape id="_x0000_i1053" type="#_x0000_t75" style="width:29.9pt;height:19.15pt" o:ole="">
+          <v:shape id="_x0000_i1053" type="#_x0000_t75" style="width:30pt;height:19.5pt" o:ole="">
             <v:imagedata r:id="rId59" o:title=""/>
           </v:shape>
-          <o:OLEObject Type="Embed" ProgID="Equation.DSMT4" ShapeID="_x0000_i1053" DrawAspect="Content" ObjectID="_1581847879" r:id="rId60"/>
+          <o:OLEObject Type="Embed" ProgID="Equation.DSMT4" ShapeID="_x0000_i1053" DrawAspect="Content" ObjectID="_1582035639" r:id="rId60"/>
         </w:object>
       </w:r>
       <w:r>
@@ -1589,10 +1589,10 @@
           <w:position w:val="-34"/>
         </w:rPr>
         <w:object w:dxaOrig="5600" w:dyaOrig="800">
-          <v:shape id="_x0000_i1054" type="#_x0000_t75" style="width:281pt;height:39.75pt" o:ole="">
+          <v:shape id="_x0000_i1054" type="#_x0000_t75" style="width:281.25pt;height:39.75pt" o:ole="">
             <v:imagedata r:id="rId61" o:title=""/>
           </v:shape>
-          <o:OLEObject Type="Embed" ProgID="Equation.DSMT4" ShapeID="_x0000_i1054" DrawAspect="Content" ObjectID="_1581847880" r:id="rId62"/>
+          <o:OLEObject Type="Embed" ProgID="Equation.DSMT4" ShapeID="_x0000_i1054" DrawAspect="Content" ObjectID="_1582035640" r:id="rId62"/>
         </w:object>
       </w:r>
     </w:p>
@@ -1622,10 +1622,10 @@
           <w:position w:val="-30"/>
         </w:rPr>
         <w:object w:dxaOrig="3320" w:dyaOrig="1120">
-          <v:shape id="_x0000_i1055" type="#_x0000_t75" style="width:165.5pt;height:55.15pt" o:ole="">
+          <v:shape id="_x0000_i1055" type="#_x0000_t75" style="width:165.75pt;height:55.5pt" o:ole="">
             <v:imagedata r:id="rId63" o:title=""/>
           </v:shape>
-          <o:OLEObject Type="Embed" ProgID="Equation.DSMT4" ShapeID="_x0000_i1055" DrawAspect="Content" ObjectID="_1581847881" r:id="rId64"/>
+          <o:OLEObject Type="Embed" ProgID="Equation.DSMT4" ShapeID="_x0000_i1055" DrawAspect="Content" ObjectID="_1582035641" r:id="rId64"/>
         </w:object>
       </w:r>
     </w:p>
@@ -1794,10 +1794,10 @@
           <w:position w:val="-14"/>
         </w:rPr>
         <w:object w:dxaOrig="600" w:dyaOrig="400">
-          <v:shape id="_x0000_i1056" type="#_x0000_t75" style="width:29.9pt;height:19.15pt" o:ole="">
+          <v:shape id="_x0000_i1056" type="#_x0000_t75" style="width:30pt;height:19.5pt" o:ole="">
             <v:imagedata r:id="rId59" o:title=""/>
           </v:shape>
-          <o:OLEObject Type="Embed" ProgID="Equation.DSMT4" ShapeID="_x0000_i1056" DrawAspect="Content" ObjectID="_1581847882" r:id="rId65"/>
+          <o:OLEObject Type="Embed" ProgID="Equation.DSMT4" ShapeID="_x0000_i1056" DrawAspect="Content" ObjectID="_1582035642" r:id="rId65"/>
         </w:object>
       </w:r>
       <w:r>
@@ -1813,10 +1813,10 @@
           <w:position w:val="-70"/>
         </w:rPr>
         <w:object w:dxaOrig="7540" w:dyaOrig="1520">
-          <v:shape id="_x0000_i1057" type="#_x0000_t75" style="width:377.75pt;height:75.75pt" o:ole="">
+          <v:shape id="_x0000_i1057" type="#_x0000_t75" style="width:378pt;height:75.75pt" o:ole="">
             <v:imagedata r:id="rId66" o:title=""/>
           </v:shape>
-          <o:OLEObject Type="Embed" ProgID="Equation.DSMT4" ShapeID="_x0000_i1057" DrawAspect="Content" ObjectID="_1581847883" r:id="rId67"/>
+          <o:OLEObject Type="Embed" ProgID="Equation.DSMT4" ShapeID="_x0000_i1057" DrawAspect="Content" ObjectID="_1582035643" r:id="rId67"/>
         </w:object>
       </w:r>
     </w:p>
@@ -1969,10 +1969,10 @@
           <w:position w:val="-86"/>
         </w:rPr>
         <w:object w:dxaOrig="4340" w:dyaOrig="1840">
-          <v:shape id="_x0000_i1058" type="#_x0000_t75" style="width:216.45pt;height:91.15pt" o:ole="">
+          <v:shape id="_x0000_i1058" type="#_x0000_t75" style="width:3in;height:91.5pt" o:ole="">
             <v:imagedata r:id="rId68" o:title=""/>
           </v:shape>
-          <o:OLEObject Type="Embed" ProgID="Equation.DSMT4" ShapeID="_x0000_i1058" DrawAspect="Content" ObjectID="_1581847884" r:id="rId69"/>
+          <o:OLEObject Type="Embed" ProgID="Equation.DSMT4" ShapeID="_x0000_i1058" DrawAspect="Content" ObjectID="_1582035644" r:id="rId69"/>
         </w:object>
       </w:r>
     </w:p>
@@ -2049,10 +2049,10 @@
           <w:position w:val="-14"/>
         </w:rPr>
         <w:object w:dxaOrig="960" w:dyaOrig="400">
-          <v:shape id="_x0000_i1059" type="#_x0000_t75" style="width:48.15pt;height:19.15pt" o:ole="">
+          <v:shape id="_x0000_i1059" type="#_x0000_t75" style="width:48pt;height:19.5pt" o:ole="">
             <v:imagedata r:id="rId70" o:title=""/>
           </v:shape>
-          <o:OLEObject Type="Embed" ProgID="Equation.DSMT4" ShapeID="_x0000_i1059" DrawAspect="Content" ObjectID="_1581847885" r:id="rId71"/>
+          <o:OLEObject Type="Embed" ProgID="Equation.DSMT4" ShapeID="_x0000_i1059" DrawAspect="Content" ObjectID="_1582035645" r:id="rId71"/>
         </w:object>
       </w:r>
       <w:r>
@@ -2078,10 +2078,10 @@
           <w:position w:val="-16"/>
         </w:rPr>
         <w:object w:dxaOrig="1700" w:dyaOrig="440">
-          <v:shape id="_x0000_i1060" type="#_x0000_t75" style="width:84.6pt;height:21.5pt" o:ole="">
+          <v:shape id="_x0000_i1060" type="#_x0000_t75" style="width:84.75pt;height:21.75pt" o:ole="">
             <v:imagedata r:id="rId72" o:title=""/>
           </v:shape>
-          <o:OLEObject Type="Embed" ProgID="Equation.DSMT4" ShapeID="_x0000_i1060" DrawAspect="Content" ObjectID="_1581847886" r:id="rId73"/>
+          <o:OLEObject Type="Embed" ProgID="Equation.DSMT4" ShapeID="_x0000_i1060" DrawAspect="Content" ObjectID="_1582035646" r:id="rId73"/>
         </w:object>
       </w:r>
       <w:r>
@@ -2110,10 +2110,10 @@
           <w:position w:val="-16"/>
         </w:rPr>
         <w:object w:dxaOrig="1860" w:dyaOrig="480">
-          <v:shape id="_x0000_i1061" type="#_x0000_t75" style="width:93.05pt;height:23.85pt" o:ole="">
+          <v:shape id="_x0000_i1061" type="#_x0000_t75" style="width:93pt;height:24pt" o:ole="">
             <v:imagedata r:id="rId74" o:title=""/>
           </v:shape>
-          <o:OLEObject Type="Embed" ProgID="Equation.DSMT4" ShapeID="_x0000_i1061" DrawAspect="Content" ObjectID="_1581847887" r:id="rId75"/>
+          <o:OLEObject Type="Embed" ProgID="Equation.DSMT4" ShapeID="_x0000_i1061" DrawAspect="Content" ObjectID="_1582035647" r:id="rId75"/>
         </w:object>
       </w:r>
       <w:r>
@@ -2130,10 +2130,10 @@
           <w:position w:val="-6"/>
         </w:rPr>
         <w:object w:dxaOrig="200" w:dyaOrig="279">
-          <v:shape id="_x0000_i1062" type="#_x0000_t75" style="width:10.3pt;height:14.5pt" o:ole="">
+          <v:shape id="_x0000_i1062" type="#_x0000_t75" style="width:10.5pt;height:14.25pt" o:ole="">
             <v:imagedata r:id="rId76" o:title=""/>
           </v:shape>
-          <o:OLEObject Type="Embed" ProgID="Equation.DSMT4" ShapeID="_x0000_i1062" DrawAspect="Content" ObjectID="_1581847888" r:id="rId77"/>
+          <o:OLEObject Type="Embed" ProgID="Equation.DSMT4" ShapeID="_x0000_i1062" DrawAspect="Content" ObjectID="_1582035648" r:id="rId77"/>
         </w:object>
       </w:r>
       <w:r>
@@ -2153,10 +2153,10 @@
           <w:position w:val="-10"/>
         </w:rPr>
         <w:object w:dxaOrig="200" w:dyaOrig="320">
-          <v:shape id="_x0000_i1063" type="#_x0000_t75" style="width:10.3pt;height:16.85pt" o:ole="">
+          <v:shape id="_x0000_i1063" type="#_x0000_t75" style="width:10.5pt;height:16.5pt" o:ole="">
             <v:imagedata r:id="rId78" o:title=""/>
           </v:shape>
-          <o:OLEObject Type="Embed" ProgID="Equation.DSMT4" ShapeID="_x0000_i1063" DrawAspect="Content" ObjectID="_1581847889" r:id="rId79"/>
+          <o:OLEObject Type="Embed" ProgID="Equation.DSMT4" ShapeID="_x0000_i1063" DrawAspect="Content" ObjectID="_1582035649" r:id="rId79"/>
         </w:object>
       </w:r>
       <w:r>
@@ -2176,10 +2176,10 @@
           <w:position w:val="-32"/>
         </w:rPr>
         <w:object w:dxaOrig="1520" w:dyaOrig="740">
-          <v:shape id="_x0000_i1064" type="#_x0000_t75" style="width:75.75pt;height:36.45pt" o:ole="">
+          <v:shape id="_x0000_i1064" type="#_x0000_t75" style="width:75.75pt;height:36.75pt" o:ole="">
             <v:imagedata r:id="rId80" o:title=""/>
           </v:shape>
-          <o:OLEObject Type="Embed" ProgID="Equation.DSMT4" ShapeID="_x0000_i1064" DrawAspect="Content" ObjectID="_1581847890" r:id="rId81"/>
+          <o:OLEObject Type="Embed" ProgID="Equation.DSMT4" ShapeID="_x0000_i1064" DrawAspect="Content" ObjectID="_1582035650" r:id="rId81"/>
         </w:object>
       </w:r>
       <w:r>
@@ -2193,10 +2193,10 @@
           <w:position w:val="-14"/>
         </w:rPr>
         <w:object w:dxaOrig="980" w:dyaOrig="400">
-          <v:shape id="_x0000_i1065" type="#_x0000_t75" style="width:50.5pt;height:20.55pt" o:ole="">
+          <v:shape id="_x0000_i1065" type="#_x0000_t75" style="width:50.25pt;height:20.25pt" o:ole="">
             <v:imagedata r:id="rId82" o:title=""/>
           </v:shape>
-          <o:OLEObject Type="Embed" ProgID="Equation.DSMT4" ShapeID="_x0000_i1065" DrawAspect="Content" ObjectID="_1581847891" r:id="rId83"/>
+          <o:OLEObject Type="Embed" ProgID="Equation.DSMT4" ShapeID="_x0000_i1065" DrawAspect="Content" ObjectID="_1582035651" r:id="rId83"/>
         </w:object>
       </w:r>
       <w:r>
@@ -2219,10 +2219,10 @@
           <w:position w:val="-16"/>
         </w:rPr>
         <w:object w:dxaOrig="1520" w:dyaOrig="440">
-          <v:shape id="_x0000_i1066" type="#_x0000_t75" style="width:75.75pt;height:21.5pt" o:ole="">
+          <v:shape id="_x0000_i1066" type="#_x0000_t75" style="width:75.75pt;height:21.75pt" o:ole="">
             <v:imagedata r:id="rId84" o:title=""/>
           </v:shape>
-          <o:OLEObject Type="Embed" ProgID="Equation.DSMT4" ShapeID="_x0000_i1066" DrawAspect="Content" ObjectID="_1581847892" r:id="rId85"/>
+          <o:OLEObject Type="Embed" ProgID="Equation.DSMT4" ShapeID="_x0000_i1066" DrawAspect="Content" ObjectID="_1582035652" r:id="rId85"/>
         </w:object>
       </w:r>
       <w:r>
@@ -2260,10 +2260,10 @@
           <w:position w:val="-14"/>
         </w:rPr>
         <w:object w:dxaOrig="1840" w:dyaOrig="400">
-          <v:shape id="_x0000_i1067" type="#_x0000_t75" style="width:91.15pt;height:19.15pt" o:ole="">
+          <v:shape id="_x0000_i1067" type="#_x0000_t75" style="width:91.5pt;height:19.5pt" o:ole="">
             <v:imagedata r:id="rId86" o:title=""/>
           </v:shape>
-          <o:OLEObject Type="Embed" ProgID="Equation.DSMT4" ShapeID="_x0000_i1067" DrawAspect="Content" ObjectID="_1581847893" r:id="rId87"/>
+          <o:OLEObject Type="Embed" ProgID="Equation.DSMT4" ShapeID="_x0000_i1067" DrawAspect="Content" ObjectID="_1582035653" r:id="rId87"/>
         </w:object>
       </w:r>
       <w:r>
@@ -2285,10 +2285,10 @@
           <w:position w:val="-4"/>
         </w:rPr>
         <w:object w:dxaOrig="340" w:dyaOrig="260">
-          <v:shape id="_x0000_i1068" type="#_x0000_t75" style="width:17.3pt;height:12.6pt" o:ole="">
+          <v:shape id="_x0000_i1068" type="#_x0000_t75" style="width:17.25pt;height:12.75pt" o:ole="">
             <v:imagedata r:id="rId88" o:title=""/>
           </v:shape>
-          <o:OLEObject Type="Embed" ProgID="Equation.DSMT4" ShapeID="_x0000_i1068" DrawAspect="Content" ObjectID="_1581847894" r:id="rId89"/>
+          <o:OLEObject Type="Embed" ProgID="Equation.DSMT4" ShapeID="_x0000_i1068" DrawAspect="Content" ObjectID="_1582035654" r:id="rId89"/>
         </w:object>
       </w:r>
       <w:r>
@@ -2305,10 +2305,10 @@
           <w:position w:val="-4"/>
         </w:rPr>
         <w:object w:dxaOrig="200" w:dyaOrig="200">
-          <v:shape id="_x0000_i1069" type="#_x0000_t75" style="width:10.3pt;height:10.3pt" o:ole="">
+          <v:shape id="_x0000_i1069" type="#_x0000_t75" style="width:10.5pt;height:10.5pt" o:ole="">
             <v:imagedata r:id="rId90" o:title=""/>
           </v:shape>
-          <o:OLEObject Type="Embed" ProgID="Equation.DSMT4" ShapeID="_x0000_i1069" DrawAspect="Content" ObjectID="_1581847895" r:id="rId91"/>
+          <o:OLEObject Type="Embed" ProgID="Equation.DSMT4" ShapeID="_x0000_i1069" DrawAspect="Content" ObjectID="_1582035655" r:id="rId91"/>
         </w:object>
       </w:r>
       <w:r>
@@ -2336,10 +2336,10 @@
           <w:position w:val="-16"/>
         </w:rPr>
         <w:object w:dxaOrig="2900" w:dyaOrig="520">
-          <v:shape id="_x0000_i1070" type="#_x0000_t75" style="width:144.45pt;height:25.7pt" o:ole="">
+          <v:shape id="_x0000_i1070" type="#_x0000_t75" style="width:144.75pt;height:25.5pt" o:ole="">
             <v:imagedata r:id="rId92" o:title=""/>
           </v:shape>
-          <o:OLEObject Type="Embed" ProgID="Equation.DSMT4" ShapeID="_x0000_i1070" DrawAspect="Content" ObjectID="_1581847896" r:id="rId93"/>
+          <o:OLEObject Type="Embed" ProgID="Equation.DSMT4" ShapeID="_x0000_i1070" DrawAspect="Content" ObjectID="_1582035656" r:id="rId93"/>
         </w:object>
       </w:r>
       <w:r>
@@ -2353,10 +2353,10 @@
           <w:position w:val="-12"/>
         </w:rPr>
         <w:object w:dxaOrig="660" w:dyaOrig="360">
-          <v:shape id="_x0000_i1071" type="#_x0000_t75" style="width:33.2pt;height:18.25pt" o:ole="">
+          <v:shape id="_x0000_i1071" type="#_x0000_t75" style="width:33pt;height:18pt" o:ole="">
             <v:imagedata r:id="rId94" o:title=""/>
           </v:shape>
-          <o:OLEObject Type="Embed" ProgID="Equation.DSMT4" ShapeID="_x0000_i1071" DrawAspect="Content" ObjectID="_1581847897" r:id="rId95"/>
+          <o:OLEObject Type="Embed" ProgID="Equation.DSMT4" ShapeID="_x0000_i1071" DrawAspect="Content" ObjectID="_1582035657" r:id="rId95"/>
         </w:object>
       </w:r>
       <w:r>
@@ -2382,10 +2382,10 @@
           <w:position w:val="-14"/>
         </w:rPr>
         <w:object w:dxaOrig="580" w:dyaOrig="400">
-          <v:shape id="_x0000_i1072" type="#_x0000_t75" style="width:29.45pt;height:19.15pt" o:ole="">
+          <v:shape id="_x0000_i1072" type="#_x0000_t75" style="width:29.25pt;height:19.5pt" o:ole="">
             <v:imagedata r:id="rId96" o:title=""/>
           </v:shape>
-          <o:OLEObject Type="Embed" ProgID="Equation.DSMT4" ShapeID="_x0000_i1072" DrawAspect="Content" ObjectID="_1581847898" r:id="rId97"/>
+          <o:OLEObject Type="Embed" ProgID="Equation.DSMT4" ShapeID="_x0000_i1072" DrawAspect="Content" ObjectID="_1582035658" r:id="rId97"/>
         </w:object>
       </w:r>
       <w:r>
@@ -2399,10 +2399,10 @@
           <w:position w:val="-12"/>
         </w:rPr>
         <w:object w:dxaOrig="279" w:dyaOrig="360">
-          <v:shape id="_x0000_i1073" type="#_x0000_t75" style="width:14.5pt;height:18.25pt" o:ole="">
+          <v:shape id="_x0000_i1073" type="#_x0000_t75" style="width:14.25pt;height:18pt" o:ole="">
             <v:imagedata r:id="rId98" o:title=""/>
           </v:shape>
-          <o:OLEObject Type="Embed" ProgID="Equation.DSMT4" ShapeID="_x0000_i1073" DrawAspect="Content" ObjectID="_1581847899" r:id="rId99"/>
+          <o:OLEObject Type="Embed" ProgID="Equation.DSMT4" ShapeID="_x0000_i1073" DrawAspect="Content" ObjectID="_1582035659" r:id="rId99"/>
         </w:object>
       </w:r>
       <w:r>
@@ -2435,10 +2435,10 @@
           <w:position w:val="-14"/>
         </w:rPr>
         <w:object w:dxaOrig="2780" w:dyaOrig="400">
-          <v:shape id="_x0000_i1074" type="#_x0000_t75" style="width:139.3pt;height:19.15pt" o:ole="">
+          <v:shape id="_x0000_i1074" type="#_x0000_t75" style="width:139.5pt;height:19.5pt" o:ole="">
             <v:imagedata r:id="rId100" o:title=""/>
           </v:shape>
-          <o:OLEObject Type="Embed" ProgID="Equation.DSMT4" ShapeID="_x0000_i1074" DrawAspect="Content" ObjectID="_1581847900" r:id="rId101"/>
+          <o:OLEObject Type="Embed" ProgID="Equation.DSMT4" ShapeID="_x0000_i1074" DrawAspect="Content" ObjectID="_1582035660" r:id="rId101"/>
         </w:object>
       </w:r>
       <w:r>
@@ -2455,10 +2455,10 @@
           <w:position w:val="-18"/>
         </w:rPr>
         <w:object w:dxaOrig="3159" w:dyaOrig="560">
-          <v:shape id="_x0000_i1075" type="#_x0000_t75" style="width:158.5pt;height:27.6pt" o:ole="">
+          <v:shape id="_x0000_i1075" type="#_x0000_t75" style="width:158.25pt;height:27.75pt" o:ole="">
             <v:imagedata r:id="rId102" o:title=""/>
           </v:shape>
-          <o:OLEObject Type="Embed" ProgID="Equation.DSMT4" ShapeID="_x0000_i1075" DrawAspect="Content" ObjectID="_1581847901" r:id="rId103"/>
+          <o:OLEObject Type="Embed" ProgID="Equation.DSMT4" ShapeID="_x0000_i1075" DrawAspect="Content" ObjectID="_1582035661" r:id="rId103"/>
         </w:object>
       </w:r>
       <w:r>
@@ -2475,10 +2475,10 @@
           <w:position w:val="-30"/>
         </w:rPr>
         <w:object w:dxaOrig="3720" w:dyaOrig="720">
-          <v:shape id="_x0000_i1076" type="#_x0000_t75" style="width:186.1pt;height:36pt" o:ole="">
+          <v:shape id="_x0000_i1076" type="#_x0000_t75" style="width:186pt;height:36pt" o:ole="">
             <v:imagedata r:id="rId104" o:title=""/>
           </v:shape>
-          <o:OLEObject Type="Embed" ProgID="Equation.DSMT4" ShapeID="_x0000_i1076" DrawAspect="Content" ObjectID="_1581847902" r:id="rId105"/>
+          <o:OLEObject Type="Embed" ProgID="Equation.DSMT4" ShapeID="_x0000_i1076" DrawAspect="Content" ObjectID="_1582035662" r:id="rId105"/>
         </w:object>
       </w:r>
       <w:r>
@@ -2492,10 +2492,10 @@
           <w:position w:val="-14"/>
         </w:rPr>
         <w:object w:dxaOrig="300" w:dyaOrig="380">
-          <v:shape id="_x0000_i1077" type="#_x0000_t75" style="width:14.95pt;height:18.7pt" o:ole="">
+          <v:shape id="_x0000_i1077" type="#_x0000_t75" style="width:15pt;height:18.75pt" o:ole="">
             <v:imagedata r:id="rId106" o:title=""/>
           </v:shape>
-          <o:OLEObject Type="Embed" ProgID="Equation.DSMT4" ShapeID="_x0000_i1077" DrawAspect="Content" ObjectID="_1581847903" r:id="rId107"/>
+          <o:OLEObject Type="Embed" ProgID="Equation.DSMT4" ShapeID="_x0000_i1077" DrawAspect="Content" ObjectID="_1582035663" r:id="rId107"/>
         </w:object>
       </w:r>
       <w:r>
@@ -2509,10 +2509,10 @@
           <w:position w:val="-14"/>
         </w:rPr>
         <w:object w:dxaOrig="580" w:dyaOrig="400">
-          <v:shape id="_x0000_i1078" type="#_x0000_t75" style="width:29.45pt;height:19.15pt" o:ole="">
+          <v:shape id="_x0000_i1078" type="#_x0000_t75" style="width:29.25pt;height:19.5pt" o:ole="">
             <v:imagedata r:id="rId108" o:title=""/>
           </v:shape>
-          <o:OLEObject Type="Embed" ProgID="Equation.DSMT4" ShapeID="_x0000_i1078" DrawAspect="Content" ObjectID="_1581847904" r:id="rId109"/>
+          <o:OLEObject Type="Embed" ProgID="Equation.DSMT4" ShapeID="_x0000_i1078" DrawAspect="Content" ObjectID="_1582035664" r:id="rId109"/>
         </w:object>
       </w:r>
       <w:r>
@@ -2538,7 +2538,7 @@
           <v:shape id="_x0000_i1079" type="#_x0000_t75" style="width:68.25pt;height:36pt" o:ole="">
             <v:imagedata r:id="rId110" o:title=""/>
           </v:shape>
-          <o:OLEObject Type="Embed" ProgID="Equation.DSMT4" ShapeID="_x0000_i1079" DrawAspect="Content" ObjectID="_1581847905" r:id="rId111"/>
+          <o:OLEObject Type="Embed" ProgID="Equation.DSMT4" ShapeID="_x0000_i1079" DrawAspect="Content" ObjectID="_1582035665" r:id="rId111"/>
         </w:object>
       </w:r>
       <w:r>
@@ -2555,7 +2555,7 @@
           <v:shape id="_x0000_i1080" type="#_x0000_t75" style="width:68.25pt;height:36pt" o:ole="">
             <v:imagedata r:id="rId112" o:title=""/>
           </v:shape>
-          <o:OLEObject Type="Embed" ProgID="Equation.DSMT4" ShapeID="_x0000_i1080" DrawAspect="Content" ObjectID="_1581847906" r:id="rId113"/>
+          <o:OLEObject Type="Embed" ProgID="Equation.DSMT4" ShapeID="_x0000_i1080" DrawAspect="Content" ObjectID="_1582035666" r:id="rId113"/>
         </w:object>
       </w:r>
       <w:r>
@@ -2610,10 +2610,10 @@
           <w:position w:val="-16"/>
         </w:rPr>
         <w:object w:dxaOrig="2140" w:dyaOrig="440">
-          <v:shape id="_x0000_i1081" type="#_x0000_t75" style="width:107.55pt;height:21.5pt" o:ole="">
+          <v:shape id="_x0000_i1081" type="#_x0000_t75" style="width:107.25pt;height:21.75pt" o:ole="">
             <v:imagedata r:id="rId114" o:title=""/>
           </v:shape>
-          <o:OLEObject Type="Embed" ProgID="Equation.DSMT4" ShapeID="_x0000_i1081" DrawAspect="Content" ObjectID="_1581847907" r:id="rId115"/>
+          <o:OLEObject Type="Embed" ProgID="Equation.DSMT4" ShapeID="_x0000_i1081" DrawAspect="Content" ObjectID="_1582035667" r:id="rId115"/>
         </w:object>
       </w:r>
       <w:r>
@@ -2630,10 +2630,10 @@
           <w:position w:val="-16"/>
         </w:rPr>
         <w:object w:dxaOrig="2320" w:dyaOrig="480">
-          <v:shape id="_x0000_i1082" type="#_x0000_t75" style="width:116.4pt;height:23.85pt" o:ole="">
+          <v:shape id="_x0000_i1082" type="#_x0000_t75" style="width:116.25pt;height:24pt" o:ole="">
             <v:imagedata r:id="rId116" o:title=""/>
           </v:shape>
-          <o:OLEObject Type="Embed" ProgID="Equation.DSMT4" ShapeID="_x0000_i1082" DrawAspect="Content" ObjectID="_1581847908" r:id="rId117"/>
+          <o:OLEObject Type="Embed" ProgID="Equation.DSMT4" ShapeID="_x0000_i1082" DrawAspect="Content" ObjectID="_1582035668" r:id="rId117"/>
         </w:object>
       </w:r>
       <w:r>
@@ -2661,10 +2661,10 @@
           <w:position w:val="-18"/>
         </w:rPr>
         <w:object w:dxaOrig="3200" w:dyaOrig="480">
-          <v:shape id="_x0000_i1083" type="#_x0000_t75" style="width:160.85pt;height:23.85pt" o:ole="">
+          <v:shape id="_x0000_i1083" type="#_x0000_t75" style="width:160.5pt;height:24pt" o:ole="">
             <v:imagedata r:id="rId118" o:title=""/>
           </v:shape>
-          <o:OLEObject Type="Embed" ProgID="Equation.DSMT4" ShapeID="_x0000_i1083" DrawAspect="Content" ObjectID="_1581847909" r:id="rId119"/>
+          <o:OLEObject Type="Embed" ProgID="Equation.DSMT4" ShapeID="_x0000_i1083" DrawAspect="Content" ObjectID="_1582035669" r:id="rId119"/>
         </w:object>
       </w:r>
       <w:r>
@@ -2681,10 +2681,10 @@
           <w:position w:val="-18"/>
         </w:rPr>
         <w:object w:dxaOrig="3360" w:dyaOrig="520">
-          <v:shape id="_x0000_i1084" type="#_x0000_t75" style="width:168.8pt;height:25.7pt" o:ole="">
+          <v:shape id="_x0000_i1084" type="#_x0000_t75" style="width:168.75pt;height:25.5pt" o:ole="">
             <v:imagedata r:id="rId120" o:title=""/>
           </v:shape>
-          <o:OLEObject Type="Embed" ProgID="Equation.DSMT4" ShapeID="_x0000_i1084" DrawAspect="Content" ObjectID="_1581847910" r:id="rId121"/>
+          <o:OLEObject Type="Embed" ProgID="Equation.DSMT4" ShapeID="_x0000_i1084" DrawAspect="Content" ObjectID="_1582035670" r:id="rId121"/>
         </w:object>
       </w:r>
       <w:r>
@@ -2704,10 +2704,10 @@
           <w:position w:val="-16"/>
         </w:rPr>
         <w:object w:dxaOrig="1100" w:dyaOrig="440">
-          <v:shape id="_x0000_i1085" type="#_x0000_t75" style="width:54.7pt;height:21.5pt" o:ole="">
+          <v:shape id="_x0000_i1085" type="#_x0000_t75" style="width:54.75pt;height:21.75pt" o:ole="">
             <v:imagedata r:id="rId122" o:title=""/>
           </v:shape>
-          <o:OLEObject Type="Embed" ProgID="Equation.DSMT4" ShapeID="_x0000_i1085" DrawAspect="Content" ObjectID="_1581847911" r:id="rId123"/>
+          <o:OLEObject Type="Embed" ProgID="Equation.DSMT4" ShapeID="_x0000_i1085" DrawAspect="Content" ObjectID="_1582035671" r:id="rId123"/>
         </w:object>
       </w:r>
       <w:r>
@@ -2724,10 +2724,10 @@
           <w:position w:val="-6"/>
         </w:rPr>
         <w:object w:dxaOrig="440" w:dyaOrig="320">
-          <v:shape id="_x0000_i1086" type="#_x0000_t75" style="width:21.5pt;height:16.85pt" o:ole="">
+          <v:shape id="_x0000_i1086" type="#_x0000_t75" style="width:21.75pt;height:16.5pt" o:ole="">
             <v:imagedata r:id="rId124" o:title=""/>
           </v:shape>
-          <o:OLEObject Type="Embed" ProgID="Equation.DSMT4" ShapeID="_x0000_i1086" DrawAspect="Content" ObjectID="_1581847912" r:id="rId125"/>
+          <o:OLEObject Type="Embed" ProgID="Equation.DSMT4" ShapeID="_x0000_i1086" DrawAspect="Content" ObjectID="_1582035672" r:id="rId125"/>
         </w:object>
       </w:r>
       <w:r>
@@ -2880,10 +2880,10 @@
           <w:position w:val="-14"/>
         </w:rPr>
         <w:object w:dxaOrig="1660" w:dyaOrig="440">
-          <v:shape id="_x0000_i1087" type="#_x0000_t75" style="width:83.2pt;height:21.5pt" o:ole="">
+          <v:shape id="_x0000_i1087" type="#_x0000_t75" style="width:83.25pt;height:21.75pt" o:ole="">
             <v:imagedata r:id="rId126" o:title=""/>
           </v:shape>
-          <o:OLEObject Type="Embed" ProgID="Equation.DSMT4" ShapeID="_x0000_i1087" DrawAspect="Content" ObjectID="_1581847913" r:id="rId127"/>
+          <o:OLEObject Type="Embed" ProgID="Equation.DSMT4" ShapeID="_x0000_i1087" DrawAspect="Content" ObjectID="_1582035673" r:id="rId127"/>
         </w:object>
       </w:r>
       <w:r>
@@ -2900,10 +2900,10 @@
           <w:position w:val="-16"/>
         </w:rPr>
         <w:object w:dxaOrig="1800" w:dyaOrig="480">
-          <v:shape id="_x0000_i1088" type="#_x0000_t75" style="width:90.25pt;height:23.85pt" o:ole="">
+          <v:shape id="_x0000_i1088" type="#_x0000_t75" style="width:90pt;height:24pt" o:ole="">
             <v:imagedata r:id="rId128" o:title=""/>
           </v:shape>
-          <o:OLEObject Type="Embed" ProgID="Equation.DSMT4" ShapeID="_x0000_i1088" DrawAspect="Content" ObjectID="_1581847914" r:id="rId129"/>
+          <o:OLEObject Type="Embed" ProgID="Equation.DSMT4" ShapeID="_x0000_i1088" DrawAspect="Content" ObjectID="_1582035674" r:id="rId129"/>
         </w:object>
       </w:r>
       <w:r>
@@ -2914,10 +2914,10 @@
           <w:position w:val="-18"/>
         </w:rPr>
         <w:object w:dxaOrig="499" w:dyaOrig="480">
-          <v:shape id="_x0000_i1089" type="#_x0000_t75" style="width:24.8pt;height:23.85pt" o:ole="">
+          <v:shape id="_x0000_i1089" type="#_x0000_t75" style="width:24.75pt;height:24pt" o:ole="">
             <v:imagedata r:id="rId130" o:title=""/>
           </v:shape>
-          <o:OLEObject Type="Embed" ProgID="Equation.DSMT4" ShapeID="_x0000_i1089" DrawAspect="Content" ObjectID="_1581847915" r:id="rId131"/>
+          <o:OLEObject Type="Embed" ProgID="Equation.DSMT4" ShapeID="_x0000_i1089" DrawAspect="Content" ObjectID="_1582035675" r:id="rId131"/>
         </w:object>
       </w:r>
       <w:r>
@@ -2931,10 +2931,10 @@
           <w:position w:val="-6"/>
         </w:rPr>
         <w:object w:dxaOrig="220" w:dyaOrig="279">
-          <v:shape id="_x0000_i1090" type="#_x0000_t75" style="width:11.2pt;height:14.5pt" o:ole="">
+          <v:shape id="_x0000_i1090" type="#_x0000_t75" style="width:11.25pt;height:14.25pt" o:ole="">
             <v:imagedata r:id="rId132" o:title=""/>
           </v:shape>
-          <o:OLEObject Type="Embed" ProgID="Equation.DSMT4" ShapeID="_x0000_i1090" DrawAspect="Content" ObjectID="_1581847916" r:id="rId133"/>
+          <o:OLEObject Type="Embed" ProgID="Equation.DSMT4" ShapeID="_x0000_i1090" DrawAspect="Content" ObjectID="_1582035676" r:id="rId133"/>
         </w:object>
       </w:r>
       <w:r>
@@ -2960,10 +2960,10 @@
           <w:position w:val="-18"/>
         </w:rPr>
         <w:object w:dxaOrig="499" w:dyaOrig="480">
-          <v:shape id="_x0000_i1091" type="#_x0000_t75" style="width:24.8pt;height:23.85pt" o:ole="">
+          <v:shape id="_x0000_i1091" type="#_x0000_t75" style="width:24.75pt;height:24pt" o:ole="">
             <v:imagedata r:id="rId130" o:title=""/>
           </v:shape>
-          <o:OLEObject Type="Embed" ProgID="Equation.DSMT4" ShapeID="_x0000_i1091" DrawAspect="Content" ObjectID="_1581847917" r:id="rId134"/>
+          <o:OLEObject Type="Embed" ProgID="Equation.DSMT4" ShapeID="_x0000_i1091" DrawAspect="Content" ObjectID="_1582035677" r:id="rId134"/>
         </w:object>
       </w:r>
       <w:r>
@@ -2977,10 +2977,10 @@
           <w:position w:val="-6"/>
         </w:rPr>
         <w:object w:dxaOrig="220" w:dyaOrig="279">
-          <v:shape id="_x0000_i1092" type="#_x0000_t75" style="width:11.2pt;height:14.5pt" o:ole="">
+          <v:shape id="_x0000_i1092" type="#_x0000_t75" style="width:11.25pt;height:14.25pt" o:ole="">
             <v:imagedata r:id="rId135" o:title=""/>
           </v:shape>
-          <o:OLEObject Type="Embed" ProgID="Equation.DSMT4" ShapeID="_x0000_i1092" DrawAspect="Content" ObjectID="_1581847918" r:id="rId136"/>
+          <o:OLEObject Type="Embed" ProgID="Equation.DSMT4" ShapeID="_x0000_i1092" DrawAspect="Content" ObjectID="_1582035678" r:id="rId136"/>
         </w:object>
       </w:r>
       <w:r>
@@ -2994,10 +2994,10 @@
           <w:position w:val="-6"/>
         </w:rPr>
         <w:object w:dxaOrig="220" w:dyaOrig="279">
-          <v:shape id="_x0000_i1093" type="#_x0000_t75" style="width:11.2pt;height:14.5pt" o:ole="">
+          <v:shape id="_x0000_i1093" type="#_x0000_t75" style="width:11.25pt;height:14.25pt" o:ole="">
             <v:imagedata r:id="rId135" o:title=""/>
           </v:shape>
-          <o:OLEObject Type="Embed" ProgID="Equation.DSMT4" ShapeID="_x0000_i1093" DrawAspect="Content" ObjectID="_1581847919" r:id="rId137"/>
+          <o:OLEObject Type="Embed" ProgID="Equation.DSMT4" ShapeID="_x0000_i1093" DrawAspect="Content" ObjectID="_1582035679" r:id="rId137"/>
         </w:object>
       </w:r>
       <w:r>
@@ -3011,10 +3011,10 @@
           <w:position w:val="-6"/>
         </w:rPr>
         <w:object w:dxaOrig="220" w:dyaOrig="279">
-          <v:shape id="_x0000_i1094" type="#_x0000_t75" style="width:11.2pt;height:14.5pt" o:ole="">
+          <v:shape id="_x0000_i1094" type="#_x0000_t75" style="width:11.25pt;height:14.25pt" o:ole="">
             <v:imagedata r:id="rId135" o:title=""/>
           </v:shape>
-          <o:OLEObject Type="Embed" ProgID="Equation.DSMT4" ShapeID="_x0000_i1094" DrawAspect="Content" ObjectID="_1581847920" r:id="rId138"/>
+          <o:OLEObject Type="Embed" ProgID="Equation.DSMT4" ShapeID="_x0000_i1094" DrawAspect="Content" ObjectID="_1582035680" r:id="rId138"/>
         </w:object>
       </w:r>
       <w:r>
@@ -3130,10 +3130,10 @@
           <w:position w:val="-6"/>
         </w:rPr>
         <w:object w:dxaOrig="220" w:dyaOrig="279">
-          <v:shape id="_x0000_i1095" type="#_x0000_t75" style="width:10.3pt;height:14.5pt" o:ole="">
+          <v:shape id="_x0000_i1095" type="#_x0000_t75" style="width:10.5pt;height:14.25pt" o:ole="">
             <v:imagedata r:id="rId140" o:title=""/>
           </v:shape>
-          <o:OLEObject Type="Embed" ProgID="Equation.DSMT4" ShapeID="_x0000_i1095" DrawAspect="Content" ObjectID="_1581847921" r:id="rId141"/>
+          <o:OLEObject Type="Embed" ProgID="Equation.DSMT4" ShapeID="_x0000_i1095" DrawAspect="Content" ObjectID="_1582035681" r:id="rId141"/>
         </w:object>
       </w:r>
       <w:r>
@@ -3182,10 +3182,10 @@
           <w:position w:val="-10"/>
         </w:rPr>
         <w:object w:dxaOrig="200" w:dyaOrig="320">
-          <v:shape id="_x0000_i1096" type="#_x0000_t75" style="width:10.3pt;height:16.85pt" o:ole="">
+          <v:shape id="_x0000_i1096" type="#_x0000_t75" style="width:10.5pt;height:16.5pt" o:ole="">
             <v:imagedata r:id="rId142" o:title=""/>
           </v:shape>
-          <o:OLEObject Type="Embed" ProgID="Equation.DSMT4" ShapeID="_x0000_i1096" DrawAspect="Content" ObjectID="_1581847922" r:id="rId143"/>
+          <o:OLEObject Type="Embed" ProgID="Equation.DSMT4" ShapeID="_x0000_i1096" DrawAspect="Content" ObjectID="_1582035682" r:id="rId143"/>
         </w:object>
       </w:r>
       <w:r>
@@ -3205,10 +3205,10 @@
           <w:position w:val="-12"/>
         </w:rPr>
         <w:object w:dxaOrig="279" w:dyaOrig="360">
-          <v:shape id="_x0000_i1097" type="#_x0000_t75" style="width:13.1pt;height:18.25pt" o:ole="">
+          <v:shape id="_x0000_i1097" type="#_x0000_t75" style="width:12.75pt;height:18pt" o:ole="">
             <v:imagedata r:id="rId144" o:title=""/>
           </v:shape>
-          <o:OLEObject Type="Embed" ProgID="Equation.DSMT4" ShapeID="_x0000_i1097" DrawAspect="Content" ObjectID="_1581847923" r:id="rId145"/>
+          <o:OLEObject Type="Embed" ProgID="Equation.DSMT4" ShapeID="_x0000_i1097" DrawAspect="Content" ObjectID="_1582035683" r:id="rId145"/>
         </w:object>
       </w:r>
       <w:r>
@@ -3222,10 +3222,10 @@
           <w:position w:val="-6"/>
         </w:rPr>
         <w:object w:dxaOrig="520" w:dyaOrig="279">
-          <v:shape id="_x0000_i1098" type="#_x0000_t75" style="width:25.7pt;height:14.5pt" o:ole="">
+          <v:shape id="_x0000_i1098" type="#_x0000_t75" style="width:25.5pt;height:14.25pt" o:ole="">
             <v:imagedata r:id="rId146" o:title=""/>
           </v:shape>
-          <o:OLEObject Type="Embed" ProgID="Equation.DSMT4" ShapeID="_x0000_i1098" DrawAspect="Content" ObjectID="_1581847924" r:id="rId147"/>
+          <o:OLEObject Type="Embed" ProgID="Equation.DSMT4" ShapeID="_x0000_i1098" DrawAspect="Content" ObjectID="_1582035684" r:id="rId147"/>
         </w:object>
       </w:r>
       <w:r>
@@ -3255,10 +3255,10 @@
           <w:position w:val="-12"/>
         </w:rPr>
         <w:object w:dxaOrig="660" w:dyaOrig="360">
-          <v:shape id="_x0000_i1099" type="#_x0000_t75" style="width:32.25pt;height:18.25pt" o:ole="">
+          <v:shape id="_x0000_i1099" type="#_x0000_t75" style="width:32.25pt;height:18pt" o:ole="">
             <v:imagedata r:id="rId148" o:title=""/>
           </v:shape>
-          <o:OLEObject Type="Embed" ProgID="Equation.DSMT4" ShapeID="_x0000_i1099" DrawAspect="Content" ObjectID="_1581847925" r:id="rId149"/>
+          <o:OLEObject Type="Embed" ProgID="Equation.DSMT4" ShapeID="_x0000_i1099" DrawAspect="Content" ObjectID="_1582035685" r:id="rId149"/>
         </w:object>
       </w:r>
       <w:r>
@@ -3272,10 +3272,10 @@
           <w:position w:val="-12"/>
         </w:rPr>
         <w:object w:dxaOrig="920" w:dyaOrig="360">
-          <v:shape id="_x0000_i1100" type="#_x0000_t75" style="width:45.8pt;height:18.25pt" o:ole="">
+          <v:shape id="_x0000_i1100" type="#_x0000_t75" style="width:45.75pt;height:18pt" o:ole="">
             <v:imagedata r:id="rId150" o:title=""/>
           </v:shape>
-          <o:OLEObject Type="Embed" ProgID="Equation.DSMT4" ShapeID="_x0000_i1100" DrawAspect="Content" ObjectID="_1581847926" r:id="rId151"/>
+          <o:OLEObject Type="Embed" ProgID="Equation.DSMT4" ShapeID="_x0000_i1100" DrawAspect="Content" ObjectID="_1582035686" r:id="rId151"/>
         </w:object>
       </w:r>
       <w:r>
@@ -3301,10 +3301,10 @@
           <w:position w:val="-14"/>
         </w:rPr>
         <w:object w:dxaOrig="560" w:dyaOrig="400">
-          <v:shape id="_x0000_i1101" type="#_x0000_t75" style="width:27.6pt;height:19.15pt" o:ole="">
+          <v:shape id="_x0000_i1101" type="#_x0000_t75" style="width:27.75pt;height:19.5pt" o:ole="">
             <v:imagedata r:id="rId152" o:title=""/>
           </v:shape>
-          <o:OLEObject Type="Embed" ProgID="Equation.DSMT4" ShapeID="_x0000_i1101" DrawAspect="Content" ObjectID="_1581847927" r:id="rId153"/>
+          <o:OLEObject Type="Embed" ProgID="Equation.DSMT4" ShapeID="_x0000_i1101" DrawAspect="Content" ObjectID="_1582035687" r:id="rId153"/>
         </w:object>
       </w:r>
       <w:r>
@@ -3377,10 +3377,10 @@
           <w:position w:val="-6"/>
         </w:rPr>
         <w:object w:dxaOrig="859" w:dyaOrig="279">
-          <v:shape id="_x0000_i1102" type="#_x0000_t75" style="width:42.1pt;height:14.5pt" o:ole="">
+          <v:shape id="_x0000_i1102" type="#_x0000_t75" style="width:42pt;height:14.25pt" o:ole="">
             <v:imagedata r:id="rId154" o:title=""/>
           </v:shape>
-          <o:OLEObject Type="Embed" ProgID="Equation.DSMT4" ShapeID="_x0000_i1102" DrawAspect="Content" ObjectID="_1581847928" r:id="rId155"/>
+          <o:OLEObject Type="Embed" ProgID="Equation.DSMT4" ShapeID="_x0000_i1102" DrawAspect="Content" ObjectID="_1582035688" r:id="rId155"/>
         </w:object>
       </w:r>
       <w:r>
@@ -3412,10 +3412,10 @@
           <w:position w:val="-10"/>
         </w:rPr>
         <w:object w:dxaOrig="200" w:dyaOrig="320">
-          <v:shape id="_x0000_i1103" type="#_x0000_t75" style="width:10.3pt;height:16.85pt" o:ole="">
+          <v:shape id="_x0000_i1103" type="#_x0000_t75" style="width:10.5pt;height:16.5pt" o:ole="">
             <v:imagedata r:id="rId156" o:title=""/>
           </v:shape>
-          <o:OLEObject Type="Embed" ProgID="Equation.DSMT4" ShapeID="_x0000_i1103" DrawAspect="Content" ObjectID="_1581847929" r:id="rId157"/>
+          <o:OLEObject Type="Embed" ProgID="Equation.DSMT4" ShapeID="_x0000_i1103" DrawAspect="Content" ObjectID="_1582035689" r:id="rId157"/>
         </w:object>
       </w:r>
       <w:r>
@@ -3435,10 +3435,10 @@
           <w:position w:val="-6"/>
         </w:rPr>
         <w:object w:dxaOrig="940" w:dyaOrig="320">
-          <v:shape id="_x0000_i1104" type="#_x0000_t75" style="width:46.3pt;height:16.85pt" o:ole="">
+          <v:shape id="_x0000_i1104" type="#_x0000_t75" style="width:46.5pt;height:16.5pt" o:ole="">
             <v:imagedata r:id="rId158" o:title=""/>
           </v:shape>
-          <o:OLEObject Type="Embed" ProgID="Equation.DSMT4" ShapeID="_x0000_i1104" DrawAspect="Content" ObjectID="_1581847930" r:id="rId159"/>
+          <o:OLEObject Type="Embed" ProgID="Equation.DSMT4" ShapeID="_x0000_i1104" DrawAspect="Content" ObjectID="_1582035690" r:id="rId159"/>
         </w:object>
       </w:r>
       <w:r>
@@ -3471,10 +3471,10 @@
           <w:position w:val="-12"/>
         </w:rPr>
         <w:object w:dxaOrig="920" w:dyaOrig="360">
-          <v:shape id="_x0000_i1105" type="#_x0000_t75" style="width:45.8pt;height:18.25pt" o:ole="">
+          <v:shape id="_x0000_i1105" type="#_x0000_t75" style="width:45.75pt;height:18pt" o:ole="">
             <v:imagedata r:id="rId150" o:title=""/>
           </v:shape>
-          <o:OLEObject Type="Embed" ProgID="Equation.DSMT4" ShapeID="_x0000_i1105" DrawAspect="Content" ObjectID="_1581847931" r:id="rId160"/>
+          <o:OLEObject Type="Embed" ProgID="Equation.DSMT4" ShapeID="_x0000_i1105" DrawAspect="Content" ObjectID="_1582035691" r:id="rId160"/>
         </w:object>
       </w:r>
       <w:r>
@@ -3500,10 +3500,10 @@
           <w:position w:val="-12"/>
         </w:rPr>
         <w:object w:dxaOrig="999" w:dyaOrig="360">
-          <v:shape id="_x0000_i1106" type="#_x0000_t75" style="width:50.5pt;height:18.25pt" o:ole="">
+          <v:shape id="_x0000_i1106" type="#_x0000_t75" style="width:50.25pt;height:18pt" o:ole="">
             <v:imagedata r:id="rId161" o:title=""/>
           </v:shape>
-          <o:OLEObject Type="Embed" ProgID="Equation.DSMT4" ShapeID="_x0000_i1106" DrawAspect="Content" ObjectID="_1581847932" r:id="rId162"/>
+          <o:OLEObject Type="Embed" ProgID="Equation.DSMT4" ShapeID="_x0000_i1106" DrawAspect="Content" ObjectID="_1582035692" r:id="rId162"/>
         </w:object>
       </w:r>
       <w:r>
@@ -3536,10 +3536,10 @@
           <w:position w:val="-12"/>
         </w:rPr>
         <w:object w:dxaOrig="660" w:dyaOrig="360">
-          <v:shape id="_x0000_i1107" type="#_x0000_t75" style="width:32.25pt;height:18.25pt" o:ole="">
+          <v:shape id="_x0000_i1107" type="#_x0000_t75" style="width:32.25pt;height:18pt" o:ole="">
             <v:imagedata r:id="rId148" o:title=""/>
           </v:shape>
-          <o:OLEObject Type="Embed" ProgID="Equation.DSMT4" ShapeID="_x0000_i1107" DrawAspect="Content" ObjectID="_1581847933" r:id="rId163"/>
+          <o:OLEObject Type="Embed" ProgID="Equation.DSMT4" ShapeID="_x0000_i1107" DrawAspect="Content" ObjectID="_1582035693" r:id="rId163"/>
         </w:object>
       </w:r>
       <w:r>
@@ -3556,10 +3556,10 @@
           <w:position w:val="-6"/>
         </w:rPr>
         <w:object w:dxaOrig="220" w:dyaOrig="279">
-          <v:shape id="_x0000_i1108" type="#_x0000_t75" style="width:10.3pt;height:14.5pt" o:ole="">
+          <v:shape id="_x0000_i1108" type="#_x0000_t75" style="width:10.5pt;height:14.25pt" o:ole="">
             <v:imagedata r:id="rId140" o:title=""/>
           </v:shape>
-          <o:OLEObject Type="Embed" ProgID="Equation.DSMT4" ShapeID="_x0000_i1108" DrawAspect="Content" ObjectID="_1581847934" r:id="rId164"/>
+          <o:OLEObject Type="Embed" ProgID="Equation.DSMT4" ShapeID="_x0000_i1108" DrawAspect="Content" ObjectID="_1582035694" r:id="rId164"/>
         </w:object>
       </w:r>
       <w:r>
@@ -3601,10 +3601,10 @@
           <w:position w:val="-6"/>
         </w:rPr>
         <w:object w:dxaOrig="220" w:dyaOrig="279">
-          <v:shape id="_x0000_i1109" type="#_x0000_t75" style="width:10.3pt;height:14.5pt" o:ole="">
+          <v:shape id="_x0000_i1109" type="#_x0000_t75" style="width:10.5pt;height:14.25pt" o:ole="">
             <v:imagedata r:id="rId140" o:title=""/>
           </v:shape>
-          <o:OLEObject Type="Embed" ProgID="Equation.DSMT4" ShapeID="_x0000_i1109" DrawAspect="Content" ObjectID="_1581847935" r:id="rId166"/>
+          <o:OLEObject Type="Embed" ProgID="Equation.DSMT4" ShapeID="_x0000_i1109" DrawAspect="Content" ObjectID="_1582035695" r:id="rId166"/>
         </w:object>
       </w:r>
       <w:r>
@@ -3629,10 +3629,10 @@
           <w:position w:val="-16"/>
         </w:rPr>
         <w:object w:dxaOrig="1100" w:dyaOrig="440">
-          <v:shape id="_x0000_i1110" type="#_x0000_t75" style="width:54.7pt;height:21.5pt" o:ole="">
+          <v:shape id="_x0000_i1110" type="#_x0000_t75" style="width:54.75pt;height:21.75pt" o:ole="">
             <v:imagedata r:id="rId122" o:title=""/>
           </v:shape>
-          <o:OLEObject Type="Embed" ProgID="Equation.DSMT4" ShapeID="_x0000_i1110" DrawAspect="Content" ObjectID="_1581847936" r:id="rId167"/>
+          <o:OLEObject Type="Embed" ProgID="Equation.DSMT4" ShapeID="_x0000_i1110" DrawAspect="Content" ObjectID="_1582035696" r:id="rId167"/>
         </w:object>
       </w:r>
       <w:r>
@@ -3646,10 +3646,10 @@
           <w:position w:val="-6"/>
         </w:rPr>
         <w:object w:dxaOrig="220" w:dyaOrig="279">
-          <v:shape id="_x0000_i1111" type="#_x0000_t75" style="width:10.3pt;height:14.5pt" o:ole="">
+          <v:shape id="_x0000_i1111" type="#_x0000_t75" style="width:10.5pt;height:14.25pt" o:ole="">
             <v:imagedata r:id="rId140" o:title=""/>
           </v:shape>
-          <o:OLEObject Type="Embed" ProgID="Equation.DSMT4" ShapeID="_x0000_i1111" DrawAspect="Content" ObjectID="_1581847937" r:id="rId168"/>
+          <o:OLEObject Type="Embed" ProgID="Equation.DSMT4" ShapeID="_x0000_i1111" DrawAspect="Content" ObjectID="_1582035697" r:id="rId168"/>
         </w:object>
       </w:r>
       <w:r>
@@ -3678,10 +3678,10 @@
           <w:position w:val="-6"/>
         </w:rPr>
         <w:object w:dxaOrig="220" w:dyaOrig="279">
-          <v:shape id="_x0000_i1112" type="#_x0000_t75" style="width:10.3pt;height:14.5pt" o:ole="">
+          <v:shape id="_x0000_i1112" type="#_x0000_t75" style="width:10.5pt;height:14.25pt" o:ole="">
             <v:imagedata r:id="rId140" o:title=""/>
           </v:shape>
-          <o:OLEObject Type="Embed" ProgID="Equation.DSMT4" ShapeID="_x0000_i1112" DrawAspect="Content" ObjectID="_1581847938" r:id="rId169"/>
+          <o:OLEObject Type="Embed" ProgID="Equation.DSMT4" ShapeID="_x0000_i1112" DrawAspect="Content" ObjectID="_1582035698" r:id="rId169"/>
         </w:object>
       </w:r>
       <w:r>
@@ -3710,10 +3710,10 @@
           <w:position w:val="-6"/>
         </w:rPr>
         <w:object w:dxaOrig="220" w:dyaOrig="279">
-          <v:shape id="_x0000_i1113" type="#_x0000_t75" style="width:10.3pt;height:14.5pt" o:ole="">
+          <v:shape id="_x0000_i1113" type="#_x0000_t75" style="width:10.5pt;height:14.25pt" o:ole="">
             <v:imagedata r:id="rId140" o:title=""/>
           </v:shape>
-          <o:OLEObject Type="Embed" ProgID="Equation.DSMT4" ShapeID="_x0000_i1113" DrawAspect="Content" ObjectID="_1581847939" r:id="rId170"/>
+          <o:OLEObject Type="Embed" ProgID="Equation.DSMT4" ShapeID="_x0000_i1113" DrawAspect="Content" ObjectID="_1582035699" r:id="rId170"/>
         </w:object>
       </w:r>
       <w:r>
@@ -3748,10 +3748,10 @@
           <w:position w:val="-10"/>
         </w:rPr>
         <w:object w:dxaOrig="700" w:dyaOrig="320">
-          <v:shape id="_x0000_i1114" type="#_x0000_t75" style="width:35.55pt;height:16.85pt" o:ole="">
+          <v:shape id="_x0000_i1114" type="#_x0000_t75" style="width:35.25pt;height:16.5pt" o:ole="">
             <v:imagedata r:id="rId171" o:title=""/>
           </v:shape>
-          <o:OLEObject Type="Embed" ProgID="Equation.DSMT4" ShapeID="_x0000_i1114" DrawAspect="Content" ObjectID="_1581847940" r:id="rId172"/>
+          <o:OLEObject Type="Embed" ProgID="Equation.DSMT4" ShapeID="_x0000_i1114" DrawAspect="Content" ObjectID="_1582035700" r:id="rId172"/>
         </w:object>
       </w:r>
       <w:r>
@@ -3790,10 +3790,10 @@
           <w:position w:val="-12"/>
         </w:rPr>
         <w:object w:dxaOrig="660" w:dyaOrig="360">
-          <v:shape id="_x0000_i1115" type="#_x0000_t75" style="width:32.25pt;height:18.25pt" o:ole="">
+          <v:shape id="_x0000_i1115" type="#_x0000_t75" style="width:32.25pt;height:18pt" o:ole="">
             <v:imagedata r:id="rId148" o:title=""/>
           </v:shape>
-          <o:OLEObject Type="Embed" ProgID="Equation.DSMT4" ShapeID="_x0000_i1115" DrawAspect="Content" ObjectID="_1581847941" r:id="rId173"/>
+          <o:OLEObject Type="Embed" ProgID="Equation.DSMT4" ShapeID="_x0000_i1115" DrawAspect="Content" ObjectID="_1582035701" r:id="rId173"/>
         </w:object>
       </w:r>
       <w:r>
@@ -3813,10 +3813,10 @@
           <w:position w:val="-14"/>
         </w:rPr>
         <w:object w:dxaOrig="560" w:dyaOrig="400">
-          <v:shape id="_x0000_i1116" type="#_x0000_t75" style="width:27.6pt;height:19.15pt" o:ole="">
+          <v:shape id="_x0000_i1116" type="#_x0000_t75" style="width:27.75pt;height:19.5pt" o:ole="">
             <v:imagedata r:id="rId152" o:title=""/>
           </v:shape>
-          <o:OLEObject Type="Embed" ProgID="Equation.DSMT4" ShapeID="_x0000_i1116" DrawAspect="Content" ObjectID="_1581847942" r:id="rId174"/>
+          <o:OLEObject Type="Embed" ProgID="Equation.DSMT4" ShapeID="_x0000_i1116" DrawAspect="Content" ObjectID="_1582035702" r:id="rId174"/>
         </w:object>
       </w:r>
       <w:r>
@@ -3849,10 +3849,10 @@
           <w:position w:val="-14"/>
         </w:rPr>
         <w:object w:dxaOrig="800" w:dyaOrig="400">
-          <v:shape id="_x0000_i1117" type="#_x0000_t75" style="width:39.75pt;height:20.55pt" o:ole="">
+          <v:shape id="_x0000_i1117" type="#_x0000_t75" style="width:39.75pt;height:20.25pt" o:ole="">
             <v:imagedata r:id="rId175" o:title=""/>
           </v:shape>
-          <o:OLEObject Type="Embed" ProgID="Equation.DSMT4" ShapeID="_x0000_i1117" DrawAspect="Content" ObjectID="_1581847943" r:id="rId176"/>
+          <o:OLEObject Type="Embed" ProgID="Equation.DSMT4" ShapeID="_x0000_i1117" DrawAspect="Content" ObjectID="_1582035703" r:id="rId176"/>
         </w:object>
       </w:r>
       <w:r>
@@ -3866,10 +3866,10 @@
           <w:position w:val="-14"/>
         </w:rPr>
         <w:object w:dxaOrig="840" w:dyaOrig="400">
-          <v:shape id="_x0000_i1118" type="#_x0000_t75" style="width:42.1pt;height:20.55pt" o:ole="">
+          <v:shape id="_x0000_i1118" type="#_x0000_t75" style="width:42pt;height:20.25pt" o:ole="">
             <v:imagedata r:id="rId177" o:title=""/>
           </v:shape>
-          <o:OLEObject Type="Embed" ProgID="Equation.DSMT4" ShapeID="_x0000_i1118" DrawAspect="Content" ObjectID="_1581847944" r:id="rId178"/>
+          <o:OLEObject Type="Embed" ProgID="Equation.DSMT4" ShapeID="_x0000_i1118" DrawAspect="Content" ObjectID="_1582035704" r:id="rId178"/>
         </w:object>
       </w:r>
       <w:r>
@@ -3907,10 +3907,10 @@
           <w:position w:val="-6"/>
         </w:rPr>
         <w:object w:dxaOrig="220" w:dyaOrig="279">
-          <v:shape id="_x0000_i1119" type="#_x0000_t75" style="width:10.3pt;height:14.5pt" o:ole="">
+          <v:shape id="_x0000_i1119" type="#_x0000_t75" style="width:10.5pt;height:14.25pt" o:ole="">
             <v:imagedata r:id="rId140" o:title=""/>
           </v:shape>
-          <o:OLEObject Type="Embed" ProgID="Equation.DSMT4" ShapeID="_x0000_i1119" DrawAspect="Content" ObjectID="_1581847945" r:id="rId179"/>
+          <o:OLEObject Type="Embed" ProgID="Equation.DSMT4" ShapeID="_x0000_i1119" DrawAspect="Content" ObjectID="_1582035705" r:id="rId179"/>
         </w:object>
       </w:r>
       <w:r>
@@ -3924,10 +3924,10 @@
           <w:position w:val="-12"/>
         </w:rPr>
         <w:object w:dxaOrig="920" w:dyaOrig="360">
-          <v:shape id="_x0000_i1120" type="#_x0000_t75" style="width:45.8pt;height:18.25pt" o:ole="">
+          <v:shape id="_x0000_i1120" type="#_x0000_t75" style="width:45.75pt;height:18pt" o:ole="">
             <v:imagedata r:id="rId150" o:title=""/>
           </v:shape>
-          <o:OLEObject Type="Embed" ProgID="Equation.DSMT4" ShapeID="_x0000_i1120" DrawAspect="Content" ObjectID="_1581847946" r:id="rId180"/>
+          <o:OLEObject Type="Embed" ProgID="Equation.DSMT4" ShapeID="_x0000_i1120" DrawAspect="Content" ObjectID="_1582035706" r:id="rId180"/>
         </w:object>
       </w:r>
       <w:r>
@@ -3959,10 +3959,10 @@
           <w:position w:val="-6"/>
         </w:rPr>
         <w:object w:dxaOrig="220" w:dyaOrig="279">
-          <v:shape id="_x0000_i1121" type="#_x0000_t75" style="width:10.3pt;height:14.5pt" o:ole="">
+          <v:shape id="_x0000_i1121" type="#_x0000_t75" style="width:10.5pt;height:14.25pt" o:ole="">
             <v:imagedata r:id="rId140" o:title=""/>
           </v:shape>
-          <o:OLEObject Type="Embed" ProgID="Equation.DSMT4" ShapeID="_x0000_i1121" DrawAspect="Content" ObjectID="_1581847947" r:id="rId181"/>
+          <o:OLEObject Type="Embed" ProgID="Equation.DSMT4" ShapeID="_x0000_i1121" DrawAspect="Content" ObjectID="_1582035707" r:id="rId181"/>
         </w:object>
       </w:r>
       <w:r>
@@ -3976,10 +3976,10 @@
           <w:position w:val="-6"/>
         </w:rPr>
         <w:object w:dxaOrig="859" w:dyaOrig="279">
-          <v:shape id="_x0000_i1122" type="#_x0000_t75" style="width:42.1pt;height:14.5pt" o:ole="">
+          <v:shape id="_x0000_i1122" type="#_x0000_t75" style="width:42pt;height:14.25pt" o:ole="">
             <v:imagedata r:id="rId154" o:title=""/>
           </v:shape>
-          <o:OLEObject Type="Embed" ProgID="Equation.DSMT4" ShapeID="_x0000_i1122" DrawAspect="Content" ObjectID="_1581847948" r:id="rId182"/>
+          <o:OLEObject Type="Embed" ProgID="Equation.DSMT4" ShapeID="_x0000_i1122" DrawAspect="Content" ObjectID="_1582035708" r:id="rId182"/>
         </w:object>
       </w:r>
       <w:r>
@@ -3996,10 +3996,10 @@
           <w:position w:val="-6"/>
         </w:rPr>
         <w:object w:dxaOrig="220" w:dyaOrig="279">
-          <v:shape id="_x0000_i1123" type="#_x0000_t75" style="width:10.3pt;height:14.5pt" o:ole="">
+          <v:shape id="_x0000_i1123" type="#_x0000_t75" style="width:10.5pt;height:14.25pt" o:ole="">
             <v:imagedata r:id="rId140" o:title=""/>
           </v:shape>
-          <o:OLEObject Type="Embed" ProgID="Equation.DSMT4" ShapeID="_x0000_i1123" DrawAspect="Content" ObjectID="_1581847949" r:id="rId183"/>
+          <o:OLEObject Type="Embed" ProgID="Equation.DSMT4" ShapeID="_x0000_i1123" DrawAspect="Content" ObjectID="_1582035709" r:id="rId183"/>
         </w:object>
       </w:r>
       <w:r>
@@ -4106,10 +4106,10 @@
           <w:position w:val="-6"/>
         </w:rPr>
         <w:object w:dxaOrig="220" w:dyaOrig="279">
-          <v:shape id="_x0000_i1124" type="#_x0000_t75" style="width:10.3pt;height:14.5pt" o:ole="">
+          <v:shape id="_x0000_i1124" type="#_x0000_t75" style="width:10.5pt;height:14.25pt" o:ole="">
             <v:imagedata r:id="rId140" o:title=""/>
           </v:shape>
-          <o:OLEObject Type="Embed" ProgID="Equation.DSMT4" ShapeID="_x0000_i1124" DrawAspect="Content" ObjectID="_1581847950" r:id="rId185"/>
+          <o:OLEObject Type="Embed" ProgID="Equation.DSMT4" ShapeID="_x0000_i1124" DrawAspect="Content" ObjectID="_1582035710" r:id="rId185"/>
         </w:object>
       </w:r>
       <w:r>
@@ -4138,10 +4138,10 @@
           <w:position w:val="-22"/>
         </w:rPr>
         <w:object w:dxaOrig="2900" w:dyaOrig="600">
-          <v:shape id="_x0000_i1125" type="#_x0000_t75" style="width:144.45pt;height:29.9pt" o:ole="">
+          <v:shape id="_x0000_i1125" type="#_x0000_t75" style="width:144.75pt;height:30pt" o:ole="">
             <v:imagedata r:id="rId186" o:title=""/>
           </v:shape>
-          <o:OLEObject Type="Embed" ProgID="Equation.DSMT4" ShapeID="_x0000_i1125" DrawAspect="Content" ObjectID="_1581847951" r:id="rId187"/>
+          <o:OLEObject Type="Embed" ProgID="Equation.DSMT4" ShapeID="_x0000_i1125" DrawAspect="Content" ObjectID="_1582035711" r:id="rId187"/>
         </w:object>
       </w:r>
       <w:r>
@@ -4167,10 +4167,10 @@
           <w:position w:val="-10"/>
         </w:rPr>
         <w:object w:dxaOrig="360" w:dyaOrig="320">
-          <v:shape id="_x0000_i1126" type="#_x0000_t75" style="width:18.25pt;height:15.45pt" o:ole="">
+          <v:shape id="_x0000_i1126" type="#_x0000_t75" style="width:18pt;height:15.75pt" o:ole="">
             <v:imagedata r:id="rId188" o:title=""/>
           </v:shape>
-          <o:OLEObject Type="Embed" ProgID="Equation.DSMT4" ShapeID="_x0000_i1126" DrawAspect="Content" ObjectID="_1581847952" r:id="rId189"/>
+          <o:OLEObject Type="Embed" ProgID="Equation.DSMT4" ShapeID="_x0000_i1126" DrawAspect="Content" ObjectID="_1582035712" r:id="rId189"/>
         </w:object>
       </w:r>
       <w:r>
@@ -4202,10 +4202,10 @@
           <w:position w:val="-28"/>
         </w:rPr>
         <w:object w:dxaOrig="4099" w:dyaOrig="680">
-          <v:shape id="_x0000_i1127" type="#_x0000_t75" style="width:204.8pt;height:33.65pt" o:ole="">
+          <v:shape id="_x0000_i1127" type="#_x0000_t75" style="width:204.75pt;height:33.75pt" o:ole="">
             <v:imagedata r:id="rId190" o:title=""/>
           </v:shape>
-          <o:OLEObject Type="Embed" ProgID="Equation.DSMT4" ShapeID="_x0000_i1127" DrawAspect="Content" ObjectID="_1581847953" r:id="rId191"/>
+          <o:OLEObject Type="Embed" ProgID="Equation.DSMT4" ShapeID="_x0000_i1127" DrawAspect="Content" ObjectID="_1582035713" r:id="rId191"/>
         </w:object>
       </w:r>
       <w:r>
@@ -4263,10 +4263,10 @@
           <w:position w:val="-16"/>
         </w:rPr>
         <w:object w:dxaOrig="2200" w:dyaOrig="480">
-          <v:shape id="_x0000_i1128" type="#_x0000_t75" style="width:110.35pt;height:23.85pt" o:ole="">
+          <v:shape id="_x0000_i1128" type="#_x0000_t75" style="width:110.25pt;height:24pt" o:ole="">
             <v:imagedata r:id="rId192" o:title=""/>
           </v:shape>
-          <o:OLEObject Type="Embed" ProgID="Equation.DSMT4" ShapeID="_x0000_i1128" DrawAspect="Content" ObjectID="_1581847954" r:id="rId193"/>
+          <o:OLEObject Type="Embed" ProgID="Equation.DSMT4" ShapeID="_x0000_i1128" DrawAspect="Content" ObjectID="_1582035714" r:id="rId193"/>
         </w:object>
       </w:r>
       <w:r>
@@ -4280,10 +4280,10 @@
           <w:position w:val="-68"/>
         </w:rPr>
         <w:object w:dxaOrig="2380" w:dyaOrig="1480">
-          <v:shape id="_x0000_i1129" type="#_x0000_t75" style="width:119.2pt;height:74.35pt" o:ole="">
+          <v:shape id="_x0000_i1129" type="#_x0000_t75" style="width:119.25pt;height:74.25pt" o:ole="">
             <v:imagedata r:id="rId194" o:title=""/>
           </v:shape>
-          <o:OLEObject Type="Embed" ProgID="Equation.DSMT4" ShapeID="_x0000_i1129" DrawAspect="Content" ObjectID="_1581847955" r:id="rId195"/>
+          <o:OLEObject Type="Embed" ProgID="Equation.DSMT4" ShapeID="_x0000_i1129" DrawAspect="Content" ObjectID="_1582035715" r:id="rId195"/>
         </w:object>
       </w:r>
       <w:r>
@@ -4309,10 +4309,10 @@
           <w:position w:val="-6"/>
         </w:rPr>
         <w:object w:dxaOrig="320" w:dyaOrig="279">
-          <v:shape id="_x0000_i1130" type="#_x0000_t75" style="width:16.85pt;height:14.5pt" o:ole="">
+          <v:shape id="_x0000_i1130" type="#_x0000_t75" style="width:16.5pt;height:14.25pt" o:ole="">
             <v:imagedata r:id="rId196" o:title=""/>
           </v:shape>
-          <o:OLEObject Type="Embed" ProgID="Equation.DSMT4" ShapeID="_x0000_i1130" DrawAspect="Content" ObjectID="_1581847956" r:id="rId197"/>
+          <o:OLEObject Type="Embed" ProgID="Equation.DSMT4" ShapeID="_x0000_i1130" DrawAspect="Content" ObjectID="_1582035716" r:id="rId197"/>
         </w:object>
       </w:r>
       <w:r>
@@ -4344,10 +4344,10 @@
           <w:position w:val="-12"/>
         </w:rPr>
         <w:object w:dxaOrig="279" w:dyaOrig="360">
-          <v:shape id="_x0000_i1131" type="#_x0000_t75" style="width:14.5pt;height:18.25pt" o:ole="">
+          <v:shape id="_x0000_i1131" type="#_x0000_t75" style="width:14.25pt;height:18pt" o:ole="">
             <v:imagedata r:id="rId198" o:title=""/>
           </v:shape>
-          <o:OLEObject Type="Embed" ProgID="Equation.DSMT4" ShapeID="_x0000_i1131" DrawAspect="Content" ObjectID="_1581847957" r:id="rId199"/>
+          <o:OLEObject Type="Embed" ProgID="Equation.DSMT4" ShapeID="_x0000_i1131" DrawAspect="Content" ObjectID="_1582035717" r:id="rId199"/>
         </w:object>
       </w:r>
       <w:r>
@@ -4393,10 +4393,10 @@
           <w:position w:val="-76"/>
         </w:rPr>
         <w:object w:dxaOrig="3560" w:dyaOrig="1640">
-          <v:shape id="_x0000_i1132" type="#_x0000_t75" style="width:177.65pt;height:82.3pt" o:ole="">
+          <v:shape id="_x0000_i1132" type="#_x0000_t75" style="width:177.75pt;height:82.5pt" o:ole="">
             <v:imagedata r:id="rId200" o:title=""/>
           </v:shape>
-          <o:OLEObject Type="Embed" ProgID="Equation.DSMT4" ShapeID="_x0000_i1132" DrawAspect="Content" ObjectID="_1581847958" r:id="rId201"/>
+          <o:OLEObject Type="Embed" ProgID="Equation.DSMT4" ShapeID="_x0000_i1132" DrawAspect="Content" ObjectID="_1582035718" r:id="rId201"/>
         </w:object>
       </w:r>
       <w:r>
@@ -4416,10 +4416,10 @@
           <w:position w:val="-12"/>
         </w:rPr>
         <w:object w:dxaOrig="639" w:dyaOrig="360">
-          <v:shape id="_x0000_i1133" type="#_x0000_t75" style="width:32.25pt;height:18.25pt" o:ole="">
+          <v:shape id="_x0000_i1133" type="#_x0000_t75" style="width:32.25pt;height:18pt" o:ole="">
             <v:imagedata r:id="rId202" o:title=""/>
           </v:shape>
-          <o:OLEObject Type="Embed" ProgID="Equation.DSMT4" ShapeID="_x0000_i1133" DrawAspect="Content" ObjectID="_1581847959" r:id="rId203"/>
+          <o:OLEObject Type="Embed" ProgID="Equation.DSMT4" ShapeID="_x0000_i1133" DrawAspect="Content" ObjectID="_1582035719" r:id="rId203"/>
         </w:object>
       </w:r>
       <w:r>
@@ -4692,10 +4692,10 @@
                 <w:position w:val="-10"/>
               </w:rPr>
               <w:object w:dxaOrig="520" w:dyaOrig="380">
-                <v:shape id="_x0000_i1254" type="#_x0000_t75" style="width:25.7pt;height:18.7pt" o:ole="">
+                <v:shape id="_x0000_i1134" type="#_x0000_t75" style="width:25.5pt;height:18.75pt" o:ole="">
                   <v:imagedata r:id="rId204" o:title=""/>
                 </v:shape>
-                <o:OLEObject Type="Embed" ProgID="Equation.DSMT4" ShapeID="_x0000_i1254" DrawAspect="Content" ObjectID="_1581847960" r:id="rId205"/>
+                <o:OLEObject Type="Embed" ProgID="Equation.DSMT4" ShapeID="_x0000_i1134" DrawAspect="Content" ObjectID="_1582035720" r:id="rId205"/>
               </w:object>
             </w:r>
           </w:p>
@@ -4734,10 +4734,10 @@
                 <w:position w:val="-6"/>
               </w:rPr>
               <w:object w:dxaOrig="620" w:dyaOrig="340">
-                <v:shape id="_x0000_i1255" type="#_x0000_t75" style="width:31.3pt;height:17.3pt" o:ole="">
+                <v:shape id="_x0000_i1135" type="#_x0000_t75" style="width:31.5pt;height:17.25pt" o:ole="">
                   <v:imagedata r:id="rId206" o:title=""/>
                 </v:shape>
-                <o:OLEObject Type="Embed" ProgID="Equation.DSMT4" ShapeID="_x0000_i1255" DrawAspect="Content" ObjectID="_1581847961" r:id="rId207"/>
+                <o:OLEObject Type="Embed" ProgID="Equation.DSMT4" ShapeID="_x0000_i1135" DrawAspect="Content" ObjectID="_1582035721" r:id="rId207"/>
               </w:object>
             </w:r>
           </w:p>
@@ -4776,10 +4776,10 @@
                 <w:position w:val="-12"/>
               </w:rPr>
               <w:object w:dxaOrig="520" w:dyaOrig="400">
-                <v:shape id="_x0000_i1256" type="#_x0000_t75" style="width:24.8pt;height:18.7pt" o:ole="">
+                <v:shape id="_x0000_i1136" type="#_x0000_t75" style="width:24.75pt;height:18.75pt" o:ole="">
                   <v:imagedata r:id="rId208" o:title=""/>
                 </v:shape>
-                <o:OLEObject Type="Embed" ProgID="Equation.DSMT4" ShapeID="_x0000_i1256" DrawAspect="Content" ObjectID="_1581847962" r:id="rId209"/>
+                <o:OLEObject Type="Embed" ProgID="Equation.DSMT4" ShapeID="_x0000_i1136" DrawAspect="Content" ObjectID="_1582035722" r:id="rId209"/>
               </w:object>
             </w:r>
           </w:p>
@@ -4818,10 +4818,10 @@
                 <w:position w:val="-12"/>
               </w:rPr>
               <w:object w:dxaOrig="520" w:dyaOrig="400">
-                <v:shape id="_x0000_i1257" type="#_x0000_t75" style="width:24.8pt;height:18.7pt" o:ole="">
+                <v:shape id="_x0000_i1137" type="#_x0000_t75" style="width:24.75pt;height:18.75pt" o:ole="">
                   <v:imagedata r:id="rId210" o:title=""/>
                 </v:shape>
-                <o:OLEObject Type="Embed" ProgID="Equation.DSMT4" ShapeID="_x0000_i1257" DrawAspect="Content" ObjectID="_1581847963" r:id="rId211"/>
+                <o:OLEObject Type="Embed" ProgID="Equation.DSMT4" ShapeID="_x0000_i1137" DrawAspect="Content" ObjectID="_1582035723" r:id="rId211"/>
               </w:object>
             </w:r>
           </w:p>
@@ -4860,10 +4860,10 @@
                 <w:position w:val="-12"/>
               </w:rPr>
               <w:object w:dxaOrig="480" w:dyaOrig="400">
-                <v:shape id="_x0000_i1258" type="#_x0000_t75" style="width:22.9pt;height:18.7pt" o:ole="">
+                <v:shape id="_x0000_i1138" type="#_x0000_t75" style="width:23.25pt;height:18.75pt" o:ole="">
                   <v:imagedata r:id="rId212" o:title=""/>
                 </v:shape>
-                <o:OLEObject Type="Embed" ProgID="Equation.DSMT4" ShapeID="_x0000_i1258" DrawAspect="Content" ObjectID="_1581847964" r:id="rId213"/>
+                <o:OLEObject Type="Embed" ProgID="Equation.DSMT4" ShapeID="_x0000_i1138" DrawAspect="Content" ObjectID="_1582035724" r:id="rId213"/>
               </w:object>
             </w:r>
           </w:p>
@@ -4936,10 +4936,10 @@
                 <w:position w:val="-10"/>
               </w:rPr>
               <w:object w:dxaOrig="380" w:dyaOrig="380">
-                <v:shape id="_x0000_i1259" type="#_x0000_t75" style="width:18.7pt;height:18.7pt" o:ole="">
+                <v:shape id="_x0000_i1139" type="#_x0000_t75" style="width:18.75pt;height:18.75pt" o:ole="">
                   <v:imagedata r:id="rId214" o:title=""/>
                 </v:shape>
-                <o:OLEObject Type="Embed" ProgID="Equation.DSMT4" ShapeID="_x0000_i1259" DrawAspect="Content" ObjectID="_1581847965" r:id="rId215"/>
+                <o:OLEObject Type="Embed" ProgID="Equation.DSMT4" ShapeID="_x0000_i1139" DrawAspect="Content" ObjectID="_1582035725" r:id="rId215"/>
               </w:object>
             </w:r>
           </w:p>
@@ -4980,10 +4980,10 @@
                 <w:position w:val="-6"/>
               </w:rPr>
               <w:object w:dxaOrig="480" w:dyaOrig="340">
-                <v:shape id="_x0000_i1260" type="#_x0000_t75" style="width:23.85pt;height:17.3pt" o:ole="">
+                <v:shape id="_x0000_i1140" type="#_x0000_t75" style="width:24pt;height:17.25pt" o:ole="">
                   <v:imagedata r:id="rId216" o:title=""/>
                 </v:shape>
-                <o:OLEObject Type="Embed" ProgID="Equation.DSMT4" ShapeID="_x0000_i1260" DrawAspect="Content" ObjectID="_1581847966" r:id="rId217"/>
+                <o:OLEObject Type="Embed" ProgID="Equation.DSMT4" ShapeID="_x0000_i1140" DrawAspect="Content" ObjectID="_1582035726" r:id="rId217"/>
               </w:object>
             </w:r>
           </w:p>
@@ -5024,10 +5024,10 @@
                 <w:position w:val="-12"/>
               </w:rPr>
               <w:object w:dxaOrig="520" w:dyaOrig="400">
-                <v:shape id="_x0000_i1261" type="#_x0000_t75" style="width:24.8pt;height:18.7pt" o:ole="">
+                <v:shape id="_x0000_i1141" type="#_x0000_t75" style="width:24.75pt;height:18.75pt" o:ole="">
                   <v:imagedata r:id="rId218" o:title=""/>
                 </v:shape>
-                <o:OLEObject Type="Embed" ProgID="Equation.DSMT4" ShapeID="_x0000_i1261" DrawAspect="Content" ObjectID="_1581847967" r:id="rId219"/>
+                <o:OLEObject Type="Embed" ProgID="Equation.DSMT4" ShapeID="_x0000_i1141" DrawAspect="Content" ObjectID="_1582035727" r:id="rId219"/>
               </w:object>
             </w:r>
           </w:p>
@@ -5068,10 +5068,10 @@
                 <w:position w:val="-12"/>
               </w:rPr>
               <w:object w:dxaOrig="420" w:dyaOrig="400">
-                <v:shape id="_x0000_i1262" type="#_x0000_t75" style="width:19.65pt;height:18.7pt" o:ole="">
+                <v:shape id="_x0000_i1142" type="#_x0000_t75" style="width:19.5pt;height:18.75pt" o:ole="">
                   <v:imagedata r:id="rId220" o:title=""/>
                 </v:shape>
-                <o:OLEObject Type="Embed" ProgID="Equation.DSMT4" ShapeID="_x0000_i1262" DrawAspect="Content" ObjectID="_1581847968" r:id="rId221"/>
+                <o:OLEObject Type="Embed" ProgID="Equation.DSMT4" ShapeID="_x0000_i1142" DrawAspect="Content" ObjectID="_1582035728" r:id="rId221"/>
               </w:object>
             </w:r>
           </w:p>
@@ -5112,10 +5112,10 @@
                 <w:position w:val="-12"/>
               </w:rPr>
               <w:object w:dxaOrig="480" w:dyaOrig="400">
-                <v:shape id="_x0000_i1263" type="#_x0000_t75" style="width:22.9pt;height:18.7pt" o:ole="">
+                <v:shape id="_x0000_i1143" type="#_x0000_t75" style="width:23.25pt;height:18.75pt" o:ole="">
                   <v:imagedata r:id="rId222" o:title=""/>
                 </v:shape>
-                <o:OLEObject Type="Embed" ProgID="Equation.DSMT4" ShapeID="_x0000_i1263" DrawAspect="Content" ObjectID="_1581847969" r:id="rId223"/>
+                <o:OLEObject Type="Embed" ProgID="Equation.DSMT4" ShapeID="_x0000_i1143" DrawAspect="Content" ObjectID="_1582035729" r:id="rId223"/>
               </w:object>
             </w:r>
           </w:p>
@@ -5191,10 +5191,10 @@
                 <w:position w:val="-10"/>
               </w:rPr>
               <w:object w:dxaOrig="520" w:dyaOrig="380">
-                <v:shape id="_x0000_i1264" type="#_x0000_t75" style="width:25.7pt;height:18.7pt" o:ole="">
+                <v:shape id="_x0000_i1144" type="#_x0000_t75" style="width:25.5pt;height:18.75pt" o:ole="">
                   <v:imagedata r:id="rId224" o:title=""/>
                 </v:shape>
-                <o:OLEObject Type="Embed" ProgID="Equation.DSMT4" ShapeID="_x0000_i1264" DrawAspect="Content" ObjectID="_1581847970" r:id="rId225"/>
+                <o:OLEObject Type="Embed" ProgID="Equation.DSMT4" ShapeID="_x0000_i1144" DrawAspect="Content" ObjectID="_1582035730" r:id="rId225"/>
               </w:object>
             </w:r>
           </w:p>
@@ -5233,10 +5233,10 @@
                 <w:position w:val="-6"/>
               </w:rPr>
               <w:object w:dxaOrig="620" w:dyaOrig="340">
-                <v:shape id="_x0000_i1265" type="#_x0000_t75" style="width:31.3pt;height:17.3pt" o:ole="">
+                <v:shape id="_x0000_i1145" type="#_x0000_t75" style="width:31.5pt;height:17.25pt" o:ole="">
                   <v:imagedata r:id="rId226" o:title=""/>
                 </v:shape>
-                <o:OLEObject Type="Embed" ProgID="Equation.DSMT4" ShapeID="_x0000_i1265" DrawAspect="Content" ObjectID="_1581847971" r:id="rId227"/>
+                <o:OLEObject Type="Embed" ProgID="Equation.DSMT4" ShapeID="_x0000_i1145" DrawAspect="Content" ObjectID="_1582035731" r:id="rId227"/>
               </w:object>
             </w:r>
           </w:p>
@@ -5275,10 +5275,10 @@
                 <w:position w:val="-12"/>
               </w:rPr>
               <w:object w:dxaOrig="520" w:dyaOrig="400">
-                <v:shape id="_x0000_i1266" type="#_x0000_t75" style="width:24.8pt;height:18.7pt" o:ole="">
+                <v:shape id="_x0000_i1146" type="#_x0000_t75" style="width:24.75pt;height:18.75pt" o:ole="">
                   <v:imagedata r:id="rId228" o:title=""/>
                 </v:shape>
-                <o:OLEObject Type="Embed" ProgID="Equation.DSMT4" ShapeID="_x0000_i1266" DrawAspect="Content" ObjectID="_1581847972" r:id="rId229"/>
+                <o:OLEObject Type="Embed" ProgID="Equation.DSMT4" ShapeID="_x0000_i1146" DrawAspect="Content" ObjectID="_1582035732" r:id="rId229"/>
               </w:object>
             </w:r>
           </w:p>
@@ -5317,10 +5317,10 @@
                 <w:position w:val="-12"/>
               </w:rPr>
               <w:object w:dxaOrig="520" w:dyaOrig="400">
-                <v:shape id="_x0000_i1267" type="#_x0000_t75" style="width:24.8pt;height:18.7pt" o:ole="">
+                <v:shape id="_x0000_i1147" type="#_x0000_t75" style="width:24.75pt;height:18.75pt" o:ole="">
                   <v:imagedata r:id="rId230" o:title=""/>
                 </v:shape>
-                <o:OLEObject Type="Embed" ProgID="Equation.DSMT4" ShapeID="_x0000_i1267" DrawAspect="Content" ObjectID="_1581847973" r:id="rId231"/>
+                <o:OLEObject Type="Embed" ProgID="Equation.DSMT4" ShapeID="_x0000_i1147" DrawAspect="Content" ObjectID="_1582035733" r:id="rId231"/>
               </w:object>
             </w:r>
           </w:p>
@@ -5359,10 +5359,10 @@
                 <w:position w:val="-12"/>
               </w:rPr>
               <w:object w:dxaOrig="480" w:dyaOrig="400">
-                <v:shape id="_x0000_i1268" type="#_x0000_t75" style="width:22.9pt;height:18.7pt" o:ole="">
+                <v:shape id="_x0000_i1148" type="#_x0000_t75" style="width:23.25pt;height:18.75pt" o:ole="">
                   <v:imagedata r:id="rId232" o:title=""/>
                 </v:shape>
-                <o:OLEObject Type="Embed" ProgID="Equation.DSMT4" ShapeID="_x0000_i1268" DrawAspect="Content" ObjectID="_1581847974" r:id="rId233"/>
+                <o:OLEObject Type="Embed" ProgID="Equation.DSMT4" ShapeID="_x0000_i1148" DrawAspect="Content" ObjectID="_1582035734" r:id="rId233"/>
               </w:object>
             </w:r>
           </w:p>
@@ -5392,9 +5392,6 @@
     <w:p>
       <w:pPr>
         <w:ind w:firstLineChars="200" w:firstLine="420"/>
-        <w:rPr>
-          <w:rFonts w:hint="eastAsia"/>
-        </w:rPr>
       </w:pPr>
       <w:r>
         <w:t>实际计算中，可先</w:t>
@@ -5430,15 +5427,7 @@
         <w:rPr>
           <w:rFonts w:hint="eastAsia"/>
         </w:rPr>
-        <w:t>计算几次，并将计算</w:t>
-      </w:r>
-      <w:bookmarkStart w:id="0" w:name="_GoBack"/>
-      <w:bookmarkEnd w:id="0"/>
-      <w:r>
-        <w:rPr>
-          <w:rFonts w:hint="eastAsia"/>
-        </w:rPr>
-        <w:t>结果作为</w:t>
+        <w:t>计算几次，并将计算结果作为</w:t>
       </w:r>
       <w:r>
         <w:t>kalman</w:t>
@@ -5525,10 +5514,10 @@
           <w:position w:val="-6"/>
         </w:rPr>
         <w:object w:dxaOrig="560" w:dyaOrig="279">
-          <v:shape id="_x0000_i1134" type="#_x0000_t75" style="width:27.6pt;height:14.5pt" o:ole="">
+          <v:shape id="_x0000_i1149" type="#_x0000_t75" style="width:27.75pt;height:14.25pt" o:ole="">
             <v:imagedata r:id="rId234" o:title=""/>
           </v:shape>
-          <o:OLEObject Type="Embed" ProgID="Equation.DSMT4" ShapeID="_x0000_i1134" DrawAspect="Content" ObjectID="_1581847975" r:id="rId235"/>
+          <o:OLEObject Type="Embed" ProgID="Equation.DSMT4" ShapeID="_x0000_i1149" DrawAspect="Content" ObjectID="_1582035735" r:id="rId235"/>
         </w:object>
       </w:r>
       <w:r>
@@ -5582,10 +5571,10 @@
           <w:position w:val="-32"/>
         </w:rPr>
         <w:object w:dxaOrig="2140" w:dyaOrig="760">
-          <v:shape id="_x0000_i1135" type="#_x0000_t75" style="width:107.55pt;height:38.35pt" o:ole="">
+          <v:shape id="_x0000_i1150" type="#_x0000_t75" style="width:107.25pt;height:38.25pt" o:ole="">
             <v:imagedata r:id="rId236" o:title=""/>
           </v:shape>
-          <o:OLEObject Type="Embed" ProgID="Equation.DSMT4" ShapeID="_x0000_i1135" DrawAspect="Content" ObjectID="_1581847976" r:id="rId237"/>
+          <o:OLEObject Type="Embed" ProgID="Equation.DSMT4" ShapeID="_x0000_i1150" DrawAspect="Content" ObjectID="_1582035736" r:id="rId237"/>
         </w:object>
       </w:r>
       <w:r>
@@ -5656,10 +5645,10 @@
           <w:position w:val="-18"/>
         </w:rPr>
         <w:object w:dxaOrig="859" w:dyaOrig="440">
-          <v:shape id="_x0000_i1136" type="#_x0000_t75" style="width:43.95pt;height:22.9pt" o:ole="">
+          <v:shape id="_x0000_i1151" type="#_x0000_t75" style="width:44.25pt;height:23.25pt" o:ole="">
             <v:imagedata r:id="rId238" o:title=""/>
           </v:shape>
-          <o:OLEObject Type="Embed" ProgID="Equation.DSMT4" ShapeID="_x0000_i1136" DrawAspect="Content" ObjectID="_1581847977" r:id="rId239"/>
+          <o:OLEObject Type="Embed" ProgID="Equation.DSMT4" ShapeID="_x0000_i1151" DrawAspect="Content" ObjectID="_1582035737" r:id="rId239"/>
         </w:object>
       </w:r>
       <w:r>
@@ -5673,10 +5662,10 @@
           <w:position w:val="-14"/>
         </w:rPr>
         <w:object w:dxaOrig="220" w:dyaOrig="380">
-          <v:shape id="_x0000_i1137" type="#_x0000_t75" style="width:11.2pt;height:18.7pt" o:ole="">
+          <v:shape id="_x0000_i1152" type="#_x0000_t75" style="width:11.25pt;height:18.75pt" o:ole="">
             <v:imagedata r:id="rId240" o:title=""/>
           </v:shape>
-          <o:OLEObject Type="Embed" ProgID="Equation.DSMT4" ShapeID="_x0000_i1137" DrawAspect="Content" ObjectID="_1581847978" r:id="rId241"/>
+          <o:OLEObject Type="Embed" ProgID="Equation.DSMT4" ShapeID="_x0000_i1152" DrawAspect="Content" ObjectID="_1582035738" r:id="rId241"/>
         </w:object>
       </w:r>
       <w:r>
@@ -5690,10 +5679,10 @@
           <w:position w:val="-16"/>
         </w:rPr>
         <w:object w:dxaOrig="980" w:dyaOrig="440">
-          <v:shape id="_x0000_i1138" type="#_x0000_t75" style="width:48.6pt;height:21.5pt" o:ole="">
+          <v:shape id="_x0000_i1153" type="#_x0000_t75" style="width:48.75pt;height:21.75pt" o:ole="">
             <v:imagedata r:id="rId242" o:title=""/>
           </v:shape>
-          <o:OLEObject Type="Embed" ProgID="Equation.DSMT4" ShapeID="_x0000_i1138" DrawAspect="Content" ObjectID="_1581847979" r:id="rId243"/>
+          <o:OLEObject Type="Embed" ProgID="Equation.DSMT4" ShapeID="_x0000_i1153" DrawAspect="Content" ObjectID="_1582035739" r:id="rId243"/>
         </w:object>
       </w:r>
       <w:r>
@@ -5707,10 +5696,10 @@
           <w:position w:val="-10"/>
         </w:rPr>
         <w:object w:dxaOrig="1180" w:dyaOrig="320">
-          <v:shape id="_x0000_i1139" type="#_x0000_t75" style="width:59.4pt;height:15.45pt" o:ole="">
+          <v:shape id="_x0000_i1154" type="#_x0000_t75" style="width:59.25pt;height:15.75pt" o:ole="">
             <v:imagedata r:id="rId244" o:title=""/>
           </v:shape>
-          <o:OLEObject Type="Embed" ProgID="Equation.DSMT4" ShapeID="_x0000_i1139" DrawAspect="Content" ObjectID="_1581847980" r:id="rId245"/>
+          <o:OLEObject Type="Embed" ProgID="Equation.DSMT4" ShapeID="_x0000_i1154" DrawAspect="Content" ObjectID="_1582035740" r:id="rId245"/>
         </w:object>
       </w:r>
       <w:r>
@@ -5739,10 +5728,10 @@
           <w:position w:val="-10"/>
         </w:rPr>
         <w:object w:dxaOrig="1280" w:dyaOrig="320">
-          <v:shape id="_x0000_i1140" type="#_x0000_t75" style="width:63.6pt;height:15.45pt" o:ole="">
+          <v:shape id="_x0000_i1155" type="#_x0000_t75" style="width:63.75pt;height:15.75pt" o:ole="">
             <v:imagedata r:id="rId246" o:title=""/>
           </v:shape>
-          <o:OLEObject Type="Embed" ProgID="Equation.DSMT4" ShapeID="_x0000_i1140" DrawAspect="Content" ObjectID="_1581847981" r:id="rId247"/>
+          <o:OLEObject Type="Embed" ProgID="Equation.DSMT4" ShapeID="_x0000_i1155" DrawAspect="Content" ObjectID="_1582035741" r:id="rId247"/>
         </w:object>
       </w:r>
       <w:r>
@@ -5785,58 +5774,60 @@
         </w:rPr>
         <w:t>设</w:t>
       </w:r>
+      <w:bookmarkStart w:id="0" w:name="_GoBack"/>
+      <w:r>
+        <w:rPr>
+          <w:position w:val="-18"/>
+        </w:rPr>
+        <w:object w:dxaOrig="2439" w:dyaOrig="480">
+          <v:shape id="_x0000_i1268" type="#_x0000_t75" style="width:121.5pt;height:23.25pt" o:ole="">
+            <v:imagedata r:id="rId248" o:title=""/>
+          </v:shape>
+          <o:OLEObject Type="Embed" ProgID="Equation.DSMT4" ShapeID="_x0000_i1268" DrawAspect="Content" ObjectID="_1582035742" r:id="rId249"/>
+        </w:object>
+      </w:r>
+      <w:bookmarkEnd w:id="0"/>
+      <w:r>
+        <w:t>，</w:t>
+      </w:r>
+      <w:r>
+        <w:rPr>
+          <w:rFonts w:hint="eastAsia"/>
+        </w:rPr>
+        <w:t>求得的</w:t>
+      </w:r>
+      <w:r>
+        <w:rPr>
+          <w:position w:val="-14"/>
+        </w:rPr>
+        <w:object w:dxaOrig="900" w:dyaOrig="400">
+          <v:shape id="_x0000_i1156" type="#_x0000_t75" style="width:45pt;height:20.25pt" o:ole="">
+            <v:imagedata r:id="rId250" o:title=""/>
+          </v:shape>
+          <o:OLEObject Type="Embed" ProgID="Equation.DSMT4" ShapeID="_x0000_i1156" DrawAspect="Content" ObjectID="_1582035743" r:id="rId251"/>
+        </w:object>
+      </w:r>
+      <w:r>
+        <w:rPr>
+          <w:rFonts w:hint="eastAsia"/>
+        </w:rPr>
+        <w:t>为最小中值</w:t>
+      </w:r>
+      <w:r>
+        <w:rPr>
+          <w:rFonts w:hint="eastAsia"/>
+        </w:rPr>
+        <w:t>误差的估计点，</w:t>
+      </w:r>
       <w:r>
         <w:rPr>
           <w:position w:val="-16"/>
         </w:rPr>
-        <w:object w:dxaOrig="2240" w:dyaOrig="440">
-          <v:shape id="_x0000_i1141" type="#_x0000_t75" style="width:111.75pt;height:21.5pt" o:ole="">
-            <v:imagedata r:id="rId248" o:title=""/>
-          </v:shape>
-          <o:OLEObject Type="Embed" ProgID="Equation.DSMT4" ShapeID="_x0000_i1141" DrawAspect="Content" ObjectID="_1581847982" r:id="rId249"/>
-        </w:object>
-      </w:r>
-      <w:r>
-        <w:t>，</w:t>
-      </w:r>
-      <w:r>
-        <w:rPr>
-          <w:rFonts w:hint="eastAsia"/>
-        </w:rPr>
-        <w:t>求得的</w:t>
-      </w:r>
-      <w:r>
-        <w:rPr>
-          <w:position w:val="-14"/>
-        </w:rPr>
-        <w:object w:dxaOrig="900" w:dyaOrig="400">
-          <v:shape id="_x0000_i1142" type="#_x0000_t75" style="width:44.9pt;height:20.55pt" o:ole="">
-            <v:imagedata r:id="rId250" o:title=""/>
-          </v:shape>
-          <o:OLEObject Type="Embed" ProgID="Equation.DSMT4" ShapeID="_x0000_i1142" DrawAspect="Content" ObjectID="_1581847983" r:id="rId251"/>
-        </w:object>
-      </w:r>
-      <w:r>
-        <w:rPr>
-          <w:rFonts w:hint="eastAsia"/>
-        </w:rPr>
-        <w:t>为最小中值</w:t>
-      </w:r>
-      <w:r>
-        <w:rPr>
-          <w:rFonts w:hint="eastAsia"/>
-        </w:rPr>
-        <w:t>误差的估计点，</w:t>
-      </w:r>
-      <w:r>
-        <w:rPr>
-          <w:position w:val="-16"/>
-        </w:rPr>
         <w:object w:dxaOrig="440" w:dyaOrig="440">
-          <v:shape id="_x0000_i1143" type="#_x0000_t75" style="width:21.5pt;height:21.5pt" o:ole="">
+          <v:shape id="_x0000_i1157" type="#_x0000_t75" style="width:21.75pt;height:21.75pt" o:ole="">
             <v:imagedata r:id="rId252" o:title=""/>
           </v:shape>
-          <o:OLEObject Type="Embed" ProgID="Equation.DSMT4" ShapeID="_x0000_i1143" DrawAspect="Content" ObjectID="_1581847984" r:id="rId253"/>
+          <o:OLEObject Type="Embed" ProgID="Equation.DSMT4" ShapeID="_x0000_i1157" DrawAspect="Content" ObjectID="_1582035744" r:id="rId253"/>
         </w:object>
       </w:r>
       <w:r>
@@ -5866,10 +5857,10 @@
           <w:position w:val="-28"/>
         </w:rPr>
         <w:object w:dxaOrig="3159" w:dyaOrig="680">
-          <v:shape id="_x0000_i1144" type="#_x0000_t75" style="width:158.5pt;height:33.65pt" o:ole="">
+          <v:shape id="_x0000_i1158" type="#_x0000_t75" style="width:158.25pt;height:33.75pt" o:ole="">
             <v:imagedata r:id="rId254" o:title=""/>
           </v:shape>
-          <o:OLEObject Type="Embed" ProgID="Equation.DSMT4" ShapeID="_x0000_i1144" DrawAspect="Content" ObjectID="_1581847985" r:id="rId255"/>
+          <o:OLEObject Type="Embed" ProgID="Equation.DSMT4" ShapeID="_x0000_i1158" DrawAspect="Content" ObjectID="_1582035745" r:id="rId255"/>
         </w:object>
       </w:r>
       <w:r>
@@ -5896,10 +5887,10 @@
           <w:position w:val="-52"/>
         </w:rPr>
         <w:object w:dxaOrig="1939" w:dyaOrig="1160">
-          <v:shape id="_x0000_i1145" type="#_x0000_t75" style="width:96.8pt;height:57.5pt" o:ole="">
+          <v:shape id="_x0000_i1159" type="#_x0000_t75" style="width:96.75pt;height:57.75pt" o:ole="">
             <v:imagedata r:id="rId256" o:title=""/>
           </v:shape>
-          <o:OLEObject Type="Embed" ProgID="Equation.DSMT4" ShapeID="_x0000_i1145" DrawAspect="Content" ObjectID="_1581847986" r:id="rId257"/>
+          <o:OLEObject Type="Embed" ProgID="Equation.DSMT4" ShapeID="_x0000_i1159" DrawAspect="Content" ObjectID="_1582035746" r:id="rId257"/>
         </w:object>
       </w:r>
       <w:r>
@@ -5916,10 +5907,10 @@
           <w:position w:val="-16"/>
         </w:rPr>
         <w:object w:dxaOrig="3040" w:dyaOrig="520">
-          <v:shape id="_x0000_i1146" type="#_x0000_t75" style="width:152.4pt;height:26.2pt" o:ole="">
+          <v:shape id="_x0000_i1160" type="#_x0000_t75" style="width:152.25pt;height:26.25pt" o:ole="">
             <v:imagedata r:id="rId258" o:title=""/>
           </v:shape>
-          <o:OLEObject Type="Embed" ProgID="Equation.DSMT4" ShapeID="_x0000_i1146" DrawAspect="Content" ObjectID="_1581847987" r:id="rId259"/>
+          <o:OLEObject Type="Embed" ProgID="Equation.DSMT4" ShapeID="_x0000_i1160" DrawAspect="Content" ObjectID="_1582035747" r:id="rId259"/>
         </w:object>
       </w:r>
       <w:r>
@@ -5936,10 +5927,10 @@
           <w:position w:val="-6"/>
         </w:rPr>
         <w:object w:dxaOrig="220" w:dyaOrig="279">
-          <v:shape id="_x0000_i1147" type="#_x0000_t75" style="width:11.2pt;height:14.5pt" o:ole="">
+          <v:shape id="_x0000_i1161" type="#_x0000_t75" style="width:11.25pt;height:14.25pt" o:ole="">
             <v:imagedata r:id="rId260" o:title=""/>
           </v:shape>
-          <o:OLEObject Type="Embed" ProgID="Equation.DSMT4" ShapeID="_x0000_i1147" DrawAspect="Content" ObjectID="_1581847988" r:id="rId261"/>
+          <o:OLEObject Type="Embed" ProgID="Equation.DSMT4" ShapeID="_x0000_i1161" DrawAspect="Content" ObjectID="_1582035748" r:id="rId261"/>
         </w:object>
       </w:r>
       <w:r>
@@ -5984,10 +5975,10 @@
           <w:position w:val="-12"/>
         </w:rPr>
         <w:object w:dxaOrig="279" w:dyaOrig="360">
-          <v:shape id="_x0000_i1148" type="#_x0000_t75" style="width:14.5pt;height:18.25pt" o:ole="">
+          <v:shape id="_x0000_i1162" type="#_x0000_t75" style="width:14.25pt;height:18pt" o:ole="">
             <v:imagedata r:id="rId262" o:title=""/>
           </v:shape>
-          <o:OLEObject Type="Embed" ProgID="Equation.DSMT4" ShapeID="_x0000_i1148" DrawAspect="Content" ObjectID="_1581847989" r:id="rId263"/>
+          <o:OLEObject Type="Embed" ProgID="Equation.DSMT4" ShapeID="_x0000_i1162" DrawAspect="Content" ObjectID="_1582035749" r:id="rId263"/>
         </w:object>
       </w:r>
       <w:r>
@@ -6016,10 +6007,10 @@
           <w:position w:val="-14"/>
         </w:rPr>
         <w:object w:dxaOrig="780" w:dyaOrig="400">
-          <v:shape id="_x0000_i1149" type="#_x0000_t75" style="width:38.8pt;height:20.55pt" o:ole="">
+          <v:shape id="_x0000_i1163" type="#_x0000_t75" style="width:39pt;height:20.25pt" o:ole="">
             <v:imagedata r:id="rId264" o:title=""/>
           </v:shape>
-          <o:OLEObject Type="Embed" ProgID="Equation.DSMT4" ShapeID="_x0000_i1149" DrawAspect="Content" ObjectID="_1581847990" r:id="rId265"/>
+          <o:OLEObject Type="Embed" ProgID="Equation.DSMT4" ShapeID="_x0000_i1163" DrawAspect="Content" ObjectID="_1582035750" r:id="rId265"/>
         </w:object>
       </w:r>
       <w:r>
@@ -6198,10 +6189,10 @@
           <w:position w:val="-14"/>
         </w:rPr>
         <w:object w:dxaOrig="2000" w:dyaOrig="400">
-          <v:shape id="_x0000_i1150" type="#_x0000_t75" style="width:99.6pt;height:20.55pt" o:ole="">
+          <v:shape id="_x0000_i1164" type="#_x0000_t75" style="width:99.75pt;height:20.25pt" o:ole="">
             <v:imagedata r:id="rId266" o:title=""/>
           </v:shape>
-          <o:OLEObject Type="Embed" ProgID="Equation.DSMT4" ShapeID="_x0000_i1150" DrawAspect="Content" ObjectID="_1581847991" r:id="rId267"/>
+          <o:OLEObject Type="Embed" ProgID="Equation.DSMT4" ShapeID="_x0000_i1164" DrawAspect="Content" ObjectID="_1582035751" r:id="rId267"/>
         </w:object>
       </w:r>
       <w:r>
@@ -6228,10 +6219,10 @@
           <w:position w:val="-14"/>
         </w:rPr>
         <w:object w:dxaOrig="400" w:dyaOrig="380">
-          <v:shape id="_x0000_i1151" type="#_x0000_t75" style="width:20.55pt;height:18.7pt" o:ole="">
+          <v:shape id="_x0000_i1165" type="#_x0000_t75" style="width:20.25pt;height:18.75pt" o:ole="">
             <v:imagedata r:id="rId268" o:title=""/>
           </v:shape>
-          <o:OLEObject Type="Embed" ProgID="Equation.DSMT4" ShapeID="_x0000_i1151" DrawAspect="Content" ObjectID="_1581847992" r:id="rId269"/>
+          <o:OLEObject Type="Embed" ProgID="Equation.DSMT4" ShapeID="_x0000_i1165" DrawAspect="Content" ObjectID="_1582035752" r:id="rId269"/>
         </w:object>
       </w:r>
       <w:r>
@@ -6258,10 +6249,10 @@
           <w:position w:val="-14"/>
         </w:rPr>
         <w:object w:dxaOrig="1100" w:dyaOrig="380">
-          <v:shape id="_x0000_i1152" type="#_x0000_t75" style="width:54.7pt;height:18.7pt" o:ole="">
+          <v:shape id="_x0000_i1166" type="#_x0000_t75" style="width:54.75pt;height:18.75pt" o:ole="">
             <v:imagedata r:id="rId270" o:title=""/>
           </v:shape>
-          <o:OLEObject Type="Embed" ProgID="Equation.DSMT4" ShapeID="_x0000_i1152" DrawAspect="Content" ObjectID="_1581847993" r:id="rId271"/>
+          <o:OLEObject Type="Embed" ProgID="Equation.DSMT4" ShapeID="_x0000_i1166" DrawAspect="Content" ObjectID="_1582035753" r:id="rId271"/>
         </w:object>
       </w:r>
       <w:r>
@@ -6272,10 +6263,10 @@
           <w:position w:val="-14"/>
         </w:rPr>
         <w:object w:dxaOrig="820" w:dyaOrig="380">
-          <v:shape id="_x0000_i1153" type="#_x0000_t75" style="width:41.15pt;height:18.7pt" o:ole="">
+          <v:shape id="_x0000_i1167" type="#_x0000_t75" style="width:41.25pt;height:18.75pt" o:ole="">
             <v:imagedata r:id="rId272" o:title=""/>
           </v:shape>
-          <o:OLEObject Type="Embed" ProgID="Equation.DSMT4" ShapeID="_x0000_i1153" DrawAspect="Content" ObjectID="_1581847994" r:id="rId273"/>
+          <o:OLEObject Type="Embed" ProgID="Equation.DSMT4" ShapeID="_x0000_i1167" DrawAspect="Content" ObjectID="_1582035754" r:id="rId273"/>
         </w:object>
       </w:r>
       <w:r>
@@ -6286,10 +6277,10 @@
           <w:position w:val="-12"/>
         </w:rPr>
         <w:object w:dxaOrig="1120" w:dyaOrig="360">
-          <v:shape id="_x0000_i1154" type="#_x0000_t75" style="width:56.55pt;height:18.25pt" o:ole="">
+          <v:shape id="_x0000_i1168" type="#_x0000_t75" style="width:56.25pt;height:18pt" o:ole="">
             <v:imagedata r:id="rId274" o:title=""/>
           </v:shape>
-          <o:OLEObject Type="Embed" ProgID="Equation.DSMT4" ShapeID="_x0000_i1154" DrawAspect="Content" ObjectID="_1581847995" r:id="rId275"/>
+          <o:OLEObject Type="Embed" ProgID="Equation.DSMT4" ShapeID="_x0000_i1168" DrawAspect="Content" ObjectID="_1582035755" r:id="rId275"/>
         </w:object>
       </w:r>
       <w:r>
@@ -6303,10 +6294,10 @@
           <w:position w:val="-18"/>
         </w:rPr>
         <w:object w:dxaOrig="2000" w:dyaOrig="520">
-          <v:shape id="_x0000_i1155" type="#_x0000_t75" style="width:99.6pt;height:26.2pt" o:ole="">
+          <v:shape id="_x0000_i1169" type="#_x0000_t75" style="width:99.75pt;height:26.25pt" o:ole="">
             <v:imagedata r:id="rId276" o:title=""/>
           </v:shape>
-          <o:OLEObject Type="Embed" ProgID="Equation.DSMT4" ShapeID="_x0000_i1155" DrawAspect="Content" ObjectID="_1581847996" r:id="rId277"/>
+          <o:OLEObject Type="Embed" ProgID="Equation.DSMT4" ShapeID="_x0000_i1169" DrawAspect="Content" ObjectID="_1582035756" r:id="rId277"/>
         </w:object>
       </w:r>
       <w:r>
@@ -6333,10 +6324,10 @@
           <w:position w:val="-14"/>
         </w:rPr>
         <w:object w:dxaOrig="1100" w:dyaOrig="380">
-          <v:shape id="_x0000_i1156" type="#_x0000_t75" style="width:54.7pt;height:18.7pt" o:ole="">
+          <v:shape id="_x0000_i1170" type="#_x0000_t75" style="width:54.75pt;height:18.75pt" o:ole="">
             <v:imagedata r:id="rId270" o:title=""/>
           </v:shape>
-          <o:OLEObject Type="Embed" ProgID="Equation.DSMT4" ShapeID="_x0000_i1156" DrawAspect="Content" ObjectID="_1581847997" r:id="rId278"/>
+          <o:OLEObject Type="Embed" ProgID="Equation.DSMT4" ShapeID="_x0000_i1170" DrawAspect="Content" ObjectID="_1582035757" r:id="rId278"/>
         </w:object>
       </w:r>
       <w:r>
@@ -6347,10 +6338,10 @@
           <w:position w:val="-14"/>
         </w:rPr>
         <w:object w:dxaOrig="820" w:dyaOrig="380">
-          <v:shape id="_x0000_i1157" type="#_x0000_t75" style="width:41.15pt;height:18.7pt" o:ole="">
+          <v:shape id="_x0000_i1171" type="#_x0000_t75" style="width:41.25pt;height:18.75pt" o:ole="">
             <v:imagedata r:id="rId272" o:title=""/>
           </v:shape>
-          <o:OLEObject Type="Embed" ProgID="Equation.DSMT4" ShapeID="_x0000_i1157" DrawAspect="Content" ObjectID="_1581847998" r:id="rId279"/>
+          <o:OLEObject Type="Embed" ProgID="Equation.DSMT4" ShapeID="_x0000_i1171" DrawAspect="Content" ObjectID="_1582035758" r:id="rId279"/>
         </w:object>
       </w:r>
       <w:r>
@@ -6361,10 +6352,10 @@
           <w:position w:val="-12"/>
         </w:rPr>
         <w:object w:dxaOrig="1100" w:dyaOrig="360">
-          <v:shape id="_x0000_i1158" type="#_x0000_t75" style="width:54.7pt;height:18.25pt" o:ole="">
+          <v:shape id="_x0000_i1172" type="#_x0000_t75" style="width:54.75pt;height:18pt" o:ole="">
             <v:imagedata r:id="rId280" o:title=""/>
           </v:shape>
-          <o:OLEObject Type="Embed" ProgID="Equation.DSMT4" ShapeID="_x0000_i1158" DrawAspect="Content" ObjectID="_1581847999" r:id="rId281"/>
+          <o:OLEObject Type="Embed" ProgID="Equation.DSMT4" ShapeID="_x0000_i1172" DrawAspect="Content" ObjectID="_1582035759" r:id="rId281"/>
         </w:object>
       </w:r>
       <w:r>
@@ -6378,10 +6369,10 @@
           <w:position w:val="-44"/>
         </w:rPr>
         <w:object w:dxaOrig="1860" w:dyaOrig="820">
-          <v:shape id="_x0000_i1159" type="#_x0000_t75" style="width:93.05pt;height:41.15pt" o:ole="">
+          <v:shape id="_x0000_i1173" type="#_x0000_t75" style="width:93pt;height:41.25pt" o:ole="">
             <v:imagedata r:id="rId282" o:title=""/>
           </v:shape>
-          <o:OLEObject Type="Embed" ProgID="Equation.DSMT4" ShapeID="_x0000_i1159" DrawAspect="Content" ObjectID="_1581848000" r:id="rId283"/>
+          <o:OLEObject Type="Embed" ProgID="Equation.DSMT4" ShapeID="_x0000_i1173" DrawAspect="Content" ObjectID="_1582035760" r:id="rId283"/>
         </w:object>
       </w:r>
       <w:r>
@@ -6408,10 +6399,10 @@
           <w:position w:val="-14"/>
         </w:rPr>
         <w:object w:dxaOrig="1100" w:dyaOrig="380">
-          <v:shape id="_x0000_i1160" type="#_x0000_t75" style="width:54.7pt;height:18.7pt" o:ole="">
+          <v:shape id="_x0000_i1174" type="#_x0000_t75" style="width:54.75pt;height:18.75pt" o:ole="">
             <v:imagedata r:id="rId270" o:title=""/>
           </v:shape>
-          <o:OLEObject Type="Embed" ProgID="Equation.DSMT4" ShapeID="_x0000_i1160" DrawAspect="Content" ObjectID="_1581848001" r:id="rId284"/>
+          <o:OLEObject Type="Embed" ProgID="Equation.DSMT4" ShapeID="_x0000_i1174" DrawAspect="Content" ObjectID="_1582035761" r:id="rId284"/>
         </w:object>
       </w:r>
       <w:r>
@@ -6422,10 +6413,10 @@
           <w:position w:val="-14"/>
         </w:rPr>
         <w:object w:dxaOrig="840" w:dyaOrig="380">
-          <v:shape id="_x0000_i1161" type="#_x0000_t75" style="width:42.1pt;height:18.7pt" o:ole="">
+          <v:shape id="_x0000_i1175" type="#_x0000_t75" style="width:42pt;height:18.75pt" o:ole="">
             <v:imagedata r:id="rId285" o:title=""/>
           </v:shape>
-          <o:OLEObject Type="Embed" ProgID="Equation.DSMT4" ShapeID="_x0000_i1161" DrawAspect="Content" ObjectID="_1581848002" r:id="rId286"/>
+          <o:OLEObject Type="Embed" ProgID="Equation.DSMT4" ShapeID="_x0000_i1175" DrawAspect="Content" ObjectID="_1582035762" r:id="rId286"/>
         </w:object>
       </w:r>
       <w:r>
@@ -6439,10 +6430,10 @@
           <w:position w:val="-44"/>
         </w:rPr>
         <w:object w:dxaOrig="1860" w:dyaOrig="820">
-          <v:shape id="_x0000_i1162" type="#_x0000_t75" style="width:93.05pt;height:41.15pt" o:ole="">
+          <v:shape id="_x0000_i1176" type="#_x0000_t75" style="width:93pt;height:41.25pt" o:ole="">
             <v:imagedata r:id="rId282" o:title=""/>
           </v:shape>
-          <o:OLEObject Type="Embed" ProgID="Equation.DSMT4" ShapeID="_x0000_i1162" DrawAspect="Content" ObjectID="_1581848003" r:id="rId287"/>
+          <o:OLEObject Type="Embed" ProgID="Equation.DSMT4" ShapeID="_x0000_i1176" DrawAspect="Content" ObjectID="_1582035763" r:id="rId287"/>
         </w:object>
       </w:r>
       <w:r>
@@ -6469,10 +6460,10 @@
           <w:position w:val="-14"/>
         </w:rPr>
         <w:object w:dxaOrig="1100" w:dyaOrig="380">
-          <v:shape id="_x0000_i1163" type="#_x0000_t75" style="width:54.7pt;height:18.7pt" o:ole="">
+          <v:shape id="_x0000_i1177" type="#_x0000_t75" style="width:54.75pt;height:18.75pt" o:ole="">
             <v:imagedata r:id="rId288" o:title=""/>
           </v:shape>
-          <o:OLEObject Type="Embed" ProgID="Equation.DSMT4" ShapeID="_x0000_i1163" DrawAspect="Content" ObjectID="_1581848004" r:id="rId289"/>
+          <o:OLEObject Type="Embed" ProgID="Equation.DSMT4" ShapeID="_x0000_i1177" DrawAspect="Content" ObjectID="_1582035764" r:id="rId289"/>
         </w:object>
       </w:r>
       <w:r>
@@ -6489,10 +6480,10 @@
           <w:position w:val="-12"/>
         </w:rPr>
         <w:object w:dxaOrig="639" w:dyaOrig="360">
-          <v:shape id="_x0000_i1164" type="#_x0000_t75" style="width:32.25pt;height:18.25pt" o:ole="">
+          <v:shape id="_x0000_i1178" type="#_x0000_t75" style="width:32.25pt;height:18pt" o:ole="">
             <v:imagedata r:id="rId290" o:title=""/>
           </v:shape>
-          <o:OLEObject Type="Embed" ProgID="Equation.DSMT4" ShapeID="_x0000_i1164" DrawAspect="Content" ObjectID="_1581848005" r:id="rId291"/>
+          <o:OLEObject Type="Embed" ProgID="Equation.DSMT4" ShapeID="_x0000_i1178" DrawAspect="Content" ObjectID="_1582035765" r:id="rId291"/>
         </w:object>
       </w:r>
       <w:r>
@@ -6697,10 +6688,10 @@
           <w:position w:val="-6"/>
         </w:rPr>
         <w:object w:dxaOrig="220" w:dyaOrig="279">
-          <v:shape id="_x0000_i1165" type="#_x0000_t75" style="width:11.2pt;height:14.5pt" o:ole="">
+          <v:shape id="_x0000_i1179" type="#_x0000_t75" style="width:11.25pt;height:14.25pt" o:ole="">
             <v:imagedata r:id="rId292" o:title=""/>
           </v:shape>
-          <o:OLEObject Type="Embed" ProgID="Equation.DSMT4" ShapeID="_x0000_i1165" DrawAspect="Content" ObjectID="_1581848006" r:id="rId293"/>
+          <o:OLEObject Type="Embed" ProgID="Equation.DSMT4" ShapeID="_x0000_i1179" DrawAspect="Content" ObjectID="_1582035766" r:id="rId293"/>
         </w:object>
       </w:r>
       <w:r>
@@ -6792,10 +6783,10 @@
           <w:position w:val="-6"/>
         </w:rPr>
         <w:object w:dxaOrig="440" w:dyaOrig="220">
-          <v:shape id="_x0000_i1166" type="#_x0000_t75" style="width:21.5pt;height:11.2pt" o:ole="">
+          <v:shape id="_x0000_i1180" type="#_x0000_t75" style="width:21.75pt;height:11.25pt" o:ole="">
             <v:imagedata r:id="rId294" o:title=""/>
           </v:shape>
-          <o:OLEObject Type="Embed" ProgID="Equation.DSMT4" ShapeID="_x0000_i1166" DrawAspect="Content" ObjectID="_1581848007" r:id="rId295"/>
+          <o:OLEObject Type="Embed" ProgID="Equation.DSMT4" ShapeID="_x0000_i1180" DrawAspect="Content" ObjectID="_1582035767" r:id="rId295"/>
         </w:object>
       </w:r>
       <w:r>
@@ -6851,10 +6842,10 @@
           <w:position w:val="-12"/>
         </w:rPr>
         <w:object w:dxaOrig="820" w:dyaOrig="360">
-          <v:shape id="_x0000_i1167" type="#_x0000_t75" style="width:41.15pt;height:18.25pt" o:ole="">
+          <v:shape id="_x0000_i1181" type="#_x0000_t75" style="width:41.25pt;height:18pt" o:ole="">
             <v:imagedata r:id="rId296" o:title=""/>
           </v:shape>
-          <o:OLEObject Type="Embed" ProgID="Equation.DSMT4" ShapeID="_x0000_i1167" DrawAspect="Content" ObjectID="_1581848008" r:id="rId297"/>
+          <o:OLEObject Type="Embed" ProgID="Equation.DSMT4" ShapeID="_x0000_i1181" DrawAspect="Content" ObjectID="_1582035768" r:id="rId297"/>
         </w:object>
       </w:r>
       <w:r>
@@ -6865,10 +6856,10 @@
           <w:position w:val="-10"/>
         </w:rPr>
         <w:object w:dxaOrig="1100" w:dyaOrig="320">
-          <v:shape id="_x0000_i1168" type="#_x0000_t75" style="width:54.7pt;height:15.45pt" o:ole="">
+          <v:shape id="_x0000_i1182" type="#_x0000_t75" style="width:54.75pt;height:15.75pt" o:ole="">
             <v:imagedata r:id="rId298" o:title=""/>
           </v:shape>
-          <o:OLEObject Type="Embed" ProgID="Equation.DSMT4" ShapeID="_x0000_i1168" DrawAspect="Content" ObjectID="_1581848009" r:id="rId299"/>
+          <o:OLEObject Type="Embed" ProgID="Equation.DSMT4" ShapeID="_x0000_i1182" DrawAspect="Content" ObjectID="_1582035769" r:id="rId299"/>
         </w:object>
       </w:r>
       <w:r>
@@ -6879,10 +6870,10 @@
           <w:position w:val="-6"/>
         </w:rPr>
         <w:object w:dxaOrig="700" w:dyaOrig="279">
-          <v:shape id="_x0000_i1169" type="#_x0000_t75" style="width:35.55pt;height:14.5pt" o:ole="">
+          <v:shape id="_x0000_i1183" type="#_x0000_t75" style="width:35.25pt;height:14.25pt" o:ole="">
             <v:imagedata r:id="rId300" o:title=""/>
           </v:shape>
-          <o:OLEObject Type="Embed" ProgID="Equation.DSMT4" ShapeID="_x0000_i1169" DrawAspect="Content" ObjectID="_1581848010" r:id="rId301"/>
+          <o:OLEObject Type="Embed" ProgID="Equation.DSMT4" ShapeID="_x0000_i1183" DrawAspect="Content" ObjectID="_1582035770" r:id="rId301"/>
         </w:object>
       </w:r>
       <w:r>
@@ -6896,10 +6887,10 @@
           <w:position w:val="-6"/>
         </w:rPr>
         <w:object w:dxaOrig="200" w:dyaOrig="220">
-          <v:shape id="_x0000_i1170" type="#_x0000_t75" style="width:9.8pt;height:11.2pt" o:ole="">
+          <v:shape id="_x0000_i1184" type="#_x0000_t75" style="width:9.75pt;height:11.25pt" o:ole="">
             <v:imagedata r:id="rId302" o:title=""/>
           </v:shape>
-          <o:OLEObject Type="Embed" ProgID="Equation.DSMT4" ShapeID="_x0000_i1170" DrawAspect="Content" ObjectID="_1581848011" r:id="rId303"/>
+          <o:OLEObject Type="Embed" ProgID="Equation.DSMT4" ShapeID="_x0000_i1184" DrawAspect="Content" ObjectID="_1582035771" r:id="rId303"/>
         </w:object>
       </w:r>
       <w:r>
@@ -6925,10 +6916,10 @@
           <w:position w:val="-6"/>
         </w:rPr>
         <w:object w:dxaOrig="220" w:dyaOrig="279">
-          <v:shape id="_x0000_i1171" type="#_x0000_t75" style="width:11.2pt;height:14.5pt" o:ole="">
+          <v:shape id="_x0000_i1185" type="#_x0000_t75" style="width:11.25pt;height:14.25pt" o:ole="">
             <v:imagedata r:id="rId304" o:title=""/>
           </v:shape>
-          <o:OLEObject Type="Embed" ProgID="Equation.DSMT4" ShapeID="_x0000_i1171" DrawAspect="Content" ObjectID="_1581848012" r:id="rId305"/>
+          <o:OLEObject Type="Embed" ProgID="Equation.DSMT4" ShapeID="_x0000_i1185" DrawAspect="Content" ObjectID="_1582035772" r:id="rId305"/>
         </w:object>
       </w:r>
       <w:r>
@@ -6961,10 +6952,10 @@
           <w:position w:val="-14"/>
         </w:rPr>
         <w:object w:dxaOrig="1320" w:dyaOrig="380">
-          <v:shape id="_x0000_i1172" type="#_x0000_t75" style="width:65.9pt;height:18.7pt" o:ole="">
+          <v:shape id="_x0000_i1186" type="#_x0000_t75" style="width:66pt;height:18.75pt" o:ole="">
             <v:imagedata r:id="rId306" o:title=""/>
           </v:shape>
-          <o:OLEObject Type="Embed" ProgID="Equation.DSMT4" ShapeID="_x0000_i1172" DrawAspect="Content" ObjectID="_1581848013" r:id="rId307"/>
+          <o:OLEObject Type="Embed" ProgID="Equation.DSMT4" ShapeID="_x0000_i1186" DrawAspect="Content" ObjectID="_1582035773" r:id="rId307"/>
         </w:object>
       </w:r>
       <w:r>
@@ -6975,10 +6966,10 @@
           <w:position w:val="-12"/>
         </w:rPr>
         <w:object w:dxaOrig="1520" w:dyaOrig="360">
-          <v:shape id="_x0000_i1173" type="#_x0000_t75" style="width:75.75pt;height:18.25pt" o:ole="">
+          <v:shape id="_x0000_i1187" type="#_x0000_t75" style="width:75.75pt;height:18pt" o:ole="">
             <v:imagedata r:id="rId308" o:title=""/>
           </v:shape>
-          <o:OLEObject Type="Embed" ProgID="Equation.DSMT4" ShapeID="_x0000_i1173" DrawAspect="Content" ObjectID="_1581848014" r:id="rId309"/>
+          <o:OLEObject Type="Embed" ProgID="Equation.DSMT4" ShapeID="_x0000_i1187" DrawAspect="Content" ObjectID="_1582035774" r:id="rId309"/>
         </w:object>
       </w:r>
       <w:r>
@@ -6995,10 +6986,10 @@
           <w:position w:val="-6"/>
         </w:rPr>
         <w:object w:dxaOrig="680" w:dyaOrig="279">
-          <v:shape id="_x0000_i1174" type="#_x0000_t75" style="width:33.65pt;height:14.5pt" o:ole="">
+          <v:shape id="_x0000_i1188" type="#_x0000_t75" style="width:33.75pt;height:14.25pt" o:ole="">
             <v:imagedata r:id="rId310" o:title=""/>
           </v:shape>
-          <o:OLEObject Type="Embed" ProgID="Equation.DSMT4" ShapeID="_x0000_i1174" DrawAspect="Content" ObjectID="_1581848015" r:id="rId311"/>
+          <o:OLEObject Type="Embed" ProgID="Equation.DSMT4" ShapeID="_x0000_i1188" DrawAspect="Content" ObjectID="_1582035775" r:id="rId311"/>
         </w:object>
       </w:r>
       <w:r>
@@ -7015,10 +7006,10 @@
           <w:position w:val="-6"/>
         </w:rPr>
         <w:object w:dxaOrig="900" w:dyaOrig="279">
-          <v:shape id="_x0000_i1175" type="#_x0000_t75" style="width:44.9pt;height:14.5pt" o:ole="">
+          <v:shape id="_x0000_i1189" type="#_x0000_t75" style="width:45pt;height:14.25pt" o:ole="">
             <v:imagedata r:id="rId312" o:title=""/>
           </v:shape>
-          <o:OLEObject Type="Embed" ProgID="Equation.DSMT4" ShapeID="_x0000_i1175" DrawAspect="Content" ObjectID="_1581848016" r:id="rId313"/>
+          <o:OLEObject Type="Embed" ProgID="Equation.DSMT4" ShapeID="_x0000_i1189" DrawAspect="Content" ObjectID="_1582035776" r:id="rId313"/>
         </w:object>
       </w:r>
       <w:r>
@@ -7046,10 +7037,10 @@
           <w:position w:val="-14"/>
         </w:rPr>
         <w:object w:dxaOrig="2400" w:dyaOrig="380">
-          <v:shape id="_x0000_i1176" type="#_x0000_t75" style="width:120.15pt;height:18.7pt" o:ole="">
+          <v:shape id="_x0000_i1190" type="#_x0000_t75" style="width:120pt;height:18.75pt" o:ole="">
             <v:imagedata r:id="rId314" o:title=""/>
           </v:shape>
-          <o:OLEObject Type="Embed" ProgID="Equation.DSMT4" ShapeID="_x0000_i1176" DrawAspect="Content" ObjectID="_1581848017" r:id="rId315"/>
+          <o:OLEObject Type="Embed" ProgID="Equation.DSMT4" ShapeID="_x0000_i1190" DrawAspect="Content" ObjectID="_1582035777" r:id="rId315"/>
         </w:object>
       </w:r>
       <w:r>
@@ -7066,10 +7057,10 @@
           <w:position w:val="-10"/>
         </w:rPr>
         <w:object w:dxaOrig="620" w:dyaOrig="320">
-          <v:shape id="_x0000_i1177" type="#_x0000_t75" style="width:30.85pt;height:15.45pt" o:ole="">
+          <v:shape id="_x0000_i1191" type="#_x0000_t75" style="width:30.75pt;height:15.75pt" o:ole="">
             <v:imagedata r:id="rId316" o:title=""/>
           </v:shape>
-          <o:OLEObject Type="Embed" ProgID="Equation.DSMT4" ShapeID="_x0000_i1177" DrawAspect="Content" ObjectID="_1581848018" r:id="rId317"/>
+          <o:OLEObject Type="Embed" ProgID="Equation.DSMT4" ShapeID="_x0000_i1191" DrawAspect="Content" ObjectID="_1582035778" r:id="rId317"/>
         </w:object>
       </w:r>
       <w:r>
@@ -7083,10 +7074,10 @@
           <w:position w:val="-6"/>
         </w:rPr>
         <w:object w:dxaOrig="220" w:dyaOrig="279">
-          <v:shape id="_x0000_i1178" type="#_x0000_t75" style="width:11.2pt;height:14.5pt" o:ole="">
+          <v:shape id="_x0000_i1192" type="#_x0000_t75" style="width:11.25pt;height:14.25pt" o:ole="">
             <v:imagedata r:id="rId304" o:title=""/>
           </v:shape>
-          <o:OLEObject Type="Embed" ProgID="Equation.DSMT4" ShapeID="_x0000_i1178" DrawAspect="Content" ObjectID="_1581848019" r:id="rId318"/>
+          <o:OLEObject Type="Embed" ProgID="Equation.DSMT4" ShapeID="_x0000_i1192" DrawAspect="Content" ObjectID="_1582035779" r:id="rId318"/>
         </w:object>
       </w:r>
       <w:r>
@@ -7113,10 +7104,10 @@
           <w:position w:val="-14"/>
         </w:rPr>
         <w:object w:dxaOrig="1560" w:dyaOrig="380">
-          <v:shape id="_x0000_i1179" type="#_x0000_t75" style="width:78.1pt;height:18.7pt" o:ole="">
+          <v:shape id="_x0000_i1193" type="#_x0000_t75" style="width:78pt;height:18.75pt" o:ole="">
             <v:imagedata r:id="rId319" o:title=""/>
           </v:shape>
-          <o:OLEObject Type="Embed" ProgID="Equation.DSMT4" ShapeID="_x0000_i1179" DrawAspect="Content" ObjectID="_1581848020" r:id="rId320"/>
+          <o:OLEObject Type="Embed" ProgID="Equation.DSMT4" ShapeID="_x0000_i1193" DrawAspect="Content" ObjectID="_1582035780" r:id="rId320"/>
         </w:object>
       </w:r>
       <w:r>
@@ -7127,10 +7118,10 @@
           <w:position w:val="-12"/>
         </w:rPr>
         <w:object w:dxaOrig="900" w:dyaOrig="360">
-          <v:shape id="_x0000_i1180" type="#_x0000_t75" style="width:44.9pt;height:18.25pt" o:ole="">
+          <v:shape id="_x0000_i1194" type="#_x0000_t75" style="width:45pt;height:18pt" o:ole="">
             <v:imagedata r:id="rId321" o:title=""/>
           </v:shape>
-          <o:OLEObject Type="Embed" ProgID="Equation.DSMT4" ShapeID="_x0000_i1180" DrawAspect="Content" ObjectID="_1581848021" r:id="rId322"/>
+          <o:OLEObject Type="Embed" ProgID="Equation.DSMT4" ShapeID="_x0000_i1194" DrawAspect="Content" ObjectID="_1582035781" r:id="rId322"/>
         </w:object>
       </w:r>
       <w:r>
@@ -7141,10 +7132,10 @@
           <w:position w:val="-6"/>
         </w:rPr>
         <w:object w:dxaOrig="760" w:dyaOrig="279">
-          <v:shape id="_x0000_i1181" type="#_x0000_t75" style="width:38.35pt;height:14.5pt" o:ole="">
+          <v:shape id="_x0000_i1195" type="#_x0000_t75" style="width:38.25pt;height:14.25pt" o:ole="">
             <v:imagedata r:id="rId323" o:title=""/>
           </v:shape>
-          <o:OLEObject Type="Embed" ProgID="Equation.DSMT4" ShapeID="_x0000_i1181" DrawAspect="Content" ObjectID="_1581848022" r:id="rId324"/>
+          <o:OLEObject Type="Embed" ProgID="Equation.DSMT4" ShapeID="_x0000_i1195" DrawAspect="Content" ObjectID="_1582035782" r:id="rId324"/>
         </w:object>
       </w:r>
       <w:r>
@@ -7177,10 +7168,10 @@
           <w:position w:val="-10"/>
         </w:rPr>
         <w:object w:dxaOrig="460" w:dyaOrig="320">
-          <v:shape id="_x0000_i1182" type="#_x0000_t75" style="width:23.4pt;height:15.45pt" o:ole="">
+          <v:shape id="_x0000_i1196" type="#_x0000_t75" style="width:23.25pt;height:15.75pt" o:ole="">
             <v:imagedata r:id="rId325" o:title=""/>
           </v:shape>
-          <o:OLEObject Type="Embed" ProgID="Equation.DSMT4" ShapeID="_x0000_i1182" DrawAspect="Content" ObjectID="_1581848023" r:id="rId326"/>
+          <o:OLEObject Type="Embed" ProgID="Equation.DSMT4" ShapeID="_x0000_i1196" DrawAspect="Content" ObjectID="_1582035783" r:id="rId326"/>
         </w:object>
       </w:r>
       <w:r>
@@ -7194,10 +7185,10 @@
           <w:position w:val="-6"/>
         </w:rPr>
         <w:object w:dxaOrig="220" w:dyaOrig="279">
-          <v:shape id="_x0000_i1183" type="#_x0000_t75" style="width:11.2pt;height:14.5pt" o:ole="">
+          <v:shape id="_x0000_i1197" type="#_x0000_t75" style="width:11.25pt;height:14.25pt" o:ole="">
             <v:imagedata r:id="rId327" o:title=""/>
           </v:shape>
-          <o:OLEObject Type="Embed" ProgID="Equation.DSMT4" ShapeID="_x0000_i1183" DrawAspect="Content" ObjectID="_1581848024" r:id="rId328"/>
+          <o:OLEObject Type="Embed" ProgID="Equation.DSMT4" ShapeID="_x0000_i1197" DrawAspect="Content" ObjectID="_1582035784" r:id="rId328"/>
         </w:object>
       </w:r>
       <w:r>
@@ -7259,10 +7250,10 @@
           <w:position w:val="-14"/>
         </w:rPr>
         <w:object w:dxaOrig="720" w:dyaOrig="380">
-          <v:shape id="_x0000_i1184" type="#_x0000_t75" style="width:36pt;height:18.7pt" o:ole="">
+          <v:shape id="_x0000_i1198" type="#_x0000_t75" style="width:36pt;height:18.75pt" o:ole="">
             <v:imagedata r:id="rId329" o:title=""/>
           </v:shape>
-          <o:OLEObject Type="Embed" ProgID="Equation.DSMT4" ShapeID="_x0000_i1184" DrawAspect="Content" ObjectID="_1581848025" r:id="rId330"/>
+          <o:OLEObject Type="Embed" ProgID="Equation.DSMT4" ShapeID="_x0000_i1198" DrawAspect="Content" ObjectID="_1582035785" r:id="rId330"/>
         </w:object>
       </w:r>
     </w:p>
@@ -7273,10 +7264,10 @@
           <w:position w:val="-6"/>
         </w:rPr>
         <w:object w:dxaOrig="760" w:dyaOrig="279">
-          <v:shape id="_x0000_i1185" type="#_x0000_t75" style="width:38.35pt;height:14.5pt" o:ole="">
+          <v:shape id="_x0000_i1199" type="#_x0000_t75" style="width:38.25pt;height:14.25pt" o:ole="">
             <v:imagedata r:id="rId331" o:title=""/>
           </v:shape>
-          <o:OLEObject Type="Embed" ProgID="Equation.DSMT4" ShapeID="_x0000_i1185" DrawAspect="Content" ObjectID="_1581848026" r:id="rId332"/>
+          <o:OLEObject Type="Embed" ProgID="Equation.DSMT4" ShapeID="_x0000_i1199" DrawAspect="Content" ObjectID="_1582035786" r:id="rId332"/>
         </w:object>
       </w:r>
       <w:r>
@@ -7290,10 +7281,10 @@
           <w:position w:val="-14"/>
         </w:rPr>
         <w:object w:dxaOrig="1460" w:dyaOrig="380">
-          <v:shape id="_x0000_i1186" type="#_x0000_t75" style="width:72.45pt;height:18.7pt" o:ole="">
+          <v:shape id="_x0000_i1200" type="#_x0000_t75" style="width:72.75pt;height:18.75pt" o:ole="">
             <v:imagedata r:id="rId333" o:title=""/>
           </v:shape>
-          <o:OLEObject Type="Embed" ProgID="Equation.DSMT4" ShapeID="_x0000_i1186" DrawAspect="Content" ObjectID="_1581848027" r:id="rId334"/>
+          <o:OLEObject Type="Embed" ProgID="Equation.DSMT4" ShapeID="_x0000_i1200" DrawAspect="Content" ObjectID="_1582035787" r:id="rId334"/>
         </w:object>
       </w:r>
       <w:r>
@@ -7320,10 +7311,10 @@
           <w:position w:val="-14"/>
         </w:rPr>
         <w:object w:dxaOrig="1560" w:dyaOrig="380">
-          <v:shape id="_x0000_i1187" type="#_x0000_t75" style="width:78.1pt;height:18.7pt" o:ole="">
+          <v:shape id="_x0000_i1201" type="#_x0000_t75" style="width:78pt;height:18.75pt" o:ole="">
             <v:imagedata r:id="rId335" o:title=""/>
           </v:shape>
-          <o:OLEObject Type="Embed" ProgID="Equation.DSMT4" ShapeID="_x0000_i1187" DrawAspect="Content" ObjectID="_1581848028" r:id="rId336"/>
+          <o:OLEObject Type="Embed" ProgID="Equation.DSMT4" ShapeID="_x0000_i1201" DrawAspect="Content" ObjectID="_1582035788" r:id="rId336"/>
         </w:object>
       </w:r>
       <w:r>
@@ -7337,10 +7328,10 @@
           <w:position w:val="-14"/>
         </w:rPr>
         <w:object w:dxaOrig="1560" w:dyaOrig="380">
-          <v:shape id="_x0000_i1188" type="#_x0000_t75" style="width:78.1pt;height:18.7pt" o:ole="">
+          <v:shape id="_x0000_i1202" type="#_x0000_t75" style="width:78pt;height:18.75pt" o:ole="">
             <v:imagedata r:id="rId337" o:title=""/>
           </v:shape>
-          <o:OLEObject Type="Embed" ProgID="Equation.DSMT4" ShapeID="_x0000_i1188" DrawAspect="Content" ObjectID="_1581848029" r:id="rId338"/>
+          <o:OLEObject Type="Embed" ProgID="Equation.DSMT4" ShapeID="_x0000_i1202" DrawAspect="Content" ObjectID="_1582035789" r:id="rId338"/>
         </w:object>
       </w:r>
       <w:r>
@@ -7371,10 +7362,10 @@
           <w:position w:val="-6"/>
         </w:rPr>
         <w:object w:dxaOrig="279" w:dyaOrig="279">
-          <v:shape id="_x0000_i1189" type="#_x0000_t75" style="width:14.5pt;height:14.5pt" o:ole="">
+          <v:shape id="_x0000_i1203" type="#_x0000_t75" style="width:14.25pt;height:14.25pt" o:ole="">
             <v:imagedata r:id="rId339" o:title=""/>
           </v:shape>
-          <o:OLEObject Type="Embed" ProgID="Equation.DSMT4" ShapeID="_x0000_i1189" DrawAspect="Content" ObjectID="_1581848030" r:id="rId340"/>
+          <o:OLEObject Type="Embed" ProgID="Equation.DSMT4" ShapeID="_x0000_i1203" DrawAspect="Content" ObjectID="_1582035790" r:id="rId340"/>
         </w:object>
       </w:r>
     </w:p>
@@ -7384,10 +7375,10 @@
           <w:position w:val="-14"/>
         </w:rPr>
         <w:object w:dxaOrig="1560" w:dyaOrig="380">
-          <v:shape id="_x0000_i1190" type="#_x0000_t75" style="width:78.1pt;height:18.7pt" o:ole="">
+          <v:shape id="_x0000_i1204" type="#_x0000_t75" style="width:78pt;height:18.75pt" o:ole="">
             <v:imagedata r:id="rId341" o:title=""/>
           </v:shape>
-          <o:OLEObject Type="Embed" ProgID="Equation.DSMT4" ShapeID="_x0000_i1190" DrawAspect="Content" ObjectID="_1581848031" r:id="rId342"/>
+          <o:OLEObject Type="Embed" ProgID="Equation.DSMT4" ShapeID="_x0000_i1204" DrawAspect="Content" ObjectID="_1582035791" r:id="rId342"/>
         </w:object>
       </w:r>
       <w:r>
@@ -7401,10 +7392,10 @@
           <w:position w:val="-14"/>
         </w:rPr>
         <w:object w:dxaOrig="1460" w:dyaOrig="380">
-          <v:shape id="_x0000_i1191" type="#_x0000_t75" style="width:72.45pt;height:18.7pt" o:ole="">
+          <v:shape id="_x0000_i1205" type="#_x0000_t75" style="width:72.75pt;height:18.75pt" o:ole="">
             <v:imagedata r:id="rId333" o:title=""/>
           </v:shape>
-          <o:OLEObject Type="Embed" ProgID="Equation.DSMT4" ShapeID="_x0000_i1191" DrawAspect="Content" ObjectID="_1581848032" r:id="rId343"/>
+          <o:OLEObject Type="Embed" ProgID="Equation.DSMT4" ShapeID="_x0000_i1205" DrawAspect="Content" ObjectID="_1582035792" r:id="rId343"/>
         </w:object>
       </w:r>
       <w:r>
@@ -7418,10 +7409,10 @@
           <w:position w:val="-10"/>
         </w:rPr>
         <w:object w:dxaOrig="200" w:dyaOrig="260">
-          <v:shape id="_x0000_i1192" type="#_x0000_t75" style="width:9.8pt;height:12.6pt" o:ole="">
+          <v:shape id="_x0000_i1206" type="#_x0000_t75" style="width:9.75pt;height:12.75pt" o:ole="">
             <v:imagedata r:id="rId344" o:title=""/>
           </v:shape>
-          <o:OLEObject Type="Embed" ProgID="Equation.DSMT4" ShapeID="_x0000_i1192" DrawAspect="Content" ObjectID="_1581848033" r:id="rId345"/>
+          <o:OLEObject Type="Embed" ProgID="Equation.DSMT4" ShapeID="_x0000_i1206" DrawAspect="Content" ObjectID="_1582035793" r:id="rId345"/>
         </w:object>
       </w:r>
       <w:r>
@@ -7435,10 +7426,10 @@
           <w:position w:val="-6"/>
         </w:rPr>
         <w:object w:dxaOrig="220" w:dyaOrig="279">
-          <v:shape id="_x0000_i1193" type="#_x0000_t75" style="width:11.2pt;height:14.5pt" o:ole="">
+          <v:shape id="_x0000_i1207" type="#_x0000_t75" style="width:11.25pt;height:14.25pt" o:ole="">
             <v:imagedata r:id="rId304" o:title=""/>
           </v:shape>
-          <o:OLEObject Type="Embed" ProgID="Equation.DSMT4" ShapeID="_x0000_i1193" DrawAspect="Content" ObjectID="_1581848034" r:id="rId346"/>
+          <o:OLEObject Type="Embed" ProgID="Equation.DSMT4" ShapeID="_x0000_i1207" DrawAspect="Content" ObjectID="_1582035794" r:id="rId346"/>
         </w:object>
       </w:r>
       <w:r>
@@ -7458,10 +7449,10 @@
           <w:position w:val="-6"/>
         </w:rPr>
         <w:object w:dxaOrig="220" w:dyaOrig="279">
-          <v:shape id="_x0000_i1194" type="#_x0000_t75" style="width:11.2pt;height:14.5pt" o:ole="">
+          <v:shape id="_x0000_i1208" type="#_x0000_t75" style="width:11.25pt;height:14.25pt" o:ole="">
             <v:imagedata r:id="rId304" o:title=""/>
           </v:shape>
-          <o:OLEObject Type="Embed" ProgID="Equation.DSMT4" ShapeID="_x0000_i1194" DrawAspect="Content" ObjectID="_1581848035" r:id="rId347"/>
+          <o:OLEObject Type="Embed" ProgID="Equation.DSMT4" ShapeID="_x0000_i1208" DrawAspect="Content" ObjectID="_1582035795" r:id="rId347"/>
         </w:object>
       </w:r>
       <w:r>
@@ -7509,10 +7500,10 @@
           <w:position w:val="-14"/>
         </w:rPr>
         <w:object w:dxaOrig="859" w:dyaOrig="380">
-          <v:shape id="_x0000_i1195" type="#_x0000_t75" style="width:42.55pt;height:18.7pt" o:ole="">
+          <v:shape id="_x0000_i1209" type="#_x0000_t75" style="width:42.75pt;height:18.75pt" o:ole="">
             <v:imagedata r:id="rId348" o:title=""/>
           </v:shape>
-          <o:OLEObject Type="Embed" ProgID="Equation.DSMT4" ShapeID="_x0000_i1195" DrawAspect="Content" ObjectID="_1581848036" r:id="rId349"/>
+          <o:OLEObject Type="Embed" ProgID="Equation.DSMT4" ShapeID="_x0000_i1209" DrawAspect="Content" ObjectID="_1582035796" r:id="rId349"/>
         </w:object>
       </w:r>
     </w:p>
@@ -7522,10 +7513,10 @@
           <w:position w:val="-14"/>
         </w:rPr>
         <w:object w:dxaOrig="859" w:dyaOrig="380">
-          <v:shape id="_x0000_i1196" type="#_x0000_t75" style="width:42.55pt;height:18.7pt" o:ole="">
+          <v:shape id="_x0000_i1210" type="#_x0000_t75" style="width:42.75pt;height:18.75pt" o:ole="">
             <v:imagedata r:id="rId348" o:title=""/>
           </v:shape>
-          <o:OLEObject Type="Embed" ProgID="Equation.DSMT4" ShapeID="_x0000_i1196" DrawAspect="Content" ObjectID="_1581848037" r:id="rId350"/>
+          <o:OLEObject Type="Embed" ProgID="Equation.DSMT4" ShapeID="_x0000_i1210" DrawAspect="Content" ObjectID="_1582035797" r:id="rId350"/>
         </w:object>
       </w:r>
       <w:r>
@@ -7539,10 +7530,10 @@
           <w:position w:val="-14"/>
         </w:rPr>
         <w:object w:dxaOrig="2280" w:dyaOrig="380">
-          <v:shape id="_x0000_i1197" type="#_x0000_t75" style="width:114.1pt;height:18.7pt" o:ole="">
+          <v:shape id="_x0000_i1211" type="#_x0000_t75" style="width:114pt;height:18.75pt" o:ole="">
             <v:imagedata r:id="rId351" o:title=""/>
           </v:shape>
-          <o:OLEObject Type="Embed" ProgID="Equation.DSMT4" ShapeID="_x0000_i1197" DrawAspect="Content" ObjectID="_1581848038" r:id="rId352"/>
+          <o:OLEObject Type="Embed" ProgID="Equation.DSMT4" ShapeID="_x0000_i1211" DrawAspect="Content" ObjectID="_1582035798" r:id="rId352"/>
         </w:object>
       </w:r>
       <w:r>
@@ -7637,10 +7628,10 @@
           <w:position w:val="-12"/>
         </w:rPr>
         <w:object w:dxaOrig="279" w:dyaOrig="360">
-          <v:shape id="_x0000_i1198" type="#_x0000_t75" style="width:14.5pt;height:18.25pt" o:ole="">
+          <v:shape id="_x0000_i1212" type="#_x0000_t75" style="width:14.25pt;height:18pt" o:ole="">
             <v:imagedata r:id="rId353" o:title=""/>
           </v:shape>
-          <o:OLEObject Type="Embed" ProgID="Equation.DSMT4" ShapeID="_x0000_i1198" DrawAspect="Content" ObjectID="_1581848039" r:id="rId354"/>
+          <o:OLEObject Type="Embed" ProgID="Equation.DSMT4" ShapeID="_x0000_i1212" DrawAspect="Content" ObjectID="_1582035799" r:id="rId354"/>
         </w:object>
       </w:r>
     </w:p>
@@ -7650,10 +7641,10 @@
           <w:position w:val="-12"/>
         </w:rPr>
         <w:object w:dxaOrig="720" w:dyaOrig="360">
-          <v:shape id="_x0000_i1199" type="#_x0000_t75" style="width:36pt;height:18.25pt" o:ole="">
+          <v:shape id="_x0000_i1213" type="#_x0000_t75" style="width:36pt;height:18pt" o:ole="">
             <v:imagedata r:id="rId355" o:title=""/>
           </v:shape>
-          <o:OLEObject Type="Embed" ProgID="Equation.DSMT4" ShapeID="_x0000_i1199" DrawAspect="Content" ObjectID="_1581848040" r:id="rId356"/>
+          <o:OLEObject Type="Embed" ProgID="Equation.DSMT4" ShapeID="_x0000_i1213" DrawAspect="Content" ObjectID="_1582035800" r:id="rId356"/>
         </w:object>
       </w:r>
       <w:r>
@@ -7664,10 +7655,10 @@
           <w:position w:val="-10"/>
         </w:rPr>
         <w:object w:dxaOrig="1100" w:dyaOrig="320">
-          <v:shape id="_x0000_i1200" type="#_x0000_t75" style="width:54.7pt;height:15.45pt" o:ole="">
+          <v:shape id="_x0000_i1214" type="#_x0000_t75" style="width:54.75pt;height:15.75pt" o:ole="">
             <v:imagedata r:id="rId357" o:title=""/>
           </v:shape>
-          <o:OLEObject Type="Embed" ProgID="Equation.DSMT4" ShapeID="_x0000_i1200" DrawAspect="Content" ObjectID="_1581848041" r:id="rId358"/>
+          <o:OLEObject Type="Embed" ProgID="Equation.DSMT4" ShapeID="_x0000_i1214" DrawAspect="Content" ObjectID="_1582035801" r:id="rId358"/>
         </w:object>
       </w:r>
       <w:r>
@@ -7678,10 +7669,10 @@
           <w:position w:val="-6"/>
         </w:rPr>
         <w:object w:dxaOrig="680" w:dyaOrig="279">
-          <v:shape id="_x0000_i1201" type="#_x0000_t75" style="width:33.65pt;height:14.5pt" o:ole="">
+          <v:shape id="_x0000_i1215" type="#_x0000_t75" style="width:33.75pt;height:14.25pt" o:ole="">
             <v:imagedata r:id="rId310" o:title=""/>
           </v:shape>
-          <o:OLEObject Type="Embed" ProgID="Equation.DSMT4" ShapeID="_x0000_i1201" DrawAspect="Content" ObjectID="_1581848042" r:id="rId359"/>
+          <o:OLEObject Type="Embed" ProgID="Equation.DSMT4" ShapeID="_x0000_i1215" DrawAspect="Content" ObjectID="_1582035802" r:id="rId359"/>
         </w:object>
       </w:r>
       <w:r>
@@ -7692,10 +7683,10 @@
           <w:position w:val="-10"/>
         </w:rPr>
         <w:object w:dxaOrig="620" w:dyaOrig="320">
-          <v:shape id="_x0000_i1202" type="#_x0000_t75" style="width:30.85pt;height:15.45pt" o:ole="">
+          <v:shape id="_x0000_i1216" type="#_x0000_t75" style="width:30.75pt;height:15.75pt" o:ole="">
             <v:imagedata r:id="rId316" o:title=""/>
           </v:shape>
-          <o:OLEObject Type="Embed" ProgID="Equation.DSMT4" ShapeID="_x0000_i1202" DrawAspect="Content" ObjectID="_1581848043" r:id="rId360"/>
+          <o:OLEObject Type="Embed" ProgID="Equation.DSMT4" ShapeID="_x0000_i1216" DrawAspect="Content" ObjectID="_1582035803" r:id="rId360"/>
         </w:object>
       </w:r>
       <w:r>
@@ -7706,10 +7697,10 @@
           <w:position w:val="-10"/>
         </w:rPr>
         <w:object w:dxaOrig="460" w:dyaOrig="320">
-          <v:shape id="_x0000_i1203" type="#_x0000_t75" style="width:23.4pt;height:15.45pt" o:ole="">
+          <v:shape id="_x0000_i1217" type="#_x0000_t75" style="width:23.25pt;height:15.75pt" o:ole="">
             <v:imagedata r:id="rId361" o:title=""/>
           </v:shape>
-          <o:OLEObject Type="Embed" ProgID="Equation.DSMT4" ShapeID="_x0000_i1203" DrawAspect="Content" ObjectID="_1581848044" r:id="rId362"/>
+          <o:OLEObject Type="Embed" ProgID="Equation.DSMT4" ShapeID="_x0000_i1217" DrawAspect="Content" ObjectID="_1582035804" r:id="rId362"/>
         </w:object>
       </w:r>
     </w:p>
@@ -7745,10 +7736,10 @@
           <w:position w:val="-12"/>
         </w:rPr>
         <w:object w:dxaOrig="840" w:dyaOrig="360">
-          <v:shape id="_x0000_i1204" type="#_x0000_t75" style="width:42.1pt;height:18.25pt" o:ole="">
+          <v:shape id="_x0000_i1218" type="#_x0000_t75" style="width:42pt;height:18pt" o:ole="">
             <v:imagedata r:id="rId363" o:title=""/>
           </v:shape>
-          <o:OLEObject Type="Embed" ProgID="Equation.DSMT4" ShapeID="_x0000_i1204" DrawAspect="Content" ObjectID="_1581848045" r:id="rId364"/>
+          <o:OLEObject Type="Embed" ProgID="Equation.DSMT4" ShapeID="_x0000_i1218" DrawAspect="Content" ObjectID="_1582035805" r:id="rId364"/>
         </w:object>
       </w:r>
     </w:p>
@@ -7827,10 +7818,10 @@
           <w:position w:val="-12"/>
         </w:rPr>
         <w:object w:dxaOrig="720" w:dyaOrig="360">
-          <v:shape id="_x0000_i1205" type="#_x0000_t75" style="width:36pt;height:18.25pt" o:ole="">
+          <v:shape id="_x0000_i1219" type="#_x0000_t75" style="width:36pt;height:18pt" o:ole="">
             <v:imagedata r:id="rId355" o:title=""/>
           </v:shape>
-          <o:OLEObject Type="Embed" ProgID="Equation.DSMT4" ShapeID="_x0000_i1205" DrawAspect="Content" ObjectID="_1581848046" r:id="rId366"/>
+          <o:OLEObject Type="Embed" ProgID="Equation.DSMT4" ShapeID="_x0000_i1219" DrawAspect="Content" ObjectID="_1582035806" r:id="rId366"/>
         </w:object>
       </w:r>
     </w:p>
@@ -7908,10 +7899,10 @@
           <w:position w:val="-12"/>
         </w:rPr>
         <w:object w:dxaOrig="720" w:dyaOrig="360">
-          <v:shape id="_x0000_i1206" type="#_x0000_t75" style="width:36pt;height:18.25pt" o:ole="">
+          <v:shape id="_x0000_i1220" type="#_x0000_t75" style="width:36pt;height:18pt" o:ole="">
             <v:imagedata r:id="rId368" o:title=""/>
           </v:shape>
-          <o:OLEObject Type="Embed" ProgID="Equation.DSMT4" ShapeID="_x0000_i1206" DrawAspect="Content" ObjectID="_1581848047" r:id="rId369"/>
+          <o:OLEObject Type="Embed" ProgID="Equation.DSMT4" ShapeID="_x0000_i1220" DrawAspect="Content" ObjectID="_1582035807" r:id="rId369"/>
         </w:object>
       </w:r>
     </w:p>
@@ -7990,10 +7981,10 @@
           <w:position w:val="-12"/>
         </w:rPr>
         <w:object w:dxaOrig="680" w:dyaOrig="360">
-          <v:shape id="_x0000_i1207" type="#_x0000_t75" style="width:33.65pt;height:18.25pt" o:ole="">
+          <v:shape id="_x0000_i1221" type="#_x0000_t75" style="width:33.75pt;height:18pt" o:ole="">
             <v:imagedata r:id="rId371" o:title=""/>
           </v:shape>
-          <o:OLEObject Type="Embed" ProgID="Equation.DSMT4" ShapeID="_x0000_i1207" DrawAspect="Content" ObjectID="_1581848048" r:id="rId372"/>
+          <o:OLEObject Type="Embed" ProgID="Equation.DSMT4" ShapeID="_x0000_i1221" DrawAspect="Content" ObjectID="_1582035808" r:id="rId372"/>
         </w:object>
       </w:r>
     </w:p>
@@ -8071,10 +8062,10 @@
           <w:position w:val="-12"/>
         </w:rPr>
         <w:object w:dxaOrig="800" w:dyaOrig="360">
-          <v:shape id="_x0000_i1208" type="#_x0000_t75" style="width:39.75pt;height:18.25pt" o:ole="">
+          <v:shape id="_x0000_i1222" type="#_x0000_t75" style="width:39.75pt;height:18pt" o:ole="">
             <v:imagedata r:id="rId374" o:title=""/>
           </v:shape>
-          <o:OLEObject Type="Embed" ProgID="Equation.DSMT4" ShapeID="_x0000_i1208" DrawAspect="Content" ObjectID="_1581848049" r:id="rId375"/>
+          <o:OLEObject Type="Embed" ProgID="Equation.DSMT4" ShapeID="_x0000_i1222" DrawAspect="Content" ObjectID="_1582035809" r:id="rId375"/>
         </w:object>
       </w:r>
     </w:p>
@@ -8153,10 +8144,10 @@
           <w:position w:val="-12"/>
         </w:rPr>
         <w:object w:dxaOrig="920" w:dyaOrig="360">
-          <v:shape id="_x0000_i1209" type="#_x0000_t75" style="width:45.8pt;height:18.25pt" o:ole="">
+          <v:shape id="_x0000_i1223" type="#_x0000_t75" style="width:45.75pt;height:18pt" o:ole="">
             <v:imagedata r:id="rId377" o:title=""/>
           </v:shape>
-          <o:OLEObject Type="Embed" ProgID="Equation.DSMT4" ShapeID="_x0000_i1209" DrawAspect="Content" ObjectID="_1581848050" r:id="rId378"/>
+          <o:OLEObject Type="Embed" ProgID="Equation.DSMT4" ShapeID="_x0000_i1223" DrawAspect="Content" ObjectID="_1582035810" r:id="rId378"/>
         </w:object>
       </w:r>
     </w:p>
@@ -8228,10 +8219,10 @@
           <w:position w:val="-12"/>
         </w:rPr>
         <w:object w:dxaOrig="279" w:dyaOrig="360">
-          <v:shape id="_x0000_i1210" type="#_x0000_t75" style="width:14.5pt;height:18.25pt" o:ole="">
+          <v:shape id="_x0000_i1224" type="#_x0000_t75" style="width:14.25pt;height:18pt" o:ole="">
             <v:imagedata r:id="rId380" o:title=""/>
           </v:shape>
-          <o:OLEObject Type="Embed" ProgID="Equation.DSMT4" ShapeID="_x0000_i1210" DrawAspect="Content" ObjectID="_1581848051" r:id="rId381"/>
+          <o:OLEObject Type="Embed" ProgID="Equation.DSMT4" ShapeID="_x0000_i1224" DrawAspect="Content" ObjectID="_1582035811" r:id="rId381"/>
         </w:object>
       </w:r>
       <w:r>
@@ -8256,10 +8247,10 @@
           <w:position w:val="-12"/>
         </w:rPr>
         <w:object w:dxaOrig="520" w:dyaOrig="360">
-          <v:shape id="_x0000_i1211" type="#_x0000_t75" style="width:26.2pt;height:18.25pt" o:ole="">
+          <v:shape id="_x0000_i1225" type="#_x0000_t75" style="width:26.25pt;height:18pt" o:ole="">
             <v:imagedata r:id="rId382" o:title=""/>
           </v:shape>
-          <o:OLEObject Type="Embed" ProgID="Equation.DSMT4" ShapeID="_x0000_i1211" DrawAspect="Content" ObjectID="_1581848052" r:id="rId383"/>
+          <o:OLEObject Type="Embed" ProgID="Equation.DSMT4" ShapeID="_x0000_i1225" DrawAspect="Content" ObjectID="_1582035812" r:id="rId383"/>
         </w:object>
       </w:r>
     </w:p>
@@ -8276,10 +8267,10 @@
           <w:position w:val="-12"/>
         </w:rPr>
         <w:object w:dxaOrig="720" w:dyaOrig="360">
-          <v:shape id="_x0000_i1212" type="#_x0000_t75" style="width:36pt;height:18.25pt" o:ole="">
+          <v:shape id="_x0000_i1226" type="#_x0000_t75" style="width:36pt;height:18pt" o:ole="">
             <v:imagedata r:id="rId355" o:title=""/>
           </v:shape>
-          <o:OLEObject Type="Embed" ProgID="Equation.DSMT4" ShapeID="_x0000_i1212" DrawAspect="Content" ObjectID="_1581848053" r:id="rId384"/>
+          <o:OLEObject Type="Embed" ProgID="Equation.DSMT4" ShapeID="_x0000_i1226" DrawAspect="Content" ObjectID="_1582035813" r:id="rId384"/>
         </w:object>
       </w:r>
       <w:r>
@@ -8290,10 +8281,10 @@
           <w:position w:val="-6"/>
         </w:rPr>
         <w:object w:dxaOrig="700" w:dyaOrig="279">
-          <v:shape id="_x0000_i1213" type="#_x0000_t75" style="width:35.55pt;height:14.5pt" o:ole="">
+          <v:shape id="_x0000_i1227" type="#_x0000_t75" style="width:35.25pt;height:14.25pt" o:ole="">
             <v:imagedata r:id="rId300" o:title=""/>
           </v:shape>
-          <o:OLEObject Type="Embed" ProgID="Equation.DSMT4" ShapeID="_x0000_i1213" DrawAspect="Content" ObjectID="_1581848054" r:id="rId385"/>
+          <o:OLEObject Type="Embed" ProgID="Equation.DSMT4" ShapeID="_x0000_i1227" DrawAspect="Content" ObjectID="_1582035814" r:id="rId385"/>
         </w:object>
       </w:r>
       <w:r>
@@ -8304,10 +8295,10 @@
           <w:position w:val="-12"/>
         </w:rPr>
         <w:object w:dxaOrig="1460" w:dyaOrig="360">
-          <v:shape id="_x0000_i1214" type="#_x0000_t75" style="width:72.45pt;height:18.25pt" o:ole="">
+          <v:shape id="_x0000_i1228" type="#_x0000_t75" style="width:72.75pt;height:18pt" o:ole="">
             <v:imagedata r:id="rId386" o:title=""/>
           </v:shape>
-          <o:OLEObject Type="Embed" ProgID="Equation.DSMT4" ShapeID="_x0000_i1214" DrawAspect="Content" ObjectID="_1581848055" r:id="rId387"/>
+          <o:OLEObject Type="Embed" ProgID="Equation.DSMT4" ShapeID="_x0000_i1228" DrawAspect="Content" ObjectID="_1582035815" r:id="rId387"/>
         </w:object>
       </w:r>
       <w:r>
@@ -8318,10 +8309,10 @@
           <w:position w:val="-6"/>
         </w:rPr>
         <w:object w:dxaOrig="680" w:dyaOrig="279">
-          <v:shape id="_x0000_i1215" type="#_x0000_t75" style="width:33.65pt;height:14.5pt" o:ole="">
+          <v:shape id="_x0000_i1229" type="#_x0000_t75" style="width:33.75pt;height:14.25pt" o:ole="">
             <v:imagedata r:id="rId310" o:title=""/>
           </v:shape>
-          <o:OLEObject Type="Embed" ProgID="Equation.DSMT4" ShapeID="_x0000_i1215" DrawAspect="Content" ObjectID="_1581848056" r:id="rId388"/>
+          <o:OLEObject Type="Embed" ProgID="Equation.DSMT4" ShapeID="_x0000_i1229" DrawAspect="Content" ObjectID="_1582035816" r:id="rId388"/>
         </w:object>
       </w:r>
       <w:r>
@@ -8332,10 +8323,10 @@
           <w:position w:val="-10"/>
         </w:rPr>
         <w:object w:dxaOrig="620" w:dyaOrig="320">
-          <v:shape id="_x0000_i1216" type="#_x0000_t75" style="width:30.85pt;height:15.45pt" o:ole="">
+          <v:shape id="_x0000_i1230" type="#_x0000_t75" style="width:30.75pt;height:15.75pt" o:ole="">
             <v:imagedata r:id="rId316" o:title=""/>
           </v:shape>
-          <o:OLEObject Type="Embed" ProgID="Equation.DSMT4" ShapeID="_x0000_i1216" DrawAspect="Content" ObjectID="_1581848057" r:id="rId389"/>
+          <o:OLEObject Type="Embed" ProgID="Equation.DSMT4" ShapeID="_x0000_i1230" DrawAspect="Content" ObjectID="_1582035817" r:id="rId389"/>
         </w:object>
       </w:r>
       <w:r>
@@ -8346,10 +8337,10 @@
           <w:position w:val="-10"/>
         </w:rPr>
         <w:object w:dxaOrig="460" w:dyaOrig="320">
-          <v:shape id="_x0000_i1217" type="#_x0000_t75" style="width:23.4pt;height:15.45pt" o:ole="">
+          <v:shape id="_x0000_i1231" type="#_x0000_t75" style="width:23.25pt;height:15.75pt" o:ole="">
             <v:imagedata r:id="rId361" o:title=""/>
           </v:shape>
-          <o:OLEObject Type="Embed" ProgID="Equation.DSMT4" ShapeID="_x0000_i1217" DrawAspect="Content" ObjectID="_1581848058" r:id="rId390"/>
+          <o:OLEObject Type="Embed" ProgID="Equation.DSMT4" ShapeID="_x0000_i1231" DrawAspect="Content" ObjectID="_1582035818" r:id="rId390"/>
         </w:object>
       </w:r>
       <w:r>
@@ -8369,10 +8360,10 @@
           <w:position w:val="-12"/>
         </w:rPr>
         <w:object w:dxaOrig="520" w:dyaOrig="360">
-          <v:shape id="_x0000_i1218" type="#_x0000_t75" style="width:26.2pt;height:18.25pt" o:ole="">
+          <v:shape id="_x0000_i1232" type="#_x0000_t75" style="width:26.25pt;height:18pt" o:ole="">
             <v:imagedata r:id="rId382" o:title=""/>
           </v:shape>
-          <o:OLEObject Type="Embed" ProgID="Equation.DSMT4" ShapeID="_x0000_i1218" DrawAspect="Content" ObjectID="_1581848059" r:id="rId391"/>
+          <o:OLEObject Type="Embed" ProgID="Equation.DSMT4" ShapeID="_x0000_i1232" DrawAspect="Content" ObjectID="_1582035819" r:id="rId391"/>
         </w:object>
       </w:r>
       <w:r>
@@ -8420,10 +8411,10 @@
           <w:position w:val="-6"/>
         </w:rPr>
         <w:object w:dxaOrig="200" w:dyaOrig="220">
-          <v:shape id="_x0000_i1219" type="#_x0000_t75" style="width:9.8pt;height:11.2pt" o:ole="">
+          <v:shape id="_x0000_i1233" type="#_x0000_t75" style="width:9.75pt;height:11.25pt" o:ole="">
             <v:imagedata r:id="rId392" o:title=""/>
           </v:shape>
-          <o:OLEObject Type="Embed" ProgID="Equation.DSMT4" ShapeID="_x0000_i1219" DrawAspect="Content" ObjectID="_1581848060" r:id="rId393"/>
+          <o:OLEObject Type="Embed" ProgID="Equation.DSMT4" ShapeID="_x0000_i1233" DrawAspect="Content" ObjectID="_1582035820" r:id="rId393"/>
         </w:object>
       </w:r>
     </w:p>
@@ -8439,10 +8430,10 @@
           <w:position w:val="-12"/>
         </w:rPr>
         <w:object w:dxaOrig="720" w:dyaOrig="360">
-          <v:shape id="_x0000_i1220" type="#_x0000_t75" style="width:36pt;height:18.25pt" o:ole="">
+          <v:shape id="_x0000_i1234" type="#_x0000_t75" style="width:36pt;height:18pt" o:ole="">
             <v:imagedata r:id="rId355" o:title=""/>
           </v:shape>
-          <o:OLEObject Type="Embed" ProgID="Equation.DSMT4" ShapeID="_x0000_i1220" DrawAspect="Content" ObjectID="_1581848061" r:id="rId394"/>
+          <o:OLEObject Type="Embed" ProgID="Equation.DSMT4" ShapeID="_x0000_i1234" DrawAspect="Content" ObjectID="_1582035821" r:id="rId394"/>
         </w:object>
       </w:r>
       <w:r>
@@ -8453,10 +8444,10 @@
           <w:position w:val="-12"/>
         </w:rPr>
         <w:object w:dxaOrig="1460" w:dyaOrig="360">
-          <v:shape id="_x0000_i1221" type="#_x0000_t75" style="width:72.45pt;height:18.25pt" o:ole="">
+          <v:shape id="_x0000_i1235" type="#_x0000_t75" style="width:72.75pt;height:18pt" o:ole="">
             <v:imagedata r:id="rId395" o:title=""/>
           </v:shape>
-          <o:OLEObject Type="Embed" ProgID="Equation.DSMT4" ShapeID="_x0000_i1221" DrawAspect="Content" ObjectID="_1581848062" r:id="rId396"/>
+          <o:OLEObject Type="Embed" ProgID="Equation.DSMT4" ShapeID="_x0000_i1235" DrawAspect="Content" ObjectID="_1582035822" r:id="rId396"/>
         </w:object>
       </w:r>
       <w:r>
@@ -8467,10 +8458,10 @@
           <w:position w:val="-6"/>
         </w:rPr>
         <w:object w:dxaOrig="680" w:dyaOrig="279">
-          <v:shape id="_x0000_i1222" type="#_x0000_t75" style="width:33.65pt;height:14.5pt" o:ole="">
+          <v:shape id="_x0000_i1236" type="#_x0000_t75" style="width:33.75pt;height:14.25pt" o:ole="">
             <v:imagedata r:id="rId310" o:title=""/>
           </v:shape>
-          <o:OLEObject Type="Embed" ProgID="Equation.DSMT4" ShapeID="_x0000_i1222" DrawAspect="Content" ObjectID="_1581848063" r:id="rId397"/>
+          <o:OLEObject Type="Embed" ProgID="Equation.DSMT4" ShapeID="_x0000_i1236" DrawAspect="Content" ObjectID="_1582035823" r:id="rId397"/>
         </w:object>
       </w:r>
       <w:r>
@@ -8481,10 +8472,10 @@
           <w:position w:val="-10"/>
         </w:rPr>
         <w:object w:dxaOrig="620" w:dyaOrig="320">
-          <v:shape id="_x0000_i1223" type="#_x0000_t75" style="width:30.85pt;height:15.45pt" o:ole="">
+          <v:shape id="_x0000_i1237" type="#_x0000_t75" style="width:30.75pt;height:15.75pt" o:ole="">
             <v:imagedata r:id="rId316" o:title=""/>
           </v:shape>
-          <o:OLEObject Type="Embed" ProgID="Equation.DSMT4" ShapeID="_x0000_i1223" DrawAspect="Content" ObjectID="_1581848064" r:id="rId398"/>
+          <o:OLEObject Type="Embed" ProgID="Equation.DSMT4" ShapeID="_x0000_i1237" DrawAspect="Content" ObjectID="_1582035824" r:id="rId398"/>
         </w:object>
       </w:r>
       <w:r>
@@ -8495,10 +8486,10 @@
           <w:position w:val="-10"/>
         </w:rPr>
         <w:object w:dxaOrig="460" w:dyaOrig="320">
-          <v:shape id="_x0000_i1224" type="#_x0000_t75" style="width:23.4pt;height:15.45pt" o:ole="">
+          <v:shape id="_x0000_i1238" type="#_x0000_t75" style="width:23.25pt;height:15.75pt" o:ole="">
             <v:imagedata r:id="rId361" o:title=""/>
           </v:shape>
-          <o:OLEObject Type="Embed" ProgID="Equation.DSMT4" ShapeID="_x0000_i1224" DrawAspect="Content" ObjectID="_1581848065" r:id="rId399"/>
+          <o:OLEObject Type="Embed" ProgID="Equation.DSMT4" ShapeID="_x0000_i1238" DrawAspect="Content" ObjectID="_1582035825" r:id="rId399"/>
         </w:object>
       </w:r>
       <w:r>
@@ -8512,10 +8503,10 @@
           <w:position w:val="-12"/>
         </w:rPr>
         <w:object w:dxaOrig="520" w:dyaOrig="360">
-          <v:shape id="_x0000_i1225" type="#_x0000_t75" style="width:26.2pt;height:18.25pt" o:ole="">
+          <v:shape id="_x0000_i1239" type="#_x0000_t75" style="width:26.25pt;height:18pt" o:ole="">
             <v:imagedata r:id="rId400" o:title=""/>
           </v:shape>
-          <o:OLEObject Type="Embed" ProgID="Equation.DSMT4" ShapeID="_x0000_i1225" DrawAspect="Content" ObjectID="_1581848066" r:id="rId401"/>
+          <o:OLEObject Type="Embed" ProgID="Equation.DSMT4" ShapeID="_x0000_i1239" DrawAspect="Content" ObjectID="_1582035826" r:id="rId401"/>
         </w:object>
       </w:r>
       <w:r>
@@ -8550,10 +8541,10 @@
           <w:position w:val="-6"/>
         </w:rPr>
         <w:object w:dxaOrig="200" w:dyaOrig="220">
-          <v:shape id="_x0000_i1226" type="#_x0000_t75" style="width:9.8pt;height:11.2pt" o:ole="">
+          <v:shape id="_x0000_i1240" type="#_x0000_t75" style="width:9.75pt;height:11.25pt" o:ole="">
             <v:imagedata r:id="rId392" o:title=""/>
           </v:shape>
-          <o:OLEObject Type="Embed" ProgID="Equation.DSMT4" ShapeID="_x0000_i1226" DrawAspect="Content" ObjectID="_1581848067" r:id="rId402"/>
+          <o:OLEObject Type="Embed" ProgID="Equation.DSMT4" ShapeID="_x0000_i1240" DrawAspect="Content" ObjectID="_1582035827" r:id="rId402"/>
         </w:object>
       </w:r>
       <w:r>
@@ -8601,10 +8592,10 @@
           <w:position w:val="-6"/>
         </w:rPr>
         <w:object w:dxaOrig="240" w:dyaOrig="220">
-          <v:shape id="_x0000_i1227" type="#_x0000_t75" style="width:12.15pt;height:11.2pt" o:ole="">
+          <v:shape id="_x0000_i1241" type="#_x0000_t75" style="width:12pt;height:11.25pt" o:ole="">
             <v:imagedata r:id="rId403" o:title=""/>
           </v:shape>
-          <o:OLEObject Type="Embed" ProgID="Equation.DSMT4" ShapeID="_x0000_i1227" DrawAspect="Content" ObjectID="_1581848068" r:id="rId404"/>
+          <o:OLEObject Type="Embed" ProgID="Equation.DSMT4" ShapeID="_x0000_i1241" DrawAspect="Content" ObjectID="_1582035828" r:id="rId404"/>
         </w:object>
       </w:r>
     </w:p>
@@ -8620,10 +8611,10 @@
           <w:position w:val="-12"/>
         </w:rPr>
         <w:object w:dxaOrig="720" w:dyaOrig="360">
-          <v:shape id="_x0000_i1228" type="#_x0000_t75" style="width:36pt;height:18.25pt" o:ole="">
+          <v:shape id="_x0000_i1242" type="#_x0000_t75" style="width:36pt;height:18pt" o:ole="">
             <v:imagedata r:id="rId355" o:title=""/>
           </v:shape>
-          <o:OLEObject Type="Embed" ProgID="Equation.DSMT4" ShapeID="_x0000_i1228" DrawAspect="Content" ObjectID="_1581848069" r:id="rId405"/>
+          <o:OLEObject Type="Embed" ProgID="Equation.DSMT4" ShapeID="_x0000_i1242" DrawAspect="Content" ObjectID="_1582035829" r:id="rId405"/>
         </w:object>
       </w:r>
       <w:r>
@@ -8634,10 +8625,10 @@
           <w:position w:val="-10"/>
         </w:rPr>
         <w:object w:dxaOrig="1100" w:dyaOrig="320">
-          <v:shape id="_x0000_i1229" type="#_x0000_t75" style="width:54.7pt;height:15.45pt" o:ole="">
+          <v:shape id="_x0000_i1243" type="#_x0000_t75" style="width:54.75pt;height:15.75pt" o:ole="">
             <v:imagedata r:id="rId357" o:title=""/>
           </v:shape>
-          <o:OLEObject Type="Embed" ProgID="Equation.DSMT4" ShapeID="_x0000_i1229" DrawAspect="Content" ObjectID="_1581848070" r:id="rId406"/>
+          <o:OLEObject Type="Embed" ProgID="Equation.DSMT4" ShapeID="_x0000_i1243" DrawAspect="Content" ObjectID="_1582035830" r:id="rId406"/>
         </w:object>
       </w:r>
       <w:r>
@@ -8648,10 +8639,10 @@
           <w:position w:val="-10"/>
         </w:rPr>
         <w:object w:dxaOrig="620" w:dyaOrig="320">
-          <v:shape id="_x0000_i1230" type="#_x0000_t75" style="width:30.85pt;height:15.45pt" o:ole="">
+          <v:shape id="_x0000_i1244" type="#_x0000_t75" style="width:30.75pt;height:15.75pt" o:ole="">
             <v:imagedata r:id="rId316" o:title=""/>
           </v:shape>
-          <o:OLEObject Type="Embed" ProgID="Equation.DSMT4" ShapeID="_x0000_i1230" DrawAspect="Content" ObjectID="_1581848071" r:id="rId407"/>
+          <o:OLEObject Type="Embed" ProgID="Equation.DSMT4" ShapeID="_x0000_i1244" DrawAspect="Content" ObjectID="_1582035831" r:id="rId407"/>
         </w:object>
       </w:r>
       <w:r>
@@ -8662,10 +8653,10 @@
           <w:position w:val="-10"/>
         </w:rPr>
         <w:object w:dxaOrig="460" w:dyaOrig="320">
-          <v:shape id="_x0000_i1231" type="#_x0000_t75" style="width:23.4pt;height:15.45pt" o:ole="">
+          <v:shape id="_x0000_i1245" type="#_x0000_t75" style="width:23.25pt;height:15.75pt" o:ole="">
             <v:imagedata r:id="rId361" o:title=""/>
           </v:shape>
-          <o:OLEObject Type="Embed" ProgID="Equation.DSMT4" ShapeID="_x0000_i1231" DrawAspect="Content" ObjectID="_1581848072" r:id="rId408"/>
+          <o:OLEObject Type="Embed" ProgID="Equation.DSMT4" ShapeID="_x0000_i1245" DrawAspect="Content" ObjectID="_1582035832" r:id="rId408"/>
         </w:object>
       </w:r>
       <w:r>
@@ -8682,10 +8673,10 @@
           <w:position w:val="-6"/>
         </w:rPr>
         <w:object w:dxaOrig="240" w:dyaOrig="220">
-          <v:shape id="_x0000_i1232" type="#_x0000_t75" style="width:12.15pt;height:11.2pt" o:ole="">
+          <v:shape id="_x0000_i1246" type="#_x0000_t75" style="width:12pt;height:11.25pt" o:ole="">
             <v:imagedata r:id="rId403" o:title=""/>
           </v:shape>
-          <o:OLEObject Type="Embed" ProgID="Equation.DSMT4" ShapeID="_x0000_i1232" DrawAspect="Content" ObjectID="_1581848073" r:id="rId409"/>
+          <o:OLEObject Type="Embed" ProgID="Equation.DSMT4" ShapeID="_x0000_i1246" DrawAspect="Content" ObjectID="_1582035833" r:id="rId409"/>
         </w:object>
       </w:r>
       <w:r>
@@ -8729,10 +8720,10 @@
           <w:position w:val="-6"/>
         </w:rPr>
         <w:object w:dxaOrig="1160" w:dyaOrig="279">
-          <v:shape id="_x0000_i1233" type="#_x0000_t75" style="width:57.5pt;height:14.5pt" o:ole="">
+          <v:shape id="_x0000_i1247" type="#_x0000_t75" style="width:57.75pt;height:14.25pt" o:ole="">
             <v:imagedata r:id="rId410" o:title=""/>
           </v:shape>
-          <o:OLEObject Type="Embed" ProgID="Equation.DSMT4" ShapeID="_x0000_i1233" DrawAspect="Content" ObjectID="_1581848074" r:id="rId411"/>
+          <o:OLEObject Type="Embed" ProgID="Equation.DSMT4" ShapeID="_x0000_i1247" DrawAspect="Content" ObjectID="_1582035834" r:id="rId411"/>
         </w:object>
       </w:r>
       <w:r>
@@ -8768,10 +8759,10 @@
           <w:position w:val="-12"/>
         </w:rPr>
         <w:object w:dxaOrig="720" w:dyaOrig="360">
-          <v:shape id="_x0000_i1234" type="#_x0000_t75" style="width:36pt;height:18.25pt" o:ole="">
+          <v:shape id="_x0000_i1248" type="#_x0000_t75" style="width:36pt;height:18pt" o:ole="">
             <v:imagedata r:id="rId355" o:title=""/>
           </v:shape>
-          <o:OLEObject Type="Embed" ProgID="Equation.DSMT4" ShapeID="_x0000_i1234" DrawAspect="Content" ObjectID="_1581848075" r:id="rId412"/>
+          <o:OLEObject Type="Embed" ProgID="Equation.DSMT4" ShapeID="_x0000_i1248" DrawAspect="Content" ObjectID="_1582035835" r:id="rId412"/>
         </w:object>
       </w:r>
       <w:r>
@@ -8782,10 +8773,10 @@
           <w:position w:val="-10"/>
         </w:rPr>
         <w:object w:dxaOrig="1100" w:dyaOrig="320">
-          <v:shape id="_x0000_i1235" type="#_x0000_t75" style="width:54.7pt;height:15.45pt" o:ole="">
+          <v:shape id="_x0000_i1249" type="#_x0000_t75" style="width:54.75pt;height:15.75pt" o:ole="">
             <v:imagedata r:id="rId357" o:title=""/>
           </v:shape>
-          <o:OLEObject Type="Embed" ProgID="Equation.DSMT4" ShapeID="_x0000_i1235" DrawAspect="Content" ObjectID="_1581848076" r:id="rId413"/>
+          <o:OLEObject Type="Embed" ProgID="Equation.DSMT4" ShapeID="_x0000_i1249" DrawAspect="Content" ObjectID="_1582035836" r:id="rId413"/>
         </w:object>
       </w:r>
       <w:r>
@@ -8796,10 +8787,10 @@
           <w:position w:val="-10"/>
         </w:rPr>
         <w:object w:dxaOrig="620" w:dyaOrig="320">
-          <v:shape id="_x0000_i1236" type="#_x0000_t75" style="width:30.85pt;height:15.45pt" o:ole="">
+          <v:shape id="_x0000_i1250" type="#_x0000_t75" style="width:30.75pt;height:15.75pt" o:ole="">
             <v:imagedata r:id="rId316" o:title=""/>
           </v:shape>
-          <o:OLEObject Type="Embed" ProgID="Equation.DSMT4" ShapeID="_x0000_i1236" DrawAspect="Content" ObjectID="_1581848077" r:id="rId414"/>
+          <o:OLEObject Type="Embed" ProgID="Equation.DSMT4" ShapeID="_x0000_i1250" DrawAspect="Content" ObjectID="_1582035837" r:id="rId414"/>
         </w:object>
       </w:r>
       <w:r>
@@ -8810,10 +8801,10 @@
           <w:position w:val="-10"/>
         </w:rPr>
         <w:object w:dxaOrig="460" w:dyaOrig="320">
-          <v:shape id="_x0000_i1237" type="#_x0000_t75" style="width:23.4pt;height:15.45pt" o:ole="">
+          <v:shape id="_x0000_i1251" type="#_x0000_t75" style="width:23.25pt;height:15.75pt" o:ole="">
             <v:imagedata r:id="rId361" o:title=""/>
           </v:shape>
-          <o:OLEObject Type="Embed" ProgID="Equation.DSMT4" ShapeID="_x0000_i1237" DrawAspect="Content" ObjectID="_1581848078" r:id="rId415"/>
+          <o:OLEObject Type="Embed" ProgID="Equation.DSMT4" ShapeID="_x0000_i1251" DrawAspect="Content" ObjectID="_1582035838" r:id="rId415"/>
         </w:object>
       </w:r>
       <w:r>
@@ -8824,10 +8815,10 @@
           <w:position w:val="-6"/>
         </w:rPr>
         <w:object w:dxaOrig="859" w:dyaOrig="279">
-          <v:shape id="_x0000_i1238" type="#_x0000_t75" style="width:42.55pt;height:14.5pt" o:ole="">
+          <v:shape id="_x0000_i1252" type="#_x0000_t75" style="width:42.75pt;height:14.25pt" o:ole="">
             <v:imagedata r:id="rId416" o:title=""/>
           </v:shape>
-          <o:OLEObject Type="Embed" ProgID="Equation.DSMT4" ShapeID="_x0000_i1238" DrawAspect="Content" ObjectID="_1581848079" r:id="rId417"/>
+          <o:OLEObject Type="Embed" ProgID="Equation.DSMT4" ShapeID="_x0000_i1252" DrawAspect="Content" ObjectID="_1582035839" r:id="rId417"/>
         </w:object>
       </w:r>
       <w:r>
@@ -8841,10 +8832,10 @@
           <w:position w:val="-6"/>
         </w:rPr>
         <w:object w:dxaOrig="680" w:dyaOrig="279">
-          <v:shape id="_x0000_i1239" type="#_x0000_t75" style="width:33.65pt;height:14.5pt" o:ole="">
+          <v:shape id="_x0000_i1253" type="#_x0000_t75" style="width:33.75pt;height:14.25pt" o:ole="">
             <v:imagedata r:id="rId310" o:title=""/>
           </v:shape>
-          <o:OLEObject Type="Embed" ProgID="Equation.DSMT4" ShapeID="_x0000_i1239" DrawAspect="Content" ObjectID="_1581848080" r:id="rId418"/>
+          <o:OLEObject Type="Embed" ProgID="Equation.DSMT4" ShapeID="_x0000_i1253" DrawAspect="Content" ObjectID="_1582035840" r:id="rId418"/>
         </w:object>
       </w:r>
       <w:r>
@@ -8910,10 +8901,10 @@
           <w:position w:val="-10"/>
         </w:rPr>
         <w:object w:dxaOrig="240" w:dyaOrig="320">
-          <v:shape id="_x0000_i1240" type="#_x0000_t75" style="width:12.15pt;height:15.45pt" o:ole="">
+          <v:shape id="_x0000_i1254" type="#_x0000_t75" style="width:12pt;height:15.75pt" o:ole="">
             <v:imagedata r:id="rId420" o:title=""/>
           </v:shape>
-          <o:OLEObject Type="Embed" ProgID="Equation.DSMT4" ShapeID="_x0000_i1240" DrawAspect="Content" ObjectID="_1581848081" r:id="rId421"/>
+          <o:OLEObject Type="Embed" ProgID="Equation.DSMT4" ShapeID="_x0000_i1254" DrawAspect="Content" ObjectID="_1582035841" r:id="rId421"/>
         </w:object>
       </w:r>
     </w:p>
@@ -8929,10 +8920,10 @@
           <w:position w:val="-12"/>
         </w:rPr>
         <w:object w:dxaOrig="720" w:dyaOrig="360">
-          <v:shape id="_x0000_i1241" type="#_x0000_t75" style="width:36pt;height:18.25pt" o:ole="">
+          <v:shape id="_x0000_i1255" type="#_x0000_t75" style="width:36pt;height:18pt" o:ole="">
             <v:imagedata r:id="rId355" o:title=""/>
           </v:shape>
-          <o:OLEObject Type="Embed" ProgID="Equation.DSMT4" ShapeID="_x0000_i1241" DrawAspect="Content" ObjectID="_1581848082" r:id="rId422"/>
+          <o:OLEObject Type="Embed" ProgID="Equation.DSMT4" ShapeID="_x0000_i1255" DrawAspect="Content" ObjectID="_1582035842" r:id="rId422"/>
         </w:object>
       </w:r>
       <w:r>
@@ -8943,10 +8934,10 @@
           <w:position w:val="-10"/>
         </w:rPr>
         <w:object w:dxaOrig="1100" w:dyaOrig="320">
-          <v:shape id="_x0000_i1242" type="#_x0000_t75" style="width:54.7pt;height:15.45pt" o:ole="">
+          <v:shape id="_x0000_i1256" type="#_x0000_t75" style="width:54.75pt;height:15.75pt" o:ole="">
             <v:imagedata r:id="rId298" o:title=""/>
           </v:shape>
-          <o:OLEObject Type="Embed" ProgID="Equation.DSMT4" ShapeID="_x0000_i1242" DrawAspect="Content" ObjectID="_1581848083" r:id="rId423"/>
+          <o:OLEObject Type="Embed" ProgID="Equation.DSMT4" ShapeID="_x0000_i1256" DrawAspect="Content" ObjectID="_1582035843" r:id="rId423"/>
         </w:object>
       </w:r>
       <w:r>
@@ -8957,10 +8948,10 @@
           <w:position w:val="-6"/>
         </w:rPr>
         <w:object w:dxaOrig="680" w:dyaOrig="279">
-          <v:shape id="_x0000_i1243" type="#_x0000_t75" style="width:33.65pt;height:14.5pt" o:ole="">
+          <v:shape id="_x0000_i1257" type="#_x0000_t75" style="width:33.75pt;height:14.25pt" o:ole="">
             <v:imagedata r:id="rId310" o:title=""/>
           </v:shape>
-          <o:OLEObject Type="Embed" ProgID="Equation.DSMT4" ShapeID="_x0000_i1243" DrawAspect="Content" ObjectID="_1581848084" r:id="rId424"/>
+          <o:OLEObject Type="Embed" ProgID="Equation.DSMT4" ShapeID="_x0000_i1257" DrawAspect="Content" ObjectID="_1582035844" r:id="rId424"/>
         </w:object>
       </w:r>
       <w:r>
@@ -8971,10 +8962,10 @@
           <w:position w:val="-10"/>
         </w:rPr>
         <w:object w:dxaOrig="460" w:dyaOrig="320">
-          <v:shape id="_x0000_i1244" type="#_x0000_t75" style="width:23.4pt;height:15.45pt" o:ole="">
+          <v:shape id="_x0000_i1258" type="#_x0000_t75" style="width:23.25pt;height:15.75pt" o:ole="">
             <v:imagedata r:id="rId361" o:title=""/>
           </v:shape>
-          <o:OLEObject Type="Embed" ProgID="Equation.DSMT4" ShapeID="_x0000_i1244" DrawAspect="Content" ObjectID="_1581848085" r:id="rId425"/>
+          <o:OLEObject Type="Embed" ProgID="Equation.DSMT4" ShapeID="_x0000_i1258" DrawAspect="Content" ObjectID="_1582035845" r:id="rId425"/>
         </w:object>
       </w:r>
       <w:r>
@@ -8991,10 +8982,10 @@
           <w:position w:val="-10"/>
         </w:rPr>
         <w:object w:dxaOrig="240" w:dyaOrig="320">
-          <v:shape id="_x0000_i1245" type="#_x0000_t75" style="width:12.15pt;height:15.45pt" o:ole="">
+          <v:shape id="_x0000_i1259" type="#_x0000_t75" style="width:12pt;height:15.75pt" o:ole="">
             <v:imagedata r:id="rId420" o:title=""/>
           </v:shape>
-          <o:OLEObject Type="Embed" ProgID="Equation.DSMT4" ShapeID="_x0000_i1245" DrawAspect="Content" ObjectID="_1581848086" r:id="rId426"/>
+          <o:OLEObject Type="Embed" ProgID="Equation.DSMT4" ShapeID="_x0000_i1259" DrawAspect="Content" ObjectID="_1582035846" r:id="rId426"/>
         </w:object>
       </w:r>
       <w:r>
@@ -9048,10 +9039,10 @@
           <w:position w:val="-10"/>
         </w:rPr>
         <w:object w:dxaOrig="200" w:dyaOrig="260">
-          <v:shape id="_x0000_i1246" type="#_x0000_t75" style="width:9.8pt;height:12.6pt" o:ole="">
+          <v:shape id="_x0000_i1260" type="#_x0000_t75" style="width:9.75pt;height:12.75pt" o:ole="">
             <v:imagedata r:id="rId344" o:title=""/>
           </v:shape>
-          <o:OLEObject Type="Embed" ProgID="Equation.DSMT4" ShapeID="_x0000_i1246" DrawAspect="Content" ObjectID="_1581848087" r:id="rId427"/>
+          <o:OLEObject Type="Embed" ProgID="Equation.DSMT4" ShapeID="_x0000_i1260" DrawAspect="Content" ObjectID="_1582035847" r:id="rId427"/>
         </w:object>
       </w:r>
     </w:p>
@@ -9067,10 +9058,10 @@
           <w:position w:val="-12"/>
         </w:rPr>
         <w:object w:dxaOrig="720" w:dyaOrig="360">
-          <v:shape id="_x0000_i1247" type="#_x0000_t75" style="width:36pt;height:18.25pt" o:ole="">
+          <v:shape id="_x0000_i1261" type="#_x0000_t75" style="width:36pt;height:18pt" o:ole="">
             <v:imagedata r:id="rId355" o:title=""/>
           </v:shape>
-          <o:OLEObject Type="Embed" ProgID="Equation.DSMT4" ShapeID="_x0000_i1247" DrawAspect="Content" ObjectID="_1581848088" r:id="rId428"/>
+          <o:OLEObject Type="Embed" ProgID="Equation.DSMT4" ShapeID="_x0000_i1261" DrawAspect="Content" ObjectID="_1582035848" r:id="rId428"/>
         </w:object>
       </w:r>
       <w:r>
@@ -9081,10 +9072,10 @@
           <w:position w:val="-10"/>
         </w:rPr>
         <w:object w:dxaOrig="1100" w:dyaOrig="320">
-          <v:shape id="_x0000_i1248" type="#_x0000_t75" style="width:54.7pt;height:15.45pt" o:ole="">
+          <v:shape id="_x0000_i1262" type="#_x0000_t75" style="width:54.75pt;height:15.75pt" o:ole="">
             <v:imagedata r:id="rId298" o:title=""/>
           </v:shape>
-          <o:OLEObject Type="Embed" ProgID="Equation.DSMT4" ShapeID="_x0000_i1248" DrawAspect="Content" ObjectID="_1581848089" r:id="rId429"/>
+          <o:OLEObject Type="Embed" ProgID="Equation.DSMT4" ShapeID="_x0000_i1262" DrawAspect="Content" ObjectID="_1582035849" r:id="rId429"/>
         </w:object>
       </w:r>
       <w:r>
@@ -9095,10 +9086,10 @@
           <w:position w:val="-6"/>
         </w:rPr>
         <w:object w:dxaOrig="680" w:dyaOrig="279">
-          <v:shape id="_x0000_i1249" type="#_x0000_t75" style="width:33.65pt;height:14.5pt" o:ole="">
+          <v:shape id="_x0000_i1263" type="#_x0000_t75" style="width:33.75pt;height:14.25pt" o:ole="">
             <v:imagedata r:id="rId310" o:title=""/>
           </v:shape>
-          <o:OLEObject Type="Embed" ProgID="Equation.DSMT4" ShapeID="_x0000_i1249" DrawAspect="Content" ObjectID="_1581848090" r:id="rId430"/>
+          <o:OLEObject Type="Embed" ProgID="Equation.DSMT4" ShapeID="_x0000_i1263" DrawAspect="Content" ObjectID="_1582035850" r:id="rId430"/>
         </w:object>
       </w:r>
       <w:r>
@@ -9109,10 +9100,10 @@
           <w:position w:val="-10"/>
         </w:rPr>
         <w:object w:dxaOrig="620" w:dyaOrig="320">
-          <v:shape id="_x0000_i1250" type="#_x0000_t75" style="width:30.85pt;height:15.45pt" o:ole="">
+          <v:shape id="_x0000_i1264" type="#_x0000_t75" style="width:30.75pt;height:15.75pt" o:ole="">
             <v:imagedata r:id="rId316" o:title=""/>
           </v:shape>
-          <o:OLEObject Type="Embed" ProgID="Equation.DSMT4" ShapeID="_x0000_i1250" DrawAspect="Content" ObjectID="_1581848091" r:id="rId431"/>
+          <o:OLEObject Type="Embed" ProgID="Equation.DSMT4" ShapeID="_x0000_i1264" DrawAspect="Content" ObjectID="_1582035851" r:id="rId431"/>
         </w:object>
       </w:r>
       <w:r>
@@ -9129,10 +9120,10 @@
           <w:position w:val="-10"/>
         </w:rPr>
         <w:object w:dxaOrig="200" w:dyaOrig="260">
-          <v:shape id="_x0000_i1251" type="#_x0000_t75" style="width:9.8pt;height:12.6pt" o:ole="">
+          <v:shape id="_x0000_i1265" type="#_x0000_t75" style="width:9.75pt;height:12.75pt" o:ole="">
             <v:imagedata r:id="rId344" o:title=""/>
           </v:shape>
-          <o:OLEObject Type="Embed" ProgID="Equation.DSMT4" ShapeID="_x0000_i1251" DrawAspect="Content" ObjectID="_1581848092" r:id="rId432"/>
+          <o:OLEObject Type="Embed" ProgID="Equation.DSMT4" ShapeID="_x0000_i1265" DrawAspect="Content" ObjectID="_1582035852" r:id="rId432"/>
         </w:object>
       </w:r>
       <w:r>
@@ -9186,10 +9177,10 @@
           <w:position w:val="-10"/>
         </w:rPr>
         <w:object w:dxaOrig="460" w:dyaOrig="320">
-          <v:shape id="_x0000_i1252" type="#_x0000_t75" style="width:23.4pt;height:15.45pt" o:ole="">
+          <v:shape id="_x0000_i1266" type="#_x0000_t75" style="width:23.25pt;height:15.75pt" o:ole="">
             <v:imagedata r:id="rId433" o:title=""/>
           </v:shape>
-          <o:OLEObject Type="Embed" ProgID="Equation.DSMT4" ShapeID="_x0000_i1252" DrawAspect="Content" ObjectID="_1581848093" r:id="rId434"/>
+          <o:OLEObject Type="Embed" ProgID="Equation.DSMT4" ShapeID="_x0000_i1266" DrawAspect="Content" ObjectID="_1582035853" r:id="rId434"/>
         </w:object>
       </w:r>
     </w:p>
@@ -9250,10 +9241,10 @@
           <w:position w:val="-10"/>
         </w:rPr>
         <w:object w:dxaOrig="460" w:dyaOrig="320">
-          <v:shape id="_x0000_i1253" type="#_x0000_t75" style="width:23.4pt;height:15.45pt" o:ole="">
+          <v:shape id="_x0000_i1267" type="#_x0000_t75" style="width:23.25pt;height:15.75pt" o:ole="">
             <v:imagedata r:id="rId436" o:title=""/>
           </v:shape>
-          <o:OLEObject Type="Embed" ProgID="Equation.DSMT4" ShapeID="_x0000_i1253" DrawAspect="Content" ObjectID="_1581848094" r:id="rId437"/>
+          <o:OLEObject Type="Embed" ProgID="Equation.DSMT4" ShapeID="_x0000_i1267" DrawAspect="Content" ObjectID="_1582035854" r:id="rId437"/>
         </w:object>
       </w:r>
     </w:p>

</xml_diff>

<commit_message>
2 circle cross point
</commit_message>
<xml_diff>
--- a/document/Localization Algorithm Based on TOA.docx
+++ b/document/Localization Algorithm Based on TOA.docx
@@ -82,7 +82,7 @@
           <v:shape id="_x0000_i1025" type="#_x0000_t75" style="width:182.25pt;height:84pt" o:ole="">
             <v:imagedata r:id="rId7" o:title=""/>
           </v:shape>
-          <o:OLEObject Type="Embed" ProgID="Equation.DSMT4" ShapeID="_x0000_i1025" DrawAspect="Content" ObjectID="_1582035611" r:id="rId8"/>
+          <o:OLEObject Type="Embed" ProgID="Equation.DSMT4" ShapeID="_x0000_i1025" DrawAspect="Content" ObjectID="_1582355908" r:id="rId8"/>
         </w:object>
       </w:r>
       <w:r>
@@ -104,7 +104,7 @@
           <v:shape id="_x0000_i1026" type="#_x0000_t75" style="width:53.25pt;height:20.25pt" o:ole="">
             <v:imagedata r:id="rId9" o:title=""/>
           </v:shape>
-          <o:OLEObject Type="Embed" ProgID="Equation.DSMT4" ShapeID="_x0000_i1026" DrawAspect="Content" ObjectID="_1582035612" r:id="rId10"/>
+          <o:OLEObject Type="Embed" ProgID="Equation.DSMT4" ShapeID="_x0000_i1026" DrawAspect="Content" ObjectID="_1582355909" r:id="rId10"/>
         </w:object>
       </w:r>
       <w:r>
@@ -124,7 +124,7 @@
           <v:shape id="_x0000_i1027" type="#_x0000_t75" style="width:50.25pt;height:20.25pt" o:ole="">
             <v:imagedata r:id="rId11" o:title=""/>
           </v:shape>
-          <o:OLEObject Type="Embed" ProgID="Equation.DSMT4" ShapeID="_x0000_i1027" DrawAspect="Content" ObjectID="_1582035613" r:id="rId12"/>
+          <o:OLEObject Type="Embed" ProgID="Equation.DSMT4" ShapeID="_x0000_i1027" DrawAspect="Content" ObjectID="_1582355910" r:id="rId12"/>
         </w:object>
       </w:r>
       <w:r>
@@ -141,7 +141,7 @@
           <v:shape id="_x0000_i1028" type="#_x0000_t75" style="width:54pt;height:20.25pt" o:ole="">
             <v:imagedata r:id="rId13" o:title=""/>
           </v:shape>
-          <o:OLEObject Type="Embed" ProgID="Equation.DSMT4" ShapeID="_x0000_i1028" DrawAspect="Content" ObjectID="_1582035614" r:id="rId14"/>
+          <o:OLEObject Type="Embed" ProgID="Equation.DSMT4" ShapeID="_x0000_i1028" DrawAspect="Content" ObjectID="_1582355911" r:id="rId14"/>
         </w:object>
       </w:r>
       <w:r>
@@ -173,7 +173,7 @@
           <v:shape id="_x0000_i1029" type="#_x0000_t75" style="width:39.75pt;height:20.25pt" o:ole="">
             <v:imagedata r:id="rId15" o:title=""/>
           </v:shape>
-          <o:OLEObject Type="Embed" ProgID="Equation.DSMT4" ShapeID="_x0000_i1029" DrawAspect="Content" ObjectID="_1582035615" r:id="rId16"/>
+          <o:OLEObject Type="Embed" ProgID="Equation.DSMT4" ShapeID="_x0000_i1029" DrawAspect="Content" ObjectID="_1582355912" r:id="rId16"/>
         </w:object>
       </w:r>
       <w:r>
@@ -208,7 +208,7 @@
           <v:shape id="_x0000_i1030" type="#_x0000_t75" style="width:14.25pt;height:18pt" o:ole="">
             <v:imagedata r:id="rId17" o:title=""/>
           </v:shape>
-          <o:OLEObject Type="Embed" ProgID="Equation.DSMT4" ShapeID="_x0000_i1030" DrawAspect="Content" ObjectID="_1582035616" r:id="rId18"/>
+          <o:OLEObject Type="Embed" ProgID="Equation.DSMT4" ShapeID="_x0000_i1030" DrawAspect="Content" ObjectID="_1582355913" r:id="rId18"/>
         </w:object>
       </w:r>
       <w:r>
@@ -225,7 +225,7 @@
           <v:shape id="_x0000_i1031" type="#_x0000_t75" style="width:12.75pt;height:18pt" o:ole="">
             <v:imagedata r:id="rId19" o:title=""/>
           </v:shape>
-          <o:OLEObject Type="Embed" ProgID="Equation.DSMT4" ShapeID="_x0000_i1031" DrawAspect="Content" ObjectID="_1582035617" r:id="rId20"/>
+          <o:OLEObject Type="Embed" ProgID="Equation.DSMT4" ShapeID="_x0000_i1031" DrawAspect="Content" ObjectID="_1582355914" r:id="rId20"/>
         </w:object>
       </w:r>
       <w:r>
@@ -242,7 +242,7 @@
           <v:shape id="_x0000_i1032" type="#_x0000_t75" style="width:14.25pt;height:18pt" o:ole="">
             <v:imagedata r:id="rId21" o:title=""/>
           </v:shape>
-          <o:OLEObject Type="Embed" ProgID="Equation.DSMT4" ShapeID="_x0000_i1032" DrawAspect="Content" ObjectID="_1582035618" r:id="rId22"/>
+          <o:OLEObject Type="Embed" ProgID="Equation.DSMT4" ShapeID="_x0000_i1032" DrawAspect="Content" ObjectID="_1582355915" r:id="rId22"/>
         </w:object>
       </w:r>
       <w:r>
@@ -313,7 +313,7 @@
           <v:shape id="_x0000_i1033" type="#_x0000_t75" style="width:105pt;height:38.25pt" o:ole="">
             <v:imagedata r:id="rId23" o:title=""/>
           </v:shape>
-          <o:OLEObject Type="Embed" ProgID="Equation.DSMT4" ShapeID="_x0000_i1033" DrawAspect="Content" ObjectID="_1582035619" r:id="rId24"/>
+          <o:OLEObject Type="Embed" ProgID="Equation.DSMT4" ShapeID="_x0000_i1033" DrawAspect="Content" ObjectID="_1582355916" r:id="rId24"/>
         </w:object>
       </w:r>
     </w:p>
@@ -344,7 +344,7 @@
           <v:shape id="_x0000_i1034" type="#_x0000_t75" style="width:120pt;height:54.75pt" o:ole="">
             <v:imagedata r:id="rId25" o:title=""/>
           </v:shape>
-          <o:OLEObject Type="Embed" ProgID="Equation.DSMT4" ShapeID="_x0000_i1034" DrawAspect="Content" ObjectID="_1582035620" r:id="rId26"/>
+          <o:OLEObject Type="Embed" ProgID="Equation.DSMT4" ShapeID="_x0000_i1034" DrawAspect="Content" ObjectID="_1582355917" r:id="rId26"/>
         </w:object>
       </w:r>
       <w:r>
@@ -371,7 +371,7 @@
           <v:shape id="_x0000_i1035" type="#_x0000_t75" style="width:131.25pt;height:55.5pt" o:ole="">
             <v:imagedata r:id="rId27" o:title=""/>
           </v:shape>
-          <o:OLEObject Type="Embed" ProgID="Equation.DSMT4" ShapeID="_x0000_i1035" DrawAspect="Content" ObjectID="_1582035621" r:id="rId28"/>
+          <o:OLEObject Type="Embed" ProgID="Equation.DSMT4" ShapeID="_x0000_i1035" DrawAspect="Content" ObjectID="_1582355918" r:id="rId28"/>
         </w:object>
       </w:r>
     </w:p>
@@ -404,7 +404,7 @@
           <v:shape id="_x0000_i1036" type="#_x0000_t75" style="width:321.75pt;height:81.75pt" o:ole="">
             <v:imagedata r:id="rId29" o:title=""/>
           </v:shape>
-          <o:OLEObject Type="Embed" ProgID="Equation.DSMT4" ShapeID="_x0000_i1036" DrawAspect="Content" ObjectID="_1582035622" r:id="rId30"/>
+          <o:OLEObject Type="Embed" ProgID="Equation.DSMT4" ShapeID="_x0000_i1036" DrawAspect="Content" ObjectID="_1582355919" r:id="rId30"/>
         </w:object>
       </w:r>
     </w:p>
@@ -565,7 +565,7 @@
           <v:shape id="_x0000_i1037" type="#_x0000_t75" style="width:10.5pt;height:10.5pt" o:ole="">
             <v:imagedata r:id="rId32" o:title=""/>
           </v:shape>
-          <o:OLEObject Type="Embed" ProgID="Equation.DSMT4" ShapeID="_x0000_i1037" DrawAspect="Content" ObjectID="_1582035623" r:id="rId33"/>
+          <o:OLEObject Type="Embed" ProgID="Equation.DSMT4" ShapeID="_x0000_i1037" DrawAspect="Content" ObjectID="_1582355920" r:id="rId33"/>
         </w:object>
       </w:r>
       <w:r>
@@ -582,7 +582,7 @@
           <v:shape id="_x0000_i1038" type="#_x0000_t75" style="width:16.5pt;height:18.75pt" o:ole="">
             <v:imagedata r:id="rId34" o:title=""/>
           </v:shape>
-          <o:OLEObject Type="Embed" ProgID="Equation.DSMT4" ShapeID="_x0000_i1038" DrawAspect="Content" ObjectID="_1582035624" r:id="rId35"/>
+          <o:OLEObject Type="Embed" ProgID="Equation.DSMT4" ShapeID="_x0000_i1038" DrawAspect="Content" ObjectID="_1582355921" r:id="rId35"/>
         </w:object>
       </w:r>
       <w:r>
@@ -1022,11 +1022,17 @@
           <v:shape id="_x0000_i1039" type="#_x0000_t75" style="width:365.25pt;height:59.25pt" o:ole="">
             <v:imagedata r:id="rId36" o:title=""/>
           </v:shape>
-          <o:OLEObject Type="Embed" ProgID="Equation.DSMT4" ShapeID="_x0000_i1039" DrawAspect="Content" ObjectID="_1582035625" r:id="rId37"/>
-        </w:object>
-      </w:r>
-    </w:p>
-    <w:p>
+          <o:OLEObject Type="Embed" ProgID="Equation.DSMT4" ShapeID="_x0000_i1039" DrawAspect="Content" ObjectID="_1582355922" r:id="rId37"/>
+        </w:object>
+      </w:r>
+    </w:p>
+    <w:p>
+      <w:pPr>
+        <w:ind w:firstLine="420"/>
+        <w:rPr>
+          <w:rFonts w:hint="eastAsia"/>
+        </w:rPr>
+      </w:pPr>
       <w:r>
         <w:rPr>
           <w:rFonts w:hint="eastAsia"/>
@@ -1041,8 +1047,116 @@
           <v:shape id="_x0000_i1040" type="#_x0000_t75" style="width:178.5pt;height:77.25pt" o:ole="">
             <v:imagedata r:id="rId38" o:title=""/>
           </v:shape>
-          <o:OLEObject Type="Embed" ProgID="Equation.DSMT4" ShapeID="_x0000_i1040" DrawAspect="Content" ObjectID="_1582035626" r:id="rId39"/>
-        </w:object>
+          <o:OLEObject Type="Embed" ProgID="Equation.DSMT4" ShapeID="_x0000_i1040" DrawAspect="Content" ObjectID="_1582355923" r:id="rId39"/>
+        </w:object>
+      </w:r>
+      <w:r>
+        <w:t>，</w:t>
+      </w:r>
+      <w:r>
+        <w:t>在实现程序时，若</w:t>
+      </w:r>
+      <w:r>
+        <w:rPr>
+          <w:position w:val="-14"/>
+        </w:rPr>
+        <w:object w:dxaOrig="1719" w:dyaOrig="400">
+          <v:shape id="_x0000_i1269" type="#_x0000_t75" style="width:86.25pt;height:20.25pt" o:ole="">
+            <v:imagedata r:id="rId40" o:title=""/>
+          </v:shape>
+          <o:OLEObject Type="Embed" ProgID="Equation.DSMT4" ShapeID="_x0000_i1269" DrawAspect="Content" ObjectID="_1582355924" r:id="rId41"/>
+        </w:object>
+      </w:r>
+      <w:r>
+        <w:t>，则先将</w:t>
+      </w:r>
+      <w:r>
+        <w:rPr>
+          <w:position w:val="-6"/>
+        </w:rPr>
+        <w:object w:dxaOrig="200" w:dyaOrig="220">
+          <v:shape id="_x0000_i1270" type="#_x0000_t75" style="width:9.75pt;height:11.25pt" o:ole="">
+            <v:imagedata r:id="rId42" o:title=""/>
+          </v:shape>
+          <o:OLEObject Type="Embed" ProgID="Equation.DSMT4" ShapeID="_x0000_i1270" DrawAspect="Content" ObjectID="_1582355925" r:id="rId43"/>
+        </w:object>
+      </w:r>
+      <w:r>
+        <w:t>与</w:t>
+      </w:r>
+      <w:r>
+        <w:rPr>
+          <w:position w:val="-10"/>
+        </w:rPr>
+        <w:object w:dxaOrig="220" w:dyaOrig="260">
+          <v:shape id="_x0000_i1271" type="#_x0000_t75" style="width:11.25pt;height:12.75pt" o:ole="">
+            <v:imagedata r:id="rId44" o:title=""/>
+          </v:shape>
+          <o:OLEObject Type="Embed" ProgID="Equation.DSMT4" ShapeID="_x0000_i1271" DrawAspect="Content" ObjectID="_1582355926" r:id="rId45"/>
+        </w:object>
+      </w:r>
+      <w:r>
+        <w:t>相换再计算，计算结束后再将交点的</w:t>
+      </w:r>
+      <w:r>
+        <w:rPr>
+          <w:position w:val="-6"/>
+        </w:rPr>
+        <w:object w:dxaOrig="200" w:dyaOrig="220">
+          <v:shape id="_x0000_i1272" type="#_x0000_t75" style="width:9.75pt;height:11.25pt" o:ole="">
+            <v:imagedata r:id="rId42" o:title=""/>
+          </v:shape>
+          <o:OLEObject Type="Embed" ProgID="Equation.DSMT4" ShapeID="_x0000_i1272" DrawAspect="Content" ObjectID="_1582355927" r:id="rId46"/>
+        </w:object>
+      </w:r>
+      <w:r>
+        <w:rPr>
+          <w:rFonts w:hint="eastAsia"/>
+        </w:rPr>
+        <w:t>与</w:t>
+      </w:r>
+      <w:r>
+        <w:rPr>
+          <w:position w:val="-10"/>
+        </w:rPr>
+        <w:object w:dxaOrig="220" w:dyaOrig="260">
+          <v:shape id="_x0000_i1273" type="#_x0000_t75" style="width:11.25pt;height:13.5pt" o:ole="">
+            <v:imagedata r:id="rId47" o:title=""/>
+          </v:shape>
+          <o:OLEObject Type="Embed" ProgID="Equation.DSMT4" ShapeID="_x0000_i1273" DrawAspect="Content" ObjectID="_1582355928" r:id="rId48"/>
+        </w:object>
+      </w:r>
+      <w:r>
+        <w:t>交换；若</w:t>
+      </w:r>
+      <w:r>
+        <w:rPr>
+          <w:position w:val="-14"/>
+        </w:rPr>
+        <w:object w:dxaOrig="2079" w:dyaOrig="400">
+          <v:shape id="_x0000_i1274" type="#_x0000_t75" style="width:104.25pt;height:20.25pt" o:ole="">
+            <v:imagedata r:id="rId49" o:title=""/>
+          </v:shape>
+          <o:OLEObject Type="Embed" ProgID="Equation.DSMT4" ShapeID="_x0000_i1274" DrawAspect="Content" ObjectID="_1582355929" r:id="rId50"/>
+        </w:object>
+      </w:r>
+      <w:r>
+        <w:t>，则无解；若两圆无交点，则</w:t>
+      </w:r>
+      <w:r>
+        <w:rPr>
+          <w:rFonts w:hint="eastAsia"/>
+        </w:rPr>
+        <w:t>用</w:t>
+      </w:r>
+      <w:r>
+        <w:t>计算结果的实部</w:t>
+      </w:r>
+      <w:r>
+        <w:t>作为解</w:t>
+      </w:r>
+      <w:r>
+        <w:t>。</w:t>
       </w:r>
     </w:p>
     <w:p>
@@ -1128,9 +1242,9 @@
         </w:rPr>
         <w:object w:dxaOrig="320" w:dyaOrig="380">
           <v:shape id="_x0000_i1041" type="#_x0000_t75" style="width:16.5pt;height:18.75pt" o:ole="">
-            <v:imagedata r:id="rId40" o:title=""/>
-          </v:shape>
-          <o:OLEObject Type="Embed" ProgID="Equation.DSMT4" ShapeID="_x0000_i1041" DrawAspect="Content" ObjectID="_1582035627" r:id="rId41"/>
+            <v:imagedata r:id="rId51" o:title=""/>
+          </v:shape>
+          <o:OLEObject Type="Embed" ProgID="Equation.DSMT4" ShapeID="_x0000_i1041" DrawAspect="Content" ObjectID="_1582355930" r:id="rId52"/>
         </w:object>
       </w:r>
       <w:r>
@@ -1145,9 +1259,9 @@
         </w:rPr>
         <w:object w:dxaOrig="220" w:dyaOrig="360">
           <v:shape id="_x0000_i1042" type="#_x0000_t75" style="width:11.25pt;height:18pt" o:ole="">
-            <v:imagedata r:id="rId42" o:title=""/>
-          </v:shape>
-          <o:OLEObject Type="Embed" ProgID="Equation.DSMT4" ShapeID="_x0000_i1042" DrawAspect="Content" ObjectID="_1582035628" r:id="rId43"/>
+            <v:imagedata r:id="rId53" o:title=""/>
+          </v:shape>
+          <o:OLEObject Type="Embed" ProgID="Equation.DSMT4" ShapeID="_x0000_i1042" DrawAspect="Content" ObjectID="_1582355931" r:id="rId54"/>
         </w:object>
       </w:r>
       <w:r>
@@ -1178,9 +1292,9 @@
         </w:rPr>
         <w:object w:dxaOrig="340" w:dyaOrig="380">
           <v:shape id="_x0000_i1043" type="#_x0000_t75" style="width:17.25pt;height:18.75pt" o:ole="">
-            <v:imagedata r:id="rId44" o:title=""/>
-          </v:shape>
-          <o:OLEObject Type="Embed" ProgID="Equation.DSMT4" ShapeID="_x0000_i1043" DrawAspect="Content" ObjectID="_1582035629" r:id="rId45"/>
+            <v:imagedata r:id="rId55" o:title=""/>
+          </v:shape>
+          <o:OLEObject Type="Embed" ProgID="Equation.DSMT4" ShapeID="_x0000_i1043" DrawAspect="Content" ObjectID="_1582355932" r:id="rId56"/>
         </w:object>
       </w:r>
       <w:r>
@@ -1208,9 +1322,9 @@
         </w:rPr>
         <w:object w:dxaOrig="220" w:dyaOrig="360">
           <v:shape id="_x0000_i1044" type="#_x0000_t75" style="width:11.25pt;height:18pt" o:ole="">
-            <v:imagedata r:id="rId42" o:title=""/>
-          </v:shape>
-          <o:OLEObject Type="Embed" ProgID="Equation.DSMT4" ShapeID="_x0000_i1044" DrawAspect="Content" ObjectID="_1582035630" r:id="rId46"/>
+            <v:imagedata r:id="rId53" o:title=""/>
+          </v:shape>
+          <o:OLEObject Type="Embed" ProgID="Equation.DSMT4" ShapeID="_x0000_i1044" DrawAspect="Content" ObjectID="_1582355933" r:id="rId57"/>
         </w:object>
       </w:r>
       <w:r>
@@ -1228,9 +1342,9 @@
         </w:rPr>
         <w:object w:dxaOrig="740" w:dyaOrig="380">
           <v:shape id="_x0000_i1045" type="#_x0000_t75" style="width:37.5pt;height:18.75pt" o:ole="">
-            <v:imagedata r:id="rId47" o:title=""/>
-          </v:shape>
-          <o:OLEObject Type="Embed" ProgID="Equation.DSMT4" ShapeID="_x0000_i1045" DrawAspect="Content" ObjectID="_1582035631" r:id="rId48"/>
+            <v:imagedata r:id="rId58" o:title=""/>
+          </v:shape>
+          <o:OLEObject Type="Embed" ProgID="Equation.DSMT4" ShapeID="_x0000_i1045" DrawAspect="Content" ObjectID="_1582355934" r:id="rId59"/>
         </w:object>
       </w:r>
       <w:r>
@@ -1245,9 +1359,9 @@
         </w:rPr>
         <w:object w:dxaOrig="260" w:dyaOrig="380">
           <v:shape id="_x0000_i1046" type="#_x0000_t75" style="width:12.75pt;height:18.75pt" o:ole="">
-            <v:imagedata r:id="rId49" o:title=""/>
-          </v:shape>
-          <o:OLEObject Type="Embed" ProgID="Equation.DSMT4" ShapeID="_x0000_i1046" DrawAspect="Content" ObjectID="_1582035632" r:id="rId50"/>
+            <v:imagedata r:id="rId60" o:title=""/>
+          </v:shape>
+          <o:OLEObject Type="Embed" ProgID="Equation.DSMT4" ShapeID="_x0000_i1046" DrawAspect="Content" ObjectID="_1582355935" r:id="rId61"/>
         </w:object>
       </w:r>
       <w:r>
@@ -1262,9 +1376,9 @@
         </w:rPr>
         <w:object w:dxaOrig="220" w:dyaOrig="360">
           <v:shape id="_x0000_i1047" type="#_x0000_t75" style="width:11.25pt;height:18pt" o:ole="">
-            <v:imagedata r:id="rId42" o:title=""/>
-          </v:shape>
-          <o:OLEObject Type="Embed" ProgID="Equation.DSMT4" ShapeID="_x0000_i1047" DrawAspect="Content" ObjectID="_1582035633" r:id="rId51"/>
+            <v:imagedata r:id="rId53" o:title=""/>
+          </v:shape>
+          <o:OLEObject Type="Embed" ProgID="Equation.DSMT4" ShapeID="_x0000_i1047" DrawAspect="Content" ObjectID="_1582355936" r:id="rId62"/>
         </w:object>
       </w:r>
       <w:r>
@@ -1295,9 +1409,9 @@
         </w:rPr>
         <w:object w:dxaOrig="279" w:dyaOrig="360">
           <v:shape id="_x0000_i1048" type="#_x0000_t75" style="width:14.25pt;height:18pt" o:ole="">
-            <v:imagedata r:id="rId52" o:title=""/>
-          </v:shape>
-          <o:OLEObject Type="Embed" ProgID="Equation.DSMT4" ShapeID="_x0000_i1048" DrawAspect="Content" ObjectID="_1582035634" r:id="rId53"/>
+            <v:imagedata r:id="rId63" o:title=""/>
+          </v:shape>
+          <o:OLEObject Type="Embed" ProgID="Equation.DSMT4" ShapeID="_x0000_i1048" DrawAspect="Content" ObjectID="_1582355937" r:id="rId64"/>
         </w:object>
       </w:r>
       <w:r>
@@ -1309,9 +1423,9 @@
         </w:rPr>
         <w:object w:dxaOrig="279" w:dyaOrig="360">
           <v:shape id="_x0000_i1049" type="#_x0000_t75" style="width:14.25pt;height:18pt" o:ole="">
-            <v:imagedata r:id="rId52" o:title=""/>
-          </v:shape>
-          <o:OLEObject Type="Embed" ProgID="Equation.DSMT4" ShapeID="_x0000_i1049" DrawAspect="Content" ObjectID="_1582035635" r:id="rId54"/>
+            <v:imagedata r:id="rId63" o:title=""/>
+          </v:shape>
+          <o:OLEObject Type="Embed" ProgID="Equation.DSMT4" ShapeID="_x0000_i1049" DrawAspect="Content" ObjectID="_1582355938" r:id="rId65"/>
         </w:object>
       </w:r>
       <w:r>
@@ -1366,9 +1480,9 @@
         </w:rPr>
         <w:object w:dxaOrig="279" w:dyaOrig="360">
           <v:shape id="_x0000_i1050" type="#_x0000_t75" style="width:14.25pt;height:18pt" o:ole="">
-            <v:imagedata r:id="rId52" o:title=""/>
-          </v:shape>
-          <o:OLEObject Type="Embed" ProgID="Equation.DSMT4" ShapeID="_x0000_i1050" DrawAspect="Content" ObjectID="_1582035636" r:id="rId55"/>
+            <v:imagedata r:id="rId63" o:title=""/>
+          </v:shape>
+          <o:OLEObject Type="Embed" ProgID="Equation.DSMT4" ShapeID="_x0000_i1050" DrawAspect="Content" ObjectID="_1582355939" r:id="rId66"/>
         </w:object>
       </w:r>
       <w:r>
@@ -1399,9 +1513,9 @@
         </w:rPr>
         <w:object w:dxaOrig="279" w:dyaOrig="360">
           <v:shape id="_x0000_i1051" type="#_x0000_t75" style="width:14.25pt;height:18pt" o:ole="">
-            <v:imagedata r:id="rId52" o:title=""/>
-          </v:shape>
-          <o:OLEObject Type="Embed" ProgID="Equation.DSMT4" ShapeID="_x0000_i1051" DrawAspect="Content" ObjectID="_1582035637" r:id="rId56"/>
+            <v:imagedata r:id="rId63" o:title=""/>
+          </v:shape>
+          <o:OLEObject Type="Embed" ProgID="Equation.DSMT4" ShapeID="_x0000_i1051" DrawAspect="Content" ObjectID="_1582355940" r:id="rId67"/>
         </w:object>
       </w:r>
       <w:r>
@@ -1451,7 +1565,194 @@
         <w:t>扣除，用剩下的候选点计算最优点。</w:t>
       </w:r>
     </w:p>
-    <w:p/>
+    <w:p>
+      <w:pPr>
+        <w:ind w:firstLine="420"/>
+        <w:rPr>
+          <w:rFonts w:ascii="MS Gothic" w:hAnsi="MS Gothic" w:cs="MS Gothic"/>
+        </w:rPr>
+      </w:pPr>
+      <w:r>
+        <w:t>实验发现，该方法只能用</w:t>
+      </w:r>
+      <w:r>
+        <w:rPr>
+          <w:rFonts w:hint="eastAsia"/>
+        </w:rPr>
+        <w:t>于</w:t>
+      </w:r>
+      <w:r>
+        <w:t>圆两两相交或测距误差较小的情况，否则计算两圆交点的结果会有很大偏离，导致在聚类时误差很大。测试结果如下图所示，黑色</w:t>
+      </w:r>
+      <w:r>
+        <w:rPr>
+          <w:rFonts w:ascii="MS Gothic" w:hAnsi="MS Gothic" w:cs="MS Gothic"/>
+        </w:rPr>
+        <w:t>✕</w:t>
+      </w:r>
+      <w:r>
+        <w:t>为无相交圆计算得到的实部，蓝色</w:t>
+      </w:r>
+      <w:r>
+        <w:rPr>
+          <w:rFonts w:ascii="MS Gothic" w:hAnsi="MS Gothic" w:cs="MS Gothic"/>
+        </w:rPr>
+        <w:t>✕</w:t>
+      </w:r>
+      <w:r>
+        <w:rPr>
+          <w:rFonts w:ascii="MS Gothic" w:hAnsi="MS Gothic" w:cs="MS Gothic"/>
+        </w:rPr>
+        <w:t>为两圆的交点。</w:t>
+      </w:r>
+    </w:p>
+    <w:p>
+      <w:pPr>
+        <w:ind w:firstLine="420"/>
+        <w:rPr>
+          <w:rFonts w:ascii="MS Gothic" w:hAnsi="MS Gothic" w:cs="MS Gothic"/>
+        </w:rPr>
+      </w:pPr>
+      <w:r>
+        <w:rPr>
+          <w:rFonts w:ascii="MS Gothic" w:hAnsi="MS Gothic" w:cs="MS Gothic"/>
+        </w:rPr>
+        <w:t>第一幅图为该方法可以正常的场景，</w:t>
+      </w:r>
+      <w:r>
+        <w:rPr>
+          <w:rFonts w:ascii="MS Gothic" w:hAnsi="MS Gothic" w:cs="MS Gothic" w:hint="eastAsia"/>
+        </w:rPr>
+        <w:t>第</w:t>
+      </w:r>
+      <w:r>
+        <w:rPr>
+          <w:rFonts w:ascii="MS Gothic" w:hAnsi="MS Gothic" w:cs="MS Gothic" w:hint="eastAsia"/>
+        </w:rPr>
+        <w:t>二</w:t>
+      </w:r>
+      <w:r>
+        <w:rPr>
+          <w:rFonts w:ascii="MS Gothic" w:hAnsi="MS Gothic" w:cs="MS Gothic" w:hint="eastAsia"/>
+        </w:rPr>
+        <w:t>幅图为该方法</w:t>
+      </w:r>
+      <w:r>
+        <w:rPr>
+          <w:rFonts w:ascii="MS Gothic" w:hAnsi="MS Gothic" w:cs="MS Gothic" w:hint="eastAsia"/>
+        </w:rPr>
+        <w:t>不</w:t>
+      </w:r>
+      <w:r>
+        <w:rPr>
+          <w:rFonts w:ascii="MS Gothic" w:hAnsi="MS Gothic" w:cs="MS Gothic" w:hint="eastAsia"/>
+        </w:rPr>
+        <w:t>可以正常的场景</w:t>
+      </w:r>
+      <w:r>
+        <w:rPr>
+          <w:rFonts w:ascii="MS Gothic" w:hAnsi="MS Gothic" w:cs="MS Gothic" w:hint="eastAsia"/>
+        </w:rPr>
+        <w:t>。</w:t>
+      </w:r>
+    </w:p>
+    <w:p>
+      <w:pPr>
+        <w:rPr>
+          <w:rFonts w:ascii="MS Gothic" w:hAnsi="MS Gothic" w:cs="MS Gothic" w:hint="eastAsia"/>
+        </w:rPr>
+      </w:pPr>
+      <w:r>
+        <w:rPr>
+          <w:noProof/>
+        </w:rPr>
+        <w:lastRenderedPageBreak/>
+        <w:drawing>
+          <wp:inline distT="0" distB="0" distL="0" distR="0" wp14:anchorId="59D8629B" wp14:editId="61F5FEE5">
+            <wp:extent cx="5274310" cy="3955415"/>
+            <wp:effectExtent l="0" t="0" r="2540" b="6985"/>
+            <wp:docPr id="12" name="图片 12"/>
+            <wp:cNvGraphicFramePr>
+              <a:graphicFrameLocks xmlns:a="http://schemas.openxmlformats.org/drawingml/2006/main" noChangeAspect="1"/>
+            </wp:cNvGraphicFramePr>
+            <a:graphic xmlns:a="http://schemas.openxmlformats.org/drawingml/2006/main">
+              <a:graphicData uri="http://schemas.openxmlformats.org/drawingml/2006/picture">
+                <pic:pic xmlns:pic="http://schemas.openxmlformats.org/drawingml/2006/picture">
+                  <pic:nvPicPr>
+                    <pic:cNvPr id="1" name=""/>
+                    <pic:cNvPicPr/>
+                  </pic:nvPicPr>
+                  <pic:blipFill>
+                    <a:blip r:embed="rId68"/>
+                    <a:stretch>
+                      <a:fillRect/>
+                    </a:stretch>
+                  </pic:blipFill>
+                  <pic:spPr>
+                    <a:xfrm>
+                      <a:off x="0" y="0"/>
+                      <a:ext cx="5274310" cy="3955415"/>
+                    </a:xfrm>
+                    <a:prstGeom prst="rect">
+                      <a:avLst/>
+                    </a:prstGeom>
+                  </pic:spPr>
+                </pic:pic>
+              </a:graphicData>
+            </a:graphic>
+          </wp:inline>
+        </w:drawing>
+      </w:r>
+      <w:bookmarkStart w:id="0" w:name="_GoBack"/>
+      <w:bookmarkEnd w:id="0"/>
+    </w:p>
+    <w:p>
+      <w:pPr>
+        <w:rPr>
+          <w:rFonts w:hint="eastAsia"/>
+        </w:rPr>
+      </w:pPr>
+      <w:r>
+        <w:rPr>
+          <w:noProof/>
+        </w:rPr>
+        <w:drawing>
+          <wp:inline distT="0" distB="0" distL="0" distR="0" wp14:anchorId="4CF287A4" wp14:editId="43DE011A">
+            <wp:extent cx="5274310" cy="3955415"/>
+            <wp:effectExtent l="0" t="0" r="2540" b="6985"/>
+            <wp:docPr id="11" name="图片 11"/>
+            <wp:cNvGraphicFramePr>
+              <a:graphicFrameLocks xmlns:a="http://schemas.openxmlformats.org/drawingml/2006/main" noChangeAspect="1"/>
+            </wp:cNvGraphicFramePr>
+            <a:graphic xmlns:a="http://schemas.openxmlformats.org/drawingml/2006/main">
+              <a:graphicData uri="http://schemas.openxmlformats.org/drawingml/2006/picture">
+                <pic:pic xmlns:pic="http://schemas.openxmlformats.org/drawingml/2006/picture">
+                  <pic:nvPicPr>
+                    <pic:cNvPr id="1" name=""/>
+                    <pic:cNvPicPr/>
+                  </pic:nvPicPr>
+                  <pic:blipFill>
+                    <a:blip r:embed="rId69"/>
+                    <a:stretch>
+                      <a:fillRect/>
+                    </a:stretch>
+                  </pic:blipFill>
+                  <pic:spPr>
+                    <a:xfrm>
+                      <a:off x="0" y="0"/>
+                      <a:ext cx="5274310" cy="3955415"/>
+                    </a:xfrm>
+                    <a:prstGeom prst="rect">
+                      <a:avLst/>
+                    </a:prstGeom>
+                  </pic:spPr>
+                </pic:pic>
+              </a:graphicData>
+            </a:graphic>
+          </wp:inline>
+        </w:drawing>
+      </w:r>
+    </w:p>
     <w:p>
       <w:pPr>
         <w:pStyle w:val="1"/>
@@ -1460,6 +1761,7 @@
         <w:rPr>
           <w:rFonts w:hint="eastAsia"/>
         </w:rPr>
+        <w:lastRenderedPageBreak/>
         <w:t>非迭代算法</w:t>
       </w:r>
     </w:p>
@@ -1539,9 +1841,9 @@
         </w:rPr>
         <w:object w:dxaOrig="320" w:dyaOrig="380">
           <v:shape id="_x0000_i1052" type="#_x0000_t75" style="width:16.5pt;height:18.75pt" o:ole="">
-            <v:imagedata r:id="rId57" o:title=""/>
-          </v:shape>
-          <o:OLEObject Type="Embed" ProgID="Equation.DSMT4" ShapeID="_x0000_i1052" DrawAspect="Content" ObjectID="_1582035638" r:id="rId58"/>
+            <v:imagedata r:id="rId70" o:title=""/>
+          </v:shape>
+          <o:OLEObject Type="Embed" ProgID="Equation.DSMT4" ShapeID="_x0000_i1052" DrawAspect="Content" ObjectID="_1582355941" r:id="rId71"/>
         </w:object>
       </w:r>
       <w:r>
@@ -1568,9 +1870,9 @@
         </w:rPr>
         <w:object w:dxaOrig="600" w:dyaOrig="400">
           <v:shape id="_x0000_i1053" type="#_x0000_t75" style="width:30pt;height:19.5pt" o:ole="">
-            <v:imagedata r:id="rId59" o:title=""/>
-          </v:shape>
-          <o:OLEObject Type="Embed" ProgID="Equation.DSMT4" ShapeID="_x0000_i1053" DrawAspect="Content" ObjectID="_1582035639" r:id="rId60"/>
+            <v:imagedata r:id="rId72" o:title=""/>
+          </v:shape>
+          <o:OLEObject Type="Embed" ProgID="Equation.DSMT4" ShapeID="_x0000_i1053" DrawAspect="Content" ObjectID="_1582355942" r:id="rId73"/>
         </w:object>
       </w:r>
       <w:r>
@@ -1590,9 +1892,9 @@
         </w:rPr>
         <w:object w:dxaOrig="5600" w:dyaOrig="800">
           <v:shape id="_x0000_i1054" type="#_x0000_t75" style="width:281.25pt;height:39.75pt" o:ole="">
-            <v:imagedata r:id="rId61" o:title=""/>
-          </v:shape>
-          <o:OLEObject Type="Embed" ProgID="Equation.DSMT4" ShapeID="_x0000_i1054" DrawAspect="Content" ObjectID="_1582035640" r:id="rId62"/>
+            <v:imagedata r:id="rId74" o:title=""/>
+          </v:shape>
+          <o:OLEObject Type="Embed" ProgID="Equation.DSMT4" ShapeID="_x0000_i1054" DrawAspect="Content" ObjectID="_1582355943" r:id="rId75"/>
         </w:object>
       </w:r>
     </w:p>
@@ -1623,18 +1925,17 @@
         </w:rPr>
         <w:object w:dxaOrig="3320" w:dyaOrig="1120">
           <v:shape id="_x0000_i1055" type="#_x0000_t75" style="width:165.75pt;height:55.5pt" o:ole="">
-            <v:imagedata r:id="rId63" o:title=""/>
-          </v:shape>
-          <o:OLEObject Type="Embed" ProgID="Equation.DSMT4" ShapeID="_x0000_i1055" DrawAspect="Content" ObjectID="_1582035641" r:id="rId64"/>
-        </w:object>
-      </w:r>
-    </w:p>
-    <w:p>
-      <w:r>
-        <w:rPr>
-          <w:rFonts w:hint="eastAsia"/>
-        </w:rPr>
-        <w:lastRenderedPageBreak/>
+            <v:imagedata r:id="rId76" o:title=""/>
+          </v:shape>
+          <o:OLEObject Type="Embed" ProgID="Equation.DSMT4" ShapeID="_x0000_i1055" DrawAspect="Content" ObjectID="_1582355944" r:id="rId77"/>
+        </w:object>
+      </w:r>
+    </w:p>
+    <w:p>
+      <w:r>
+        <w:rPr>
+          <w:rFonts w:hint="eastAsia"/>
+        </w:rPr>
         <w:t>由于</w:t>
       </w:r>
       <w:r>
@@ -1795,9 +2096,9 @@
         </w:rPr>
         <w:object w:dxaOrig="600" w:dyaOrig="400">
           <v:shape id="_x0000_i1056" type="#_x0000_t75" style="width:30pt;height:19.5pt" o:ole="">
-            <v:imagedata r:id="rId59" o:title=""/>
-          </v:shape>
-          <o:OLEObject Type="Embed" ProgID="Equation.DSMT4" ShapeID="_x0000_i1056" DrawAspect="Content" ObjectID="_1582035642" r:id="rId65"/>
+            <v:imagedata r:id="rId72" o:title=""/>
+          </v:shape>
+          <o:OLEObject Type="Embed" ProgID="Equation.DSMT4" ShapeID="_x0000_i1056" DrawAspect="Content" ObjectID="_1582355945" r:id="rId78"/>
         </w:object>
       </w:r>
       <w:r>
@@ -1814,9 +2115,9 @@
         </w:rPr>
         <w:object w:dxaOrig="7540" w:dyaOrig="1520">
           <v:shape id="_x0000_i1057" type="#_x0000_t75" style="width:378pt;height:75.75pt" o:ole="">
-            <v:imagedata r:id="rId66" o:title=""/>
-          </v:shape>
-          <o:OLEObject Type="Embed" ProgID="Equation.DSMT4" ShapeID="_x0000_i1057" DrawAspect="Content" ObjectID="_1582035643" r:id="rId67"/>
+            <v:imagedata r:id="rId79" o:title=""/>
+          </v:shape>
+          <o:OLEObject Type="Embed" ProgID="Equation.DSMT4" ShapeID="_x0000_i1057" DrawAspect="Content" ObjectID="_1582355946" r:id="rId80"/>
         </w:object>
       </w:r>
     </w:p>
@@ -1970,9 +2271,9 @@
         </w:rPr>
         <w:object w:dxaOrig="4340" w:dyaOrig="1840">
           <v:shape id="_x0000_i1058" type="#_x0000_t75" style="width:3in;height:91.5pt" o:ole="">
-            <v:imagedata r:id="rId68" o:title=""/>
-          </v:shape>
-          <o:OLEObject Type="Embed" ProgID="Equation.DSMT4" ShapeID="_x0000_i1058" DrawAspect="Content" ObjectID="_1582035644" r:id="rId69"/>
+            <v:imagedata r:id="rId81" o:title=""/>
+          </v:shape>
+          <o:OLEObject Type="Embed" ProgID="Equation.DSMT4" ShapeID="_x0000_i1058" DrawAspect="Content" ObjectID="_1582355947" r:id="rId82"/>
         </w:object>
       </w:r>
     </w:p>
@@ -1992,6 +2293,7 @@
         <w:rPr>
           <w:rFonts w:hint="eastAsia"/>
         </w:rPr>
+        <w:lastRenderedPageBreak/>
         <w:t>迭代法</w:t>
       </w:r>
     </w:p>
@@ -2050,9 +2352,9 @@
         </w:rPr>
         <w:object w:dxaOrig="960" w:dyaOrig="400">
           <v:shape id="_x0000_i1059" type="#_x0000_t75" style="width:48pt;height:19.5pt" o:ole="">
-            <v:imagedata r:id="rId70" o:title=""/>
-          </v:shape>
-          <o:OLEObject Type="Embed" ProgID="Equation.DSMT4" ShapeID="_x0000_i1059" DrawAspect="Content" ObjectID="_1582035645" r:id="rId71"/>
+            <v:imagedata r:id="rId83" o:title=""/>
+          </v:shape>
+          <o:OLEObject Type="Embed" ProgID="Equation.DSMT4" ShapeID="_x0000_i1059" DrawAspect="Content" ObjectID="_1582355948" r:id="rId84"/>
         </w:object>
       </w:r>
       <w:r>
@@ -2079,9 +2381,9 @@
         </w:rPr>
         <w:object w:dxaOrig="1700" w:dyaOrig="440">
           <v:shape id="_x0000_i1060" type="#_x0000_t75" style="width:84.75pt;height:21.75pt" o:ole="">
-            <v:imagedata r:id="rId72" o:title=""/>
-          </v:shape>
-          <o:OLEObject Type="Embed" ProgID="Equation.DSMT4" ShapeID="_x0000_i1060" DrawAspect="Content" ObjectID="_1582035646" r:id="rId73"/>
+            <v:imagedata r:id="rId85" o:title=""/>
+          </v:shape>
+          <o:OLEObject Type="Embed" ProgID="Equation.DSMT4" ShapeID="_x0000_i1060" DrawAspect="Content" ObjectID="_1582355949" r:id="rId86"/>
         </w:object>
       </w:r>
       <w:r>
@@ -2111,9 +2413,9 @@
         </w:rPr>
         <w:object w:dxaOrig="1860" w:dyaOrig="480">
           <v:shape id="_x0000_i1061" type="#_x0000_t75" style="width:93pt;height:24pt" o:ole="">
-            <v:imagedata r:id="rId74" o:title=""/>
-          </v:shape>
-          <o:OLEObject Type="Embed" ProgID="Equation.DSMT4" ShapeID="_x0000_i1061" DrawAspect="Content" ObjectID="_1582035647" r:id="rId75"/>
+            <v:imagedata r:id="rId87" o:title=""/>
+          </v:shape>
+          <o:OLEObject Type="Embed" ProgID="Equation.DSMT4" ShapeID="_x0000_i1061" DrawAspect="Content" ObjectID="_1582355950" r:id="rId88"/>
         </w:object>
       </w:r>
       <w:r>
@@ -2131,9 +2433,9 @@
         </w:rPr>
         <w:object w:dxaOrig="200" w:dyaOrig="279">
           <v:shape id="_x0000_i1062" type="#_x0000_t75" style="width:10.5pt;height:14.25pt" o:ole="">
-            <v:imagedata r:id="rId76" o:title=""/>
-          </v:shape>
-          <o:OLEObject Type="Embed" ProgID="Equation.DSMT4" ShapeID="_x0000_i1062" DrawAspect="Content" ObjectID="_1582035648" r:id="rId77"/>
+            <v:imagedata r:id="rId89" o:title=""/>
+          </v:shape>
+          <o:OLEObject Type="Embed" ProgID="Equation.DSMT4" ShapeID="_x0000_i1062" DrawAspect="Content" ObjectID="_1582355951" r:id="rId90"/>
         </w:object>
       </w:r>
       <w:r>
@@ -2154,9 +2456,9 @@
         </w:rPr>
         <w:object w:dxaOrig="200" w:dyaOrig="320">
           <v:shape id="_x0000_i1063" type="#_x0000_t75" style="width:10.5pt;height:16.5pt" o:ole="">
-            <v:imagedata r:id="rId78" o:title=""/>
-          </v:shape>
-          <o:OLEObject Type="Embed" ProgID="Equation.DSMT4" ShapeID="_x0000_i1063" DrawAspect="Content" ObjectID="_1582035649" r:id="rId79"/>
+            <v:imagedata r:id="rId91" o:title=""/>
+          </v:shape>
+          <o:OLEObject Type="Embed" ProgID="Equation.DSMT4" ShapeID="_x0000_i1063" DrawAspect="Content" ObjectID="_1582355952" r:id="rId92"/>
         </w:object>
       </w:r>
       <w:r>
@@ -2177,9 +2479,9 @@
         </w:rPr>
         <w:object w:dxaOrig="1520" w:dyaOrig="740">
           <v:shape id="_x0000_i1064" type="#_x0000_t75" style="width:75.75pt;height:36.75pt" o:ole="">
-            <v:imagedata r:id="rId80" o:title=""/>
-          </v:shape>
-          <o:OLEObject Type="Embed" ProgID="Equation.DSMT4" ShapeID="_x0000_i1064" DrawAspect="Content" ObjectID="_1582035650" r:id="rId81"/>
+            <v:imagedata r:id="rId93" o:title=""/>
+          </v:shape>
+          <o:OLEObject Type="Embed" ProgID="Equation.DSMT4" ShapeID="_x0000_i1064" DrawAspect="Content" ObjectID="_1582355953" r:id="rId94"/>
         </w:object>
       </w:r>
       <w:r>
@@ -2194,9 +2496,9 @@
         </w:rPr>
         <w:object w:dxaOrig="980" w:dyaOrig="400">
           <v:shape id="_x0000_i1065" type="#_x0000_t75" style="width:50.25pt;height:20.25pt" o:ole="">
-            <v:imagedata r:id="rId82" o:title=""/>
-          </v:shape>
-          <o:OLEObject Type="Embed" ProgID="Equation.DSMT4" ShapeID="_x0000_i1065" DrawAspect="Content" ObjectID="_1582035651" r:id="rId83"/>
+            <v:imagedata r:id="rId95" o:title=""/>
+          </v:shape>
+          <o:OLEObject Type="Embed" ProgID="Equation.DSMT4" ShapeID="_x0000_i1065" DrawAspect="Content" ObjectID="_1582355954" r:id="rId96"/>
         </w:object>
       </w:r>
       <w:r>
@@ -2220,9 +2522,9 @@
         </w:rPr>
         <w:object w:dxaOrig="1520" w:dyaOrig="440">
           <v:shape id="_x0000_i1066" type="#_x0000_t75" style="width:75.75pt;height:21.75pt" o:ole="">
-            <v:imagedata r:id="rId84" o:title=""/>
-          </v:shape>
-          <o:OLEObject Type="Embed" ProgID="Equation.DSMT4" ShapeID="_x0000_i1066" DrawAspect="Content" ObjectID="_1582035652" r:id="rId85"/>
+            <v:imagedata r:id="rId97" o:title=""/>
+          </v:shape>
+          <o:OLEObject Type="Embed" ProgID="Equation.DSMT4" ShapeID="_x0000_i1066" DrawAspect="Content" ObjectID="_1582355955" r:id="rId98"/>
         </w:object>
       </w:r>
       <w:r>
@@ -2261,9 +2563,9 @@
         </w:rPr>
         <w:object w:dxaOrig="1840" w:dyaOrig="400">
           <v:shape id="_x0000_i1067" type="#_x0000_t75" style="width:91.5pt;height:19.5pt" o:ole="">
-            <v:imagedata r:id="rId86" o:title=""/>
-          </v:shape>
-          <o:OLEObject Type="Embed" ProgID="Equation.DSMT4" ShapeID="_x0000_i1067" DrawAspect="Content" ObjectID="_1582035653" r:id="rId87"/>
+            <v:imagedata r:id="rId99" o:title=""/>
+          </v:shape>
+          <o:OLEObject Type="Embed" ProgID="Equation.DSMT4" ShapeID="_x0000_i1067" DrawAspect="Content" ObjectID="_1582355956" r:id="rId100"/>
         </w:object>
       </w:r>
       <w:r>
@@ -2286,9 +2588,9 @@
         </w:rPr>
         <w:object w:dxaOrig="340" w:dyaOrig="260">
           <v:shape id="_x0000_i1068" type="#_x0000_t75" style="width:17.25pt;height:12.75pt" o:ole="">
-            <v:imagedata r:id="rId88" o:title=""/>
-          </v:shape>
-          <o:OLEObject Type="Embed" ProgID="Equation.DSMT4" ShapeID="_x0000_i1068" DrawAspect="Content" ObjectID="_1582035654" r:id="rId89"/>
+            <v:imagedata r:id="rId101" o:title=""/>
+          </v:shape>
+          <o:OLEObject Type="Embed" ProgID="Equation.DSMT4" ShapeID="_x0000_i1068" DrawAspect="Content" ObjectID="_1582355957" r:id="rId102"/>
         </w:object>
       </w:r>
       <w:r>
@@ -2306,9 +2608,9 @@
         </w:rPr>
         <w:object w:dxaOrig="200" w:dyaOrig="200">
           <v:shape id="_x0000_i1069" type="#_x0000_t75" style="width:10.5pt;height:10.5pt" o:ole="">
-            <v:imagedata r:id="rId90" o:title=""/>
-          </v:shape>
-          <o:OLEObject Type="Embed" ProgID="Equation.DSMT4" ShapeID="_x0000_i1069" DrawAspect="Content" ObjectID="_1582035655" r:id="rId91"/>
+            <v:imagedata r:id="rId103" o:title=""/>
+          </v:shape>
+          <o:OLEObject Type="Embed" ProgID="Equation.DSMT4" ShapeID="_x0000_i1069" DrawAspect="Content" ObjectID="_1582355958" r:id="rId104"/>
         </w:object>
       </w:r>
       <w:r>
@@ -2337,9 +2639,9 @@
         </w:rPr>
         <w:object w:dxaOrig="2900" w:dyaOrig="520">
           <v:shape id="_x0000_i1070" type="#_x0000_t75" style="width:144.75pt;height:25.5pt" o:ole="">
-            <v:imagedata r:id="rId92" o:title=""/>
-          </v:shape>
-          <o:OLEObject Type="Embed" ProgID="Equation.DSMT4" ShapeID="_x0000_i1070" DrawAspect="Content" ObjectID="_1582035656" r:id="rId93"/>
+            <v:imagedata r:id="rId105" o:title=""/>
+          </v:shape>
+          <o:OLEObject Type="Embed" ProgID="Equation.DSMT4" ShapeID="_x0000_i1070" DrawAspect="Content" ObjectID="_1582355959" r:id="rId106"/>
         </w:object>
       </w:r>
       <w:r>
@@ -2354,9 +2656,9 @@
         </w:rPr>
         <w:object w:dxaOrig="660" w:dyaOrig="360">
           <v:shape id="_x0000_i1071" type="#_x0000_t75" style="width:33pt;height:18pt" o:ole="">
-            <v:imagedata r:id="rId94" o:title=""/>
-          </v:shape>
-          <o:OLEObject Type="Embed" ProgID="Equation.DSMT4" ShapeID="_x0000_i1071" DrawAspect="Content" ObjectID="_1582035657" r:id="rId95"/>
+            <v:imagedata r:id="rId107" o:title=""/>
+          </v:shape>
+          <o:OLEObject Type="Embed" ProgID="Equation.DSMT4" ShapeID="_x0000_i1071" DrawAspect="Content" ObjectID="_1582355960" r:id="rId108"/>
         </w:object>
       </w:r>
       <w:r>
@@ -2383,9 +2685,9 @@
         </w:rPr>
         <w:object w:dxaOrig="580" w:dyaOrig="400">
           <v:shape id="_x0000_i1072" type="#_x0000_t75" style="width:29.25pt;height:19.5pt" o:ole="">
-            <v:imagedata r:id="rId96" o:title=""/>
-          </v:shape>
-          <o:OLEObject Type="Embed" ProgID="Equation.DSMT4" ShapeID="_x0000_i1072" DrawAspect="Content" ObjectID="_1582035658" r:id="rId97"/>
+            <v:imagedata r:id="rId109" o:title=""/>
+          </v:shape>
+          <o:OLEObject Type="Embed" ProgID="Equation.DSMT4" ShapeID="_x0000_i1072" DrawAspect="Content" ObjectID="_1582355961" r:id="rId110"/>
         </w:object>
       </w:r>
       <w:r>
@@ -2400,9 +2702,9 @@
         </w:rPr>
         <w:object w:dxaOrig="279" w:dyaOrig="360">
           <v:shape id="_x0000_i1073" type="#_x0000_t75" style="width:14.25pt;height:18pt" o:ole="">
-            <v:imagedata r:id="rId98" o:title=""/>
-          </v:shape>
-          <o:OLEObject Type="Embed" ProgID="Equation.DSMT4" ShapeID="_x0000_i1073" DrawAspect="Content" ObjectID="_1582035659" r:id="rId99"/>
+            <v:imagedata r:id="rId111" o:title=""/>
+          </v:shape>
+          <o:OLEObject Type="Embed" ProgID="Equation.DSMT4" ShapeID="_x0000_i1073" DrawAspect="Content" ObjectID="_1582355962" r:id="rId112"/>
         </w:object>
       </w:r>
       <w:r>
@@ -2421,7 +2723,6 @@
         <w:rPr>
           <w:rFonts w:hint="eastAsia"/>
         </w:rPr>
-        <w:lastRenderedPageBreak/>
         <w:t>并线性截断，</w:t>
       </w:r>
       <w:r>
@@ -2436,9 +2737,9 @@
         </w:rPr>
         <w:object w:dxaOrig="2780" w:dyaOrig="400">
           <v:shape id="_x0000_i1074" type="#_x0000_t75" style="width:139.5pt;height:19.5pt" o:ole="">
-            <v:imagedata r:id="rId100" o:title=""/>
-          </v:shape>
-          <o:OLEObject Type="Embed" ProgID="Equation.DSMT4" ShapeID="_x0000_i1074" DrawAspect="Content" ObjectID="_1582035660" r:id="rId101"/>
+            <v:imagedata r:id="rId113" o:title=""/>
+          </v:shape>
+          <o:OLEObject Type="Embed" ProgID="Equation.DSMT4" ShapeID="_x0000_i1074" DrawAspect="Content" ObjectID="_1582355963" r:id="rId114"/>
         </w:object>
       </w:r>
       <w:r>
@@ -2456,9 +2757,9 @@
         </w:rPr>
         <w:object w:dxaOrig="3159" w:dyaOrig="560">
           <v:shape id="_x0000_i1075" type="#_x0000_t75" style="width:158.25pt;height:27.75pt" o:ole="">
-            <v:imagedata r:id="rId102" o:title=""/>
-          </v:shape>
-          <o:OLEObject Type="Embed" ProgID="Equation.DSMT4" ShapeID="_x0000_i1075" DrawAspect="Content" ObjectID="_1582035661" r:id="rId103"/>
+            <v:imagedata r:id="rId115" o:title=""/>
+          </v:shape>
+          <o:OLEObject Type="Embed" ProgID="Equation.DSMT4" ShapeID="_x0000_i1075" DrawAspect="Content" ObjectID="_1582355964" r:id="rId116"/>
         </w:object>
       </w:r>
       <w:r>
@@ -2476,9 +2777,9 @@
         </w:rPr>
         <w:object w:dxaOrig="3720" w:dyaOrig="720">
           <v:shape id="_x0000_i1076" type="#_x0000_t75" style="width:186pt;height:36pt" o:ole="">
-            <v:imagedata r:id="rId104" o:title=""/>
-          </v:shape>
-          <o:OLEObject Type="Embed" ProgID="Equation.DSMT4" ShapeID="_x0000_i1076" DrawAspect="Content" ObjectID="_1582035662" r:id="rId105"/>
+            <v:imagedata r:id="rId117" o:title=""/>
+          </v:shape>
+          <o:OLEObject Type="Embed" ProgID="Equation.DSMT4" ShapeID="_x0000_i1076" DrawAspect="Content" ObjectID="_1582355965" r:id="rId118"/>
         </w:object>
       </w:r>
       <w:r>
@@ -2493,9 +2794,9 @@
         </w:rPr>
         <w:object w:dxaOrig="300" w:dyaOrig="380">
           <v:shape id="_x0000_i1077" type="#_x0000_t75" style="width:15pt;height:18.75pt" o:ole="">
-            <v:imagedata r:id="rId106" o:title=""/>
-          </v:shape>
-          <o:OLEObject Type="Embed" ProgID="Equation.DSMT4" ShapeID="_x0000_i1077" DrawAspect="Content" ObjectID="_1582035663" r:id="rId107"/>
+            <v:imagedata r:id="rId119" o:title=""/>
+          </v:shape>
+          <o:OLEObject Type="Embed" ProgID="Equation.DSMT4" ShapeID="_x0000_i1077" DrawAspect="Content" ObjectID="_1582355966" r:id="rId120"/>
         </w:object>
       </w:r>
       <w:r>
@@ -2510,9 +2811,9 @@
         </w:rPr>
         <w:object w:dxaOrig="580" w:dyaOrig="400">
           <v:shape id="_x0000_i1078" type="#_x0000_t75" style="width:29.25pt;height:19.5pt" o:ole="">
-            <v:imagedata r:id="rId108" o:title=""/>
-          </v:shape>
-          <o:OLEObject Type="Embed" ProgID="Equation.DSMT4" ShapeID="_x0000_i1078" DrawAspect="Content" ObjectID="_1582035664" r:id="rId109"/>
+            <v:imagedata r:id="rId121" o:title=""/>
+          </v:shape>
+          <o:OLEObject Type="Embed" ProgID="Equation.DSMT4" ShapeID="_x0000_i1078" DrawAspect="Content" ObjectID="_1582355967" r:id="rId122"/>
         </w:object>
       </w:r>
       <w:r>
@@ -2536,9 +2837,9 @@
         </w:rPr>
         <w:object w:dxaOrig="1359" w:dyaOrig="720">
           <v:shape id="_x0000_i1079" type="#_x0000_t75" style="width:68.25pt;height:36pt" o:ole="">
-            <v:imagedata r:id="rId110" o:title=""/>
-          </v:shape>
-          <o:OLEObject Type="Embed" ProgID="Equation.DSMT4" ShapeID="_x0000_i1079" DrawAspect="Content" ObjectID="_1582035665" r:id="rId111"/>
+            <v:imagedata r:id="rId123" o:title=""/>
+          </v:shape>
+          <o:OLEObject Type="Embed" ProgID="Equation.DSMT4" ShapeID="_x0000_i1079" DrawAspect="Content" ObjectID="_1582355968" r:id="rId124"/>
         </w:object>
       </w:r>
       <w:r>
@@ -2553,9 +2854,9 @@
         </w:rPr>
         <w:object w:dxaOrig="1359" w:dyaOrig="720">
           <v:shape id="_x0000_i1080" type="#_x0000_t75" style="width:68.25pt;height:36pt" o:ole="">
-            <v:imagedata r:id="rId112" o:title=""/>
-          </v:shape>
-          <o:OLEObject Type="Embed" ProgID="Equation.DSMT4" ShapeID="_x0000_i1080" DrawAspect="Content" ObjectID="_1582035666" r:id="rId113"/>
+            <v:imagedata r:id="rId125" o:title=""/>
+          </v:shape>
+          <o:OLEObject Type="Embed" ProgID="Equation.DSMT4" ShapeID="_x0000_i1080" DrawAspect="Content" ObjectID="_1582355969" r:id="rId126"/>
         </w:object>
       </w:r>
       <w:r>
@@ -2611,9 +2912,9 @@
         </w:rPr>
         <w:object w:dxaOrig="2140" w:dyaOrig="440">
           <v:shape id="_x0000_i1081" type="#_x0000_t75" style="width:107.25pt;height:21.75pt" o:ole="">
-            <v:imagedata r:id="rId114" o:title=""/>
-          </v:shape>
-          <o:OLEObject Type="Embed" ProgID="Equation.DSMT4" ShapeID="_x0000_i1081" DrawAspect="Content" ObjectID="_1582035667" r:id="rId115"/>
+            <v:imagedata r:id="rId127" o:title=""/>
+          </v:shape>
+          <o:OLEObject Type="Embed" ProgID="Equation.DSMT4" ShapeID="_x0000_i1081" DrawAspect="Content" ObjectID="_1582355970" r:id="rId128"/>
         </w:object>
       </w:r>
       <w:r>
@@ -2631,9 +2932,9 @@
         </w:rPr>
         <w:object w:dxaOrig="2320" w:dyaOrig="480">
           <v:shape id="_x0000_i1082" type="#_x0000_t75" style="width:116.25pt;height:24pt" o:ole="">
-            <v:imagedata r:id="rId116" o:title=""/>
-          </v:shape>
-          <o:OLEObject Type="Embed" ProgID="Equation.DSMT4" ShapeID="_x0000_i1082" DrawAspect="Content" ObjectID="_1582035668" r:id="rId117"/>
+            <v:imagedata r:id="rId129" o:title=""/>
+          </v:shape>
+          <o:OLEObject Type="Embed" ProgID="Equation.DSMT4" ShapeID="_x0000_i1082" DrawAspect="Content" ObjectID="_1582355971" r:id="rId130"/>
         </w:object>
       </w:r>
       <w:r>
@@ -2662,9 +2963,9 @@
         </w:rPr>
         <w:object w:dxaOrig="3200" w:dyaOrig="480">
           <v:shape id="_x0000_i1083" type="#_x0000_t75" style="width:160.5pt;height:24pt" o:ole="">
-            <v:imagedata r:id="rId118" o:title=""/>
-          </v:shape>
-          <o:OLEObject Type="Embed" ProgID="Equation.DSMT4" ShapeID="_x0000_i1083" DrawAspect="Content" ObjectID="_1582035669" r:id="rId119"/>
+            <v:imagedata r:id="rId131" o:title=""/>
+          </v:shape>
+          <o:OLEObject Type="Embed" ProgID="Equation.DSMT4" ShapeID="_x0000_i1083" DrawAspect="Content" ObjectID="_1582355972" r:id="rId132"/>
         </w:object>
       </w:r>
       <w:r>
@@ -2682,9 +2983,9 @@
         </w:rPr>
         <w:object w:dxaOrig="3360" w:dyaOrig="520">
           <v:shape id="_x0000_i1084" type="#_x0000_t75" style="width:168.75pt;height:25.5pt" o:ole="">
-            <v:imagedata r:id="rId120" o:title=""/>
-          </v:shape>
-          <o:OLEObject Type="Embed" ProgID="Equation.DSMT4" ShapeID="_x0000_i1084" DrawAspect="Content" ObjectID="_1582035670" r:id="rId121"/>
+            <v:imagedata r:id="rId133" o:title=""/>
+          </v:shape>
+          <o:OLEObject Type="Embed" ProgID="Equation.DSMT4" ShapeID="_x0000_i1084" DrawAspect="Content" ObjectID="_1582355973" r:id="rId134"/>
         </w:object>
       </w:r>
       <w:r>
@@ -2705,9 +3006,9 @@
         </w:rPr>
         <w:object w:dxaOrig="1100" w:dyaOrig="440">
           <v:shape id="_x0000_i1085" type="#_x0000_t75" style="width:54.75pt;height:21.75pt" o:ole="">
-            <v:imagedata r:id="rId122" o:title=""/>
-          </v:shape>
-          <o:OLEObject Type="Embed" ProgID="Equation.DSMT4" ShapeID="_x0000_i1085" DrawAspect="Content" ObjectID="_1582035671" r:id="rId123"/>
+            <v:imagedata r:id="rId135" o:title=""/>
+          </v:shape>
+          <o:OLEObject Type="Embed" ProgID="Equation.DSMT4" ShapeID="_x0000_i1085" DrawAspect="Content" ObjectID="_1582355974" r:id="rId136"/>
         </w:object>
       </w:r>
       <w:r>
@@ -2725,9 +3026,9 @@
         </w:rPr>
         <w:object w:dxaOrig="440" w:dyaOrig="320">
           <v:shape id="_x0000_i1086" type="#_x0000_t75" style="width:21.75pt;height:16.5pt" o:ole="">
-            <v:imagedata r:id="rId124" o:title=""/>
-          </v:shape>
-          <o:OLEObject Type="Embed" ProgID="Equation.DSMT4" ShapeID="_x0000_i1086" DrawAspect="Content" ObjectID="_1582035672" r:id="rId125"/>
+            <v:imagedata r:id="rId137" o:title=""/>
+          </v:shape>
+          <o:OLEObject Type="Embed" ProgID="Equation.DSMT4" ShapeID="_x0000_i1086" DrawAspect="Content" ObjectID="_1582355975" r:id="rId138"/>
         </w:object>
       </w:r>
       <w:r>
@@ -2881,9 +3182,9 @@
         </w:rPr>
         <w:object w:dxaOrig="1660" w:dyaOrig="440">
           <v:shape id="_x0000_i1087" type="#_x0000_t75" style="width:83.25pt;height:21.75pt" o:ole="">
-            <v:imagedata r:id="rId126" o:title=""/>
-          </v:shape>
-          <o:OLEObject Type="Embed" ProgID="Equation.DSMT4" ShapeID="_x0000_i1087" DrawAspect="Content" ObjectID="_1582035673" r:id="rId127"/>
+            <v:imagedata r:id="rId139" o:title=""/>
+          </v:shape>
+          <o:OLEObject Type="Embed" ProgID="Equation.DSMT4" ShapeID="_x0000_i1087" DrawAspect="Content" ObjectID="_1582355976" r:id="rId140"/>
         </w:object>
       </w:r>
       <w:r>
@@ -2901,9 +3202,9 @@
         </w:rPr>
         <w:object w:dxaOrig="1800" w:dyaOrig="480">
           <v:shape id="_x0000_i1088" type="#_x0000_t75" style="width:90pt;height:24pt" o:ole="">
-            <v:imagedata r:id="rId128" o:title=""/>
-          </v:shape>
-          <o:OLEObject Type="Embed" ProgID="Equation.DSMT4" ShapeID="_x0000_i1088" DrawAspect="Content" ObjectID="_1582035674" r:id="rId129"/>
+            <v:imagedata r:id="rId141" o:title=""/>
+          </v:shape>
+          <o:OLEObject Type="Embed" ProgID="Equation.DSMT4" ShapeID="_x0000_i1088" DrawAspect="Content" ObjectID="_1582355977" r:id="rId142"/>
         </w:object>
       </w:r>
       <w:r>
@@ -2915,9 +3216,9 @@
         </w:rPr>
         <w:object w:dxaOrig="499" w:dyaOrig="480">
           <v:shape id="_x0000_i1089" type="#_x0000_t75" style="width:24.75pt;height:24pt" o:ole="">
-            <v:imagedata r:id="rId130" o:title=""/>
-          </v:shape>
-          <o:OLEObject Type="Embed" ProgID="Equation.DSMT4" ShapeID="_x0000_i1089" DrawAspect="Content" ObjectID="_1582035675" r:id="rId131"/>
+            <v:imagedata r:id="rId143" o:title=""/>
+          </v:shape>
+          <o:OLEObject Type="Embed" ProgID="Equation.DSMT4" ShapeID="_x0000_i1089" DrawAspect="Content" ObjectID="_1582355978" r:id="rId144"/>
         </w:object>
       </w:r>
       <w:r>
@@ -2932,9 +3233,9 @@
         </w:rPr>
         <w:object w:dxaOrig="220" w:dyaOrig="279">
           <v:shape id="_x0000_i1090" type="#_x0000_t75" style="width:11.25pt;height:14.25pt" o:ole="">
-            <v:imagedata r:id="rId132" o:title=""/>
-          </v:shape>
-          <o:OLEObject Type="Embed" ProgID="Equation.DSMT4" ShapeID="_x0000_i1090" DrawAspect="Content" ObjectID="_1582035676" r:id="rId133"/>
+            <v:imagedata r:id="rId145" o:title=""/>
+          </v:shape>
+          <o:OLEObject Type="Embed" ProgID="Equation.DSMT4" ShapeID="_x0000_i1090" DrawAspect="Content" ObjectID="_1582355979" r:id="rId146"/>
         </w:object>
       </w:r>
       <w:r>
@@ -2961,9 +3262,9 @@
         </w:rPr>
         <w:object w:dxaOrig="499" w:dyaOrig="480">
           <v:shape id="_x0000_i1091" type="#_x0000_t75" style="width:24.75pt;height:24pt" o:ole="">
-            <v:imagedata r:id="rId130" o:title=""/>
-          </v:shape>
-          <o:OLEObject Type="Embed" ProgID="Equation.DSMT4" ShapeID="_x0000_i1091" DrawAspect="Content" ObjectID="_1582035677" r:id="rId134"/>
+            <v:imagedata r:id="rId143" o:title=""/>
+          </v:shape>
+          <o:OLEObject Type="Embed" ProgID="Equation.DSMT4" ShapeID="_x0000_i1091" DrawAspect="Content" ObjectID="_1582355980" r:id="rId147"/>
         </w:object>
       </w:r>
       <w:r>
@@ -2978,9 +3279,9 @@
         </w:rPr>
         <w:object w:dxaOrig="220" w:dyaOrig="279">
           <v:shape id="_x0000_i1092" type="#_x0000_t75" style="width:11.25pt;height:14.25pt" o:ole="">
-            <v:imagedata r:id="rId135" o:title=""/>
-          </v:shape>
-          <o:OLEObject Type="Embed" ProgID="Equation.DSMT4" ShapeID="_x0000_i1092" DrawAspect="Content" ObjectID="_1582035678" r:id="rId136"/>
+            <v:imagedata r:id="rId148" o:title=""/>
+          </v:shape>
+          <o:OLEObject Type="Embed" ProgID="Equation.DSMT4" ShapeID="_x0000_i1092" DrawAspect="Content" ObjectID="_1582355981" r:id="rId149"/>
         </w:object>
       </w:r>
       <w:r>
@@ -2995,9 +3296,9 @@
         </w:rPr>
         <w:object w:dxaOrig="220" w:dyaOrig="279">
           <v:shape id="_x0000_i1093" type="#_x0000_t75" style="width:11.25pt;height:14.25pt" o:ole="">
-            <v:imagedata r:id="rId135" o:title=""/>
-          </v:shape>
-          <o:OLEObject Type="Embed" ProgID="Equation.DSMT4" ShapeID="_x0000_i1093" DrawAspect="Content" ObjectID="_1582035679" r:id="rId137"/>
+            <v:imagedata r:id="rId148" o:title=""/>
+          </v:shape>
+          <o:OLEObject Type="Embed" ProgID="Equation.DSMT4" ShapeID="_x0000_i1093" DrawAspect="Content" ObjectID="_1582355982" r:id="rId150"/>
         </w:object>
       </w:r>
       <w:r>
@@ -3012,9 +3313,9 @@
         </w:rPr>
         <w:object w:dxaOrig="220" w:dyaOrig="279">
           <v:shape id="_x0000_i1094" type="#_x0000_t75" style="width:11.25pt;height:14.25pt" o:ole="">
-            <v:imagedata r:id="rId135" o:title=""/>
-          </v:shape>
-          <o:OLEObject Type="Embed" ProgID="Equation.DSMT4" ShapeID="_x0000_i1094" DrawAspect="Content" ObjectID="_1582035680" r:id="rId138"/>
+            <v:imagedata r:id="rId148" o:title=""/>
+          </v:shape>
+          <o:OLEObject Type="Embed" ProgID="Equation.DSMT4" ShapeID="_x0000_i1094" DrawAspect="Content" ObjectID="_1582355983" r:id="rId151"/>
         </w:object>
       </w:r>
       <w:r>
@@ -3029,6 +3330,7 @@
         <w:rPr>
           <w:noProof/>
         </w:rPr>
+        <w:lastRenderedPageBreak/>
         <w:drawing>
           <wp:inline distT="0" distB="0" distL="0" distR="0" wp14:anchorId="3219EAC1" wp14:editId="465C741F">
             <wp:extent cx="1828571" cy="2133333"/>
@@ -3045,7 +3347,7 @@
                     <pic:cNvPicPr/>
                   </pic:nvPicPr>
                   <pic:blipFill>
-                    <a:blip r:embed="rId139"/>
+                    <a:blip r:embed="rId152"/>
                     <a:stretch>
                       <a:fillRect/>
                     </a:stretch>
@@ -3131,9 +3433,9 @@
         </w:rPr>
         <w:object w:dxaOrig="220" w:dyaOrig="279">
           <v:shape id="_x0000_i1095" type="#_x0000_t75" style="width:10.5pt;height:14.25pt" o:ole="">
-            <v:imagedata r:id="rId140" o:title=""/>
-          </v:shape>
-          <o:OLEObject Type="Embed" ProgID="Equation.DSMT4" ShapeID="_x0000_i1095" DrawAspect="Content" ObjectID="_1582035681" r:id="rId141"/>
+            <v:imagedata r:id="rId153" o:title=""/>
+          </v:shape>
+          <o:OLEObject Type="Embed" ProgID="Equation.DSMT4" ShapeID="_x0000_i1095" DrawAspect="Content" ObjectID="_1582355984" r:id="rId154"/>
         </w:object>
       </w:r>
       <w:r>
@@ -3183,9 +3485,9 @@
         </w:rPr>
         <w:object w:dxaOrig="200" w:dyaOrig="320">
           <v:shape id="_x0000_i1096" type="#_x0000_t75" style="width:10.5pt;height:16.5pt" o:ole="">
-            <v:imagedata r:id="rId142" o:title=""/>
-          </v:shape>
-          <o:OLEObject Type="Embed" ProgID="Equation.DSMT4" ShapeID="_x0000_i1096" DrawAspect="Content" ObjectID="_1582035682" r:id="rId143"/>
+            <v:imagedata r:id="rId155" o:title=""/>
+          </v:shape>
+          <o:OLEObject Type="Embed" ProgID="Equation.DSMT4" ShapeID="_x0000_i1096" DrawAspect="Content" ObjectID="_1582355985" r:id="rId156"/>
         </w:object>
       </w:r>
       <w:r>
@@ -3206,9 +3508,9 @@
         </w:rPr>
         <w:object w:dxaOrig="279" w:dyaOrig="360">
           <v:shape id="_x0000_i1097" type="#_x0000_t75" style="width:12.75pt;height:18pt" o:ole="">
-            <v:imagedata r:id="rId144" o:title=""/>
-          </v:shape>
-          <o:OLEObject Type="Embed" ProgID="Equation.DSMT4" ShapeID="_x0000_i1097" DrawAspect="Content" ObjectID="_1582035683" r:id="rId145"/>
+            <v:imagedata r:id="rId157" o:title=""/>
+          </v:shape>
+          <o:OLEObject Type="Embed" ProgID="Equation.DSMT4" ShapeID="_x0000_i1097" DrawAspect="Content" ObjectID="_1582355986" r:id="rId158"/>
         </w:object>
       </w:r>
       <w:r>
@@ -3223,9 +3525,9 @@
         </w:rPr>
         <w:object w:dxaOrig="520" w:dyaOrig="279">
           <v:shape id="_x0000_i1098" type="#_x0000_t75" style="width:25.5pt;height:14.25pt" o:ole="">
-            <v:imagedata r:id="rId146" o:title=""/>
-          </v:shape>
-          <o:OLEObject Type="Embed" ProgID="Equation.DSMT4" ShapeID="_x0000_i1098" DrawAspect="Content" ObjectID="_1582035684" r:id="rId147"/>
+            <v:imagedata r:id="rId159" o:title=""/>
+          </v:shape>
+          <o:OLEObject Type="Embed" ProgID="Equation.DSMT4" ShapeID="_x0000_i1098" DrawAspect="Content" ObjectID="_1582355987" r:id="rId160"/>
         </w:object>
       </w:r>
       <w:r>
@@ -3256,9 +3558,9 @@
         </w:rPr>
         <w:object w:dxaOrig="660" w:dyaOrig="360">
           <v:shape id="_x0000_i1099" type="#_x0000_t75" style="width:32.25pt;height:18pt" o:ole="">
-            <v:imagedata r:id="rId148" o:title=""/>
-          </v:shape>
-          <o:OLEObject Type="Embed" ProgID="Equation.DSMT4" ShapeID="_x0000_i1099" DrawAspect="Content" ObjectID="_1582035685" r:id="rId149"/>
+            <v:imagedata r:id="rId161" o:title=""/>
+          </v:shape>
+          <o:OLEObject Type="Embed" ProgID="Equation.DSMT4" ShapeID="_x0000_i1099" DrawAspect="Content" ObjectID="_1582355988" r:id="rId162"/>
         </w:object>
       </w:r>
       <w:r>
@@ -3273,9 +3575,9 @@
         </w:rPr>
         <w:object w:dxaOrig="920" w:dyaOrig="360">
           <v:shape id="_x0000_i1100" type="#_x0000_t75" style="width:45.75pt;height:18pt" o:ole="">
-            <v:imagedata r:id="rId150" o:title=""/>
-          </v:shape>
-          <o:OLEObject Type="Embed" ProgID="Equation.DSMT4" ShapeID="_x0000_i1100" DrawAspect="Content" ObjectID="_1582035686" r:id="rId151"/>
+            <v:imagedata r:id="rId163" o:title=""/>
+          </v:shape>
+          <o:OLEObject Type="Embed" ProgID="Equation.DSMT4" ShapeID="_x0000_i1100" DrawAspect="Content" ObjectID="_1582355989" r:id="rId164"/>
         </w:object>
       </w:r>
       <w:r>
@@ -3302,9 +3604,9 @@
         </w:rPr>
         <w:object w:dxaOrig="560" w:dyaOrig="400">
           <v:shape id="_x0000_i1101" type="#_x0000_t75" style="width:27.75pt;height:19.5pt" o:ole="">
-            <v:imagedata r:id="rId152" o:title=""/>
-          </v:shape>
-          <o:OLEObject Type="Embed" ProgID="Equation.DSMT4" ShapeID="_x0000_i1101" DrawAspect="Content" ObjectID="_1582035687" r:id="rId153"/>
+            <v:imagedata r:id="rId165" o:title=""/>
+          </v:shape>
+          <o:OLEObject Type="Embed" ProgID="Equation.DSMT4" ShapeID="_x0000_i1101" DrawAspect="Content" ObjectID="_1582355990" r:id="rId166"/>
         </w:object>
       </w:r>
       <w:r>
@@ -3330,7 +3632,6 @@
         <w:rPr>
           <w:rFonts w:hint="eastAsia"/>
         </w:rPr>
-        <w:lastRenderedPageBreak/>
         <w:t>如果</w:t>
       </w:r>
       <w:r>
@@ -3378,9 +3679,9 @@
         </w:rPr>
         <w:object w:dxaOrig="859" w:dyaOrig="279">
           <v:shape id="_x0000_i1102" type="#_x0000_t75" style="width:42pt;height:14.25pt" o:ole="">
-            <v:imagedata r:id="rId154" o:title=""/>
-          </v:shape>
-          <o:OLEObject Type="Embed" ProgID="Equation.DSMT4" ShapeID="_x0000_i1102" DrawAspect="Content" ObjectID="_1582035688" r:id="rId155"/>
+            <v:imagedata r:id="rId167" o:title=""/>
+          </v:shape>
+          <o:OLEObject Type="Embed" ProgID="Equation.DSMT4" ShapeID="_x0000_i1102" DrawAspect="Content" ObjectID="_1582355991" r:id="rId168"/>
         </w:object>
       </w:r>
       <w:r>
@@ -3413,9 +3714,9 @@
         </w:rPr>
         <w:object w:dxaOrig="200" w:dyaOrig="320">
           <v:shape id="_x0000_i1103" type="#_x0000_t75" style="width:10.5pt;height:16.5pt" o:ole="">
-            <v:imagedata r:id="rId156" o:title=""/>
-          </v:shape>
-          <o:OLEObject Type="Embed" ProgID="Equation.DSMT4" ShapeID="_x0000_i1103" DrawAspect="Content" ObjectID="_1582035689" r:id="rId157"/>
+            <v:imagedata r:id="rId169" o:title=""/>
+          </v:shape>
+          <o:OLEObject Type="Embed" ProgID="Equation.DSMT4" ShapeID="_x0000_i1103" DrawAspect="Content" ObjectID="_1582355992" r:id="rId170"/>
         </w:object>
       </w:r>
       <w:r>
@@ -3436,9 +3737,9 @@
         </w:rPr>
         <w:object w:dxaOrig="940" w:dyaOrig="320">
           <v:shape id="_x0000_i1104" type="#_x0000_t75" style="width:46.5pt;height:16.5pt" o:ole="">
-            <v:imagedata r:id="rId158" o:title=""/>
-          </v:shape>
-          <o:OLEObject Type="Embed" ProgID="Equation.DSMT4" ShapeID="_x0000_i1104" DrawAspect="Content" ObjectID="_1582035690" r:id="rId159"/>
+            <v:imagedata r:id="rId171" o:title=""/>
+          </v:shape>
+          <o:OLEObject Type="Embed" ProgID="Equation.DSMT4" ShapeID="_x0000_i1104" DrawAspect="Content" ObjectID="_1582355993" r:id="rId172"/>
         </w:object>
       </w:r>
       <w:r>
@@ -3472,9 +3773,9 @@
         </w:rPr>
         <w:object w:dxaOrig="920" w:dyaOrig="360">
           <v:shape id="_x0000_i1105" type="#_x0000_t75" style="width:45.75pt;height:18pt" o:ole="">
-            <v:imagedata r:id="rId150" o:title=""/>
-          </v:shape>
-          <o:OLEObject Type="Embed" ProgID="Equation.DSMT4" ShapeID="_x0000_i1105" DrawAspect="Content" ObjectID="_1582035691" r:id="rId160"/>
+            <v:imagedata r:id="rId163" o:title=""/>
+          </v:shape>
+          <o:OLEObject Type="Embed" ProgID="Equation.DSMT4" ShapeID="_x0000_i1105" DrawAspect="Content" ObjectID="_1582355994" r:id="rId173"/>
         </w:object>
       </w:r>
       <w:r>
@@ -3501,9 +3802,9 @@
         </w:rPr>
         <w:object w:dxaOrig="999" w:dyaOrig="360">
           <v:shape id="_x0000_i1106" type="#_x0000_t75" style="width:50.25pt;height:18pt" o:ole="">
-            <v:imagedata r:id="rId161" o:title=""/>
-          </v:shape>
-          <o:OLEObject Type="Embed" ProgID="Equation.DSMT4" ShapeID="_x0000_i1106" DrawAspect="Content" ObjectID="_1582035692" r:id="rId162"/>
+            <v:imagedata r:id="rId174" o:title=""/>
+          </v:shape>
+          <o:OLEObject Type="Embed" ProgID="Equation.DSMT4" ShapeID="_x0000_i1106" DrawAspect="Content" ObjectID="_1582355995" r:id="rId175"/>
         </w:object>
       </w:r>
       <w:r>
@@ -3537,9 +3838,9 @@
         </w:rPr>
         <w:object w:dxaOrig="660" w:dyaOrig="360">
           <v:shape id="_x0000_i1107" type="#_x0000_t75" style="width:32.25pt;height:18pt" o:ole="">
-            <v:imagedata r:id="rId148" o:title=""/>
-          </v:shape>
-          <o:OLEObject Type="Embed" ProgID="Equation.DSMT4" ShapeID="_x0000_i1107" DrawAspect="Content" ObjectID="_1582035693" r:id="rId163"/>
+            <v:imagedata r:id="rId161" o:title=""/>
+          </v:shape>
+          <o:OLEObject Type="Embed" ProgID="Equation.DSMT4" ShapeID="_x0000_i1107" DrawAspect="Content" ObjectID="_1582355996" r:id="rId176"/>
         </w:object>
       </w:r>
       <w:r>
@@ -3557,9 +3858,9 @@
         </w:rPr>
         <w:object w:dxaOrig="220" w:dyaOrig="279">
           <v:shape id="_x0000_i1108" type="#_x0000_t75" style="width:10.5pt;height:14.25pt" o:ole="">
-            <v:imagedata r:id="rId140" o:title=""/>
-          </v:shape>
-          <o:OLEObject Type="Embed" ProgID="Equation.DSMT4" ShapeID="_x0000_i1108" DrawAspect="Content" ObjectID="_1582035694" r:id="rId164"/>
+            <v:imagedata r:id="rId153" o:title=""/>
+          </v:shape>
+          <o:OLEObject Type="Embed" ProgID="Equation.DSMT4" ShapeID="_x0000_i1108" DrawAspect="Content" ObjectID="_1582355997" r:id="rId177"/>
         </w:object>
       </w:r>
       <w:r>
@@ -3578,7 +3879,7 @@
           <w:rStyle w:val="a3"/>
         </w:rPr>
       </w:pPr>
-      <w:hyperlink r:id="rId165" w:history="1">
+      <w:hyperlink r:id="rId178" w:history="1">
         <w:r>
           <w:rPr>
             <w:rStyle w:val="a3"/>
@@ -3602,9 +3903,9 @@
         </w:rPr>
         <w:object w:dxaOrig="220" w:dyaOrig="279">
           <v:shape id="_x0000_i1109" type="#_x0000_t75" style="width:10.5pt;height:14.25pt" o:ole="">
-            <v:imagedata r:id="rId140" o:title=""/>
-          </v:shape>
-          <o:OLEObject Type="Embed" ProgID="Equation.DSMT4" ShapeID="_x0000_i1109" DrawAspect="Content" ObjectID="_1582035695" r:id="rId166"/>
+            <v:imagedata r:id="rId153" o:title=""/>
+          </v:shape>
+          <o:OLEObject Type="Embed" ProgID="Equation.DSMT4" ShapeID="_x0000_i1109" DrawAspect="Content" ObjectID="_1582355998" r:id="rId179"/>
         </w:object>
       </w:r>
       <w:r>
@@ -3630,9 +3931,9 @@
         </w:rPr>
         <w:object w:dxaOrig="1100" w:dyaOrig="440">
           <v:shape id="_x0000_i1110" type="#_x0000_t75" style="width:54.75pt;height:21.75pt" o:ole="">
-            <v:imagedata r:id="rId122" o:title=""/>
-          </v:shape>
-          <o:OLEObject Type="Embed" ProgID="Equation.DSMT4" ShapeID="_x0000_i1110" DrawAspect="Content" ObjectID="_1582035696" r:id="rId167"/>
+            <v:imagedata r:id="rId135" o:title=""/>
+          </v:shape>
+          <o:OLEObject Type="Embed" ProgID="Equation.DSMT4" ShapeID="_x0000_i1110" DrawAspect="Content" ObjectID="_1582355999" r:id="rId180"/>
         </w:object>
       </w:r>
       <w:r>
@@ -3647,9 +3948,9 @@
         </w:rPr>
         <w:object w:dxaOrig="220" w:dyaOrig="279">
           <v:shape id="_x0000_i1111" type="#_x0000_t75" style="width:10.5pt;height:14.25pt" o:ole="">
-            <v:imagedata r:id="rId140" o:title=""/>
-          </v:shape>
-          <o:OLEObject Type="Embed" ProgID="Equation.DSMT4" ShapeID="_x0000_i1111" DrawAspect="Content" ObjectID="_1582035697" r:id="rId168"/>
+            <v:imagedata r:id="rId153" o:title=""/>
+          </v:shape>
+          <o:OLEObject Type="Embed" ProgID="Equation.DSMT4" ShapeID="_x0000_i1111" DrawAspect="Content" ObjectID="_1582356000" r:id="rId181"/>
         </w:object>
       </w:r>
       <w:r>
@@ -3679,9 +3980,9 @@
         </w:rPr>
         <w:object w:dxaOrig="220" w:dyaOrig="279">
           <v:shape id="_x0000_i1112" type="#_x0000_t75" style="width:10.5pt;height:14.25pt" o:ole="">
-            <v:imagedata r:id="rId140" o:title=""/>
-          </v:shape>
-          <o:OLEObject Type="Embed" ProgID="Equation.DSMT4" ShapeID="_x0000_i1112" DrawAspect="Content" ObjectID="_1582035698" r:id="rId169"/>
+            <v:imagedata r:id="rId153" o:title=""/>
+          </v:shape>
+          <o:OLEObject Type="Embed" ProgID="Equation.DSMT4" ShapeID="_x0000_i1112" DrawAspect="Content" ObjectID="_1582356001" r:id="rId182"/>
         </w:object>
       </w:r>
       <w:r>
@@ -3711,9 +4012,9 @@
         </w:rPr>
         <w:object w:dxaOrig="220" w:dyaOrig="279">
           <v:shape id="_x0000_i1113" type="#_x0000_t75" style="width:10.5pt;height:14.25pt" o:ole="">
-            <v:imagedata r:id="rId140" o:title=""/>
-          </v:shape>
-          <o:OLEObject Type="Embed" ProgID="Equation.DSMT4" ShapeID="_x0000_i1113" DrawAspect="Content" ObjectID="_1582035699" r:id="rId170"/>
+            <v:imagedata r:id="rId153" o:title=""/>
+          </v:shape>
+          <o:OLEObject Type="Embed" ProgID="Equation.DSMT4" ShapeID="_x0000_i1113" DrawAspect="Content" ObjectID="_1582356002" r:id="rId183"/>
         </w:object>
       </w:r>
       <w:r>
@@ -3749,9 +4050,9 @@
         </w:rPr>
         <w:object w:dxaOrig="700" w:dyaOrig="320">
           <v:shape id="_x0000_i1114" type="#_x0000_t75" style="width:35.25pt;height:16.5pt" o:ole="">
-            <v:imagedata r:id="rId171" o:title=""/>
-          </v:shape>
-          <o:OLEObject Type="Embed" ProgID="Equation.DSMT4" ShapeID="_x0000_i1114" DrawAspect="Content" ObjectID="_1582035700" r:id="rId172"/>
+            <v:imagedata r:id="rId184" o:title=""/>
+          </v:shape>
+          <o:OLEObject Type="Embed" ProgID="Equation.DSMT4" ShapeID="_x0000_i1114" DrawAspect="Content" ObjectID="_1582356003" r:id="rId185"/>
         </w:object>
       </w:r>
       <w:r>
@@ -3791,9 +4092,9 @@
         </w:rPr>
         <w:object w:dxaOrig="660" w:dyaOrig="360">
           <v:shape id="_x0000_i1115" type="#_x0000_t75" style="width:32.25pt;height:18pt" o:ole="">
-            <v:imagedata r:id="rId148" o:title=""/>
-          </v:shape>
-          <o:OLEObject Type="Embed" ProgID="Equation.DSMT4" ShapeID="_x0000_i1115" DrawAspect="Content" ObjectID="_1582035701" r:id="rId173"/>
+            <v:imagedata r:id="rId161" o:title=""/>
+          </v:shape>
+          <o:OLEObject Type="Embed" ProgID="Equation.DSMT4" ShapeID="_x0000_i1115" DrawAspect="Content" ObjectID="_1582356004" r:id="rId186"/>
         </w:object>
       </w:r>
       <w:r>
@@ -3814,9 +4115,9 @@
         </w:rPr>
         <w:object w:dxaOrig="560" w:dyaOrig="400">
           <v:shape id="_x0000_i1116" type="#_x0000_t75" style="width:27.75pt;height:19.5pt" o:ole="">
-            <v:imagedata r:id="rId152" o:title=""/>
-          </v:shape>
-          <o:OLEObject Type="Embed" ProgID="Equation.DSMT4" ShapeID="_x0000_i1116" DrawAspect="Content" ObjectID="_1582035702" r:id="rId174"/>
+            <v:imagedata r:id="rId165" o:title=""/>
+          </v:shape>
+          <o:OLEObject Type="Embed" ProgID="Equation.DSMT4" ShapeID="_x0000_i1116" DrawAspect="Content" ObjectID="_1582356005" r:id="rId187"/>
         </w:object>
       </w:r>
       <w:r>
@@ -3850,9 +4151,9 @@
         </w:rPr>
         <w:object w:dxaOrig="800" w:dyaOrig="400">
           <v:shape id="_x0000_i1117" type="#_x0000_t75" style="width:39.75pt;height:20.25pt" o:ole="">
-            <v:imagedata r:id="rId175" o:title=""/>
-          </v:shape>
-          <o:OLEObject Type="Embed" ProgID="Equation.DSMT4" ShapeID="_x0000_i1117" DrawAspect="Content" ObjectID="_1582035703" r:id="rId176"/>
+            <v:imagedata r:id="rId188" o:title=""/>
+          </v:shape>
+          <o:OLEObject Type="Embed" ProgID="Equation.DSMT4" ShapeID="_x0000_i1117" DrawAspect="Content" ObjectID="_1582356006" r:id="rId189"/>
         </w:object>
       </w:r>
       <w:r>
@@ -3867,9 +4168,9 @@
         </w:rPr>
         <w:object w:dxaOrig="840" w:dyaOrig="400">
           <v:shape id="_x0000_i1118" type="#_x0000_t75" style="width:42pt;height:20.25pt" o:ole="">
-            <v:imagedata r:id="rId177" o:title=""/>
-          </v:shape>
-          <o:OLEObject Type="Embed" ProgID="Equation.DSMT4" ShapeID="_x0000_i1118" DrawAspect="Content" ObjectID="_1582035704" r:id="rId178"/>
+            <v:imagedata r:id="rId190" o:title=""/>
+          </v:shape>
+          <o:OLEObject Type="Embed" ProgID="Equation.DSMT4" ShapeID="_x0000_i1118" DrawAspect="Content" ObjectID="_1582356007" r:id="rId191"/>
         </w:object>
       </w:r>
       <w:r>
@@ -3908,9 +4209,9 @@
         </w:rPr>
         <w:object w:dxaOrig="220" w:dyaOrig="279">
           <v:shape id="_x0000_i1119" type="#_x0000_t75" style="width:10.5pt;height:14.25pt" o:ole="">
-            <v:imagedata r:id="rId140" o:title=""/>
-          </v:shape>
-          <o:OLEObject Type="Embed" ProgID="Equation.DSMT4" ShapeID="_x0000_i1119" DrawAspect="Content" ObjectID="_1582035705" r:id="rId179"/>
+            <v:imagedata r:id="rId153" o:title=""/>
+          </v:shape>
+          <o:OLEObject Type="Embed" ProgID="Equation.DSMT4" ShapeID="_x0000_i1119" DrawAspect="Content" ObjectID="_1582356008" r:id="rId192"/>
         </w:object>
       </w:r>
       <w:r>
@@ -3925,9 +4226,9 @@
         </w:rPr>
         <w:object w:dxaOrig="920" w:dyaOrig="360">
           <v:shape id="_x0000_i1120" type="#_x0000_t75" style="width:45.75pt;height:18pt" o:ole="">
-            <v:imagedata r:id="rId150" o:title=""/>
-          </v:shape>
-          <o:OLEObject Type="Embed" ProgID="Equation.DSMT4" ShapeID="_x0000_i1120" DrawAspect="Content" ObjectID="_1582035706" r:id="rId180"/>
+            <v:imagedata r:id="rId163" o:title=""/>
+          </v:shape>
+          <o:OLEObject Type="Embed" ProgID="Equation.DSMT4" ShapeID="_x0000_i1120" DrawAspect="Content" ObjectID="_1582356009" r:id="rId193"/>
         </w:object>
       </w:r>
       <w:r>
@@ -3960,9 +4261,9 @@
         </w:rPr>
         <w:object w:dxaOrig="220" w:dyaOrig="279">
           <v:shape id="_x0000_i1121" type="#_x0000_t75" style="width:10.5pt;height:14.25pt" o:ole="">
-            <v:imagedata r:id="rId140" o:title=""/>
-          </v:shape>
-          <o:OLEObject Type="Embed" ProgID="Equation.DSMT4" ShapeID="_x0000_i1121" DrawAspect="Content" ObjectID="_1582035707" r:id="rId181"/>
+            <v:imagedata r:id="rId153" o:title=""/>
+          </v:shape>
+          <o:OLEObject Type="Embed" ProgID="Equation.DSMT4" ShapeID="_x0000_i1121" DrawAspect="Content" ObjectID="_1582356010" r:id="rId194"/>
         </w:object>
       </w:r>
       <w:r>
@@ -3977,9 +4278,9 @@
         </w:rPr>
         <w:object w:dxaOrig="859" w:dyaOrig="279">
           <v:shape id="_x0000_i1122" type="#_x0000_t75" style="width:42pt;height:14.25pt" o:ole="">
-            <v:imagedata r:id="rId154" o:title=""/>
-          </v:shape>
-          <o:OLEObject Type="Embed" ProgID="Equation.DSMT4" ShapeID="_x0000_i1122" DrawAspect="Content" ObjectID="_1582035708" r:id="rId182"/>
+            <v:imagedata r:id="rId167" o:title=""/>
+          </v:shape>
+          <o:OLEObject Type="Embed" ProgID="Equation.DSMT4" ShapeID="_x0000_i1122" DrawAspect="Content" ObjectID="_1582356011" r:id="rId195"/>
         </w:object>
       </w:r>
       <w:r>
@@ -3997,9 +4298,9 @@
         </w:rPr>
         <w:object w:dxaOrig="220" w:dyaOrig="279">
           <v:shape id="_x0000_i1123" type="#_x0000_t75" style="width:10.5pt;height:14.25pt" o:ole="">
-            <v:imagedata r:id="rId140" o:title=""/>
-          </v:shape>
-          <o:OLEObject Type="Embed" ProgID="Equation.DSMT4" ShapeID="_x0000_i1123" DrawAspect="Content" ObjectID="_1582035709" r:id="rId183"/>
+            <v:imagedata r:id="rId153" o:title=""/>
+          </v:shape>
+          <o:OLEObject Type="Embed" ProgID="Equation.DSMT4" ShapeID="_x0000_i1123" DrawAspect="Content" ObjectID="_1582356012" r:id="rId196"/>
         </w:object>
       </w:r>
       <w:r>
@@ -4029,7 +4330,7 @@
       </w:r>
     </w:p>
     <w:p>
-      <w:hyperlink r:id="rId184" w:history="1">
+      <w:hyperlink r:id="rId197" w:history="1">
         <w:r>
           <w:rPr>
             <w:rStyle w:val="a3"/>
@@ -4107,9 +4408,9 @@
         </w:rPr>
         <w:object w:dxaOrig="220" w:dyaOrig="279">
           <v:shape id="_x0000_i1124" type="#_x0000_t75" style="width:10.5pt;height:14.25pt" o:ole="">
-            <v:imagedata r:id="rId140" o:title=""/>
-          </v:shape>
-          <o:OLEObject Type="Embed" ProgID="Equation.DSMT4" ShapeID="_x0000_i1124" DrawAspect="Content" ObjectID="_1582035710" r:id="rId185"/>
+            <v:imagedata r:id="rId153" o:title=""/>
+          </v:shape>
+          <o:OLEObject Type="Embed" ProgID="Equation.DSMT4" ShapeID="_x0000_i1124" DrawAspect="Content" ObjectID="_1582356013" r:id="rId198"/>
         </w:object>
       </w:r>
       <w:r>
@@ -4139,9 +4440,9 @@
         </w:rPr>
         <w:object w:dxaOrig="2900" w:dyaOrig="600">
           <v:shape id="_x0000_i1125" type="#_x0000_t75" style="width:144.75pt;height:30pt" o:ole="">
-            <v:imagedata r:id="rId186" o:title=""/>
-          </v:shape>
-          <o:OLEObject Type="Embed" ProgID="Equation.DSMT4" ShapeID="_x0000_i1125" DrawAspect="Content" ObjectID="_1582035711" r:id="rId187"/>
+            <v:imagedata r:id="rId199" o:title=""/>
+          </v:shape>
+          <o:OLEObject Type="Embed" ProgID="Equation.DSMT4" ShapeID="_x0000_i1125" DrawAspect="Content" ObjectID="_1582356014" r:id="rId200"/>
         </w:object>
       </w:r>
       <w:r>
@@ -4168,9 +4469,9 @@
         </w:rPr>
         <w:object w:dxaOrig="360" w:dyaOrig="320">
           <v:shape id="_x0000_i1126" type="#_x0000_t75" style="width:18pt;height:15.75pt" o:ole="">
-            <v:imagedata r:id="rId188" o:title=""/>
-          </v:shape>
-          <o:OLEObject Type="Embed" ProgID="Equation.DSMT4" ShapeID="_x0000_i1126" DrawAspect="Content" ObjectID="_1582035712" r:id="rId189"/>
+            <v:imagedata r:id="rId201" o:title=""/>
+          </v:shape>
+          <o:OLEObject Type="Embed" ProgID="Equation.DSMT4" ShapeID="_x0000_i1126" DrawAspect="Content" ObjectID="_1582356015" r:id="rId202"/>
         </w:object>
       </w:r>
       <w:r>
@@ -4203,9 +4504,9 @@
         </w:rPr>
         <w:object w:dxaOrig="4099" w:dyaOrig="680">
           <v:shape id="_x0000_i1127" type="#_x0000_t75" style="width:204.75pt;height:33.75pt" o:ole="">
-            <v:imagedata r:id="rId190" o:title=""/>
-          </v:shape>
-          <o:OLEObject Type="Embed" ProgID="Equation.DSMT4" ShapeID="_x0000_i1127" DrawAspect="Content" ObjectID="_1582035713" r:id="rId191"/>
+            <v:imagedata r:id="rId203" o:title=""/>
+          </v:shape>
+          <o:OLEObject Type="Embed" ProgID="Equation.DSMT4" ShapeID="_x0000_i1127" DrawAspect="Content" ObjectID="_1582356016" r:id="rId204"/>
         </w:object>
       </w:r>
       <w:r>
@@ -4215,7 +4516,14 @@
         <w:rPr>
           <w:rFonts w:hint="eastAsia"/>
         </w:rPr>
-        <w:t>即在保证收敛的同时使两次迭代求得的坐标变化不大</w:t>
+        <w:t>即在保证收敛的同时使两次迭代求得的坐标</w:t>
+      </w:r>
+      <w:r>
+        <w:rPr>
+          <w:rFonts w:hint="eastAsia"/>
+        </w:rPr>
+        <w:lastRenderedPageBreak/>
+        <w:t>变化不大</w:t>
       </w:r>
       <w:r>
         <w:t>。</w:t>
@@ -4264,9 +4572,9 @@
         </w:rPr>
         <w:object w:dxaOrig="2200" w:dyaOrig="480">
           <v:shape id="_x0000_i1128" type="#_x0000_t75" style="width:110.25pt;height:24pt" o:ole="">
-            <v:imagedata r:id="rId192" o:title=""/>
-          </v:shape>
-          <o:OLEObject Type="Embed" ProgID="Equation.DSMT4" ShapeID="_x0000_i1128" DrawAspect="Content" ObjectID="_1582035714" r:id="rId193"/>
+            <v:imagedata r:id="rId205" o:title=""/>
+          </v:shape>
+          <o:OLEObject Type="Embed" ProgID="Equation.DSMT4" ShapeID="_x0000_i1128" DrawAspect="Content" ObjectID="_1582356017" r:id="rId206"/>
         </w:object>
       </w:r>
       <w:r>
@@ -4281,9 +4589,9 @@
         </w:rPr>
         <w:object w:dxaOrig="2380" w:dyaOrig="1480">
           <v:shape id="_x0000_i1129" type="#_x0000_t75" style="width:119.25pt;height:74.25pt" o:ole="">
-            <v:imagedata r:id="rId194" o:title=""/>
-          </v:shape>
-          <o:OLEObject Type="Embed" ProgID="Equation.DSMT4" ShapeID="_x0000_i1129" DrawAspect="Content" ObjectID="_1582035715" r:id="rId195"/>
+            <v:imagedata r:id="rId207" o:title=""/>
+          </v:shape>
+          <o:OLEObject Type="Embed" ProgID="Equation.DSMT4" ShapeID="_x0000_i1129" DrawAspect="Content" ObjectID="_1582356018" r:id="rId208"/>
         </w:object>
       </w:r>
       <w:r>
@@ -4310,9 +4618,9 @@
         </w:rPr>
         <w:object w:dxaOrig="320" w:dyaOrig="279">
           <v:shape id="_x0000_i1130" type="#_x0000_t75" style="width:16.5pt;height:14.25pt" o:ole="">
-            <v:imagedata r:id="rId196" o:title=""/>
-          </v:shape>
-          <o:OLEObject Type="Embed" ProgID="Equation.DSMT4" ShapeID="_x0000_i1130" DrawAspect="Content" ObjectID="_1582035716" r:id="rId197"/>
+            <v:imagedata r:id="rId209" o:title=""/>
+          </v:shape>
+          <o:OLEObject Type="Embed" ProgID="Equation.DSMT4" ShapeID="_x0000_i1130" DrawAspect="Content" ObjectID="_1582356019" r:id="rId210"/>
         </w:object>
       </w:r>
       <w:r>
@@ -4345,9 +4653,9 @@
         </w:rPr>
         <w:object w:dxaOrig="279" w:dyaOrig="360">
           <v:shape id="_x0000_i1131" type="#_x0000_t75" style="width:14.25pt;height:18pt" o:ole="">
-            <v:imagedata r:id="rId198" o:title=""/>
-          </v:shape>
-          <o:OLEObject Type="Embed" ProgID="Equation.DSMT4" ShapeID="_x0000_i1131" DrawAspect="Content" ObjectID="_1582035717" r:id="rId199"/>
+            <v:imagedata r:id="rId211" o:title=""/>
+          </v:shape>
+          <o:OLEObject Type="Embed" ProgID="Equation.DSMT4" ShapeID="_x0000_i1131" DrawAspect="Content" ObjectID="_1582356020" r:id="rId212"/>
         </w:object>
       </w:r>
       <w:r>
@@ -4394,9 +4702,9 @@
         </w:rPr>
         <w:object w:dxaOrig="3560" w:dyaOrig="1640">
           <v:shape id="_x0000_i1132" type="#_x0000_t75" style="width:177.75pt;height:82.5pt" o:ole="">
-            <v:imagedata r:id="rId200" o:title=""/>
-          </v:shape>
-          <o:OLEObject Type="Embed" ProgID="Equation.DSMT4" ShapeID="_x0000_i1132" DrawAspect="Content" ObjectID="_1582035718" r:id="rId201"/>
+            <v:imagedata r:id="rId213" o:title=""/>
+          </v:shape>
+          <o:OLEObject Type="Embed" ProgID="Equation.DSMT4" ShapeID="_x0000_i1132" DrawAspect="Content" ObjectID="_1582356021" r:id="rId214"/>
         </w:object>
       </w:r>
       <w:r>
@@ -4408,7 +4716,6 @@
         <w:rPr>
           <w:rFonts w:hint="eastAsia"/>
         </w:rPr>
-        <w:lastRenderedPageBreak/>
         <w:t>如某一</w:t>
       </w:r>
       <w:r>
@@ -4417,9 +4724,9 @@
         </w:rPr>
         <w:object w:dxaOrig="639" w:dyaOrig="360">
           <v:shape id="_x0000_i1133" type="#_x0000_t75" style="width:32.25pt;height:18pt" o:ole="">
-            <v:imagedata r:id="rId202" o:title=""/>
-          </v:shape>
-          <o:OLEObject Type="Embed" ProgID="Equation.DSMT4" ShapeID="_x0000_i1133" DrawAspect="Content" ObjectID="_1582035719" r:id="rId203"/>
+            <v:imagedata r:id="rId215" o:title=""/>
+          </v:shape>
+          <o:OLEObject Type="Embed" ProgID="Equation.DSMT4" ShapeID="_x0000_i1133" DrawAspect="Content" ObjectID="_1582356022" r:id="rId216"/>
         </w:object>
       </w:r>
       <w:r>
@@ -4693,9 +5000,9 @@
               </w:rPr>
               <w:object w:dxaOrig="520" w:dyaOrig="380">
                 <v:shape id="_x0000_i1134" type="#_x0000_t75" style="width:25.5pt;height:18.75pt" o:ole="">
-                  <v:imagedata r:id="rId204" o:title=""/>
+                  <v:imagedata r:id="rId217" o:title=""/>
                 </v:shape>
-                <o:OLEObject Type="Embed" ProgID="Equation.DSMT4" ShapeID="_x0000_i1134" DrawAspect="Content" ObjectID="_1582035720" r:id="rId205"/>
+                <o:OLEObject Type="Embed" ProgID="Equation.DSMT4" ShapeID="_x0000_i1134" DrawAspect="Content" ObjectID="_1582356023" r:id="rId218"/>
               </w:object>
             </w:r>
           </w:p>
@@ -4735,9 +5042,9 @@
               </w:rPr>
               <w:object w:dxaOrig="620" w:dyaOrig="340">
                 <v:shape id="_x0000_i1135" type="#_x0000_t75" style="width:31.5pt;height:17.25pt" o:ole="">
-                  <v:imagedata r:id="rId206" o:title=""/>
+                  <v:imagedata r:id="rId219" o:title=""/>
                 </v:shape>
-                <o:OLEObject Type="Embed" ProgID="Equation.DSMT4" ShapeID="_x0000_i1135" DrawAspect="Content" ObjectID="_1582035721" r:id="rId207"/>
+                <o:OLEObject Type="Embed" ProgID="Equation.DSMT4" ShapeID="_x0000_i1135" DrawAspect="Content" ObjectID="_1582356024" r:id="rId220"/>
               </w:object>
             </w:r>
           </w:p>
@@ -4777,9 +5084,9 @@
               </w:rPr>
               <w:object w:dxaOrig="520" w:dyaOrig="400">
                 <v:shape id="_x0000_i1136" type="#_x0000_t75" style="width:24.75pt;height:18.75pt" o:ole="">
-                  <v:imagedata r:id="rId208" o:title=""/>
+                  <v:imagedata r:id="rId221" o:title=""/>
                 </v:shape>
-                <o:OLEObject Type="Embed" ProgID="Equation.DSMT4" ShapeID="_x0000_i1136" DrawAspect="Content" ObjectID="_1582035722" r:id="rId209"/>
+                <o:OLEObject Type="Embed" ProgID="Equation.DSMT4" ShapeID="_x0000_i1136" DrawAspect="Content" ObjectID="_1582356025" r:id="rId222"/>
               </w:object>
             </w:r>
           </w:p>
@@ -4819,9 +5126,9 @@
               </w:rPr>
               <w:object w:dxaOrig="520" w:dyaOrig="400">
                 <v:shape id="_x0000_i1137" type="#_x0000_t75" style="width:24.75pt;height:18.75pt" o:ole="">
-                  <v:imagedata r:id="rId210" o:title=""/>
+                  <v:imagedata r:id="rId223" o:title=""/>
                 </v:shape>
-                <o:OLEObject Type="Embed" ProgID="Equation.DSMT4" ShapeID="_x0000_i1137" DrawAspect="Content" ObjectID="_1582035723" r:id="rId211"/>
+                <o:OLEObject Type="Embed" ProgID="Equation.DSMT4" ShapeID="_x0000_i1137" DrawAspect="Content" ObjectID="_1582356026" r:id="rId224"/>
               </w:object>
             </w:r>
           </w:p>
@@ -4861,9 +5168,9 @@
               </w:rPr>
               <w:object w:dxaOrig="480" w:dyaOrig="400">
                 <v:shape id="_x0000_i1138" type="#_x0000_t75" style="width:23.25pt;height:18.75pt" o:ole="">
-                  <v:imagedata r:id="rId212" o:title=""/>
+                  <v:imagedata r:id="rId225" o:title=""/>
                 </v:shape>
-                <o:OLEObject Type="Embed" ProgID="Equation.DSMT4" ShapeID="_x0000_i1138" DrawAspect="Content" ObjectID="_1582035724" r:id="rId213"/>
+                <o:OLEObject Type="Embed" ProgID="Equation.DSMT4" ShapeID="_x0000_i1138" DrawAspect="Content" ObjectID="_1582356027" r:id="rId226"/>
               </w:object>
             </w:r>
           </w:p>
@@ -4937,9 +5244,9 @@
               </w:rPr>
               <w:object w:dxaOrig="380" w:dyaOrig="380">
                 <v:shape id="_x0000_i1139" type="#_x0000_t75" style="width:18.75pt;height:18.75pt" o:ole="">
-                  <v:imagedata r:id="rId214" o:title=""/>
+                  <v:imagedata r:id="rId227" o:title=""/>
                 </v:shape>
-                <o:OLEObject Type="Embed" ProgID="Equation.DSMT4" ShapeID="_x0000_i1139" DrawAspect="Content" ObjectID="_1582035725" r:id="rId215"/>
+                <o:OLEObject Type="Embed" ProgID="Equation.DSMT4" ShapeID="_x0000_i1139" DrawAspect="Content" ObjectID="_1582356028" r:id="rId228"/>
               </w:object>
             </w:r>
           </w:p>
@@ -4981,9 +5288,9 @@
               </w:rPr>
               <w:object w:dxaOrig="480" w:dyaOrig="340">
                 <v:shape id="_x0000_i1140" type="#_x0000_t75" style="width:24pt;height:17.25pt" o:ole="">
-                  <v:imagedata r:id="rId216" o:title=""/>
+                  <v:imagedata r:id="rId229" o:title=""/>
                 </v:shape>
-                <o:OLEObject Type="Embed" ProgID="Equation.DSMT4" ShapeID="_x0000_i1140" DrawAspect="Content" ObjectID="_1582035726" r:id="rId217"/>
+                <o:OLEObject Type="Embed" ProgID="Equation.DSMT4" ShapeID="_x0000_i1140" DrawAspect="Content" ObjectID="_1582356029" r:id="rId230"/>
               </w:object>
             </w:r>
           </w:p>
@@ -5025,9 +5332,9 @@
               </w:rPr>
               <w:object w:dxaOrig="520" w:dyaOrig="400">
                 <v:shape id="_x0000_i1141" type="#_x0000_t75" style="width:24.75pt;height:18.75pt" o:ole="">
-                  <v:imagedata r:id="rId218" o:title=""/>
+                  <v:imagedata r:id="rId231" o:title=""/>
                 </v:shape>
-                <o:OLEObject Type="Embed" ProgID="Equation.DSMT4" ShapeID="_x0000_i1141" DrawAspect="Content" ObjectID="_1582035727" r:id="rId219"/>
+                <o:OLEObject Type="Embed" ProgID="Equation.DSMT4" ShapeID="_x0000_i1141" DrawAspect="Content" ObjectID="_1582356030" r:id="rId232"/>
               </w:object>
             </w:r>
           </w:p>
@@ -5069,9 +5376,9 @@
               </w:rPr>
               <w:object w:dxaOrig="420" w:dyaOrig="400">
                 <v:shape id="_x0000_i1142" type="#_x0000_t75" style="width:19.5pt;height:18.75pt" o:ole="">
-                  <v:imagedata r:id="rId220" o:title=""/>
+                  <v:imagedata r:id="rId233" o:title=""/>
                 </v:shape>
-                <o:OLEObject Type="Embed" ProgID="Equation.DSMT4" ShapeID="_x0000_i1142" DrawAspect="Content" ObjectID="_1582035728" r:id="rId221"/>
+                <o:OLEObject Type="Embed" ProgID="Equation.DSMT4" ShapeID="_x0000_i1142" DrawAspect="Content" ObjectID="_1582356031" r:id="rId234"/>
               </w:object>
             </w:r>
           </w:p>
@@ -5113,9 +5420,9 @@
               </w:rPr>
               <w:object w:dxaOrig="480" w:dyaOrig="400">
                 <v:shape id="_x0000_i1143" type="#_x0000_t75" style="width:23.25pt;height:18.75pt" o:ole="">
-                  <v:imagedata r:id="rId222" o:title=""/>
+                  <v:imagedata r:id="rId235" o:title=""/>
                 </v:shape>
-                <o:OLEObject Type="Embed" ProgID="Equation.DSMT4" ShapeID="_x0000_i1143" DrawAspect="Content" ObjectID="_1582035729" r:id="rId223"/>
+                <o:OLEObject Type="Embed" ProgID="Equation.DSMT4" ShapeID="_x0000_i1143" DrawAspect="Content" ObjectID="_1582356032" r:id="rId236"/>
               </w:object>
             </w:r>
           </w:p>
@@ -5192,9 +5499,9 @@
               </w:rPr>
               <w:object w:dxaOrig="520" w:dyaOrig="380">
                 <v:shape id="_x0000_i1144" type="#_x0000_t75" style="width:25.5pt;height:18.75pt" o:ole="">
-                  <v:imagedata r:id="rId224" o:title=""/>
+                  <v:imagedata r:id="rId237" o:title=""/>
                 </v:shape>
-                <o:OLEObject Type="Embed" ProgID="Equation.DSMT4" ShapeID="_x0000_i1144" DrawAspect="Content" ObjectID="_1582035730" r:id="rId225"/>
+                <o:OLEObject Type="Embed" ProgID="Equation.DSMT4" ShapeID="_x0000_i1144" DrawAspect="Content" ObjectID="_1582356033" r:id="rId238"/>
               </w:object>
             </w:r>
           </w:p>
@@ -5234,9 +5541,9 @@
               </w:rPr>
               <w:object w:dxaOrig="620" w:dyaOrig="340">
                 <v:shape id="_x0000_i1145" type="#_x0000_t75" style="width:31.5pt;height:17.25pt" o:ole="">
-                  <v:imagedata r:id="rId226" o:title=""/>
+                  <v:imagedata r:id="rId239" o:title=""/>
                 </v:shape>
-                <o:OLEObject Type="Embed" ProgID="Equation.DSMT4" ShapeID="_x0000_i1145" DrawAspect="Content" ObjectID="_1582035731" r:id="rId227"/>
+                <o:OLEObject Type="Embed" ProgID="Equation.DSMT4" ShapeID="_x0000_i1145" DrawAspect="Content" ObjectID="_1582356034" r:id="rId240"/>
               </w:object>
             </w:r>
           </w:p>
@@ -5276,9 +5583,9 @@
               </w:rPr>
               <w:object w:dxaOrig="520" w:dyaOrig="400">
                 <v:shape id="_x0000_i1146" type="#_x0000_t75" style="width:24.75pt;height:18.75pt" o:ole="">
-                  <v:imagedata r:id="rId228" o:title=""/>
+                  <v:imagedata r:id="rId241" o:title=""/>
                 </v:shape>
-                <o:OLEObject Type="Embed" ProgID="Equation.DSMT4" ShapeID="_x0000_i1146" DrawAspect="Content" ObjectID="_1582035732" r:id="rId229"/>
+                <o:OLEObject Type="Embed" ProgID="Equation.DSMT4" ShapeID="_x0000_i1146" DrawAspect="Content" ObjectID="_1582356035" r:id="rId242"/>
               </w:object>
             </w:r>
           </w:p>
@@ -5318,9 +5625,9 @@
               </w:rPr>
               <w:object w:dxaOrig="520" w:dyaOrig="400">
                 <v:shape id="_x0000_i1147" type="#_x0000_t75" style="width:24.75pt;height:18.75pt" o:ole="">
-                  <v:imagedata r:id="rId230" o:title=""/>
+                  <v:imagedata r:id="rId243" o:title=""/>
                 </v:shape>
-                <o:OLEObject Type="Embed" ProgID="Equation.DSMT4" ShapeID="_x0000_i1147" DrawAspect="Content" ObjectID="_1582035733" r:id="rId231"/>
+                <o:OLEObject Type="Embed" ProgID="Equation.DSMT4" ShapeID="_x0000_i1147" DrawAspect="Content" ObjectID="_1582356036" r:id="rId244"/>
               </w:object>
             </w:r>
           </w:p>
@@ -5360,9 +5667,9 @@
               </w:rPr>
               <w:object w:dxaOrig="480" w:dyaOrig="400">
                 <v:shape id="_x0000_i1148" type="#_x0000_t75" style="width:23.25pt;height:18.75pt" o:ole="">
-                  <v:imagedata r:id="rId232" o:title=""/>
+                  <v:imagedata r:id="rId245" o:title=""/>
                 </v:shape>
-                <o:OLEObject Type="Embed" ProgID="Equation.DSMT4" ShapeID="_x0000_i1148" DrawAspect="Content" ObjectID="_1582035734" r:id="rId233"/>
+                <o:OLEObject Type="Embed" ProgID="Equation.DSMT4" ShapeID="_x0000_i1148" DrawAspect="Content" ObjectID="_1582356037" r:id="rId246"/>
               </w:object>
             </w:r>
           </w:p>
@@ -5515,9 +5822,9 @@
         </w:rPr>
         <w:object w:dxaOrig="560" w:dyaOrig="279">
           <v:shape id="_x0000_i1149" type="#_x0000_t75" style="width:27.75pt;height:14.25pt" o:ole="">
-            <v:imagedata r:id="rId234" o:title=""/>
-          </v:shape>
-          <o:OLEObject Type="Embed" ProgID="Equation.DSMT4" ShapeID="_x0000_i1149" DrawAspect="Content" ObjectID="_1582035735" r:id="rId235"/>
+            <v:imagedata r:id="rId247" o:title=""/>
+          </v:shape>
+          <o:OLEObject Type="Embed" ProgID="Equation.DSMT4" ShapeID="_x0000_i1149" DrawAspect="Content" ObjectID="_1582356038" r:id="rId248"/>
         </w:object>
       </w:r>
       <w:r>
@@ -5564,6 +5871,7 @@
         <w:rPr>
           <w:rFonts w:hint="eastAsia"/>
         </w:rPr>
+        <w:lastRenderedPageBreak/>
         <w:t>设定子集数</w:t>
       </w:r>
       <w:r>
@@ -5572,9 +5880,9 @@
         </w:rPr>
         <w:object w:dxaOrig="2140" w:dyaOrig="760">
           <v:shape id="_x0000_i1150" type="#_x0000_t75" style="width:107.25pt;height:38.25pt" o:ole="">
-            <v:imagedata r:id="rId236" o:title=""/>
-          </v:shape>
-          <o:OLEObject Type="Embed" ProgID="Equation.DSMT4" ShapeID="_x0000_i1150" DrawAspect="Content" ObjectID="_1582035736" r:id="rId237"/>
+            <v:imagedata r:id="rId249" o:title=""/>
+          </v:shape>
+          <o:OLEObject Type="Embed" ProgID="Equation.DSMT4" ShapeID="_x0000_i1150" DrawAspect="Content" ObjectID="_1582356039" r:id="rId250"/>
         </w:object>
       </w:r>
       <w:r>
@@ -5646,9 +5954,9 @@
         </w:rPr>
         <w:object w:dxaOrig="859" w:dyaOrig="440">
           <v:shape id="_x0000_i1151" type="#_x0000_t75" style="width:44.25pt;height:23.25pt" o:ole="">
-            <v:imagedata r:id="rId238" o:title=""/>
-          </v:shape>
-          <o:OLEObject Type="Embed" ProgID="Equation.DSMT4" ShapeID="_x0000_i1151" DrawAspect="Content" ObjectID="_1582035737" r:id="rId239"/>
+            <v:imagedata r:id="rId251" o:title=""/>
+          </v:shape>
+          <o:OLEObject Type="Embed" ProgID="Equation.DSMT4" ShapeID="_x0000_i1151" DrawAspect="Content" ObjectID="_1582356040" r:id="rId252"/>
         </w:object>
       </w:r>
       <w:r>
@@ -5663,9 +5971,9 @@
         </w:rPr>
         <w:object w:dxaOrig="220" w:dyaOrig="380">
           <v:shape id="_x0000_i1152" type="#_x0000_t75" style="width:11.25pt;height:18.75pt" o:ole="">
-            <v:imagedata r:id="rId240" o:title=""/>
-          </v:shape>
-          <o:OLEObject Type="Embed" ProgID="Equation.DSMT4" ShapeID="_x0000_i1152" DrawAspect="Content" ObjectID="_1582035738" r:id="rId241"/>
+            <v:imagedata r:id="rId253" o:title=""/>
+          </v:shape>
+          <o:OLEObject Type="Embed" ProgID="Equation.DSMT4" ShapeID="_x0000_i1152" DrawAspect="Content" ObjectID="_1582356041" r:id="rId254"/>
         </w:object>
       </w:r>
       <w:r>
@@ -5680,9 +5988,9 @@
         </w:rPr>
         <w:object w:dxaOrig="980" w:dyaOrig="440">
           <v:shape id="_x0000_i1153" type="#_x0000_t75" style="width:48.75pt;height:21.75pt" o:ole="">
-            <v:imagedata r:id="rId242" o:title=""/>
-          </v:shape>
-          <o:OLEObject Type="Embed" ProgID="Equation.DSMT4" ShapeID="_x0000_i1153" DrawAspect="Content" ObjectID="_1582035739" r:id="rId243"/>
+            <v:imagedata r:id="rId255" o:title=""/>
+          </v:shape>
+          <o:OLEObject Type="Embed" ProgID="Equation.DSMT4" ShapeID="_x0000_i1153" DrawAspect="Content" ObjectID="_1582356042" r:id="rId256"/>
         </w:object>
       </w:r>
       <w:r>
@@ -5697,9 +6005,9 @@
         </w:rPr>
         <w:object w:dxaOrig="1180" w:dyaOrig="320">
           <v:shape id="_x0000_i1154" type="#_x0000_t75" style="width:59.25pt;height:15.75pt" o:ole="">
-            <v:imagedata r:id="rId244" o:title=""/>
-          </v:shape>
-          <o:OLEObject Type="Embed" ProgID="Equation.DSMT4" ShapeID="_x0000_i1154" DrawAspect="Content" ObjectID="_1582035740" r:id="rId245"/>
+            <v:imagedata r:id="rId257" o:title=""/>
+          </v:shape>
+          <o:OLEObject Type="Embed" ProgID="Equation.DSMT4" ShapeID="_x0000_i1154" DrawAspect="Content" ObjectID="_1582356043" r:id="rId258"/>
         </w:object>
       </w:r>
       <w:r>
@@ -5729,9 +6037,9 @@
         </w:rPr>
         <w:object w:dxaOrig="1280" w:dyaOrig="320">
           <v:shape id="_x0000_i1155" type="#_x0000_t75" style="width:63.75pt;height:15.75pt" o:ole="">
-            <v:imagedata r:id="rId246" o:title=""/>
-          </v:shape>
-          <o:OLEObject Type="Embed" ProgID="Equation.DSMT4" ShapeID="_x0000_i1155" DrawAspect="Content" ObjectID="_1582035741" r:id="rId247"/>
+            <v:imagedata r:id="rId259" o:title=""/>
+          </v:shape>
+          <o:OLEObject Type="Embed" ProgID="Equation.DSMT4" ShapeID="_x0000_i1155" DrawAspect="Content" ObjectID="_1582356044" r:id="rId260"/>
         </w:object>
       </w:r>
       <w:r>
@@ -5774,19 +6082,17 @@
         </w:rPr>
         <w:t>设</w:t>
       </w:r>
-      <w:bookmarkStart w:id="0" w:name="_GoBack"/>
       <w:r>
         <w:rPr>
           <w:position w:val="-18"/>
         </w:rPr>
         <w:object w:dxaOrig="2439" w:dyaOrig="480">
-          <v:shape id="_x0000_i1268" type="#_x0000_t75" style="width:121.5pt;height:23.25pt" o:ole="">
-            <v:imagedata r:id="rId248" o:title=""/>
-          </v:shape>
-          <o:OLEObject Type="Embed" ProgID="Equation.DSMT4" ShapeID="_x0000_i1268" DrawAspect="Content" ObjectID="_1582035742" r:id="rId249"/>
-        </w:object>
-      </w:r>
-      <w:bookmarkEnd w:id="0"/>
+          <v:shape id="_x0000_i1156" type="#_x0000_t75" style="width:121.5pt;height:23.25pt" o:ole="">
+            <v:imagedata r:id="rId261" o:title=""/>
+          </v:shape>
+          <o:OLEObject Type="Embed" ProgID="Equation.DSMT4" ShapeID="_x0000_i1156" DrawAspect="Content" ObjectID="_1582356045" r:id="rId262"/>
+        </w:object>
+      </w:r>
       <w:r>
         <w:t>，</w:t>
       </w:r>
@@ -5801,10 +6107,10 @@
           <w:position w:val="-14"/>
         </w:rPr>
         <w:object w:dxaOrig="900" w:dyaOrig="400">
-          <v:shape id="_x0000_i1156" type="#_x0000_t75" style="width:45pt;height:20.25pt" o:ole="">
-            <v:imagedata r:id="rId250" o:title=""/>
-          </v:shape>
-          <o:OLEObject Type="Embed" ProgID="Equation.DSMT4" ShapeID="_x0000_i1156" DrawAspect="Content" ObjectID="_1582035743" r:id="rId251"/>
+          <v:shape id="_x0000_i1157" type="#_x0000_t75" style="width:45pt;height:20.25pt" o:ole="">
+            <v:imagedata r:id="rId263" o:title=""/>
+          </v:shape>
+          <o:OLEObject Type="Embed" ProgID="Equation.DSMT4" ShapeID="_x0000_i1157" DrawAspect="Content" ObjectID="_1582356046" r:id="rId264"/>
         </w:object>
       </w:r>
       <w:r>
@@ -5824,10 +6130,10 @@
           <w:position w:val="-16"/>
         </w:rPr>
         <w:object w:dxaOrig="440" w:dyaOrig="440">
-          <v:shape id="_x0000_i1157" type="#_x0000_t75" style="width:21.75pt;height:21.75pt" o:ole="">
-            <v:imagedata r:id="rId252" o:title=""/>
-          </v:shape>
-          <o:OLEObject Type="Embed" ProgID="Equation.DSMT4" ShapeID="_x0000_i1157" DrawAspect="Content" ObjectID="_1582035744" r:id="rId253"/>
+          <v:shape id="_x0000_i1158" type="#_x0000_t75" style="width:21.75pt;height:21.75pt" o:ole="">
+            <v:imagedata r:id="rId265" o:title=""/>
+          </v:shape>
+          <o:OLEObject Type="Embed" ProgID="Equation.DSMT4" ShapeID="_x0000_i1158" DrawAspect="Content" ObjectID="_1582356047" r:id="rId266"/>
         </w:object>
       </w:r>
       <w:r>
@@ -5857,10 +6163,10 @@
           <w:position w:val="-28"/>
         </w:rPr>
         <w:object w:dxaOrig="3159" w:dyaOrig="680">
-          <v:shape id="_x0000_i1158" type="#_x0000_t75" style="width:158.25pt;height:33.75pt" o:ole="">
-            <v:imagedata r:id="rId254" o:title=""/>
-          </v:shape>
-          <o:OLEObject Type="Embed" ProgID="Equation.DSMT4" ShapeID="_x0000_i1158" DrawAspect="Content" ObjectID="_1582035745" r:id="rId255"/>
+          <v:shape id="_x0000_i1159" type="#_x0000_t75" style="width:158.25pt;height:33.75pt" o:ole="">
+            <v:imagedata r:id="rId267" o:title=""/>
+          </v:shape>
+          <o:OLEObject Type="Embed" ProgID="Equation.DSMT4" ShapeID="_x0000_i1159" DrawAspect="Content" ObjectID="_1582356048" r:id="rId268"/>
         </w:object>
       </w:r>
       <w:r>
@@ -5887,10 +6193,10 @@
           <w:position w:val="-52"/>
         </w:rPr>
         <w:object w:dxaOrig="1939" w:dyaOrig="1160">
-          <v:shape id="_x0000_i1159" type="#_x0000_t75" style="width:96.75pt;height:57.75pt" o:ole="">
-            <v:imagedata r:id="rId256" o:title=""/>
-          </v:shape>
-          <o:OLEObject Type="Embed" ProgID="Equation.DSMT4" ShapeID="_x0000_i1159" DrawAspect="Content" ObjectID="_1582035746" r:id="rId257"/>
+          <v:shape id="_x0000_i1160" type="#_x0000_t75" style="width:96.75pt;height:57.75pt" o:ole="">
+            <v:imagedata r:id="rId269" o:title=""/>
+          </v:shape>
+          <o:OLEObject Type="Embed" ProgID="Equation.DSMT4" ShapeID="_x0000_i1160" DrawAspect="Content" ObjectID="_1582356049" r:id="rId270"/>
         </w:object>
       </w:r>
       <w:r>
@@ -5907,10 +6213,10 @@
           <w:position w:val="-16"/>
         </w:rPr>
         <w:object w:dxaOrig="3040" w:dyaOrig="520">
-          <v:shape id="_x0000_i1160" type="#_x0000_t75" style="width:152.25pt;height:26.25pt" o:ole="">
-            <v:imagedata r:id="rId258" o:title=""/>
-          </v:shape>
-          <o:OLEObject Type="Embed" ProgID="Equation.DSMT4" ShapeID="_x0000_i1160" DrawAspect="Content" ObjectID="_1582035747" r:id="rId259"/>
+          <v:shape id="_x0000_i1161" type="#_x0000_t75" style="width:152.25pt;height:26.25pt" o:ole="">
+            <v:imagedata r:id="rId271" o:title=""/>
+          </v:shape>
+          <o:OLEObject Type="Embed" ProgID="Equation.DSMT4" ShapeID="_x0000_i1161" DrawAspect="Content" ObjectID="_1582356050" r:id="rId272"/>
         </w:object>
       </w:r>
       <w:r>
@@ -5927,10 +6233,10 @@
           <w:position w:val="-6"/>
         </w:rPr>
         <w:object w:dxaOrig="220" w:dyaOrig="279">
-          <v:shape id="_x0000_i1161" type="#_x0000_t75" style="width:11.25pt;height:14.25pt" o:ole="">
-            <v:imagedata r:id="rId260" o:title=""/>
-          </v:shape>
-          <o:OLEObject Type="Embed" ProgID="Equation.DSMT4" ShapeID="_x0000_i1161" DrawAspect="Content" ObjectID="_1582035748" r:id="rId261"/>
+          <v:shape id="_x0000_i1162" type="#_x0000_t75" style="width:11.25pt;height:14.25pt" o:ole="">
+            <v:imagedata r:id="rId273" o:title=""/>
+          </v:shape>
+          <o:OLEObject Type="Embed" ProgID="Equation.DSMT4" ShapeID="_x0000_i1162" DrawAspect="Content" ObjectID="_1582356051" r:id="rId274"/>
         </w:object>
       </w:r>
       <w:r>
@@ -5975,10 +6281,10 @@
           <w:position w:val="-12"/>
         </w:rPr>
         <w:object w:dxaOrig="279" w:dyaOrig="360">
-          <v:shape id="_x0000_i1162" type="#_x0000_t75" style="width:14.25pt;height:18pt" o:ole="">
-            <v:imagedata r:id="rId262" o:title=""/>
-          </v:shape>
-          <o:OLEObject Type="Embed" ProgID="Equation.DSMT4" ShapeID="_x0000_i1162" DrawAspect="Content" ObjectID="_1582035749" r:id="rId263"/>
+          <v:shape id="_x0000_i1163" type="#_x0000_t75" style="width:14.25pt;height:18pt" o:ole="">
+            <v:imagedata r:id="rId275" o:title=""/>
+          </v:shape>
+          <o:OLEObject Type="Embed" ProgID="Equation.DSMT4" ShapeID="_x0000_i1163" DrawAspect="Content" ObjectID="_1582356052" r:id="rId276"/>
         </w:object>
       </w:r>
       <w:r>
@@ -6007,10 +6313,10 @@
           <w:position w:val="-14"/>
         </w:rPr>
         <w:object w:dxaOrig="780" w:dyaOrig="400">
-          <v:shape id="_x0000_i1163" type="#_x0000_t75" style="width:39pt;height:20.25pt" o:ole="">
-            <v:imagedata r:id="rId264" o:title=""/>
-          </v:shape>
-          <o:OLEObject Type="Embed" ProgID="Equation.DSMT4" ShapeID="_x0000_i1163" DrawAspect="Content" ObjectID="_1582035750" r:id="rId265"/>
+          <v:shape id="_x0000_i1164" type="#_x0000_t75" style="width:39pt;height:20.25pt" o:ole="">
+            <v:imagedata r:id="rId277" o:title=""/>
+          </v:shape>
+          <o:OLEObject Type="Embed" ProgID="Equation.DSMT4" ShapeID="_x0000_i1164" DrawAspect="Content" ObjectID="_1582356053" r:id="rId278"/>
         </w:object>
       </w:r>
       <w:r>
@@ -6029,7 +6335,6 @@
         <w:rPr>
           <w:rFonts w:hint="eastAsia"/>
         </w:rPr>
-        <w:lastRenderedPageBreak/>
         <w:t>广义高斯混合滤波（</w:t>
       </w:r>
       <w:r>
@@ -6189,10 +6494,10 @@
           <w:position w:val="-14"/>
         </w:rPr>
         <w:object w:dxaOrig="2000" w:dyaOrig="400">
-          <v:shape id="_x0000_i1164" type="#_x0000_t75" style="width:99.75pt;height:20.25pt" o:ole="">
-            <v:imagedata r:id="rId266" o:title=""/>
-          </v:shape>
-          <o:OLEObject Type="Embed" ProgID="Equation.DSMT4" ShapeID="_x0000_i1164" DrawAspect="Content" ObjectID="_1582035751" r:id="rId267"/>
+          <v:shape id="_x0000_i1165" type="#_x0000_t75" style="width:99.75pt;height:20.25pt" o:ole="">
+            <v:imagedata r:id="rId279" o:title=""/>
+          </v:shape>
+          <o:OLEObject Type="Embed" ProgID="Equation.DSMT4" ShapeID="_x0000_i1165" DrawAspect="Content" ObjectID="_1582356054" r:id="rId280"/>
         </w:object>
       </w:r>
       <w:r>
@@ -6219,10 +6524,10 @@
           <w:position w:val="-14"/>
         </w:rPr>
         <w:object w:dxaOrig="400" w:dyaOrig="380">
-          <v:shape id="_x0000_i1165" type="#_x0000_t75" style="width:20.25pt;height:18.75pt" o:ole="">
-            <v:imagedata r:id="rId268" o:title=""/>
-          </v:shape>
-          <o:OLEObject Type="Embed" ProgID="Equation.DSMT4" ShapeID="_x0000_i1165" DrawAspect="Content" ObjectID="_1582035752" r:id="rId269"/>
+          <v:shape id="_x0000_i1166" type="#_x0000_t75" style="width:20.25pt;height:18.75pt" o:ole="">
+            <v:imagedata r:id="rId281" o:title=""/>
+          </v:shape>
+          <o:OLEObject Type="Embed" ProgID="Equation.DSMT4" ShapeID="_x0000_i1166" DrawAspect="Content" ObjectID="_1582356055" r:id="rId282"/>
         </w:object>
       </w:r>
       <w:r>
@@ -6249,10 +6554,10 @@
           <w:position w:val="-14"/>
         </w:rPr>
         <w:object w:dxaOrig="1100" w:dyaOrig="380">
-          <v:shape id="_x0000_i1166" type="#_x0000_t75" style="width:54.75pt;height:18.75pt" o:ole="">
-            <v:imagedata r:id="rId270" o:title=""/>
-          </v:shape>
-          <o:OLEObject Type="Embed" ProgID="Equation.DSMT4" ShapeID="_x0000_i1166" DrawAspect="Content" ObjectID="_1582035753" r:id="rId271"/>
+          <v:shape id="_x0000_i1167" type="#_x0000_t75" style="width:54.75pt;height:18.75pt" o:ole="">
+            <v:imagedata r:id="rId283" o:title=""/>
+          </v:shape>
+          <o:OLEObject Type="Embed" ProgID="Equation.DSMT4" ShapeID="_x0000_i1167" DrawAspect="Content" ObjectID="_1582356056" r:id="rId284"/>
         </w:object>
       </w:r>
       <w:r>
@@ -6263,10 +6568,10 @@
           <w:position w:val="-14"/>
         </w:rPr>
         <w:object w:dxaOrig="820" w:dyaOrig="380">
-          <v:shape id="_x0000_i1167" type="#_x0000_t75" style="width:41.25pt;height:18.75pt" o:ole="">
-            <v:imagedata r:id="rId272" o:title=""/>
-          </v:shape>
-          <o:OLEObject Type="Embed" ProgID="Equation.DSMT4" ShapeID="_x0000_i1167" DrawAspect="Content" ObjectID="_1582035754" r:id="rId273"/>
+          <v:shape id="_x0000_i1168" type="#_x0000_t75" style="width:41.25pt;height:18.75pt" o:ole="">
+            <v:imagedata r:id="rId285" o:title=""/>
+          </v:shape>
+          <o:OLEObject Type="Embed" ProgID="Equation.DSMT4" ShapeID="_x0000_i1168" DrawAspect="Content" ObjectID="_1582356057" r:id="rId286"/>
         </w:object>
       </w:r>
       <w:r>
@@ -6277,10 +6582,10 @@
           <w:position w:val="-12"/>
         </w:rPr>
         <w:object w:dxaOrig="1120" w:dyaOrig="360">
-          <v:shape id="_x0000_i1168" type="#_x0000_t75" style="width:56.25pt;height:18pt" o:ole="">
-            <v:imagedata r:id="rId274" o:title=""/>
-          </v:shape>
-          <o:OLEObject Type="Embed" ProgID="Equation.DSMT4" ShapeID="_x0000_i1168" DrawAspect="Content" ObjectID="_1582035755" r:id="rId275"/>
+          <v:shape id="_x0000_i1169" type="#_x0000_t75" style="width:56.25pt;height:18pt" o:ole="">
+            <v:imagedata r:id="rId287" o:title=""/>
+          </v:shape>
+          <o:OLEObject Type="Embed" ProgID="Equation.DSMT4" ShapeID="_x0000_i1169" DrawAspect="Content" ObjectID="_1582356058" r:id="rId288"/>
         </w:object>
       </w:r>
       <w:r>
@@ -6294,10 +6599,10 @@
           <w:position w:val="-18"/>
         </w:rPr>
         <w:object w:dxaOrig="2000" w:dyaOrig="520">
-          <v:shape id="_x0000_i1169" type="#_x0000_t75" style="width:99.75pt;height:26.25pt" o:ole="">
-            <v:imagedata r:id="rId276" o:title=""/>
-          </v:shape>
-          <o:OLEObject Type="Embed" ProgID="Equation.DSMT4" ShapeID="_x0000_i1169" DrawAspect="Content" ObjectID="_1582035756" r:id="rId277"/>
+          <v:shape id="_x0000_i1170" type="#_x0000_t75" style="width:99.75pt;height:26.25pt" o:ole="">
+            <v:imagedata r:id="rId289" o:title=""/>
+          </v:shape>
+          <o:OLEObject Type="Embed" ProgID="Equation.DSMT4" ShapeID="_x0000_i1170" DrawAspect="Content" ObjectID="_1582356059" r:id="rId290"/>
         </w:object>
       </w:r>
       <w:r>
@@ -6324,10 +6629,10 @@
           <w:position w:val="-14"/>
         </w:rPr>
         <w:object w:dxaOrig="1100" w:dyaOrig="380">
-          <v:shape id="_x0000_i1170" type="#_x0000_t75" style="width:54.75pt;height:18.75pt" o:ole="">
-            <v:imagedata r:id="rId270" o:title=""/>
-          </v:shape>
-          <o:OLEObject Type="Embed" ProgID="Equation.DSMT4" ShapeID="_x0000_i1170" DrawAspect="Content" ObjectID="_1582035757" r:id="rId278"/>
+          <v:shape id="_x0000_i1171" type="#_x0000_t75" style="width:54.75pt;height:18.75pt" o:ole="">
+            <v:imagedata r:id="rId283" o:title=""/>
+          </v:shape>
+          <o:OLEObject Type="Embed" ProgID="Equation.DSMT4" ShapeID="_x0000_i1171" DrawAspect="Content" ObjectID="_1582356060" r:id="rId291"/>
         </w:object>
       </w:r>
       <w:r>
@@ -6338,10 +6643,10 @@
           <w:position w:val="-14"/>
         </w:rPr>
         <w:object w:dxaOrig="820" w:dyaOrig="380">
-          <v:shape id="_x0000_i1171" type="#_x0000_t75" style="width:41.25pt;height:18.75pt" o:ole="">
-            <v:imagedata r:id="rId272" o:title=""/>
-          </v:shape>
-          <o:OLEObject Type="Embed" ProgID="Equation.DSMT4" ShapeID="_x0000_i1171" DrawAspect="Content" ObjectID="_1582035758" r:id="rId279"/>
+          <v:shape id="_x0000_i1172" type="#_x0000_t75" style="width:41.25pt;height:18.75pt" o:ole="">
+            <v:imagedata r:id="rId285" o:title=""/>
+          </v:shape>
+          <o:OLEObject Type="Embed" ProgID="Equation.DSMT4" ShapeID="_x0000_i1172" DrawAspect="Content" ObjectID="_1582356061" r:id="rId292"/>
         </w:object>
       </w:r>
       <w:r>
@@ -6352,10 +6657,10 @@
           <w:position w:val="-12"/>
         </w:rPr>
         <w:object w:dxaOrig="1100" w:dyaOrig="360">
-          <v:shape id="_x0000_i1172" type="#_x0000_t75" style="width:54.75pt;height:18pt" o:ole="">
-            <v:imagedata r:id="rId280" o:title=""/>
-          </v:shape>
-          <o:OLEObject Type="Embed" ProgID="Equation.DSMT4" ShapeID="_x0000_i1172" DrawAspect="Content" ObjectID="_1582035759" r:id="rId281"/>
+          <v:shape id="_x0000_i1173" type="#_x0000_t75" style="width:54.75pt;height:18pt" o:ole="">
+            <v:imagedata r:id="rId293" o:title=""/>
+          </v:shape>
+          <o:OLEObject Type="Embed" ProgID="Equation.DSMT4" ShapeID="_x0000_i1173" DrawAspect="Content" ObjectID="_1582356062" r:id="rId294"/>
         </w:object>
       </w:r>
       <w:r>
@@ -6369,10 +6674,10 @@
           <w:position w:val="-44"/>
         </w:rPr>
         <w:object w:dxaOrig="1860" w:dyaOrig="820">
-          <v:shape id="_x0000_i1173" type="#_x0000_t75" style="width:93pt;height:41.25pt" o:ole="">
-            <v:imagedata r:id="rId282" o:title=""/>
-          </v:shape>
-          <o:OLEObject Type="Embed" ProgID="Equation.DSMT4" ShapeID="_x0000_i1173" DrawAspect="Content" ObjectID="_1582035760" r:id="rId283"/>
+          <v:shape id="_x0000_i1174" type="#_x0000_t75" style="width:93pt;height:41.25pt" o:ole="">
+            <v:imagedata r:id="rId295" o:title=""/>
+          </v:shape>
+          <o:OLEObject Type="Embed" ProgID="Equation.DSMT4" ShapeID="_x0000_i1174" DrawAspect="Content" ObjectID="_1582356063" r:id="rId296"/>
         </w:object>
       </w:r>
       <w:r>
@@ -6399,10 +6704,10 @@
           <w:position w:val="-14"/>
         </w:rPr>
         <w:object w:dxaOrig="1100" w:dyaOrig="380">
-          <v:shape id="_x0000_i1174" type="#_x0000_t75" style="width:54.75pt;height:18.75pt" o:ole="">
-            <v:imagedata r:id="rId270" o:title=""/>
-          </v:shape>
-          <o:OLEObject Type="Embed" ProgID="Equation.DSMT4" ShapeID="_x0000_i1174" DrawAspect="Content" ObjectID="_1582035761" r:id="rId284"/>
+          <v:shape id="_x0000_i1175" type="#_x0000_t75" style="width:54.75pt;height:18.75pt" o:ole="">
+            <v:imagedata r:id="rId283" o:title=""/>
+          </v:shape>
+          <o:OLEObject Type="Embed" ProgID="Equation.DSMT4" ShapeID="_x0000_i1175" DrawAspect="Content" ObjectID="_1582356064" r:id="rId297"/>
         </w:object>
       </w:r>
       <w:r>
@@ -6413,10 +6718,10 @@
           <w:position w:val="-14"/>
         </w:rPr>
         <w:object w:dxaOrig="840" w:dyaOrig="380">
-          <v:shape id="_x0000_i1175" type="#_x0000_t75" style="width:42pt;height:18.75pt" o:ole="">
-            <v:imagedata r:id="rId285" o:title=""/>
-          </v:shape>
-          <o:OLEObject Type="Embed" ProgID="Equation.DSMT4" ShapeID="_x0000_i1175" DrawAspect="Content" ObjectID="_1582035762" r:id="rId286"/>
+          <v:shape id="_x0000_i1176" type="#_x0000_t75" style="width:42pt;height:18.75pt" o:ole="">
+            <v:imagedata r:id="rId298" o:title=""/>
+          </v:shape>
+          <o:OLEObject Type="Embed" ProgID="Equation.DSMT4" ShapeID="_x0000_i1176" DrawAspect="Content" ObjectID="_1582356065" r:id="rId299"/>
         </w:object>
       </w:r>
       <w:r>
@@ -6430,10 +6735,10 @@
           <w:position w:val="-44"/>
         </w:rPr>
         <w:object w:dxaOrig="1860" w:dyaOrig="820">
-          <v:shape id="_x0000_i1176" type="#_x0000_t75" style="width:93pt;height:41.25pt" o:ole="">
-            <v:imagedata r:id="rId282" o:title=""/>
-          </v:shape>
-          <o:OLEObject Type="Embed" ProgID="Equation.DSMT4" ShapeID="_x0000_i1176" DrawAspect="Content" ObjectID="_1582035763" r:id="rId287"/>
+          <v:shape id="_x0000_i1177" type="#_x0000_t75" style="width:93pt;height:41.25pt" o:ole="">
+            <v:imagedata r:id="rId295" o:title=""/>
+          </v:shape>
+          <o:OLEObject Type="Embed" ProgID="Equation.DSMT4" ShapeID="_x0000_i1177" DrawAspect="Content" ObjectID="_1582356066" r:id="rId300"/>
         </w:object>
       </w:r>
       <w:r>
@@ -6460,10 +6765,10 @@
           <w:position w:val="-14"/>
         </w:rPr>
         <w:object w:dxaOrig="1100" w:dyaOrig="380">
-          <v:shape id="_x0000_i1177" type="#_x0000_t75" style="width:54.75pt;height:18.75pt" o:ole="">
-            <v:imagedata r:id="rId288" o:title=""/>
-          </v:shape>
-          <o:OLEObject Type="Embed" ProgID="Equation.DSMT4" ShapeID="_x0000_i1177" DrawAspect="Content" ObjectID="_1582035764" r:id="rId289"/>
+          <v:shape id="_x0000_i1178" type="#_x0000_t75" style="width:54.75pt;height:18.75pt" o:ole="">
+            <v:imagedata r:id="rId301" o:title=""/>
+          </v:shape>
+          <o:OLEObject Type="Embed" ProgID="Equation.DSMT4" ShapeID="_x0000_i1178" DrawAspect="Content" ObjectID="_1582356067" r:id="rId302"/>
         </w:object>
       </w:r>
       <w:r>
@@ -6480,10 +6785,10 @@
           <w:position w:val="-12"/>
         </w:rPr>
         <w:object w:dxaOrig="639" w:dyaOrig="360">
-          <v:shape id="_x0000_i1178" type="#_x0000_t75" style="width:32.25pt;height:18pt" o:ole="">
-            <v:imagedata r:id="rId290" o:title=""/>
-          </v:shape>
-          <o:OLEObject Type="Embed" ProgID="Equation.DSMT4" ShapeID="_x0000_i1178" DrawAspect="Content" ObjectID="_1582035765" r:id="rId291"/>
+          <v:shape id="_x0000_i1179" type="#_x0000_t75" style="width:32.25pt;height:18pt" o:ole="">
+            <v:imagedata r:id="rId303" o:title=""/>
+          </v:shape>
+          <o:OLEObject Type="Embed" ProgID="Equation.DSMT4" ShapeID="_x0000_i1179" DrawAspect="Content" ObjectID="_1582356068" r:id="rId304"/>
         </w:object>
       </w:r>
       <w:r>
@@ -6688,10 +6993,10 @@
           <w:position w:val="-6"/>
         </w:rPr>
         <w:object w:dxaOrig="220" w:dyaOrig="279">
-          <v:shape id="_x0000_i1179" type="#_x0000_t75" style="width:11.25pt;height:14.25pt" o:ole="">
-            <v:imagedata r:id="rId292" o:title=""/>
-          </v:shape>
-          <o:OLEObject Type="Embed" ProgID="Equation.DSMT4" ShapeID="_x0000_i1179" DrawAspect="Content" ObjectID="_1582035766" r:id="rId293"/>
+          <v:shape id="_x0000_i1180" type="#_x0000_t75" style="width:11.25pt;height:14.25pt" o:ole="">
+            <v:imagedata r:id="rId305" o:title=""/>
+          </v:shape>
+          <o:OLEObject Type="Embed" ProgID="Equation.DSMT4" ShapeID="_x0000_i1180" DrawAspect="Content" ObjectID="_1582356069" r:id="rId306"/>
         </w:object>
       </w:r>
       <w:r>
@@ -6783,10 +7088,10 @@
           <w:position w:val="-6"/>
         </w:rPr>
         <w:object w:dxaOrig="440" w:dyaOrig="220">
-          <v:shape id="_x0000_i1180" type="#_x0000_t75" style="width:21.75pt;height:11.25pt" o:ole="">
-            <v:imagedata r:id="rId294" o:title=""/>
-          </v:shape>
-          <o:OLEObject Type="Embed" ProgID="Equation.DSMT4" ShapeID="_x0000_i1180" DrawAspect="Content" ObjectID="_1582035767" r:id="rId295"/>
+          <v:shape id="_x0000_i1181" type="#_x0000_t75" style="width:21.75pt;height:11.25pt" o:ole="">
+            <v:imagedata r:id="rId307" o:title=""/>
+          </v:shape>
+          <o:OLEObject Type="Embed" ProgID="Equation.DSMT4" ShapeID="_x0000_i1181" DrawAspect="Content" ObjectID="_1582356070" r:id="rId308"/>
         </w:object>
       </w:r>
       <w:r>
@@ -6842,10 +7147,10 @@
           <w:position w:val="-12"/>
         </w:rPr>
         <w:object w:dxaOrig="820" w:dyaOrig="360">
-          <v:shape id="_x0000_i1181" type="#_x0000_t75" style="width:41.25pt;height:18pt" o:ole="">
-            <v:imagedata r:id="rId296" o:title=""/>
-          </v:shape>
-          <o:OLEObject Type="Embed" ProgID="Equation.DSMT4" ShapeID="_x0000_i1181" DrawAspect="Content" ObjectID="_1582035768" r:id="rId297"/>
+          <v:shape id="_x0000_i1182" type="#_x0000_t75" style="width:41.25pt;height:18pt" o:ole="">
+            <v:imagedata r:id="rId309" o:title=""/>
+          </v:shape>
+          <o:OLEObject Type="Embed" ProgID="Equation.DSMT4" ShapeID="_x0000_i1182" DrawAspect="Content" ObjectID="_1582356071" r:id="rId310"/>
         </w:object>
       </w:r>
       <w:r>
@@ -6856,10 +7161,10 @@
           <w:position w:val="-10"/>
         </w:rPr>
         <w:object w:dxaOrig="1100" w:dyaOrig="320">
-          <v:shape id="_x0000_i1182" type="#_x0000_t75" style="width:54.75pt;height:15.75pt" o:ole="">
-            <v:imagedata r:id="rId298" o:title=""/>
-          </v:shape>
-          <o:OLEObject Type="Embed" ProgID="Equation.DSMT4" ShapeID="_x0000_i1182" DrawAspect="Content" ObjectID="_1582035769" r:id="rId299"/>
+          <v:shape id="_x0000_i1183" type="#_x0000_t75" style="width:54.75pt;height:15.75pt" o:ole="">
+            <v:imagedata r:id="rId311" o:title=""/>
+          </v:shape>
+          <o:OLEObject Type="Embed" ProgID="Equation.DSMT4" ShapeID="_x0000_i1183" DrawAspect="Content" ObjectID="_1582356072" r:id="rId312"/>
         </w:object>
       </w:r>
       <w:r>
@@ -6870,10 +7175,10 @@
           <w:position w:val="-6"/>
         </w:rPr>
         <w:object w:dxaOrig="700" w:dyaOrig="279">
-          <v:shape id="_x0000_i1183" type="#_x0000_t75" style="width:35.25pt;height:14.25pt" o:ole="">
-            <v:imagedata r:id="rId300" o:title=""/>
-          </v:shape>
-          <o:OLEObject Type="Embed" ProgID="Equation.DSMT4" ShapeID="_x0000_i1183" DrawAspect="Content" ObjectID="_1582035770" r:id="rId301"/>
+          <v:shape id="_x0000_i1184" type="#_x0000_t75" style="width:35.25pt;height:14.25pt" o:ole="">
+            <v:imagedata r:id="rId313" o:title=""/>
+          </v:shape>
+          <o:OLEObject Type="Embed" ProgID="Equation.DSMT4" ShapeID="_x0000_i1184" DrawAspect="Content" ObjectID="_1582356073" r:id="rId314"/>
         </w:object>
       </w:r>
       <w:r>
@@ -6887,10 +7192,10 @@
           <w:position w:val="-6"/>
         </w:rPr>
         <w:object w:dxaOrig="200" w:dyaOrig="220">
-          <v:shape id="_x0000_i1184" type="#_x0000_t75" style="width:9.75pt;height:11.25pt" o:ole="">
-            <v:imagedata r:id="rId302" o:title=""/>
-          </v:shape>
-          <o:OLEObject Type="Embed" ProgID="Equation.DSMT4" ShapeID="_x0000_i1184" DrawAspect="Content" ObjectID="_1582035771" r:id="rId303"/>
+          <v:shape id="_x0000_i1185" type="#_x0000_t75" style="width:9.75pt;height:11.25pt" o:ole="">
+            <v:imagedata r:id="rId315" o:title=""/>
+          </v:shape>
+          <o:OLEObject Type="Embed" ProgID="Equation.DSMT4" ShapeID="_x0000_i1185" DrawAspect="Content" ObjectID="_1582356074" r:id="rId316"/>
         </w:object>
       </w:r>
       <w:r>
@@ -6916,10 +7221,10 @@
           <w:position w:val="-6"/>
         </w:rPr>
         <w:object w:dxaOrig="220" w:dyaOrig="279">
-          <v:shape id="_x0000_i1185" type="#_x0000_t75" style="width:11.25pt;height:14.25pt" o:ole="">
-            <v:imagedata r:id="rId304" o:title=""/>
-          </v:shape>
-          <o:OLEObject Type="Embed" ProgID="Equation.DSMT4" ShapeID="_x0000_i1185" DrawAspect="Content" ObjectID="_1582035772" r:id="rId305"/>
+          <v:shape id="_x0000_i1186" type="#_x0000_t75" style="width:11.25pt;height:14.25pt" o:ole="">
+            <v:imagedata r:id="rId317" o:title=""/>
+          </v:shape>
+          <o:OLEObject Type="Embed" ProgID="Equation.DSMT4" ShapeID="_x0000_i1186" DrawAspect="Content" ObjectID="_1582356075" r:id="rId318"/>
         </w:object>
       </w:r>
       <w:r>
@@ -6952,10 +7257,10 @@
           <w:position w:val="-14"/>
         </w:rPr>
         <w:object w:dxaOrig="1320" w:dyaOrig="380">
-          <v:shape id="_x0000_i1186" type="#_x0000_t75" style="width:66pt;height:18.75pt" o:ole="">
-            <v:imagedata r:id="rId306" o:title=""/>
-          </v:shape>
-          <o:OLEObject Type="Embed" ProgID="Equation.DSMT4" ShapeID="_x0000_i1186" DrawAspect="Content" ObjectID="_1582035773" r:id="rId307"/>
+          <v:shape id="_x0000_i1187" type="#_x0000_t75" style="width:66pt;height:18.75pt" o:ole="">
+            <v:imagedata r:id="rId319" o:title=""/>
+          </v:shape>
+          <o:OLEObject Type="Embed" ProgID="Equation.DSMT4" ShapeID="_x0000_i1187" DrawAspect="Content" ObjectID="_1582356076" r:id="rId320"/>
         </w:object>
       </w:r>
       <w:r>
@@ -6966,10 +7271,10 @@
           <w:position w:val="-12"/>
         </w:rPr>
         <w:object w:dxaOrig="1520" w:dyaOrig="360">
-          <v:shape id="_x0000_i1187" type="#_x0000_t75" style="width:75.75pt;height:18pt" o:ole="">
-            <v:imagedata r:id="rId308" o:title=""/>
-          </v:shape>
-          <o:OLEObject Type="Embed" ProgID="Equation.DSMT4" ShapeID="_x0000_i1187" DrawAspect="Content" ObjectID="_1582035774" r:id="rId309"/>
+          <v:shape id="_x0000_i1188" type="#_x0000_t75" style="width:75.75pt;height:18pt" o:ole="">
+            <v:imagedata r:id="rId321" o:title=""/>
+          </v:shape>
+          <o:OLEObject Type="Embed" ProgID="Equation.DSMT4" ShapeID="_x0000_i1188" DrawAspect="Content" ObjectID="_1582356077" r:id="rId322"/>
         </w:object>
       </w:r>
       <w:r>
@@ -6986,10 +7291,10 @@
           <w:position w:val="-6"/>
         </w:rPr>
         <w:object w:dxaOrig="680" w:dyaOrig="279">
-          <v:shape id="_x0000_i1188" type="#_x0000_t75" style="width:33.75pt;height:14.25pt" o:ole="">
-            <v:imagedata r:id="rId310" o:title=""/>
-          </v:shape>
-          <o:OLEObject Type="Embed" ProgID="Equation.DSMT4" ShapeID="_x0000_i1188" DrawAspect="Content" ObjectID="_1582035775" r:id="rId311"/>
+          <v:shape id="_x0000_i1189" type="#_x0000_t75" style="width:33.75pt;height:14.25pt" o:ole="">
+            <v:imagedata r:id="rId323" o:title=""/>
+          </v:shape>
+          <o:OLEObject Type="Embed" ProgID="Equation.DSMT4" ShapeID="_x0000_i1189" DrawAspect="Content" ObjectID="_1582356078" r:id="rId324"/>
         </w:object>
       </w:r>
       <w:r>
@@ -7006,10 +7311,10 @@
           <w:position w:val="-6"/>
         </w:rPr>
         <w:object w:dxaOrig="900" w:dyaOrig="279">
-          <v:shape id="_x0000_i1189" type="#_x0000_t75" style="width:45pt;height:14.25pt" o:ole="">
-            <v:imagedata r:id="rId312" o:title=""/>
-          </v:shape>
-          <o:OLEObject Type="Embed" ProgID="Equation.DSMT4" ShapeID="_x0000_i1189" DrawAspect="Content" ObjectID="_1582035776" r:id="rId313"/>
+          <v:shape id="_x0000_i1190" type="#_x0000_t75" style="width:45pt;height:14.25pt" o:ole="">
+            <v:imagedata r:id="rId325" o:title=""/>
+          </v:shape>
+          <o:OLEObject Type="Embed" ProgID="Equation.DSMT4" ShapeID="_x0000_i1190" DrawAspect="Content" ObjectID="_1582356079" r:id="rId326"/>
         </w:object>
       </w:r>
       <w:r>
@@ -7037,10 +7342,10 @@
           <w:position w:val="-14"/>
         </w:rPr>
         <w:object w:dxaOrig="2400" w:dyaOrig="380">
-          <v:shape id="_x0000_i1190" type="#_x0000_t75" style="width:120pt;height:18.75pt" o:ole="">
-            <v:imagedata r:id="rId314" o:title=""/>
-          </v:shape>
-          <o:OLEObject Type="Embed" ProgID="Equation.DSMT4" ShapeID="_x0000_i1190" DrawAspect="Content" ObjectID="_1582035777" r:id="rId315"/>
+          <v:shape id="_x0000_i1191" type="#_x0000_t75" style="width:120pt;height:18.75pt" o:ole="">
+            <v:imagedata r:id="rId327" o:title=""/>
+          </v:shape>
+          <o:OLEObject Type="Embed" ProgID="Equation.DSMT4" ShapeID="_x0000_i1191" DrawAspect="Content" ObjectID="_1582356080" r:id="rId328"/>
         </w:object>
       </w:r>
       <w:r>
@@ -7057,10 +7362,10 @@
           <w:position w:val="-10"/>
         </w:rPr>
         <w:object w:dxaOrig="620" w:dyaOrig="320">
-          <v:shape id="_x0000_i1191" type="#_x0000_t75" style="width:30.75pt;height:15.75pt" o:ole="">
-            <v:imagedata r:id="rId316" o:title=""/>
-          </v:shape>
-          <o:OLEObject Type="Embed" ProgID="Equation.DSMT4" ShapeID="_x0000_i1191" DrawAspect="Content" ObjectID="_1582035778" r:id="rId317"/>
+          <v:shape id="_x0000_i1192" type="#_x0000_t75" style="width:30.75pt;height:15.75pt" o:ole="">
+            <v:imagedata r:id="rId329" o:title=""/>
+          </v:shape>
+          <o:OLEObject Type="Embed" ProgID="Equation.DSMT4" ShapeID="_x0000_i1192" DrawAspect="Content" ObjectID="_1582356081" r:id="rId330"/>
         </w:object>
       </w:r>
       <w:r>
@@ -7074,10 +7379,10 @@
           <w:position w:val="-6"/>
         </w:rPr>
         <w:object w:dxaOrig="220" w:dyaOrig="279">
-          <v:shape id="_x0000_i1192" type="#_x0000_t75" style="width:11.25pt;height:14.25pt" o:ole="">
-            <v:imagedata r:id="rId304" o:title=""/>
-          </v:shape>
-          <o:OLEObject Type="Embed" ProgID="Equation.DSMT4" ShapeID="_x0000_i1192" DrawAspect="Content" ObjectID="_1582035779" r:id="rId318"/>
+          <v:shape id="_x0000_i1193" type="#_x0000_t75" style="width:11.25pt;height:14.25pt" o:ole="">
+            <v:imagedata r:id="rId317" o:title=""/>
+          </v:shape>
+          <o:OLEObject Type="Embed" ProgID="Equation.DSMT4" ShapeID="_x0000_i1193" DrawAspect="Content" ObjectID="_1582356082" r:id="rId331"/>
         </w:object>
       </w:r>
       <w:r>
@@ -7104,10 +7409,10 @@
           <w:position w:val="-14"/>
         </w:rPr>
         <w:object w:dxaOrig="1560" w:dyaOrig="380">
-          <v:shape id="_x0000_i1193" type="#_x0000_t75" style="width:78pt;height:18.75pt" o:ole="">
-            <v:imagedata r:id="rId319" o:title=""/>
-          </v:shape>
-          <o:OLEObject Type="Embed" ProgID="Equation.DSMT4" ShapeID="_x0000_i1193" DrawAspect="Content" ObjectID="_1582035780" r:id="rId320"/>
+          <v:shape id="_x0000_i1194" type="#_x0000_t75" style="width:78pt;height:18.75pt" o:ole="">
+            <v:imagedata r:id="rId332" o:title=""/>
+          </v:shape>
+          <o:OLEObject Type="Embed" ProgID="Equation.DSMT4" ShapeID="_x0000_i1194" DrawAspect="Content" ObjectID="_1582356083" r:id="rId333"/>
         </w:object>
       </w:r>
       <w:r>
@@ -7118,10 +7423,10 @@
           <w:position w:val="-12"/>
         </w:rPr>
         <w:object w:dxaOrig="900" w:dyaOrig="360">
-          <v:shape id="_x0000_i1194" type="#_x0000_t75" style="width:45pt;height:18pt" o:ole="">
-            <v:imagedata r:id="rId321" o:title=""/>
-          </v:shape>
-          <o:OLEObject Type="Embed" ProgID="Equation.DSMT4" ShapeID="_x0000_i1194" DrawAspect="Content" ObjectID="_1582035781" r:id="rId322"/>
+          <v:shape id="_x0000_i1195" type="#_x0000_t75" style="width:45pt;height:18pt" o:ole="">
+            <v:imagedata r:id="rId334" o:title=""/>
+          </v:shape>
+          <o:OLEObject Type="Embed" ProgID="Equation.DSMT4" ShapeID="_x0000_i1195" DrawAspect="Content" ObjectID="_1582356084" r:id="rId335"/>
         </w:object>
       </w:r>
       <w:r>
@@ -7132,10 +7437,10 @@
           <w:position w:val="-6"/>
         </w:rPr>
         <w:object w:dxaOrig="760" w:dyaOrig="279">
-          <v:shape id="_x0000_i1195" type="#_x0000_t75" style="width:38.25pt;height:14.25pt" o:ole="">
-            <v:imagedata r:id="rId323" o:title=""/>
-          </v:shape>
-          <o:OLEObject Type="Embed" ProgID="Equation.DSMT4" ShapeID="_x0000_i1195" DrawAspect="Content" ObjectID="_1582035782" r:id="rId324"/>
+          <v:shape id="_x0000_i1196" type="#_x0000_t75" style="width:38.25pt;height:14.25pt" o:ole="">
+            <v:imagedata r:id="rId336" o:title=""/>
+          </v:shape>
+          <o:OLEObject Type="Embed" ProgID="Equation.DSMT4" ShapeID="_x0000_i1196" DrawAspect="Content" ObjectID="_1582356085" r:id="rId337"/>
         </w:object>
       </w:r>
       <w:r>
@@ -7168,10 +7473,10 @@
           <w:position w:val="-10"/>
         </w:rPr>
         <w:object w:dxaOrig="460" w:dyaOrig="320">
-          <v:shape id="_x0000_i1196" type="#_x0000_t75" style="width:23.25pt;height:15.75pt" o:ole="">
-            <v:imagedata r:id="rId325" o:title=""/>
-          </v:shape>
-          <o:OLEObject Type="Embed" ProgID="Equation.DSMT4" ShapeID="_x0000_i1196" DrawAspect="Content" ObjectID="_1582035783" r:id="rId326"/>
+          <v:shape id="_x0000_i1197" type="#_x0000_t75" style="width:23.25pt;height:15.75pt" o:ole="">
+            <v:imagedata r:id="rId338" o:title=""/>
+          </v:shape>
+          <o:OLEObject Type="Embed" ProgID="Equation.DSMT4" ShapeID="_x0000_i1197" DrawAspect="Content" ObjectID="_1582356086" r:id="rId339"/>
         </w:object>
       </w:r>
       <w:r>
@@ -7185,10 +7490,10 @@
           <w:position w:val="-6"/>
         </w:rPr>
         <w:object w:dxaOrig="220" w:dyaOrig="279">
-          <v:shape id="_x0000_i1197" type="#_x0000_t75" style="width:11.25pt;height:14.25pt" o:ole="">
-            <v:imagedata r:id="rId327" o:title=""/>
-          </v:shape>
-          <o:OLEObject Type="Embed" ProgID="Equation.DSMT4" ShapeID="_x0000_i1197" DrawAspect="Content" ObjectID="_1582035784" r:id="rId328"/>
+          <v:shape id="_x0000_i1198" type="#_x0000_t75" style="width:11.25pt;height:14.25pt" o:ole="">
+            <v:imagedata r:id="rId340" o:title=""/>
+          </v:shape>
+          <o:OLEObject Type="Embed" ProgID="Equation.DSMT4" ShapeID="_x0000_i1198" DrawAspect="Content" ObjectID="_1582356087" r:id="rId341"/>
         </w:object>
       </w:r>
       <w:r>
@@ -7250,10 +7555,10 @@
           <w:position w:val="-14"/>
         </w:rPr>
         <w:object w:dxaOrig="720" w:dyaOrig="380">
-          <v:shape id="_x0000_i1198" type="#_x0000_t75" style="width:36pt;height:18.75pt" o:ole="">
-            <v:imagedata r:id="rId329" o:title=""/>
-          </v:shape>
-          <o:OLEObject Type="Embed" ProgID="Equation.DSMT4" ShapeID="_x0000_i1198" DrawAspect="Content" ObjectID="_1582035785" r:id="rId330"/>
+          <v:shape id="_x0000_i1199" type="#_x0000_t75" style="width:36pt;height:18.75pt" o:ole="">
+            <v:imagedata r:id="rId342" o:title=""/>
+          </v:shape>
+          <o:OLEObject Type="Embed" ProgID="Equation.DSMT4" ShapeID="_x0000_i1199" DrawAspect="Content" ObjectID="_1582356088" r:id="rId343"/>
         </w:object>
       </w:r>
     </w:p>
@@ -7264,10 +7569,10 @@
           <w:position w:val="-6"/>
         </w:rPr>
         <w:object w:dxaOrig="760" w:dyaOrig="279">
-          <v:shape id="_x0000_i1199" type="#_x0000_t75" style="width:38.25pt;height:14.25pt" o:ole="">
-            <v:imagedata r:id="rId331" o:title=""/>
-          </v:shape>
-          <o:OLEObject Type="Embed" ProgID="Equation.DSMT4" ShapeID="_x0000_i1199" DrawAspect="Content" ObjectID="_1582035786" r:id="rId332"/>
+          <v:shape id="_x0000_i1200" type="#_x0000_t75" style="width:38.25pt;height:14.25pt" o:ole="">
+            <v:imagedata r:id="rId344" o:title=""/>
+          </v:shape>
+          <o:OLEObject Type="Embed" ProgID="Equation.DSMT4" ShapeID="_x0000_i1200" DrawAspect="Content" ObjectID="_1582356089" r:id="rId345"/>
         </w:object>
       </w:r>
       <w:r>
@@ -7281,10 +7586,10 @@
           <w:position w:val="-14"/>
         </w:rPr>
         <w:object w:dxaOrig="1460" w:dyaOrig="380">
-          <v:shape id="_x0000_i1200" type="#_x0000_t75" style="width:72.75pt;height:18.75pt" o:ole="">
-            <v:imagedata r:id="rId333" o:title=""/>
-          </v:shape>
-          <o:OLEObject Type="Embed" ProgID="Equation.DSMT4" ShapeID="_x0000_i1200" DrawAspect="Content" ObjectID="_1582035787" r:id="rId334"/>
+          <v:shape id="_x0000_i1201" type="#_x0000_t75" style="width:72.75pt;height:18.75pt" o:ole="">
+            <v:imagedata r:id="rId346" o:title=""/>
+          </v:shape>
+          <o:OLEObject Type="Embed" ProgID="Equation.DSMT4" ShapeID="_x0000_i1201" DrawAspect="Content" ObjectID="_1582356090" r:id="rId347"/>
         </w:object>
       </w:r>
       <w:r>
@@ -7305,23 +7610,6 @@
           <w:rFonts w:hint="eastAsia"/>
         </w:rPr>
         <w:t>若</w:t>
-      </w:r>
-      <w:r>
-        <w:rPr>
-          <w:position w:val="-14"/>
-        </w:rPr>
-        <w:object w:dxaOrig="1560" w:dyaOrig="380">
-          <v:shape id="_x0000_i1201" type="#_x0000_t75" style="width:78pt;height:18.75pt" o:ole="">
-            <v:imagedata r:id="rId335" o:title=""/>
-          </v:shape>
-          <o:OLEObject Type="Embed" ProgID="Equation.DSMT4" ShapeID="_x0000_i1201" DrawAspect="Content" ObjectID="_1582035788" r:id="rId336"/>
-        </w:object>
-      </w:r>
-      <w:r>
-        <w:rPr>
-          <w:rFonts w:asciiTheme="minorEastAsia" w:hAnsiTheme="minorEastAsia" w:hint="eastAsia"/>
-        </w:rPr>
-        <w:t>，误差上升较快；</w:t>
       </w:r>
       <w:r>
         <w:rPr>
@@ -7329,9 +7617,26 @@
         </w:rPr>
         <w:object w:dxaOrig="1560" w:dyaOrig="380">
           <v:shape id="_x0000_i1202" type="#_x0000_t75" style="width:78pt;height:18.75pt" o:ole="">
-            <v:imagedata r:id="rId337" o:title=""/>
-          </v:shape>
-          <o:OLEObject Type="Embed" ProgID="Equation.DSMT4" ShapeID="_x0000_i1202" DrawAspect="Content" ObjectID="_1582035789" r:id="rId338"/>
+            <v:imagedata r:id="rId348" o:title=""/>
+          </v:shape>
+          <o:OLEObject Type="Embed" ProgID="Equation.DSMT4" ShapeID="_x0000_i1202" DrawAspect="Content" ObjectID="_1582356091" r:id="rId349"/>
+        </w:object>
+      </w:r>
+      <w:r>
+        <w:rPr>
+          <w:rFonts w:asciiTheme="minorEastAsia" w:hAnsiTheme="minorEastAsia" w:hint="eastAsia"/>
+        </w:rPr>
+        <w:t>，误差上升较快；</w:t>
+      </w:r>
+      <w:r>
+        <w:rPr>
+          <w:position w:val="-14"/>
+        </w:rPr>
+        <w:object w:dxaOrig="1560" w:dyaOrig="380">
+          <v:shape id="_x0000_i1203" type="#_x0000_t75" style="width:78pt;height:18.75pt" o:ole="">
+            <v:imagedata r:id="rId350" o:title=""/>
+          </v:shape>
+          <o:OLEObject Type="Embed" ProgID="Equation.DSMT4" ShapeID="_x0000_i1203" DrawAspect="Content" ObjectID="_1582356092" r:id="rId351"/>
         </w:object>
       </w:r>
       <w:r>
@@ -7362,10 +7667,10 @@
           <w:position w:val="-6"/>
         </w:rPr>
         <w:object w:dxaOrig="279" w:dyaOrig="279">
-          <v:shape id="_x0000_i1203" type="#_x0000_t75" style="width:14.25pt;height:14.25pt" o:ole="">
-            <v:imagedata r:id="rId339" o:title=""/>
-          </v:shape>
-          <o:OLEObject Type="Embed" ProgID="Equation.DSMT4" ShapeID="_x0000_i1203" DrawAspect="Content" ObjectID="_1582035790" r:id="rId340"/>
+          <v:shape id="_x0000_i1204" type="#_x0000_t75" style="width:14.25pt;height:14.25pt" o:ole="">
+            <v:imagedata r:id="rId352" o:title=""/>
+          </v:shape>
+          <o:OLEObject Type="Embed" ProgID="Equation.DSMT4" ShapeID="_x0000_i1204" DrawAspect="Content" ObjectID="_1582356093" r:id="rId353"/>
         </w:object>
       </w:r>
     </w:p>
@@ -7375,10 +7680,10 @@
           <w:position w:val="-14"/>
         </w:rPr>
         <w:object w:dxaOrig="1560" w:dyaOrig="380">
-          <v:shape id="_x0000_i1204" type="#_x0000_t75" style="width:78pt;height:18.75pt" o:ole="">
-            <v:imagedata r:id="rId341" o:title=""/>
-          </v:shape>
-          <o:OLEObject Type="Embed" ProgID="Equation.DSMT4" ShapeID="_x0000_i1204" DrawAspect="Content" ObjectID="_1582035791" r:id="rId342"/>
+          <v:shape id="_x0000_i1205" type="#_x0000_t75" style="width:78pt;height:18.75pt" o:ole="">
+            <v:imagedata r:id="rId354" o:title=""/>
+          </v:shape>
+          <o:OLEObject Type="Embed" ProgID="Equation.DSMT4" ShapeID="_x0000_i1205" DrawAspect="Content" ObjectID="_1582356094" r:id="rId355"/>
         </w:object>
       </w:r>
       <w:r>
@@ -7392,10 +7697,10 @@
           <w:position w:val="-14"/>
         </w:rPr>
         <w:object w:dxaOrig="1460" w:dyaOrig="380">
-          <v:shape id="_x0000_i1205" type="#_x0000_t75" style="width:72.75pt;height:18.75pt" o:ole="">
-            <v:imagedata r:id="rId333" o:title=""/>
-          </v:shape>
-          <o:OLEObject Type="Embed" ProgID="Equation.DSMT4" ShapeID="_x0000_i1205" DrawAspect="Content" ObjectID="_1582035792" r:id="rId343"/>
+          <v:shape id="_x0000_i1206" type="#_x0000_t75" style="width:72.75pt;height:18.75pt" o:ole="">
+            <v:imagedata r:id="rId346" o:title=""/>
+          </v:shape>
+          <o:OLEObject Type="Embed" ProgID="Equation.DSMT4" ShapeID="_x0000_i1206" DrawAspect="Content" ObjectID="_1582356095" r:id="rId356"/>
         </w:object>
       </w:r>
       <w:r>
@@ -7409,10 +7714,10 @@
           <w:position w:val="-10"/>
         </w:rPr>
         <w:object w:dxaOrig="200" w:dyaOrig="260">
-          <v:shape id="_x0000_i1206" type="#_x0000_t75" style="width:9.75pt;height:12.75pt" o:ole="">
-            <v:imagedata r:id="rId344" o:title=""/>
-          </v:shape>
-          <o:OLEObject Type="Embed" ProgID="Equation.DSMT4" ShapeID="_x0000_i1206" DrawAspect="Content" ObjectID="_1582035793" r:id="rId345"/>
+          <v:shape id="_x0000_i1207" type="#_x0000_t75" style="width:9.75pt;height:12.75pt" o:ole="">
+            <v:imagedata r:id="rId357" o:title=""/>
+          </v:shape>
+          <o:OLEObject Type="Embed" ProgID="Equation.DSMT4" ShapeID="_x0000_i1207" DrawAspect="Content" ObjectID="_1582356096" r:id="rId358"/>
         </w:object>
       </w:r>
       <w:r>
@@ -7420,29 +7725,6 @@
           <w:rFonts w:hint="eastAsia"/>
         </w:rPr>
         <w:t>的选取。迭代次数下降并不会对误差造成明显影响。在某些难收敛的时刻，即使迭代次数很多，再加上</w:t>
-      </w:r>
-      <w:r>
-        <w:rPr>
-          <w:position w:val="-6"/>
-        </w:rPr>
-        <w:object w:dxaOrig="220" w:dyaOrig="279">
-          <v:shape id="_x0000_i1207" type="#_x0000_t75" style="width:11.25pt;height:14.25pt" o:ole="">
-            <v:imagedata r:id="rId304" o:title=""/>
-          </v:shape>
-          <o:OLEObject Type="Embed" ProgID="Equation.DSMT4" ShapeID="_x0000_i1207" DrawAspect="Content" ObjectID="_1582035794" r:id="rId346"/>
-        </w:object>
-      </w:r>
-      <w:r>
-        <w:rPr>
-          <w:rFonts w:hint="eastAsia"/>
-        </w:rPr>
-        <w:t>变化的影响，本身就很难收敛。</w:t>
-      </w:r>
-      <w:r>
-        <w:rPr>
-          <w:rFonts w:hint="eastAsia"/>
-        </w:rPr>
-        <w:t>同时发现即使</w:t>
       </w:r>
       <w:r>
         <w:rPr>
@@ -7450,9 +7732,32 @@
         </w:rPr>
         <w:object w:dxaOrig="220" w:dyaOrig="279">
           <v:shape id="_x0000_i1208" type="#_x0000_t75" style="width:11.25pt;height:14.25pt" o:ole="">
-            <v:imagedata r:id="rId304" o:title=""/>
-          </v:shape>
-          <o:OLEObject Type="Embed" ProgID="Equation.DSMT4" ShapeID="_x0000_i1208" DrawAspect="Content" ObjectID="_1582035795" r:id="rId347"/>
+            <v:imagedata r:id="rId317" o:title=""/>
+          </v:shape>
+          <o:OLEObject Type="Embed" ProgID="Equation.DSMT4" ShapeID="_x0000_i1208" DrawAspect="Content" ObjectID="_1582356097" r:id="rId359"/>
+        </w:object>
+      </w:r>
+      <w:r>
+        <w:rPr>
+          <w:rFonts w:hint="eastAsia"/>
+        </w:rPr>
+        <w:t>变化的影响，本身就很难收敛。</w:t>
+      </w:r>
+      <w:r>
+        <w:rPr>
+          <w:rFonts w:hint="eastAsia"/>
+        </w:rPr>
+        <w:t>同时发现即使</w:t>
+      </w:r>
+      <w:r>
+        <w:rPr>
+          <w:position w:val="-6"/>
+        </w:rPr>
+        <w:object w:dxaOrig="220" w:dyaOrig="279">
+          <v:shape id="_x0000_i1209" type="#_x0000_t75" style="width:11.25pt;height:14.25pt" o:ole="">
+            <v:imagedata r:id="rId317" o:title=""/>
+          </v:shape>
+          <o:OLEObject Type="Embed" ProgID="Equation.DSMT4" ShapeID="_x0000_i1209" DrawAspect="Content" ObjectID="_1582356098" r:id="rId360"/>
         </w:object>
       </w:r>
       <w:r>
@@ -7500,10 +7805,10 @@
           <w:position w:val="-14"/>
         </w:rPr>
         <w:object w:dxaOrig="859" w:dyaOrig="380">
-          <v:shape id="_x0000_i1209" type="#_x0000_t75" style="width:42.75pt;height:18.75pt" o:ole="">
-            <v:imagedata r:id="rId348" o:title=""/>
-          </v:shape>
-          <o:OLEObject Type="Embed" ProgID="Equation.DSMT4" ShapeID="_x0000_i1209" DrawAspect="Content" ObjectID="_1582035796" r:id="rId349"/>
+          <v:shape id="_x0000_i1210" type="#_x0000_t75" style="width:42.75pt;height:18.75pt" o:ole="">
+            <v:imagedata r:id="rId361" o:title=""/>
+          </v:shape>
+          <o:OLEObject Type="Embed" ProgID="Equation.DSMT4" ShapeID="_x0000_i1210" DrawAspect="Content" ObjectID="_1582356099" r:id="rId362"/>
         </w:object>
       </w:r>
     </w:p>
@@ -7513,10 +7818,10 @@
           <w:position w:val="-14"/>
         </w:rPr>
         <w:object w:dxaOrig="859" w:dyaOrig="380">
-          <v:shape id="_x0000_i1210" type="#_x0000_t75" style="width:42.75pt;height:18.75pt" o:ole="">
-            <v:imagedata r:id="rId348" o:title=""/>
-          </v:shape>
-          <o:OLEObject Type="Embed" ProgID="Equation.DSMT4" ShapeID="_x0000_i1210" DrawAspect="Content" ObjectID="_1582035797" r:id="rId350"/>
+          <v:shape id="_x0000_i1211" type="#_x0000_t75" style="width:42.75pt;height:18.75pt" o:ole="">
+            <v:imagedata r:id="rId361" o:title=""/>
+          </v:shape>
+          <o:OLEObject Type="Embed" ProgID="Equation.DSMT4" ShapeID="_x0000_i1211" DrawAspect="Content" ObjectID="_1582356100" r:id="rId363"/>
         </w:object>
       </w:r>
       <w:r>
@@ -7530,10 +7835,10 @@
           <w:position w:val="-14"/>
         </w:rPr>
         <w:object w:dxaOrig="2280" w:dyaOrig="380">
-          <v:shape id="_x0000_i1211" type="#_x0000_t75" style="width:114pt;height:18.75pt" o:ole="">
-            <v:imagedata r:id="rId351" o:title=""/>
-          </v:shape>
-          <o:OLEObject Type="Embed" ProgID="Equation.DSMT4" ShapeID="_x0000_i1211" DrawAspect="Content" ObjectID="_1582035798" r:id="rId352"/>
+          <v:shape id="_x0000_i1212" type="#_x0000_t75" style="width:114pt;height:18.75pt" o:ole="">
+            <v:imagedata r:id="rId364" o:title=""/>
+          </v:shape>
+          <o:OLEObject Type="Embed" ProgID="Equation.DSMT4" ShapeID="_x0000_i1212" DrawAspect="Content" ObjectID="_1582356101" r:id="rId365"/>
         </w:object>
       </w:r>
       <w:r>
@@ -7628,10 +7933,10 @@
           <w:position w:val="-12"/>
         </w:rPr>
         <w:object w:dxaOrig="279" w:dyaOrig="360">
-          <v:shape id="_x0000_i1212" type="#_x0000_t75" style="width:14.25pt;height:18pt" o:ole="">
-            <v:imagedata r:id="rId353" o:title=""/>
-          </v:shape>
-          <o:OLEObject Type="Embed" ProgID="Equation.DSMT4" ShapeID="_x0000_i1212" DrawAspect="Content" ObjectID="_1582035799" r:id="rId354"/>
+          <v:shape id="_x0000_i1213" type="#_x0000_t75" style="width:14.25pt;height:18pt" o:ole="">
+            <v:imagedata r:id="rId366" o:title=""/>
+          </v:shape>
+          <o:OLEObject Type="Embed" ProgID="Equation.DSMT4" ShapeID="_x0000_i1213" DrawAspect="Content" ObjectID="_1582356102" r:id="rId367"/>
         </w:object>
       </w:r>
     </w:p>
@@ -7641,10 +7946,10 @@
           <w:position w:val="-12"/>
         </w:rPr>
         <w:object w:dxaOrig="720" w:dyaOrig="360">
-          <v:shape id="_x0000_i1213" type="#_x0000_t75" style="width:36pt;height:18pt" o:ole="">
-            <v:imagedata r:id="rId355" o:title=""/>
-          </v:shape>
-          <o:OLEObject Type="Embed" ProgID="Equation.DSMT4" ShapeID="_x0000_i1213" DrawAspect="Content" ObjectID="_1582035800" r:id="rId356"/>
+          <v:shape id="_x0000_i1214" type="#_x0000_t75" style="width:36pt;height:18pt" o:ole="">
+            <v:imagedata r:id="rId368" o:title=""/>
+          </v:shape>
+          <o:OLEObject Type="Embed" ProgID="Equation.DSMT4" ShapeID="_x0000_i1214" DrawAspect="Content" ObjectID="_1582356103" r:id="rId369"/>
         </w:object>
       </w:r>
       <w:r>
@@ -7655,10 +7960,10 @@
           <w:position w:val="-10"/>
         </w:rPr>
         <w:object w:dxaOrig="1100" w:dyaOrig="320">
-          <v:shape id="_x0000_i1214" type="#_x0000_t75" style="width:54.75pt;height:15.75pt" o:ole="">
-            <v:imagedata r:id="rId357" o:title=""/>
-          </v:shape>
-          <o:OLEObject Type="Embed" ProgID="Equation.DSMT4" ShapeID="_x0000_i1214" DrawAspect="Content" ObjectID="_1582035801" r:id="rId358"/>
+          <v:shape id="_x0000_i1215" type="#_x0000_t75" style="width:54.75pt;height:15.75pt" o:ole="">
+            <v:imagedata r:id="rId370" o:title=""/>
+          </v:shape>
+          <o:OLEObject Type="Embed" ProgID="Equation.DSMT4" ShapeID="_x0000_i1215" DrawAspect="Content" ObjectID="_1582356104" r:id="rId371"/>
         </w:object>
       </w:r>
       <w:r>
@@ -7669,10 +7974,10 @@
           <w:position w:val="-6"/>
         </w:rPr>
         <w:object w:dxaOrig="680" w:dyaOrig="279">
-          <v:shape id="_x0000_i1215" type="#_x0000_t75" style="width:33.75pt;height:14.25pt" o:ole="">
-            <v:imagedata r:id="rId310" o:title=""/>
-          </v:shape>
-          <o:OLEObject Type="Embed" ProgID="Equation.DSMT4" ShapeID="_x0000_i1215" DrawAspect="Content" ObjectID="_1582035802" r:id="rId359"/>
+          <v:shape id="_x0000_i1216" type="#_x0000_t75" style="width:33.75pt;height:14.25pt" o:ole="">
+            <v:imagedata r:id="rId323" o:title=""/>
+          </v:shape>
+          <o:OLEObject Type="Embed" ProgID="Equation.DSMT4" ShapeID="_x0000_i1216" DrawAspect="Content" ObjectID="_1582356105" r:id="rId372"/>
         </w:object>
       </w:r>
       <w:r>
@@ -7683,10 +7988,10 @@
           <w:position w:val="-10"/>
         </w:rPr>
         <w:object w:dxaOrig="620" w:dyaOrig="320">
-          <v:shape id="_x0000_i1216" type="#_x0000_t75" style="width:30.75pt;height:15.75pt" o:ole="">
-            <v:imagedata r:id="rId316" o:title=""/>
-          </v:shape>
-          <o:OLEObject Type="Embed" ProgID="Equation.DSMT4" ShapeID="_x0000_i1216" DrawAspect="Content" ObjectID="_1582035803" r:id="rId360"/>
+          <v:shape id="_x0000_i1217" type="#_x0000_t75" style="width:30.75pt;height:15.75pt" o:ole="">
+            <v:imagedata r:id="rId329" o:title=""/>
+          </v:shape>
+          <o:OLEObject Type="Embed" ProgID="Equation.DSMT4" ShapeID="_x0000_i1217" DrawAspect="Content" ObjectID="_1582356106" r:id="rId373"/>
         </w:object>
       </w:r>
       <w:r>
@@ -7697,10 +8002,10 @@
           <w:position w:val="-10"/>
         </w:rPr>
         <w:object w:dxaOrig="460" w:dyaOrig="320">
-          <v:shape id="_x0000_i1217" type="#_x0000_t75" style="width:23.25pt;height:15.75pt" o:ole="">
-            <v:imagedata r:id="rId361" o:title=""/>
-          </v:shape>
-          <o:OLEObject Type="Embed" ProgID="Equation.DSMT4" ShapeID="_x0000_i1217" DrawAspect="Content" ObjectID="_1582035804" r:id="rId362"/>
+          <v:shape id="_x0000_i1218" type="#_x0000_t75" style="width:23.25pt;height:15.75pt" o:ole="">
+            <v:imagedata r:id="rId374" o:title=""/>
+          </v:shape>
+          <o:OLEObject Type="Embed" ProgID="Equation.DSMT4" ShapeID="_x0000_i1218" DrawAspect="Content" ObjectID="_1582356107" r:id="rId375"/>
         </w:object>
       </w:r>
     </w:p>
@@ -7736,10 +8041,10 @@
           <w:position w:val="-12"/>
         </w:rPr>
         <w:object w:dxaOrig="840" w:dyaOrig="360">
-          <v:shape id="_x0000_i1218" type="#_x0000_t75" style="width:42pt;height:18pt" o:ole="">
-            <v:imagedata r:id="rId363" o:title=""/>
-          </v:shape>
-          <o:OLEObject Type="Embed" ProgID="Equation.DSMT4" ShapeID="_x0000_i1218" DrawAspect="Content" ObjectID="_1582035805" r:id="rId364"/>
+          <v:shape id="_x0000_i1219" type="#_x0000_t75" style="width:42pt;height:18pt" o:ole="">
+            <v:imagedata r:id="rId376" o:title=""/>
+          </v:shape>
+          <o:OLEObject Type="Embed" ProgID="Equation.DSMT4" ShapeID="_x0000_i1219" DrawAspect="Content" ObjectID="_1582356108" r:id="rId377"/>
         </w:object>
       </w:r>
     </w:p>
@@ -7765,7 +8070,7 @@
                     <pic:cNvPicPr/>
                   </pic:nvPicPr>
                   <pic:blipFill>
-                    <a:blip r:embed="rId365"/>
+                    <a:blip r:embed="rId378"/>
                     <a:stretch>
                       <a:fillRect/>
                     </a:stretch>
@@ -7818,10 +8123,10 @@
           <w:position w:val="-12"/>
         </w:rPr>
         <w:object w:dxaOrig="720" w:dyaOrig="360">
-          <v:shape id="_x0000_i1219" type="#_x0000_t75" style="width:36pt;height:18pt" o:ole="">
-            <v:imagedata r:id="rId355" o:title=""/>
-          </v:shape>
-          <o:OLEObject Type="Embed" ProgID="Equation.DSMT4" ShapeID="_x0000_i1219" DrawAspect="Content" ObjectID="_1582035806" r:id="rId366"/>
+          <v:shape id="_x0000_i1220" type="#_x0000_t75" style="width:36pt;height:18pt" o:ole="">
+            <v:imagedata r:id="rId368" o:title=""/>
+          </v:shape>
+          <o:OLEObject Type="Embed" ProgID="Equation.DSMT4" ShapeID="_x0000_i1220" DrawAspect="Content" ObjectID="_1582356109" r:id="rId379"/>
         </w:object>
       </w:r>
     </w:p>
@@ -7846,7 +8151,7 @@
                     <pic:cNvPicPr/>
                   </pic:nvPicPr>
                   <pic:blipFill>
-                    <a:blip r:embed="rId367"/>
+                    <a:blip r:embed="rId380"/>
                     <a:stretch>
                       <a:fillRect/>
                     </a:stretch>
@@ -7899,10 +8204,10 @@
           <w:position w:val="-12"/>
         </w:rPr>
         <w:object w:dxaOrig="720" w:dyaOrig="360">
-          <v:shape id="_x0000_i1220" type="#_x0000_t75" style="width:36pt;height:18pt" o:ole="">
-            <v:imagedata r:id="rId368" o:title=""/>
-          </v:shape>
-          <o:OLEObject Type="Embed" ProgID="Equation.DSMT4" ShapeID="_x0000_i1220" DrawAspect="Content" ObjectID="_1582035807" r:id="rId369"/>
+          <v:shape id="_x0000_i1221" type="#_x0000_t75" style="width:36pt;height:18pt" o:ole="">
+            <v:imagedata r:id="rId381" o:title=""/>
+          </v:shape>
+          <o:OLEObject Type="Embed" ProgID="Equation.DSMT4" ShapeID="_x0000_i1221" DrawAspect="Content" ObjectID="_1582356110" r:id="rId382"/>
         </w:object>
       </w:r>
     </w:p>
@@ -7928,7 +8233,7 @@
                     <pic:cNvPicPr/>
                   </pic:nvPicPr>
                   <pic:blipFill>
-                    <a:blip r:embed="rId370"/>
+                    <a:blip r:embed="rId383"/>
                     <a:stretch>
                       <a:fillRect/>
                     </a:stretch>
@@ -7981,10 +8286,10 @@
           <w:position w:val="-12"/>
         </w:rPr>
         <w:object w:dxaOrig="680" w:dyaOrig="360">
-          <v:shape id="_x0000_i1221" type="#_x0000_t75" style="width:33.75pt;height:18pt" o:ole="">
-            <v:imagedata r:id="rId371" o:title=""/>
-          </v:shape>
-          <o:OLEObject Type="Embed" ProgID="Equation.DSMT4" ShapeID="_x0000_i1221" DrawAspect="Content" ObjectID="_1582035808" r:id="rId372"/>
+          <v:shape id="_x0000_i1222" type="#_x0000_t75" style="width:33.75pt;height:18pt" o:ole="">
+            <v:imagedata r:id="rId384" o:title=""/>
+          </v:shape>
+          <o:OLEObject Type="Embed" ProgID="Equation.DSMT4" ShapeID="_x0000_i1222" DrawAspect="Content" ObjectID="_1582356111" r:id="rId385"/>
         </w:object>
       </w:r>
     </w:p>
@@ -8009,7 +8314,7 @@
                     <pic:cNvPicPr/>
                   </pic:nvPicPr>
                   <pic:blipFill>
-                    <a:blip r:embed="rId373"/>
+                    <a:blip r:embed="rId386"/>
                     <a:stretch>
                       <a:fillRect/>
                     </a:stretch>
@@ -8062,10 +8367,10 @@
           <w:position w:val="-12"/>
         </w:rPr>
         <w:object w:dxaOrig="800" w:dyaOrig="360">
-          <v:shape id="_x0000_i1222" type="#_x0000_t75" style="width:39.75pt;height:18pt" o:ole="">
-            <v:imagedata r:id="rId374" o:title=""/>
-          </v:shape>
-          <o:OLEObject Type="Embed" ProgID="Equation.DSMT4" ShapeID="_x0000_i1222" DrawAspect="Content" ObjectID="_1582035809" r:id="rId375"/>
+          <v:shape id="_x0000_i1223" type="#_x0000_t75" style="width:39.75pt;height:18pt" o:ole="">
+            <v:imagedata r:id="rId387" o:title=""/>
+          </v:shape>
+          <o:OLEObject Type="Embed" ProgID="Equation.DSMT4" ShapeID="_x0000_i1223" DrawAspect="Content" ObjectID="_1582356112" r:id="rId388"/>
         </w:object>
       </w:r>
     </w:p>
@@ -8091,7 +8396,7 @@
                     <pic:cNvPicPr/>
                   </pic:nvPicPr>
                   <pic:blipFill>
-                    <a:blip r:embed="rId376"/>
+                    <a:blip r:embed="rId389"/>
                     <a:stretch>
                       <a:fillRect/>
                     </a:stretch>
@@ -8144,10 +8449,10 @@
           <w:position w:val="-12"/>
         </w:rPr>
         <w:object w:dxaOrig="920" w:dyaOrig="360">
-          <v:shape id="_x0000_i1223" type="#_x0000_t75" style="width:45.75pt;height:18pt" o:ole="">
-            <v:imagedata r:id="rId377" o:title=""/>
-          </v:shape>
-          <o:OLEObject Type="Embed" ProgID="Equation.DSMT4" ShapeID="_x0000_i1223" DrawAspect="Content" ObjectID="_1582035810" r:id="rId378"/>
+          <v:shape id="_x0000_i1224" type="#_x0000_t75" style="width:45.75pt;height:18pt" o:ole="">
+            <v:imagedata r:id="rId390" o:title=""/>
+          </v:shape>
+          <o:OLEObject Type="Embed" ProgID="Equation.DSMT4" ShapeID="_x0000_i1224" DrawAspect="Content" ObjectID="_1582356113" r:id="rId391"/>
         </w:object>
       </w:r>
     </w:p>
@@ -8172,7 +8477,7 @@
                     <pic:cNvPicPr/>
                   </pic:nvPicPr>
                   <pic:blipFill>
-                    <a:blip r:embed="rId379"/>
+                    <a:blip r:embed="rId392"/>
                     <a:stretch>
                       <a:fillRect/>
                     </a:stretch>
@@ -8219,10 +8524,10 @@
           <w:position w:val="-12"/>
         </w:rPr>
         <w:object w:dxaOrig="279" w:dyaOrig="360">
-          <v:shape id="_x0000_i1224" type="#_x0000_t75" style="width:14.25pt;height:18pt" o:ole="">
-            <v:imagedata r:id="rId380" o:title=""/>
-          </v:shape>
-          <o:OLEObject Type="Embed" ProgID="Equation.DSMT4" ShapeID="_x0000_i1224" DrawAspect="Content" ObjectID="_1582035811" r:id="rId381"/>
+          <v:shape id="_x0000_i1225" type="#_x0000_t75" style="width:14.25pt;height:18pt" o:ole="">
+            <v:imagedata r:id="rId393" o:title=""/>
+          </v:shape>
+          <o:OLEObject Type="Embed" ProgID="Equation.DSMT4" ShapeID="_x0000_i1225" DrawAspect="Content" ObjectID="_1582356114" r:id="rId394"/>
         </w:object>
       </w:r>
       <w:r>
@@ -8247,10 +8552,10 @@
           <w:position w:val="-12"/>
         </w:rPr>
         <w:object w:dxaOrig="520" w:dyaOrig="360">
-          <v:shape id="_x0000_i1225" type="#_x0000_t75" style="width:26.25pt;height:18pt" o:ole="">
-            <v:imagedata r:id="rId382" o:title=""/>
-          </v:shape>
-          <o:OLEObject Type="Embed" ProgID="Equation.DSMT4" ShapeID="_x0000_i1225" DrawAspect="Content" ObjectID="_1582035812" r:id="rId383"/>
+          <v:shape id="_x0000_i1226" type="#_x0000_t75" style="width:26.25pt;height:18pt" o:ole="">
+            <v:imagedata r:id="rId395" o:title=""/>
+          </v:shape>
+          <o:OLEObject Type="Embed" ProgID="Equation.DSMT4" ShapeID="_x0000_i1226" DrawAspect="Content" ObjectID="_1582356115" r:id="rId396"/>
         </w:object>
       </w:r>
     </w:p>
@@ -8267,10 +8572,10 @@
           <w:position w:val="-12"/>
         </w:rPr>
         <w:object w:dxaOrig="720" w:dyaOrig="360">
-          <v:shape id="_x0000_i1226" type="#_x0000_t75" style="width:36pt;height:18pt" o:ole="">
-            <v:imagedata r:id="rId355" o:title=""/>
-          </v:shape>
-          <o:OLEObject Type="Embed" ProgID="Equation.DSMT4" ShapeID="_x0000_i1226" DrawAspect="Content" ObjectID="_1582035813" r:id="rId384"/>
+          <v:shape id="_x0000_i1227" type="#_x0000_t75" style="width:36pt;height:18pt" o:ole="">
+            <v:imagedata r:id="rId368" o:title=""/>
+          </v:shape>
+          <o:OLEObject Type="Embed" ProgID="Equation.DSMT4" ShapeID="_x0000_i1227" DrawAspect="Content" ObjectID="_1582356116" r:id="rId397"/>
         </w:object>
       </w:r>
       <w:r>
@@ -8281,10 +8586,10 @@
           <w:position w:val="-6"/>
         </w:rPr>
         <w:object w:dxaOrig="700" w:dyaOrig="279">
-          <v:shape id="_x0000_i1227" type="#_x0000_t75" style="width:35.25pt;height:14.25pt" o:ole="">
-            <v:imagedata r:id="rId300" o:title=""/>
-          </v:shape>
-          <o:OLEObject Type="Embed" ProgID="Equation.DSMT4" ShapeID="_x0000_i1227" DrawAspect="Content" ObjectID="_1582035814" r:id="rId385"/>
+          <v:shape id="_x0000_i1228" type="#_x0000_t75" style="width:35.25pt;height:14.25pt" o:ole="">
+            <v:imagedata r:id="rId313" o:title=""/>
+          </v:shape>
+          <o:OLEObject Type="Embed" ProgID="Equation.DSMT4" ShapeID="_x0000_i1228" DrawAspect="Content" ObjectID="_1582356117" r:id="rId398"/>
         </w:object>
       </w:r>
       <w:r>
@@ -8295,10 +8600,10 @@
           <w:position w:val="-12"/>
         </w:rPr>
         <w:object w:dxaOrig="1460" w:dyaOrig="360">
-          <v:shape id="_x0000_i1228" type="#_x0000_t75" style="width:72.75pt;height:18pt" o:ole="">
-            <v:imagedata r:id="rId386" o:title=""/>
-          </v:shape>
-          <o:OLEObject Type="Embed" ProgID="Equation.DSMT4" ShapeID="_x0000_i1228" DrawAspect="Content" ObjectID="_1582035815" r:id="rId387"/>
+          <v:shape id="_x0000_i1229" type="#_x0000_t75" style="width:72.75pt;height:18pt" o:ole="">
+            <v:imagedata r:id="rId399" o:title=""/>
+          </v:shape>
+          <o:OLEObject Type="Embed" ProgID="Equation.DSMT4" ShapeID="_x0000_i1229" DrawAspect="Content" ObjectID="_1582356118" r:id="rId400"/>
         </w:object>
       </w:r>
       <w:r>
@@ -8309,10 +8614,10 @@
           <w:position w:val="-6"/>
         </w:rPr>
         <w:object w:dxaOrig="680" w:dyaOrig="279">
-          <v:shape id="_x0000_i1229" type="#_x0000_t75" style="width:33.75pt;height:14.25pt" o:ole="">
-            <v:imagedata r:id="rId310" o:title=""/>
-          </v:shape>
-          <o:OLEObject Type="Embed" ProgID="Equation.DSMT4" ShapeID="_x0000_i1229" DrawAspect="Content" ObjectID="_1582035816" r:id="rId388"/>
+          <v:shape id="_x0000_i1230" type="#_x0000_t75" style="width:33.75pt;height:14.25pt" o:ole="">
+            <v:imagedata r:id="rId323" o:title=""/>
+          </v:shape>
+          <o:OLEObject Type="Embed" ProgID="Equation.DSMT4" ShapeID="_x0000_i1230" DrawAspect="Content" ObjectID="_1582356119" r:id="rId401"/>
         </w:object>
       </w:r>
       <w:r>
@@ -8323,10 +8628,10 @@
           <w:position w:val="-10"/>
         </w:rPr>
         <w:object w:dxaOrig="620" w:dyaOrig="320">
-          <v:shape id="_x0000_i1230" type="#_x0000_t75" style="width:30.75pt;height:15.75pt" o:ole="">
-            <v:imagedata r:id="rId316" o:title=""/>
-          </v:shape>
-          <o:OLEObject Type="Embed" ProgID="Equation.DSMT4" ShapeID="_x0000_i1230" DrawAspect="Content" ObjectID="_1582035817" r:id="rId389"/>
+          <v:shape id="_x0000_i1231" type="#_x0000_t75" style="width:30.75pt;height:15.75pt" o:ole="">
+            <v:imagedata r:id="rId329" o:title=""/>
+          </v:shape>
+          <o:OLEObject Type="Embed" ProgID="Equation.DSMT4" ShapeID="_x0000_i1231" DrawAspect="Content" ObjectID="_1582356120" r:id="rId402"/>
         </w:object>
       </w:r>
       <w:r>
@@ -8337,10 +8642,10 @@
           <w:position w:val="-10"/>
         </w:rPr>
         <w:object w:dxaOrig="460" w:dyaOrig="320">
-          <v:shape id="_x0000_i1231" type="#_x0000_t75" style="width:23.25pt;height:15.75pt" o:ole="">
-            <v:imagedata r:id="rId361" o:title=""/>
-          </v:shape>
-          <o:OLEObject Type="Embed" ProgID="Equation.DSMT4" ShapeID="_x0000_i1231" DrawAspect="Content" ObjectID="_1582035818" r:id="rId390"/>
+          <v:shape id="_x0000_i1232" type="#_x0000_t75" style="width:23.25pt;height:15.75pt" o:ole="">
+            <v:imagedata r:id="rId374" o:title=""/>
+          </v:shape>
+          <o:OLEObject Type="Embed" ProgID="Equation.DSMT4" ShapeID="_x0000_i1232" DrawAspect="Content" ObjectID="_1582356121" r:id="rId403"/>
         </w:object>
       </w:r>
       <w:r>
@@ -8360,10 +8665,10 @@
           <w:position w:val="-12"/>
         </w:rPr>
         <w:object w:dxaOrig="520" w:dyaOrig="360">
-          <v:shape id="_x0000_i1232" type="#_x0000_t75" style="width:26.25pt;height:18pt" o:ole="">
-            <v:imagedata r:id="rId382" o:title=""/>
-          </v:shape>
-          <o:OLEObject Type="Embed" ProgID="Equation.DSMT4" ShapeID="_x0000_i1232" DrawAspect="Content" ObjectID="_1582035819" r:id="rId391"/>
+          <v:shape id="_x0000_i1233" type="#_x0000_t75" style="width:26.25pt;height:18pt" o:ole="">
+            <v:imagedata r:id="rId395" o:title=""/>
+          </v:shape>
+          <o:OLEObject Type="Embed" ProgID="Equation.DSMT4" ShapeID="_x0000_i1233" DrawAspect="Content" ObjectID="_1582356122" r:id="rId404"/>
         </w:object>
       </w:r>
       <w:r>
@@ -8411,10 +8716,10 @@
           <w:position w:val="-6"/>
         </w:rPr>
         <w:object w:dxaOrig="200" w:dyaOrig="220">
-          <v:shape id="_x0000_i1233" type="#_x0000_t75" style="width:9.75pt;height:11.25pt" o:ole="">
-            <v:imagedata r:id="rId392" o:title=""/>
-          </v:shape>
-          <o:OLEObject Type="Embed" ProgID="Equation.DSMT4" ShapeID="_x0000_i1233" DrawAspect="Content" ObjectID="_1582035820" r:id="rId393"/>
+          <v:shape id="_x0000_i1234" type="#_x0000_t75" style="width:9.75pt;height:11.25pt" o:ole="">
+            <v:imagedata r:id="rId405" o:title=""/>
+          </v:shape>
+          <o:OLEObject Type="Embed" ProgID="Equation.DSMT4" ShapeID="_x0000_i1234" DrawAspect="Content" ObjectID="_1582356123" r:id="rId406"/>
         </w:object>
       </w:r>
     </w:p>
@@ -8430,10 +8735,10 @@
           <w:position w:val="-12"/>
         </w:rPr>
         <w:object w:dxaOrig="720" w:dyaOrig="360">
-          <v:shape id="_x0000_i1234" type="#_x0000_t75" style="width:36pt;height:18pt" o:ole="">
-            <v:imagedata r:id="rId355" o:title=""/>
-          </v:shape>
-          <o:OLEObject Type="Embed" ProgID="Equation.DSMT4" ShapeID="_x0000_i1234" DrawAspect="Content" ObjectID="_1582035821" r:id="rId394"/>
+          <v:shape id="_x0000_i1235" type="#_x0000_t75" style="width:36pt;height:18pt" o:ole="">
+            <v:imagedata r:id="rId368" o:title=""/>
+          </v:shape>
+          <o:OLEObject Type="Embed" ProgID="Equation.DSMT4" ShapeID="_x0000_i1235" DrawAspect="Content" ObjectID="_1582356124" r:id="rId407"/>
         </w:object>
       </w:r>
       <w:r>
@@ -8444,10 +8749,10 @@
           <w:position w:val="-12"/>
         </w:rPr>
         <w:object w:dxaOrig="1460" w:dyaOrig="360">
-          <v:shape id="_x0000_i1235" type="#_x0000_t75" style="width:72.75pt;height:18pt" o:ole="">
-            <v:imagedata r:id="rId395" o:title=""/>
-          </v:shape>
-          <o:OLEObject Type="Embed" ProgID="Equation.DSMT4" ShapeID="_x0000_i1235" DrawAspect="Content" ObjectID="_1582035822" r:id="rId396"/>
+          <v:shape id="_x0000_i1236" type="#_x0000_t75" style="width:72.75pt;height:18pt" o:ole="">
+            <v:imagedata r:id="rId408" o:title=""/>
+          </v:shape>
+          <o:OLEObject Type="Embed" ProgID="Equation.DSMT4" ShapeID="_x0000_i1236" DrawAspect="Content" ObjectID="_1582356125" r:id="rId409"/>
         </w:object>
       </w:r>
       <w:r>
@@ -8458,10 +8763,10 @@
           <w:position w:val="-6"/>
         </w:rPr>
         <w:object w:dxaOrig="680" w:dyaOrig="279">
-          <v:shape id="_x0000_i1236" type="#_x0000_t75" style="width:33.75pt;height:14.25pt" o:ole="">
-            <v:imagedata r:id="rId310" o:title=""/>
-          </v:shape>
-          <o:OLEObject Type="Embed" ProgID="Equation.DSMT4" ShapeID="_x0000_i1236" DrawAspect="Content" ObjectID="_1582035823" r:id="rId397"/>
+          <v:shape id="_x0000_i1237" type="#_x0000_t75" style="width:33.75pt;height:14.25pt" o:ole="">
+            <v:imagedata r:id="rId323" o:title=""/>
+          </v:shape>
+          <o:OLEObject Type="Embed" ProgID="Equation.DSMT4" ShapeID="_x0000_i1237" DrawAspect="Content" ObjectID="_1582356126" r:id="rId410"/>
         </w:object>
       </w:r>
       <w:r>
@@ -8472,10 +8777,10 @@
           <w:position w:val="-10"/>
         </w:rPr>
         <w:object w:dxaOrig="620" w:dyaOrig="320">
-          <v:shape id="_x0000_i1237" type="#_x0000_t75" style="width:30.75pt;height:15.75pt" o:ole="">
-            <v:imagedata r:id="rId316" o:title=""/>
-          </v:shape>
-          <o:OLEObject Type="Embed" ProgID="Equation.DSMT4" ShapeID="_x0000_i1237" DrawAspect="Content" ObjectID="_1582035824" r:id="rId398"/>
+          <v:shape id="_x0000_i1238" type="#_x0000_t75" style="width:30.75pt;height:15.75pt" o:ole="">
+            <v:imagedata r:id="rId329" o:title=""/>
+          </v:shape>
+          <o:OLEObject Type="Embed" ProgID="Equation.DSMT4" ShapeID="_x0000_i1238" DrawAspect="Content" ObjectID="_1582356127" r:id="rId411"/>
         </w:object>
       </w:r>
       <w:r>
@@ -8486,10 +8791,10 @@
           <w:position w:val="-10"/>
         </w:rPr>
         <w:object w:dxaOrig="460" w:dyaOrig="320">
-          <v:shape id="_x0000_i1238" type="#_x0000_t75" style="width:23.25pt;height:15.75pt" o:ole="">
-            <v:imagedata r:id="rId361" o:title=""/>
-          </v:shape>
-          <o:OLEObject Type="Embed" ProgID="Equation.DSMT4" ShapeID="_x0000_i1238" DrawAspect="Content" ObjectID="_1582035825" r:id="rId399"/>
+          <v:shape id="_x0000_i1239" type="#_x0000_t75" style="width:23.25pt;height:15.75pt" o:ole="">
+            <v:imagedata r:id="rId374" o:title=""/>
+          </v:shape>
+          <o:OLEObject Type="Embed" ProgID="Equation.DSMT4" ShapeID="_x0000_i1239" DrawAspect="Content" ObjectID="_1582356128" r:id="rId412"/>
         </w:object>
       </w:r>
       <w:r>
@@ -8503,10 +8808,10 @@
           <w:position w:val="-12"/>
         </w:rPr>
         <w:object w:dxaOrig="520" w:dyaOrig="360">
-          <v:shape id="_x0000_i1239" type="#_x0000_t75" style="width:26.25pt;height:18pt" o:ole="">
-            <v:imagedata r:id="rId400" o:title=""/>
-          </v:shape>
-          <o:OLEObject Type="Embed" ProgID="Equation.DSMT4" ShapeID="_x0000_i1239" DrawAspect="Content" ObjectID="_1582035826" r:id="rId401"/>
+          <v:shape id="_x0000_i1240" type="#_x0000_t75" style="width:26.25pt;height:18pt" o:ole="">
+            <v:imagedata r:id="rId413" o:title=""/>
+          </v:shape>
+          <o:OLEObject Type="Embed" ProgID="Equation.DSMT4" ShapeID="_x0000_i1240" DrawAspect="Content" ObjectID="_1582356129" r:id="rId414"/>
         </w:object>
       </w:r>
       <w:r>
@@ -8541,10 +8846,10 @@
           <w:position w:val="-6"/>
         </w:rPr>
         <w:object w:dxaOrig="200" w:dyaOrig="220">
-          <v:shape id="_x0000_i1240" type="#_x0000_t75" style="width:9.75pt;height:11.25pt" o:ole="">
-            <v:imagedata r:id="rId392" o:title=""/>
-          </v:shape>
-          <o:OLEObject Type="Embed" ProgID="Equation.DSMT4" ShapeID="_x0000_i1240" DrawAspect="Content" ObjectID="_1582035827" r:id="rId402"/>
+          <v:shape id="_x0000_i1241" type="#_x0000_t75" style="width:9.75pt;height:11.25pt" o:ole="">
+            <v:imagedata r:id="rId405" o:title=""/>
+          </v:shape>
+          <o:OLEObject Type="Embed" ProgID="Equation.DSMT4" ShapeID="_x0000_i1241" DrawAspect="Content" ObjectID="_1582356130" r:id="rId415"/>
         </w:object>
       </w:r>
       <w:r>
@@ -8592,10 +8897,10 @@
           <w:position w:val="-6"/>
         </w:rPr>
         <w:object w:dxaOrig="240" w:dyaOrig="220">
-          <v:shape id="_x0000_i1241" type="#_x0000_t75" style="width:12pt;height:11.25pt" o:ole="">
-            <v:imagedata r:id="rId403" o:title=""/>
-          </v:shape>
-          <o:OLEObject Type="Embed" ProgID="Equation.DSMT4" ShapeID="_x0000_i1241" DrawAspect="Content" ObjectID="_1582035828" r:id="rId404"/>
+          <v:shape id="_x0000_i1242" type="#_x0000_t75" style="width:12pt;height:11.25pt" o:ole="">
+            <v:imagedata r:id="rId416" o:title=""/>
+          </v:shape>
+          <o:OLEObject Type="Embed" ProgID="Equation.DSMT4" ShapeID="_x0000_i1242" DrawAspect="Content" ObjectID="_1582356131" r:id="rId417"/>
         </w:object>
       </w:r>
     </w:p>
@@ -8611,10 +8916,10 @@
           <w:position w:val="-12"/>
         </w:rPr>
         <w:object w:dxaOrig="720" w:dyaOrig="360">
-          <v:shape id="_x0000_i1242" type="#_x0000_t75" style="width:36pt;height:18pt" o:ole="">
-            <v:imagedata r:id="rId355" o:title=""/>
-          </v:shape>
-          <o:OLEObject Type="Embed" ProgID="Equation.DSMT4" ShapeID="_x0000_i1242" DrawAspect="Content" ObjectID="_1582035829" r:id="rId405"/>
+          <v:shape id="_x0000_i1243" type="#_x0000_t75" style="width:36pt;height:18pt" o:ole="">
+            <v:imagedata r:id="rId368" o:title=""/>
+          </v:shape>
+          <o:OLEObject Type="Embed" ProgID="Equation.DSMT4" ShapeID="_x0000_i1243" DrawAspect="Content" ObjectID="_1582356132" r:id="rId418"/>
         </w:object>
       </w:r>
       <w:r>
@@ -8625,10 +8930,10 @@
           <w:position w:val="-10"/>
         </w:rPr>
         <w:object w:dxaOrig="1100" w:dyaOrig="320">
-          <v:shape id="_x0000_i1243" type="#_x0000_t75" style="width:54.75pt;height:15.75pt" o:ole="">
-            <v:imagedata r:id="rId357" o:title=""/>
-          </v:shape>
-          <o:OLEObject Type="Embed" ProgID="Equation.DSMT4" ShapeID="_x0000_i1243" DrawAspect="Content" ObjectID="_1582035830" r:id="rId406"/>
+          <v:shape id="_x0000_i1244" type="#_x0000_t75" style="width:54.75pt;height:15.75pt" o:ole="">
+            <v:imagedata r:id="rId370" o:title=""/>
+          </v:shape>
+          <o:OLEObject Type="Embed" ProgID="Equation.DSMT4" ShapeID="_x0000_i1244" DrawAspect="Content" ObjectID="_1582356133" r:id="rId419"/>
         </w:object>
       </w:r>
       <w:r>
@@ -8639,10 +8944,10 @@
           <w:position w:val="-10"/>
         </w:rPr>
         <w:object w:dxaOrig="620" w:dyaOrig="320">
-          <v:shape id="_x0000_i1244" type="#_x0000_t75" style="width:30.75pt;height:15.75pt" o:ole="">
-            <v:imagedata r:id="rId316" o:title=""/>
-          </v:shape>
-          <o:OLEObject Type="Embed" ProgID="Equation.DSMT4" ShapeID="_x0000_i1244" DrawAspect="Content" ObjectID="_1582035831" r:id="rId407"/>
+          <v:shape id="_x0000_i1245" type="#_x0000_t75" style="width:30.75pt;height:15.75pt" o:ole="">
+            <v:imagedata r:id="rId329" o:title=""/>
+          </v:shape>
+          <o:OLEObject Type="Embed" ProgID="Equation.DSMT4" ShapeID="_x0000_i1245" DrawAspect="Content" ObjectID="_1582356134" r:id="rId420"/>
         </w:object>
       </w:r>
       <w:r>
@@ -8653,10 +8958,10 @@
           <w:position w:val="-10"/>
         </w:rPr>
         <w:object w:dxaOrig="460" w:dyaOrig="320">
-          <v:shape id="_x0000_i1245" type="#_x0000_t75" style="width:23.25pt;height:15.75pt" o:ole="">
-            <v:imagedata r:id="rId361" o:title=""/>
-          </v:shape>
-          <o:OLEObject Type="Embed" ProgID="Equation.DSMT4" ShapeID="_x0000_i1245" DrawAspect="Content" ObjectID="_1582035832" r:id="rId408"/>
+          <v:shape id="_x0000_i1246" type="#_x0000_t75" style="width:23.25pt;height:15.75pt" o:ole="">
+            <v:imagedata r:id="rId374" o:title=""/>
+          </v:shape>
+          <o:OLEObject Type="Embed" ProgID="Equation.DSMT4" ShapeID="_x0000_i1246" DrawAspect="Content" ObjectID="_1582356135" r:id="rId421"/>
         </w:object>
       </w:r>
       <w:r>
@@ -8673,10 +8978,10 @@
           <w:position w:val="-6"/>
         </w:rPr>
         <w:object w:dxaOrig="240" w:dyaOrig="220">
-          <v:shape id="_x0000_i1246" type="#_x0000_t75" style="width:12pt;height:11.25pt" o:ole="">
-            <v:imagedata r:id="rId403" o:title=""/>
-          </v:shape>
-          <o:OLEObject Type="Embed" ProgID="Equation.DSMT4" ShapeID="_x0000_i1246" DrawAspect="Content" ObjectID="_1582035833" r:id="rId409"/>
+          <v:shape id="_x0000_i1247" type="#_x0000_t75" style="width:12pt;height:11.25pt" o:ole="">
+            <v:imagedata r:id="rId416" o:title=""/>
+          </v:shape>
+          <o:OLEObject Type="Embed" ProgID="Equation.DSMT4" ShapeID="_x0000_i1247" DrawAspect="Content" ObjectID="_1582356136" r:id="rId422"/>
         </w:object>
       </w:r>
       <w:r>
@@ -8720,10 +9025,10 @@
           <w:position w:val="-6"/>
         </w:rPr>
         <w:object w:dxaOrig="1160" w:dyaOrig="279">
-          <v:shape id="_x0000_i1247" type="#_x0000_t75" style="width:57.75pt;height:14.25pt" o:ole="">
-            <v:imagedata r:id="rId410" o:title=""/>
-          </v:shape>
-          <o:OLEObject Type="Embed" ProgID="Equation.DSMT4" ShapeID="_x0000_i1247" DrawAspect="Content" ObjectID="_1582035834" r:id="rId411"/>
+          <v:shape id="_x0000_i1248" type="#_x0000_t75" style="width:57.75pt;height:14.25pt" o:ole="">
+            <v:imagedata r:id="rId423" o:title=""/>
+          </v:shape>
+          <o:OLEObject Type="Embed" ProgID="Equation.DSMT4" ShapeID="_x0000_i1248" DrawAspect="Content" ObjectID="_1582356137" r:id="rId424"/>
         </w:object>
       </w:r>
       <w:r>
@@ -8759,10 +9064,10 @@
           <w:position w:val="-12"/>
         </w:rPr>
         <w:object w:dxaOrig="720" w:dyaOrig="360">
-          <v:shape id="_x0000_i1248" type="#_x0000_t75" style="width:36pt;height:18pt" o:ole="">
-            <v:imagedata r:id="rId355" o:title=""/>
-          </v:shape>
-          <o:OLEObject Type="Embed" ProgID="Equation.DSMT4" ShapeID="_x0000_i1248" DrawAspect="Content" ObjectID="_1582035835" r:id="rId412"/>
+          <v:shape id="_x0000_i1249" type="#_x0000_t75" style="width:36pt;height:18pt" o:ole="">
+            <v:imagedata r:id="rId368" o:title=""/>
+          </v:shape>
+          <o:OLEObject Type="Embed" ProgID="Equation.DSMT4" ShapeID="_x0000_i1249" DrawAspect="Content" ObjectID="_1582356138" r:id="rId425"/>
         </w:object>
       </w:r>
       <w:r>
@@ -8773,10 +9078,10 @@
           <w:position w:val="-10"/>
         </w:rPr>
         <w:object w:dxaOrig="1100" w:dyaOrig="320">
-          <v:shape id="_x0000_i1249" type="#_x0000_t75" style="width:54.75pt;height:15.75pt" o:ole="">
-            <v:imagedata r:id="rId357" o:title=""/>
-          </v:shape>
-          <o:OLEObject Type="Embed" ProgID="Equation.DSMT4" ShapeID="_x0000_i1249" DrawAspect="Content" ObjectID="_1582035836" r:id="rId413"/>
+          <v:shape id="_x0000_i1250" type="#_x0000_t75" style="width:54.75pt;height:15.75pt" o:ole="">
+            <v:imagedata r:id="rId370" o:title=""/>
+          </v:shape>
+          <o:OLEObject Type="Embed" ProgID="Equation.DSMT4" ShapeID="_x0000_i1250" DrawAspect="Content" ObjectID="_1582356139" r:id="rId426"/>
         </w:object>
       </w:r>
       <w:r>
@@ -8787,10 +9092,10 @@
           <w:position w:val="-10"/>
         </w:rPr>
         <w:object w:dxaOrig="620" w:dyaOrig="320">
-          <v:shape id="_x0000_i1250" type="#_x0000_t75" style="width:30.75pt;height:15.75pt" o:ole="">
-            <v:imagedata r:id="rId316" o:title=""/>
-          </v:shape>
-          <o:OLEObject Type="Embed" ProgID="Equation.DSMT4" ShapeID="_x0000_i1250" DrawAspect="Content" ObjectID="_1582035837" r:id="rId414"/>
+          <v:shape id="_x0000_i1251" type="#_x0000_t75" style="width:30.75pt;height:15.75pt" o:ole="">
+            <v:imagedata r:id="rId329" o:title=""/>
+          </v:shape>
+          <o:OLEObject Type="Embed" ProgID="Equation.DSMT4" ShapeID="_x0000_i1251" DrawAspect="Content" ObjectID="_1582356140" r:id="rId427"/>
         </w:object>
       </w:r>
       <w:r>
@@ -8801,10 +9106,10 @@
           <w:position w:val="-10"/>
         </w:rPr>
         <w:object w:dxaOrig="460" w:dyaOrig="320">
-          <v:shape id="_x0000_i1251" type="#_x0000_t75" style="width:23.25pt;height:15.75pt" o:ole="">
-            <v:imagedata r:id="rId361" o:title=""/>
-          </v:shape>
-          <o:OLEObject Type="Embed" ProgID="Equation.DSMT4" ShapeID="_x0000_i1251" DrawAspect="Content" ObjectID="_1582035838" r:id="rId415"/>
+          <v:shape id="_x0000_i1252" type="#_x0000_t75" style="width:23.25pt;height:15.75pt" o:ole="">
+            <v:imagedata r:id="rId374" o:title=""/>
+          </v:shape>
+          <o:OLEObject Type="Embed" ProgID="Equation.DSMT4" ShapeID="_x0000_i1252" DrawAspect="Content" ObjectID="_1582356141" r:id="rId428"/>
         </w:object>
       </w:r>
       <w:r>
@@ -8815,10 +9120,10 @@
           <w:position w:val="-6"/>
         </w:rPr>
         <w:object w:dxaOrig="859" w:dyaOrig="279">
-          <v:shape id="_x0000_i1252" type="#_x0000_t75" style="width:42.75pt;height:14.25pt" o:ole="">
-            <v:imagedata r:id="rId416" o:title=""/>
-          </v:shape>
-          <o:OLEObject Type="Embed" ProgID="Equation.DSMT4" ShapeID="_x0000_i1252" DrawAspect="Content" ObjectID="_1582035839" r:id="rId417"/>
+          <v:shape id="_x0000_i1253" type="#_x0000_t75" style="width:42.75pt;height:14.25pt" o:ole="">
+            <v:imagedata r:id="rId429" o:title=""/>
+          </v:shape>
+          <o:OLEObject Type="Embed" ProgID="Equation.DSMT4" ShapeID="_x0000_i1253" DrawAspect="Content" ObjectID="_1582356142" r:id="rId430"/>
         </w:object>
       </w:r>
       <w:r>
@@ -8832,10 +9137,10 @@
           <w:position w:val="-6"/>
         </w:rPr>
         <w:object w:dxaOrig="680" w:dyaOrig="279">
-          <v:shape id="_x0000_i1253" type="#_x0000_t75" style="width:33.75pt;height:14.25pt" o:ole="">
-            <v:imagedata r:id="rId310" o:title=""/>
-          </v:shape>
-          <o:OLEObject Type="Embed" ProgID="Equation.DSMT4" ShapeID="_x0000_i1253" DrawAspect="Content" ObjectID="_1582035840" r:id="rId418"/>
+          <v:shape id="_x0000_i1254" type="#_x0000_t75" style="width:33.75pt;height:14.25pt" o:ole="">
+            <v:imagedata r:id="rId323" o:title=""/>
+          </v:shape>
+          <o:OLEObject Type="Embed" ProgID="Equation.DSMT4" ShapeID="_x0000_i1254" DrawAspect="Content" ObjectID="_1582356143" r:id="rId431"/>
         </w:object>
       </w:r>
       <w:r>
@@ -8866,7 +9171,7 @@
                     <pic:cNvPicPr/>
                   </pic:nvPicPr>
                   <pic:blipFill>
-                    <a:blip r:embed="rId419"/>
+                    <a:blip r:embed="rId432"/>
                     <a:stretch>
                       <a:fillRect/>
                     </a:stretch>
@@ -8901,10 +9206,10 @@
           <w:position w:val="-10"/>
         </w:rPr>
         <w:object w:dxaOrig="240" w:dyaOrig="320">
-          <v:shape id="_x0000_i1254" type="#_x0000_t75" style="width:12pt;height:15.75pt" o:ole="">
-            <v:imagedata r:id="rId420" o:title=""/>
-          </v:shape>
-          <o:OLEObject Type="Embed" ProgID="Equation.DSMT4" ShapeID="_x0000_i1254" DrawAspect="Content" ObjectID="_1582035841" r:id="rId421"/>
+          <v:shape id="_x0000_i1255" type="#_x0000_t75" style="width:12pt;height:15.75pt" o:ole="">
+            <v:imagedata r:id="rId433" o:title=""/>
+          </v:shape>
+          <o:OLEObject Type="Embed" ProgID="Equation.DSMT4" ShapeID="_x0000_i1255" DrawAspect="Content" ObjectID="_1582356144" r:id="rId434"/>
         </w:object>
       </w:r>
     </w:p>
@@ -8920,10 +9225,10 @@
           <w:position w:val="-12"/>
         </w:rPr>
         <w:object w:dxaOrig="720" w:dyaOrig="360">
-          <v:shape id="_x0000_i1255" type="#_x0000_t75" style="width:36pt;height:18pt" o:ole="">
-            <v:imagedata r:id="rId355" o:title=""/>
-          </v:shape>
-          <o:OLEObject Type="Embed" ProgID="Equation.DSMT4" ShapeID="_x0000_i1255" DrawAspect="Content" ObjectID="_1582035842" r:id="rId422"/>
+          <v:shape id="_x0000_i1256" type="#_x0000_t75" style="width:36pt;height:18pt" o:ole="">
+            <v:imagedata r:id="rId368" o:title=""/>
+          </v:shape>
+          <o:OLEObject Type="Embed" ProgID="Equation.DSMT4" ShapeID="_x0000_i1256" DrawAspect="Content" ObjectID="_1582356145" r:id="rId435"/>
         </w:object>
       </w:r>
       <w:r>
@@ -8934,10 +9239,10 @@
           <w:position w:val="-10"/>
         </w:rPr>
         <w:object w:dxaOrig="1100" w:dyaOrig="320">
-          <v:shape id="_x0000_i1256" type="#_x0000_t75" style="width:54.75pt;height:15.75pt" o:ole="">
-            <v:imagedata r:id="rId298" o:title=""/>
-          </v:shape>
-          <o:OLEObject Type="Embed" ProgID="Equation.DSMT4" ShapeID="_x0000_i1256" DrawAspect="Content" ObjectID="_1582035843" r:id="rId423"/>
+          <v:shape id="_x0000_i1257" type="#_x0000_t75" style="width:54.75pt;height:15.75pt" o:ole="">
+            <v:imagedata r:id="rId311" o:title=""/>
+          </v:shape>
+          <o:OLEObject Type="Embed" ProgID="Equation.DSMT4" ShapeID="_x0000_i1257" DrawAspect="Content" ObjectID="_1582356146" r:id="rId436"/>
         </w:object>
       </w:r>
       <w:r>
@@ -8948,10 +9253,10 @@
           <w:position w:val="-6"/>
         </w:rPr>
         <w:object w:dxaOrig="680" w:dyaOrig="279">
-          <v:shape id="_x0000_i1257" type="#_x0000_t75" style="width:33.75pt;height:14.25pt" o:ole="">
-            <v:imagedata r:id="rId310" o:title=""/>
-          </v:shape>
-          <o:OLEObject Type="Embed" ProgID="Equation.DSMT4" ShapeID="_x0000_i1257" DrawAspect="Content" ObjectID="_1582035844" r:id="rId424"/>
+          <v:shape id="_x0000_i1258" type="#_x0000_t75" style="width:33.75pt;height:14.25pt" o:ole="">
+            <v:imagedata r:id="rId323" o:title=""/>
+          </v:shape>
+          <o:OLEObject Type="Embed" ProgID="Equation.DSMT4" ShapeID="_x0000_i1258" DrawAspect="Content" ObjectID="_1582356147" r:id="rId437"/>
         </w:object>
       </w:r>
       <w:r>
@@ -8962,10 +9267,10 @@
           <w:position w:val="-10"/>
         </w:rPr>
         <w:object w:dxaOrig="460" w:dyaOrig="320">
-          <v:shape id="_x0000_i1258" type="#_x0000_t75" style="width:23.25pt;height:15.75pt" o:ole="">
-            <v:imagedata r:id="rId361" o:title=""/>
-          </v:shape>
-          <o:OLEObject Type="Embed" ProgID="Equation.DSMT4" ShapeID="_x0000_i1258" DrawAspect="Content" ObjectID="_1582035845" r:id="rId425"/>
+          <v:shape id="_x0000_i1259" type="#_x0000_t75" style="width:23.25pt;height:15.75pt" o:ole="">
+            <v:imagedata r:id="rId374" o:title=""/>
+          </v:shape>
+          <o:OLEObject Type="Embed" ProgID="Equation.DSMT4" ShapeID="_x0000_i1259" DrawAspect="Content" ObjectID="_1582356148" r:id="rId438"/>
         </w:object>
       </w:r>
       <w:r>
@@ -8982,10 +9287,10 @@
           <w:position w:val="-10"/>
         </w:rPr>
         <w:object w:dxaOrig="240" w:dyaOrig="320">
-          <v:shape id="_x0000_i1259" type="#_x0000_t75" style="width:12pt;height:15.75pt" o:ole="">
-            <v:imagedata r:id="rId420" o:title=""/>
-          </v:shape>
-          <o:OLEObject Type="Embed" ProgID="Equation.DSMT4" ShapeID="_x0000_i1259" DrawAspect="Content" ObjectID="_1582035846" r:id="rId426"/>
+          <v:shape id="_x0000_i1260" type="#_x0000_t75" style="width:12pt;height:15.75pt" o:ole="">
+            <v:imagedata r:id="rId433" o:title=""/>
+          </v:shape>
+          <o:OLEObject Type="Embed" ProgID="Equation.DSMT4" ShapeID="_x0000_i1260" DrawAspect="Content" ObjectID="_1582356149" r:id="rId439"/>
         </w:object>
       </w:r>
       <w:r>
@@ -9039,10 +9344,10 @@
           <w:position w:val="-10"/>
         </w:rPr>
         <w:object w:dxaOrig="200" w:dyaOrig="260">
-          <v:shape id="_x0000_i1260" type="#_x0000_t75" style="width:9.75pt;height:12.75pt" o:ole="">
-            <v:imagedata r:id="rId344" o:title=""/>
-          </v:shape>
-          <o:OLEObject Type="Embed" ProgID="Equation.DSMT4" ShapeID="_x0000_i1260" DrawAspect="Content" ObjectID="_1582035847" r:id="rId427"/>
+          <v:shape id="_x0000_i1261" type="#_x0000_t75" style="width:9.75pt;height:12.75pt" o:ole="">
+            <v:imagedata r:id="rId357" o:title=""/>
+          </v:shape>
+          <o:OLEObject Type="Embed" ProgID="Equation.DSMT4" ShapeID="_x0000_i1261" DrawAspect="Content" ObjectID="_1582356150" r:id="rId440"/>
         </w:object>
       </w:r>
     </w:p>
@@ -9058,10 +9363,10 @@
           <w:position w:val="-12"/>
         </w:rPr>
         <w:object w:dxaOrig="720" w:dyaOrig="360">
-          <v:shape id="_x0000_i1261" type="#_x0000_t75" style="width:36pt;height:18pt" o:ole="">
-            <v:imagedata r:id="rId355" o:title=""/>
-          </v:shape>
-          <o:OLEObject Type="Embed" ProgID="Equation.DSMT4" ShapeID="_x0000_i1261" DrawAspect="Content" ObjectID="_1582035848" r:id="rId428"/>
+          <v:shape id="_x0000_i1262" type="#_x0000_t75" style="width:36pt;height:18pt" o:ole="">
+            <v:imagedata r:id="rId368" o:title=""/>
+          </v:shape>
+          <o:OLEObject Type="Embed" ProgID="Equation.DSMT4" ShapeID="_x0000_i1262" DrawAspect="Content" ObjectID="_1582356151" r:id="rId441"/>
         </w:object>
       </w:r>
       <w:r>
@@ -9072,10 +9377,10 @@
           <w:position w:val="-10"/>
         </w:rPr>
         <w:object w:dxaOrig="1100" w:dyaOrig="320">
-          <v:shape id="_x0000_i1262" type="#_x0000_t75" style="width:54.75pt;height:15.75pt" o:ole="">
-            <v:imagedata r:id="rId298" o:title=""/>
-          </v:shape>
-          <o:OLEObject Type="Embed" ProgID="Equation.DSMT4" ShapeID="_x0000_i1262" DrawAspect="Content" ObjectID="_1582035849" r:id="rId429"/>
+          <v:shape id="_x0000_i1263" type="#_x0000_t75" style="width:54.75pt;height:15.75pt" o:ole="">
+            <v:imagedata r:id="rId311" o:title=""/>
+          </v:shape>
+          <o:OLEObject Type="Embed" ProgID="Equation.DSMT4" ShapeID="_x0000_i1263" DrawAspect="Content" ObjectID="_1582356152" r:id="rId442"/>
         </w:object>
       </w:r>
       <w:r>
@@ -9086,10 +9391,10 @@
           <w:position w:val="-6"/>
         </w:rPr>
         <w:object w:dxaOrig="680" w:dyaOrig="279">
-          <v:shape id="_x0000_i1263" type="#_x0000_t75" style="width:33.75pt;height:14.25pt" o:ole="">
-            <v:imagedata r:id="rId310" o:title=""/>
-          </v:shape>
-          <o:OLEObject Type="Embed" ProgID="Equation.DSMT4" ShapeID="_x0000_i1263" DrawAspect="Content" ObjectID="_1582035850" r:id="rId430"/>
+          <v:shape id="_x0000_i1264" type="#_x0000_t75" style="width:33.75pt;height:14.25pt" o:ole="">
+            <v:imagedata r:id="rId323" o:title=""/>
+          </v:shape>
+          <o:OLEObject Type="Embed" ProgID="Equation.DSMT4" ShapeID="_x0000_i1264" DrawAspect="Content" ObjectID="_1582356153" r:id="rId443"/>
         </w:object>
       </w:r>
       <w:r>
@@ -9100,10 +9405,10 @@
           <w:position w:val="-10"/>
         </w:rPr>
         <w:object w:dxaOrig="620" w:dyaOrig="320">
-          <v:shape id="_x0000_i1264" type="#_x0000_t75" style="width:30.75pt;height:15.75pt" o:ole="">
-            <v:imagedata r:id="rId316" o:title=""/>
-          </v:shape>
-          <o:OLEObject Type="Embed" ProgID="Equation.DSMT4" ShapeID="_x0000_i1264" DrawAspect="Content" ObjectID="_1582035851" r:id="rId431"/>
+          <v:shape id="_x0000_i1265" type="#_x0000_t75" style="width:30.75pt;height:15.75pt" o:ole="">
+            <v:imagedata r:id="rId329" o:title=""/>
+          </v:shape>
+          <o:OLEObject Type="Embed" ProgID="Equation.DSMT4" ShapeID="_x0000_i1265" DrawAspect="Content" ObjectID="_1582356154" r:id="rId444"/>
         </w:object>
       </w:r>
       <w:r>
@@ -9120,10 +9425,10 @@
           <w:position w:val="-10"/>
         </w:rPr>
         <w:object w:dxaOrig="200" w:dyaOrig="260">
-          <v:shape id="_x0000_i1265" type="#_x0000_t75" style="width:9.75pt;height:12.75pt" o:ole="">
-            <v:imagedata r:id="rId344" o:title=""/>
-          </v:shape>
-          <o:OLEObject Type="Embed" ProgID="Equation.DSMT4" ShapeID="_x0000_i1265" DrawAspect="Content" ObjectID="_1582035852" r:id="rId432"/>
+          <v:shape id="_x0000_i1266" type="#_x0000_t75" style="width:9.75pt;height:12.75pt" o:ole="">
+            <v:imagedata r:id="rId357" o:title=""/>
+          </v:shape>
+          <o:OLEObject Type="Embed" ProgID="Equation.DSMT4" ShapeID="_x0000_i1266" DrawAspect="Content" ObjectID="_1582356155" r:id="rId445"/>
         </w:object>
       </w:r>
       <w:r>
@@ -9177,10 +9482,10 @@
           <w:position w:val="-10"/>
         </w:rPr>
         <w:object w:dxaOrig="460" w:dyaOrig="320">
-          <v:shape id="_x0000_i1266" type="#_x0000_t75" style="width:23.25pt;height:15.75pt" o:ole="">
-            <v:imagedata r:id="rId433" o:title=""/>
-          </v:shape>
-          <o:OLEObject Type="Embed" ProgID="Equation.DSMT4" ShapeID="_x0000_i1266" DrawAspect="Content" ObjectID="_1582035853" r:id="rId434"/>
+          <v:shape id="_x0000_i1267" type="#_x0000_t75" style="width:23.25pt;height:15.75pt" o:ole="">
+            <v:imagedata r:id="rId446" o:title=""/>
+          </v:shape>
+          <o:OLEObject Type="Embed" ProgID="Equation.DSMT4" ShapeID="_x0000_i1267" DrawAspect="Content" ObjectID="_1582356156" r:id="rId447"/>
         </w:object>
       </w:r>
     </w:p>
@@ -9206,7 +9511,7 @@
                     <pic:cNvPicPr/>
                   </pic:nvPicPr>
                   <pic:blipFill>
-                    <a:blip r:embed="rId435"/>
+                    <a:blip r:embed="rId448"/>
                     <a:stretch>
                       <a:fillRect/>
                     </a:stretch>
@@ -9241,10 +9546,10 @@
           <w:position w:val="-10"/>
         </w:rPr>
         <w:object w:dxaOrig="460" w:dyaOrig="320">
-          <v:shape id="_x0000_i1267" type="#_x0000_t75" style="width:23.25pt;height:15.75pt" o:ole="">
-            <v:imagedata r:id="rId436" o:title=""/>
-          </v:shape>
-          <o:OLEObject Type="Embed" ProgID="Equation.DSMT4" ShapeID="_x0000_i1267" DrawAspect="Content" ObjectID="_1582035854" r:id="rId437"/>
+          <v:shape id="_x0000_i1268" type="#_x0000_t75" style="width:23.25pt;height:15.75pt" o:ole="">
+            <v:imagedata r:id="rId449" o:title=""/>
+          </v:shape>
+          <o:OLEObject Type="Embed" ProgID="Equation.DSMT4" ShapeID="_x0000_i1268" DrawAspect="Content" ObjectID="_1582356157" r:id="rId450"/>
         </w:object>
       </w:r>
     </w:p>
@@ -9269,7 +9574,7 @@
                     <pic:cNvPicPr/>
                   </pic:nvPicPr>
                   <pic:blipFill>
-                    <a:blip r:embed="rId438"/>
+                    <a:blip r:embed="rId451"/>
                     <a:stretch>
                       <a:fillRect/>
                     </a:stretch>
@@ -11718,7 +12023,6 @@
   <w:style w:type="character" w:default="1" w:styleId="a0">
     <w:name w:val="Default Paragraph Font"/>
     <w:uiPriority w:val="1"/>
-    <w:semiHidden/>
     <w:unhideWhenUsed/>
   </w:style>
   <w:style w:type="table" w:default="1" w:styleId="a1">

</xml_diff>